<commit_message>
Rešerše na Dexcom hotová jen doplnit několik obrázků.
</commit_message>
<xml_diff>
--- a/Diplomová práce_prace_Polacek.docx
+++ b/Diplomová práce_prace_Polacek.docx
@@ -1433,10 +1433,549 @@
         <w:t>V této kapitole se budu zabývat aplikacemi, které mají obdobnou funkcionalitu</w:t>
       </w:r>
       <w:r>
-        <w:t xml:space="preserve"> jako aplikace, která je předmětem této diplomové práce. Bude se jednat nejenom o webové aplikace, ale i o desktopové a mobilní.  </w:t>
+        <w:t xml:space="preserve"> jako aplikace, která je předmětem této diplomové práce. Bude se jednat nejenom o webové aplikace, ale i o </w:t>
+      </w:r>
+      <w:r>
+        <w:t xml:space="preserve">tzv. </w:t>
+      </w:r>
+      <w:r>
+        <w:t>desktopové a mobilní</w:t>
+      </w:r>
+      <w:r>
+        <w:t xml:space="preserve"> aplikace. </w:t>
+      </w:r>
+    </w:p>
+    <w:p>
+      <w:pPr>
+        <w:pStyle w:val="Nadpis2"/>
+      </w:pPr>
+      <w:proofErr w:type="spellStart"/>
+      <w:r>
+        <w:t>Dexcom</w:t>
+      </w:r>
+      <w:proofErr w:type="spellEnd"/>
+      <w:r>
+        <w:t xml:space="preserve"> Studio</w:t>
+      </w:r>
+    </w:p>
+    <w:p>
+      <w:r>
+        <w:t xml:space="preserve"> </w:t>
+      </w:r>
+      <w:proofErr w:type="spellStart"/>
+      <w:r>
+        <w:t>Dexcom</w:t>
+      </w:r>
+      <w:proofErr w:type="spellEnd"/>
+      <w:r>
+        <w:t xml:space="preserve"> studio je desktopová aplikace, kterou lze využívat </w:t>
+      </w:r>
+      <w:r>
+        <w:t xml:space="preserve">společně s přístroji </w:t>
+      </w:r>
+      <w:r>
+        <w:t>pro dlouhodobé</w:t>
+      </w:r>
+      <w:r>
+        <w:t xml:space="preserve"> měření a monitorování</w:t>
+      </w:r>
+      <w:r>
+        <w:t xml:space="preserve"> glykémie (dále jen zkráceně CGM) od</w:t>
+      </w:r>
+      <w:r>
+        <w:t xml:space="preserve"> výrobce </w:t>
+      </w:r>
+      <w:proofErr w:type="spellStart"/>
+      <w:r>
+        <w:t>Dexcom</w:t>
+      </w:r>
+      <w:proofErr w:type="spellEnd"/>
+      <w:r>
+        <w:t>. Aplikace disponuje několika nástroji (grafy), které</w:t>
+      </w:r>
+      <w:r>
+        <w:t xml:space="preserve"> mají pacienta vést ke správnému užívání insulinu.</w:t>
+      </w:r>
+    </w:p>
+    <w:p>
+      <w:pPr>
+        <w:pStyle w:val="Bezmezer"/>
+      </w:pPr>
+      <w:r>
+        <w:t xml:space="preserve"> Graf </w:t>
+      </w:r>
+      <w:proofErr w:type="spellStart"/>
+      <w:r>
+        <w:rPr>
+          <w:i/>
+        </w:rPr>
+        <w:t>Pattern</w:t>
+      </w:r>
+      <w:proofErr w:type="spellEnd"/>
+      <w:r>
+        <w:rPr>
+          <w:i/>
+        </w:rPr>
+        <w:t xml:space="preserve"> Map</w:t>
+      </w:r>
+      <w:r>
+        <w:rPr>
+          <w:i/>
+        </w:rPr>
+        <w:t xml:space="preserve"> </w:t>
+      </w:r>
+      <w:r>
+        <w:t xml:space="preserve">zobrazuje několik měření v denním náhledu ze specifického časového úseku. Pod grafem glykémie zobrazuje </w:t>
+      </w:r>
+      <w:r>
+        <w:t>identifikovaná kritická místa, kde pacient pravidelně chybuje v aplikaci insulinu.</w:t>
+      </w:r>
+    </w:p>
+    <w:p>
+      <w:pPr>
+        <w:pStyle w:val="Bezmezer"/>
+      </w:pPr>
+      <w:r>
+        <w:t xml:space="preserve"> Statistika </w:t>
+      </w:r>
+      <w:proofErr w:type="spellStart"/>
+      <w:r>
+        <w:rPr>
+          <w:i/>
+        </w:rPr>
+        <w:t>Insights</w:t>
+      </w:r>
+      <w:proofErr w:type="spellEnd"/>
+      <w:r>
+        <w:rPr>
+          <w:i/>
+        </w:rPr>
+        <w:t xml:space="preserve"> and </w:t>
+      </w:r>
+      <w:proofErr w:type="spellStart"/>
+      <w:r>
+        <w:rPr>
+          <w:i/>
+        </w:rPr>
+        <w:t>Potential</w:t>
+      </w:r>
+      <w:proofErr w:type="spellEnd"/>
+      <w:r>
+        <w:rPr>
+          <w:i/>
+        </w:rPr>
+        <w:t xml:space="preserve"> </w:t>
+      </w:r>
+      <w:proofErr w:type="spellStart"/>
+      <w:r>
+        <w:rPr>
+          <w:i/>
+        </w:rPr>
+        <w:t>Solutions</w:t>
+      </w:r>
+      <w:proofErr w:type="spellEnd"/>
+      <w:r>
+        <w:t xml:space="preserve"> předkládá uživateli tabulku s</w:t>
+      </w:r>
+      <w:r>
+        <w:t> pravidelnými sekvencemi nočními a denními</w:t>
+      </w:r>
+      <w:r>
+        <w:t xml:space="preserve"> </w:t>
+      </w:r>
+      <w:r>
+        <w:t xml:space="preserve">nízkých (resp. vysokých) hodnot glykémie. Dále v této infografice </w:t>
+      </w:r>
+      <w:r>
+        <w:t>poskytuje doporučení, jak</w:t>
+      </w:r>
+      <w:r>
+        <w:t xml:space="preserve"> </w:t>
+      </w:r>
+      <w:r>
+        <w:t>výše zmíněným stavům předejít.</w:t>
+      </w:r>
+    </w:p>
+    <w:p>
+      <w:pPr>
+        <w:pStyle w:val="Bezmezer"/>
+      </w:pPr>
+      <w:r>
+        <w:t xml:space="preserve"> Další statistickou tabulkou, kterou nalezneme v aplikaci </w:t>
+      </w:r>
+      <w:proofErr w:type="spellStart"/>
+      <w:r>
+        <w:t>Dexcom</w:t>
+      </w:r>
+      <w:proofErr w:type="spellEnd"/>
+      <w:r>
+        <w:t xml:space="preserve"> studio </w:t>
       </w:r>
       <w:bookmarkStart w:id="2" w:name="_GoBack"/>
       <w:bookmarkEnd w:id="2"/>
+      <w:r>
+        <w:t xml:space="preserve">je </w:t>
+      </w:r>
+      <w:proofErr w:type="spellStart"/>
+      <w:r>
+        <w:rPr>
+          <w:i/>
+        </w:rPr>
+        <w:t>Summary</w:t>
+      </w:r>
+      <w:proofErr w:type="spellEnd"/>
+      <w:r>
+        <w:rPr>
+          <w:i/>
+        </w:rPr>
+        <w:t xml:space="preserve"> </w:t>
+      </w:r>
+      <w:proofErr w:type="spellStart"/>
+      <w:r>
+        <w:rPr>
+          <w:i/>
+        </w:rPr>
+        <w:t>Statistics</w:t>
+      </w:r>
+      <w:proofErr w:type="spellEnd"/>
+      <w:r>
+        <w:rPr>
+          <w:i/>
+        </w:rPr>
+        <w:t xml:space="preserve"> and </w:t>
+      </w:r>
+      <w:proofErr w:type="spellStart"/>
+      <w:r>
+        <w:rPr>
+          <w:i/>
+        </w:rPr>
+        <w:t>Interpretaion</w:t>
+      </w:r>
+      <w:proofErr w:type="spellEnd"/>
+      <w:r>
+        <w:t>. Tento přehled poskytuje informace o četnosti rozložení úrovní glykémie, běžné odchylce, četnosti kalibrace senzoru pro měření, průměrné hodnotě glykém</w:t>
+      </w:r>
+      <w:r>
+        <w:t>i</w:t>
+      </w:r>
+      <w:r>
+        <w:t>i</w:t>
+      </w:r>
+      <w:r>
+        <w:t>.</w:t>
+      </w:r>
+    </w:p>
+    <w:p>
+      <w:pPr>
+        <w:pStyle w:val="Bezmezer"/>
+      </w:pPr>
+      <w:r>
+        <w:t xml:space="preserve"> </w:t>
+      </w:r>
+      <w:r>
+        <w:t>Grafy, které</w:t>
+      </w:r>
+      <w:r>
+        <w:t xml:space="preserve"> se v různých variací vyskytují ve většině </w:t>
+      </w:r>
+      <w:r>
+        <w:t xml:space="preserve">aplikací zaměřené na tuto problematiku se nazývají </w:t>
+      </w:r>
+      <w:proofErr w:type="spellStart"/>
+      <w:r>
+        <w:rPr>
+          <w:i/>
+        </w:rPr>
+        <w:t>Hourly</w:t>
+      </w:r>
+      <w:proofErr w:type="spellEnd"/>
+      <w:r>
+        <w:rPr>
+          <w:i/>
+        </w:rPr>
+        <w:t xml:space="preserve"> </w:t>
+      </w:r>
+      <w:proofErr w:type="spellStart"/>
+      <w:r>
+        <w:rPr>
+          <w:i/>
+        </w:rPr>
+        <w:t>Stats</w:t>
+      </w:r>
+      <w:proofErr w:type="spellEnd"/>
+      <w:r>
+        <w:rPr>
+          <w:i/>
+        </w:rPr>
+        <w:t xml:space="preserve"> Report</w:t>
+      </w:r>
+      <w:r>
+        <w:t xml:space="preserve">, </w:t>
+      </w:r>
+      <w:proofErr w:type="spellStart"/>
+      <w:r>
+        <w:rPr>
+          <w:i/>
+        </w:rPr>
+        <w:t>Daily</w:t>
+      </w:r>
+      <w:proofErr w:type="spellEnd"/>
+      <w:r>
+        <w:rPr>
+          <w:i/>
+        </w:rPr>
+        <w:t xml:space="preserve"> </w:t>
+      </w:r>
+      <w:proofErr w:type="spellStart"/>
+      <w:r>
+        <w:rPr>
+          <w:i/>
+        </w:rPr>
+        <w:t>Trends</w:t>
+      </w:r>
+      <w:proofErr w:type="spellEnd"/>
+      <w:r>
+        <w:rPr>
+          <w:i/>
+        </w:rPr>
+        <w:t xml:space="preserve"> Report</w:t>
+      </w:r>
+      <w:r>
+        <w:t xml:space="preserve">, </w:t>
+      </w:r>
+      <w:proofErr w:type="spellStart"/>
+      <w:r>
+        <w:rPr>
+          <w:i/>
+        </w:rPr>
+        <w:t>Glucose</w:t>
+      </w:r>
+      <w:proofErr w:type="spellEnd"/>
+      <w:r>
+        <w:rPr>
+          <w:i/>
+        </w:rPr>
+        <w:t xml:space="preserve"> </w:t>
+      </w:r>
+      <w:proofErr w:type="spellStart"/>
+      <w:r>
+        <w:rPr>
+          <w:i/>
+        </w:rPr>
+        <w:t>Trends</w:t>
+      </w:r>
+      <w:proofErr w:type="spellEnd"/>
+      <w:r>
+        <w:rPr>
+          <w:i/>
+        </w:rPr>
+        <w:t xml:space="preserve"> Report</w:t>
+      </w:r>
+      <w:r>
+        <w:t>.</w:t>
+      </w:r>
+      <w:r>
+        <w:t xml:space="preserve"> Tyto grafy zobrazují průběh glykémie po daných časových úsecích (dle názvu) a poskytují pacientovi </w:t>
+      </w:r>
+      <w:r>
+        <w:t>různé informace</w:t>
+      </w:r>
+      <w:r>
+        <w:t xml:space="preserve"> v závislosti na svých vlastnostech.</w:t>
+      </w:r>
+    </w:p>
+    <w:p>
+      <w:pPr>
+        <w:pStyle w:val="Bezmezer"/>
+      </w:pPr>
+      <w:r>
+        <w:t xml:space="preserve"> Dalšími statistikami v grafech a infostatistikách, které mají pacienta vést jsou </w:t>
+      </w:r>
+      <w:proofErr w:type="spellStart"/>
+      <w:r>
+        <w:rPr>
+          <w:i/>
+        </w:rPr>
+        <w:t>Glucose</w:t>
+      </w:r>
+      <w:proofErr w:type="spellEnd"/>
+      <w:r>
+        <w:rPr>
+          <w:i/>
+        </w:rPr>
+        <w:t xml:space="preserve"> </w:t>
+      </w:r>
+      <w:proofErr w:type="spellStart"/>
+      <w:r>
+        <w:rPr>
+          <w:i/>
+        </w:rPr>
+        <w:t>Distribution</w:t>
+      </w:r>
+      <w:proofErr w:type="spellEnd"/>
+      <w:r>
+        <w:rPr>
+          <w:i/>
+        </w:rPr>
+        <w:t xml:space="preserve"> Report</w:t>
+      </w:r>
+      <w:r>
+        <w:t>,</w:t>
+      </w:r>
+      <w:r>
+        <w:t xml:space="preserve"> </w:t>
+      </w:r>
+      <w:proofErr w:type="spellStart"/>
+      <w:r>
+        <w:rPr>
+          <w:i/>
+        </w:rPr>
+        <w:t>Daily</w:t>
+      </w:r>
+      <w:proofErr w:type="spellEnd"/>
+      <w:r>
+        <w:rPr>
+          <w:i/>
+        </w:rPr>
+        <w:t xml:space="preserve"> </w:t>
+      </w:r>
+      <w:proofErr w:type="spellStart"/>
+      <w:r>
+        <w:rPr>
+          <w:i/>
+        </w:rPr>
+        <w:t>Stats</w:t>
+      </w:r>
+      <w:proofErr w:type="spellEnd"/>
+      <w:r>
+        <w:rPr>
+          <w:i/>
+        </w:rPr>
+        <w:t xml:space="preserve"> Report</w:t>
+      </w:r>
+      <w:r>
+        <w:t xml:space="preserve">, </w:t>
+      </w:r>
+      <w:proofErr w:type="spellStart"/>
+      <w:r>
+        <w:rPr>
+          <w:i/>
+        </w:rPr>
+        <w:t>Success</w:t>
+      </w:r>
+      <w:proofErr w:type="spellEnd"/>
+      <w:r>
+        <w:rPr>
+          <w:i/>
+        </w:rPr>
+        <w:t xml:space="preserve"> Report</w:t>
+      </w:r>
+      <w:r>
+        <w:t xml:space="preserve">. </w:t>
+      </w:r>
+      <w:proofErr w:type="spellStart"/>
+      <w:r>
+        <w:t>Glucose</w:t>
+      </w:r>
+      <w:proofErr w:type="spellEnd"/>
+      <w:r>
+        <w:t xml:space="preserve"> </w:t>
+      </w:r>
+      <w:proofErr w:type="spellStart"/>
+      <w:r>
+        <w:t>Distribution</w:t>
+      </w:r>
+      <w:proofErr w:type="spellEnd"/>
+      <w:r>
+        <w:t xml:space="preserve"> Report</w:t>
+      </w:r>
+      <w:r>
+        <w:t xml:space="preserve"> uvádí tzv. koláčové grafy rozložení do tří hladin</w:t>
+      </w:r>
+      <w:r>
+        <w:t xml:space="preserve"> (</w:t>
+      </w:r>
+      <w:proofErr w:type="spellStart"/>
+      <w:r>
+        <w:t>high</w:t>
+      </w:r>
+      <w:proofErr w:type="spellEnd"/>
+      <w:r>
+        <w:t xml:space="preserve">, </w:t>
+      </w:r>
+      <w:proofErr w:type="spellStart"/>
+      <w:r>
+        <w:t>low</w:t>
+      </w:r>
+      <w:proofErr w:type="spellEnd"/>
+      <w:r>
+        <w:t xml:space="preserve">, </w:t>
+      </w:r>
+      <w:proofErr w:type="spellStart"/>
+      <w:r>
+        <w:t>normal</w:t>
+      </w:r>
+      <w:proofErr w:type="spellEnd"/>
+      <w:r>
+        <w:t>) a histogram rozložení hladin glykémie</w:t>
+      </w:r>
+      <w:r>
+        <w:t xml:space="preserve">. </w:t>
+      </w:r>
+      <w:proofErr w:type="spellStart"/>
+      <w:r>
+        <w:t>Daily</w:t>
+      </w:r>
+      <w:proofErr w:type="spellEnd"/>
+      <w:r>
+        <w:t xml:space="preserve"> </w:t>
+      </w:r>
+      <w:proofErr w:type="spellStart"/>
+      <w:r>
+        <w:t>Stats</w:t>
+      </w:r>
+      <w:proofErr w:type="spellEnd"/>
+      <w:r>
+        <w:t xml:space="preserve"> Report</w:t>
+      </w:r>
+      <w:r>
+        <w:t xml:space="preserve"> předkládá tabulku s cílenými hodnotami, </w:t>
+      </w:r>
+      <w:proofErr w:type="spellStart"/>
+      <w:r>
+        <w:t>přehldem</w:t>
+      </w:r>
+      <w:proofErr w:type="spellEnd"/>
+      <w:r>
+        <w:t xml:space="preserve"> naměřených hodnot a koláčovými grafy. </w:t>
+      </w:r>
+      <w:proofErr w:type="spellStart"/>
+      <w:r>
+        <w:t>Success</w:t>
+      </w:r>
+      <w:proofErr w:type="spellEnd"/>
+      <w:r>
+        <w:t xml:space="preserve"> Report zobrazuje </w:t>
+      </w:r>
+      <w:proofErr w:type="spellStart"/>
+      <w:r>
+        <w:t>infografiku</w:t>
+      </w:r>
+      <w:proofErr w:type="spellEnd"/>
+      <w:r>
+        <w:t xml:space="preserve"> která porovnává</w:t>
+      </w:r>
+      <w:r>
+        <w:t xml:space="preserve"> kontrolovanou hodnotu glykémie v </w:t>
+      </w:r>
+      <w:proofErr w:type="spellStart"/>
+      <w:r>
+        <w:t>týdením</w:t>
+      </w:r>
+      <w:proofErr w:type="spellEnd"/>
+      <w:r>
+        <w:t>, měsíčním nebo čtvrtletním náhledu.</w:t>
+      </w:r>
     </w:p>
     <w:sectPr>
       <w:headerReference w:type="default" r:id="rId20"/>
@@ -1881,54 +2420,28 @@
     <w:r>
       <w:t xml:space="preserve">Kapitola </w:t>
     </w:r>
-    <w:r>
-      <w:fldChar w:fldCharType="begin"/>
-    </w:r>
-    <w:r>
-      <w:instrText xml:space="preserve"> STYLEREF  "Nadpis 1" \w  \* MERGEFORMAT </w:instrText>
-    </w:r>
-    <w:r>
-      <w:fldChar w:fldCharType="separate"/>
-    </w:r>
-    <w:r>
-      <w:rPr>
-        <w:noProof/>
-      </w:rPr>
-      <w:t>2</w:t>
-    </w:r>
-    <w:r>
-      <w:rPr>
-        <w:noProof/>
-      </w:rPr>
-      <w:fldChar w:fldCharType="end"/>
-    </w:r>
+    <w:fldSimple w:instr=" STYLEREF  &quot;Nadpis 1&quot; \w  \* MERGEFORMAT ">
+      <w:r>
+        <w:rPr>
+          <w:noProof/>
+        </w:rPr>
+        <w:t>1</w:t>
+      </w:r>
+    </w:fldSimple>
   </w:p>
   <w:p>
     <w:pPr>
       <w:pStyle w:val="Zhlav"/>
       <w:jc w:val="right"/>
     </w:pPr>
-    <w:r>
-      <w:fldChar w:fldCharType="begin"/>
-    </w:r>
-    <w:r>
-      <w:instrText xml:space="preserve"> STYLEREF  "Nadpis 1"  \* MERGEFORMAT </w:instrText>
-    </w:r>
-    <w:r>
-      <w:fldChar w:fldCharType="separate"/>
-    </w:r>
-    <w:r>
-      <w:rPr>
-        <w:noProof/>
-      </w:rPr>
-      <w:t>Aplikace s obdobnou funkcionalitou</w:t>
-    </w:r>
-    <w:r>
-      <w:rPr>
-        <w:noProof/>
-      </w:rPr>
-      <w:fldChar w:fldCharType="end"/>
-    </w:r>
+    <w:fldSimple w:instr=" STYLEREF  &quot;Nadpis 1&quot;  \* MERGEFORMAT ">
+      <w:r>
+        <w:rPr>
+          <w:noProof/>
+        </w:rPr>
+        <w:t>Úvod</w:t>
+      </w:r>
+    </w:fldSimple>
   </w:p>
 </w:hdr>
 </file>
@@ -1956,7 +2469,7 @@
         <v:path o:extrusionok="f" gradientshapeok="t" o:connecttype="rect"/>
         <o:lock v:ext="edit" aspectratio="t"/>
       </v:shapetype>
-      <v:shape id="_x0000_i1033" type="#_x0000_t75" style="width:21pt;height:22.5pt;visibility:visible;mso-wrap-style:square" o:bullet="t">
+      <v:shape id="_x0000_i1061" type="#_x0000_t75" style="width:21pt;height:22.5pt;visibility:visible;mso-wrap-style:square" o:bullet="t">
         <v:imagedata r:id="rId1" o:title=""/>
       </v:shape>
     </w:pict>
@@ -6694,7 +7207,7 @@
 </file>
 
 <file path=customXml/itemProps1.xml><?xml version="1.0" encoding="utf-8"?>
-<ds:datastoreItem xmlns:ds="http://schemas.openxmlformats.org/officeDocument/2006/customXml" ds:itemID="{07C4E5C0-344E-4D6F-BD6F-769AD4CB2E85}">
+<ds:datastoreItem xmlns:ds="http://schemas.openxmlformats.org/officeDocument/2006/customXml" ds:itemID="{DF20225C-C207-4CEB-BE37-9109BBA8CA48}">
   <ds:schemaRefs>
     <ds:schemaRef ds:uri="http://schemas.openxmlformats.org/officeDocument/2006/bibliography"/>
   </ds:schemaRefs>

</xml_diff>

<commit_message>
Přidány kapitoly a návrh abstraktu
</commit_message>
<xml_diff>
--- a/Diplomová práce_prace_Polacek.docx
+++ b/Diplomová práce_prace_Polacek.docx
@@ -289,7 +289,10 @@
         <w:t xml:space="preserve">Prohlašuji, že jsem </w:t>
       </w:r>
       <w:r>
-        <w:t xml:space="preserve">bakalářskou </w:t>
+        <w:t>diplomovou</w:t>
+      </w:r>
+      <w:r>
+        <w:t xml:space="preserve"> </w:t>
       </w:r>
       <w:r>
         <w:t xml:space="preserve">práci na téma </w:t>
@@ -303,6 +306,59 @@
       <w:r>
         <w:t xml:space="preserve"> vypracoval samostatně. Veškerou použitou literaturu a podkladové materiály uvádím v přiloženém seznamu literatury.</w:t>
       </w:r>
+    </w:p>
+    <w:p>
+      <w:pPr>
+        <w:ind w:firstLine="708"/>
+        <w:rPr>
+          <w:i/>
+        </w:rPr>
+      </w:pPr>
+      <w:r>
+        <w:rPr>
+          <w:i/>
+        </w:rPr>
+        <w:t>Nemám závažný důvod proti užití tohoto školního díla ve smyslu § 60 zákonač.121/2000</w:t>
+      </w:r>
+    </w:p>
+    <w:p>
+      <w:pPr>
+        <w:rPr>
+          <w:i/>
+        </w:rPr>
+      </w:pPr>
+      <w:r>
+        <w:rPr>
+          <w:i/>
+        </w:rPr>
+        <w:t>Sb., o právu autorském, o právech souvisejících s právem autorským a o změně některých</w:t>
+      </w:r>
+    </w:p>
+    <w:p>
+      <w:pPr>
+        <w:rPr>
+          <w:i/>
+        </w:rPr>
+      </w:pPr>
+      <w:r>
+        <w:rPr>
+          <w:i/>
+        </w:rPr>
+        <w:t>zákonů (autorský zákon).</w:t>
+      </w:r>
+    </w:p>
+    <w:p>
+      <w:pPr>
+        <w:spacing w:after="2840"/>
+        <w:rPr>
+          <w:i/>
+        </w:rPr>
+      </w:pPr>
+    </w:p>
+    <w:p>
+      <w:pPr>
+        <w:pStyle w:val="Bezmezer"/>
+      </w:pPr>
     </w:p>
     <w:p>
       <w:pPr>
@@ -776,11 +832,6 @@
       <w:r>
         <w:t>, tenký klient</w:t>
       </w:r>
-    </w:p>
-    <w:p>
-      <w:pPr>
-        <w:pStyle w:val="Bezmezer"/>
-      </w:pPr>
     </w:p>
     <w:p>
       <w:pPr>
@@ -1160,6 +1211,7 @@
     </w:sdt>
     <w:p>
       <w:pPr>
+        <w:pStyle w:val="Bezmezer"/>
         <w:sectPr>
           <w:headerReference w:type="default" r:id="rId18"/>
           <w:footerReference w:type="default" r:id="rId19"/>
@@ -1169,18 +1221,21 @@
           <w:cols w:space="708"/>
           <w:docGrid w:linePitch="360"/>
         </w:sectPr>
+        <w:pPrChange w:id="0" w:author="VP" w:date="2016-04-08T07:05:00Z">
+          <w:pPr/>
+        </w:pPrChange>
       </w:pPr>
     </w:p>
     <w:p>
       <w:pPr>
         <w:pStyle w:val="Nadpis1"/>
       </w:pPr>
-      <w:bookmarkStart w:id="0" w:name="_Toc446950119"/>
+      <w:bookmarkStart w:id="1" w:name="_Toc446950119"/>
       <w:r>
         <w:lastRenderedPageBreak/>
         <w:t>Úvod</w:t>
       </w:r>
-      <w:bookmarkEnd w:id="0"/>
+      <w:bookmarkEnd w:id="1"/>
     </w:p>
     <w:p>
       <w:pPr>
@@ -1193,6 +1248,9 @@
         <w:t xml:space="preserve">Projekt </w:t>
       </w:r>
       <w:r>
+        <w:t xml:space="preserve">Diani </w:t>
+      </w:r>
+      <w:r>
         <w:t>vznikl</w:t>
       </w:r>
       <w:r>
@@ -1205,12 +1263,18 @@
         <w:t>testovací studie v</w:t>
       </w:r>
       <w:r>
-        <w:t> polovině roku 2013.</w:t>
+        <w:t> polovině roku 2013</w:t>
+      </w:r>
+      <w:r>
+        <w:t>, kdy měl potvrdit hypotézy MUDr. Jana Brože o vztazích mezi glykémií u diabetiků a aktivitou</w:t>
+      </w:r>
+      <w:r>
+        <w:t>.</w:t>
       </w:r>
       <w:r>
         <w:t xml:space="preserve"> </w:t>
       </w:r>
-      <w:bookmarkStart w:id="1" w:name="_Toc446950120"/>
+      <w:bookmarkStart w:id="2" w:name="_Toc446950120"/>
       <w:r>
         <w:t>Jeho funkcionalita</w:t>
       </w:r>
@@ -1221,7 +1285,19 @@
         <w:t xml:space="preserve"> </w:t>
       </w:r>
       <w:r>
-        <w:t>omezovala jen na zobrazení základních naměřených údajů</w:t>
+        <w:t xml:space="preserve">omezovala </w:t>
+      </w:r>
+      <w:r>
+        <w:t xml:space="preserve">pouze </w:t>
+      </w:r>
+      <w:r>
+        <w:t xml:space="preserve">na </w:t>
+      </w:r>
+      <w:r>
+        <w:t xml:space="preserve">zobrazování </w:t>
+      </w:r>
+      <w:r>
+        <w:t>základních naměřených údajů</w:t>
       </w:r>
       <w:r>
         <w:t xml:space="preserve"> (aktivity a glykémie)</w:t>
@@ -1262,19 +1338,64 @@
         <w:t xml:space="preserve"> </w:t>
       </w:r>
       <w:r>
-        <w:t>V současné době (ale i v minulosti) systémů zobrazujících graf naměřené glykémie</w:t>
+        <w:t>V současné době</w:t>
+      </w:r>
+      <w:r>
+        <w:t>, stejně jako v minulost</w:t>
+      </w:r>
+      <w:r>
+        <w:t>i</w:t>
+      </w:r>
+      <w:r>
+        <w:t xml:space="preserve"> systémů</w:t>
+      </w:r>
+      <w:r>
+        <w:t xml:space="preserve">, </w:t>
+      </w:r>
+      <w:r>
+        <w:t>které zobrazují</w:t>
+      </w:r>
+      <w:r>
+        <w:t xml:space="preserve"> graf naměřené glykémie</w:t>
       </w:r>
       <w:r>
         <w:t xml:space="preserve"> společně s naměřenou aktivitou</w:t>
       </w:r>
       <w:r>
+        <w:t>,</w:t>
+      </w:r>
+      <w:r>
         <w:t xml:space="preserve"> mnoho není.</w:t>
       </w:r>
       <w:r>
         <w:t xml:space="preserve"> </w:t>
       </w:r>
       <w:r>
-        <w:t>Po konzultaci přínosu projektu s odborníky z oboru Diabetologie z Motolské nemocnice získal jméno Diani a i první požadavky na zlepšení a další funkcionality.</w:t>
+        <w:t>Po konzultaci přínosu projektu</w:t>
+      </w:r>
+      <w:r>
+        <w:t>,</w:t>
+      </w:r>
+      <w:r>
+        <w:t xml:space="preserve"> s odborníky z oboru Diabetologie z Motolské nemocnice</w:t>
+      </w:r>
+      <w:r>
+        <w:t>,</w:t>
+      </w:r>
+      <w:r>
+        <w:t xml:space="preserve"> získal jméno Diani a </w:t>
+      </w:r>
+      <w:r>
+        <w:t>také již</w:t>
+      </w:r>
+      <w:r>
+        <w:t xml:space="preserve"> první požadavky na </w:t>
+      </w:r>
+      <w:r>
+        <w:t xml:space="preserve">jeho </w:t>
+      </w:r>
+      <w:r>
+        <w:t>zlepšení a další funkcionality.</w:t>
       </w:r>
     </w:p>
     <w:p>
@@ -1302,13 +1423,39 @@
         <w:t xml:space="preserve">Budoucnost projektu Diani je </w:t>
       </w:r>
       <w:r>
-        <w:t xml:space="preserve">nadějná, protože pacientů s diabetem, kteří potřebují supervizi nebo edukaci v jejich léčbě a kompenzaci jejich onemocněné ubývat nebude. </w:t>
-      </w:r>
-      <w:r>
-        <w:t xml:space="preserve">Takzvaný tenký klient je vhodný nejenom pro pracovníky nemocničních zařízení, ale i pro pacienty. Kdy těmto uživatelům odpadá starost o aktualizaci softwaru a </w:t>
-      </w:r>
-      <w:r>
-        <w:t>pořizování výkonného hardwaru který by jim data vyhodnotil.</w:t>
+        <w:t xml:space="preserve">nadějná, protože pacientů s diabetem, kteří potřebují supervizi nebo edukaci v jejich léčbě a kompenzaci jejich </w:t>
+      </w:r>
+      <w:r>
+        <w:t xml:space="preserve">onemocnění </w:t>
+      </w:r>
+      <w:r>
+        <w:t xml:space="preserve">ubývat nebude. </w:t>
+      </w:r>
+      <w:r>
+        <w:t xml:space="preserve">Takzvaný tenký klient je vhodný nejenom pro pracovníky nemocničních zařízení, ale i pro pacienty. </w:t>
+      </w:r>
+      <w:r>
+        <w:t>T</w:t>
+      </w:r>
+      <w:r>
+        <w:t xml:space="preserve">ěmto uživatelům odpadá starost o aktualizaci softwaru a </w:t>
+      </w:r>
+      <w:r>
+        <w:t>pořizování výkonného hardwaru</w:t>
+      </w:r>
+      <w:r>
+        <w:t>,</w:t>
+      </w:r>
+      <w:r>
+        <w:t xml:space="preserve"> který by jim data vyhodnotil.</w:t>
+      </w:r>
+    </w:p>
+    <w:p>
+      <w:pPr>
+        <w:pStyle w:val="Bezmezer"/>
+      </w:pPr>
+      <w:r>
+        <w:br w:type="page"/>
       </w:r>
     </w:p>
     <w:p>
@@ -1316,9 +1463,10 @@
         <w:pStyle w:val="Nadpis2"/>
       </w:pPr>
       <w:r>
+        <w:lastRenderedPageBreak/>
         <w:t>Přínosy práce</w:t>
       </w:r>
-      <w:bookmarkEnd w:id="1"/>
+      <w:bookmarkEnd w:id="2"/>
     </w:p>
     <w:p>
       <w:pPr>
@@ -1339,7 +1487,7 @@
         <w:t xml:space="preserve"> zjednodušit kontrolu</w:t>
       </w:r>
       <w:r>
-        <w:t xml:space="preserve"> a dohled lékařem</w:t>
+        <w:t xml:space="preserve"> a dohled lékaře</w:t>
       </w:r>
       <w:r>
         <w:t xml:space="preserve"> </w:t>
@@ -1357,10 +1505,22 @@
         <w:t>diabetem</w:t>
       </w:r>
       <w:r>
-        <w:t>. Jeho hlavní výhodou je jednoduché kontroly dávkování insulinu v závislosti na předpokládané aktivitě, nebo příjmu sacharidů</w:t>
-      </w:r>
-      <w:r>
-        <w:t xml:space="preserve">. Kdy kontrola probíhá na základě dříve zmíněných naměřených dat v závislosti na </w:t>
+        <w:t xml:space="preserve">. Jeho hlavní výhodou </w:t>
+      </w:r>
+      <w:r>
+        <w:t xml:space="preserve">jsou </w:t>
+      </w:r>
+      <w:r>
+        <w:t>jednoduché kontroly dávkování insulinu v závislosti na předpokládané aktivitě nebo příjmu sacharidů</w:t>
+      </w:r>
+      <w:r>
+        <w:t xml:space="preserve">. </w:t>
+      </w:r>
+      <w:r>
+        <w:t>K</w:t>
+      </w:r>
+      <w:r>
+        <w:t xml:space="preserve">ontrola probíhá na základě dříve zmíněných naměřených dat v závislosti na </w:t>
       </w:r>
       <w:r>
         <w:t xml:space="preserve">glykémie. Hlavní výhodou tohoto tenkého klienta je </w:t>
@@ -1389,9 +1549,16 @@
     <w:p>
       <w:pPr>
         <w:pStyle w:val="Bezmezer"/>
-      </w:pPr>
-      <w:r>
-        <w:t xml:space="preserve"> Přínosem je také pro</w:t>
+        <w:ind w:left="142"/>
+      </w:pPr>
+      <w:r>
+        <w:t xml:space="preserve"> Přínosem je </w:t>
+      </w:r>
+      <w:r>
+        <w:t xml:space="preserve">projekt Diani </w:t>
+      </w:r>
+      <w:r>
+        <w:t>také pro</w:t>
       </w:r>
       <w:r>
         <w:t xml:space="preserve"> uživatele, kteří by chtěli hledat nové kolerace v datech. Kde </w:t>
@@ -1401,11 +1568,6 @@
       </w:r>
     </w:p>
     <w:p>
-      <w:pPr>
-        <w:rPr>
-          <w:szCs w:val="32"/>
-        </w:rPr>
-      </w:pPr>
       <w:r>
         <w:br w:type="page"/>
       </w:r>
@@ -1611,8 +1773,6 @@
       <w:r>
         <w:t xml:space="preserve"> studio </w:t>
       </w:r>
-      <w:bookmarkStart w:id="2" w:name="_GoBack"/>
-      <w:bookmarkEnd w:id="2"/>
       <w:r>
         <w:t xml:space="preserve">je </w:t>
       </w:r>
@@ -1939,43 +2099,175 @@
         <w:t xml:space="preserve"> Report</w:t>
       </w:r>
       <w:r>
-        <w:t xml:space="preserve"> předkládá tabulku s cílenými hodnotami, </w:t>
+        <w:t xml:space="preserve"> předkládá tabulku s cílenými hodnotami, přehl</w:t>
+      </w:r>
+      <w:r>
+        <w:t>e</w:t>
+      </w:r>
+      <w:r>
+        <w:t xml:space="preserve">dem naměřených hodnot a koláčovými grafy. </w:t>
       </w:r>
       <w:proofErr w:type="spellStart"/>
       <w:r>
-        <w:t>přehldem</w:t>
+        <w:t>Success</w:t>
       </w:r>
       <w:proofErr w:type="spellEnd"/>
       <w:r>
-        <w:t xml:space="preserve"> naměřených hodnot a koláčovými grafy. </w:t>
+        <w:t xml:space="preserve"> Report zobrazuje </w:t>
       </w:r>
       <w:proofErr w:type="spellStart"/>
       <w:r>
-        <w:t>Success</w:t>
+        <w:t>infografiku</w:t>
       </w:r>
       <w:proofErr w:type="spellEnd"/>
       <w:r>
-        <w:t xml:space="preserve"> Report zobrazuje </w:t>
-      </w:r>
+        <w:t xml:space="preserve"> která porovnává</w:t>
+      </w:r>
+      <w:r>
+        <w:t xml:space="preserve"> kontrolovanou hodnotu glykémie v </w:t>
+      </w:r>
+      <w:r>
+        <w:t>týdenním</w:t>
+      </w:r>
+      <w:r>
+        <w:t>, měsíčním nebo čtvrtletním náhledu.</w:t>
+      </w:r>
+    </w:p>
+    <w:p>
+      <w:pPr>
+        <w:rPr>
+          <w:szCs w:val="32"/>
+        </w:rPr>
+      </w:pPr>
+      <w:r>
+        <w:br w:type="page"/>
+      </w:r>
+    </w:p>
+    <w:p>
+      <w:pPr>
+        <w:pStyle w:val="Nadpis2"/>
+      </w:pPr>
       <w:proofErr w:type="spellStart"/>
       <w:r>
-        <w:t>infografiku</w:t>
+        <w:lastRenderedPageBreak/>
+        <w:t>CareLink</w:t>
       </w:r>
       <w:proofErr w:type="spellEnd"/>
       <w:r>
-        <w:t xml:space="preserve"> která porovnává</w:t>
-      </w:r>
-      <w:r>
-        <w:t xml:space="preserve"> kontrolovanou hodnotu glykémie v </w:t>
+        <w:t xml:space="preserve"> </w:t>
       </w:r>
       <w:proofErr w:type="spellStart"/>
       <w:r>
-        <w:t>týdením</w:t>
+        <w:t>Personal</w:t>
       </w:r>
       <w:proofErr w:type="spellEnd"/>
-      <w:r>
-        <w:t>, měsíčním nebo čtvrtletním náhledu.</w:t>
-      </w:r>
+    </w:p>
+    <w:p/>
+    <w:p>
+      <w:pPr>
+        <w:rPr>
+          <w:szCs w:val="32"/>
+        </w:rPr>
+      </w:pPr>
+      <w:r>
+        <w:br w:type="page"/>
+      </w:r>
+    </w:p>
+    <w:p>
+      <w:pPr>
+        <w:pStyle w:val="Nadpis2"/>
+      </w:pPr>
+      <w:proofErr w:type="spellStart"/>
+      <w:r>
+        <w:lastRenderedPageBreak/>
+        <w:t>Dia</w:t>
+      </w:r>
+      <w:r>
+        <w:t>send</w:t>
+      </w:r>
+      <w:proofErr w:type="spellEnd"/>
+    </w:p>
+    <w:p/>
+    <w:p>
+      <w:pPr>
+        <w:rPr>
+          <w:szCs w:val="32"/>
+        </w:rPr>
+      </w:pPr>
+      <w:r>
+        <w:br w:type="page"/>
+      </w:r>
+    </w:p>
+    <w:p>
+      <w:pPr>
+        <w:pStyle w:val="Nadpis2"/>
+      </w:pPr>
+      <w:proofErr w:type="spellStart"/>
+      <w:r>
+        <w:lastRenderedPageBreak/>
+        <w:t>SiDiary</w:t>
+      </w:r>
+      <w:proofErr w:type="spellEnd"/>
+    </w:p>
+    <w:p/>
+    <w:p>
+      <w:pPr>
+        <w:rPr>
+          <w:szCs w:val="32"/>
+        </w:rPr>
+      </w:pPr>
+      <w:r>
+        <w:br w:type="page"/>
+      </w:r>
+    </w:p>
+    <w:p>
+      <w:pPr>
+        <w:pStyle w:val="Nadpis2"/>
+      </w:pPr>
+      <w:r>
+        <w:lastRenderedPageBreak/>
+        <w:t>Deník diabetika</w:t>
+      </w:r>
+    </w:p>
+    <w:p/>
+    <w:p>
+      <w:pPr>
+        <w:rPr>
+          <w:szCs w:val="32"/>
+        </w:rPr>
+      </w:pPr>
+      <w:r>
+        <w:br w:type="page"/>
+      </w:r>
+    </w:p>
+    <w:p>
+      <w:pPr>
+        <w:pStyle w:val="Nadpis2"/>
+      </w:pPr>
+      <w:proofErr w:type="spellStart"/>
+      <w:r>
+        <w:lastRenderedPageBreak/>
+        <w:t>NightScout</w:t>
+      </w:r>
+      <w:proofErr w:type="spellEnd"/>
+    </w:p>
+    <w:p/>
+    <w:p>
+      <w:pPr>
+        <w:rPr>
+          <w:szCs w:val="32"/>
+        </w:rPr>
+      </w:pPr>
+      <w:r>
+        <w:br w:type="page"/>
+      </w:r>
+    </w:p>
+    <w:p>
+      <w:pPr>
+        <w:pStyle w:val="Nadpis1"/>
+      </w:pPr>
+      <w:bookmarkStart w:id="3" w:name="_GoBack"/>
+      <w:bookmarkEnd w:id="3"/>
     </w:p>
     <w:sectPr>
       <w:headerReference w:type="default" r:id="rId20"/>
@@ -2420,28 +2712,48 @@
     <w:r>
       <w:t xml:space="preserve">Kapitola </w:t>
     </w:r>
-    <w:fldSimple w:instr=" STYLEREF  &quot;Nadpis 1&quot; \w  \* MERGEFORMAT ">
-      <w:r>
-        <w:rPr>
-          <w:noProof/>
-        </w:rPr>
-        <w:t>1</w:t>
-      </w:r>
-    </w:fldSimple>
+    <w:r>
+      <w:fldChar w:fldCharType="begin"/>
+    </w:r>
+    <w:r>
+      <w:instrText xml:space="preserve"> STYLEREF  "Nadpis 1" \w  \</w:instrText>
+    </w:r>
+    <w:r>
+      <w:instrText xml:space="preserve">* MERGEFORMAT </w:instrText>
+    </w:r>
+    <w:r>
+      <w:fldChar w:fldCharType="separate"/>
+    </w:r>
+    <w:r>
+      <w:rPr>
+        <w:noProof/>
+      </w:rPr>
+      <w:t>3</w:t>
+    </w:r>
+    <w:r>
+      <w:rPr>
+        <w:noProof/>
+      </w:rPr>
+      <w:fldChar w:fldCharType="end"/>
+    </w:r>
   </w:p>
   <w:p>
     <w:pPr>
       <w:pStyle w:val="Zhlav"/>
       <w:jc w:val="right"/>
     </w:pPr>
-    <w:fldSimple w:instr=" STYLEREF  &quot;Nadpis 1&quot;  \* MERGEFORMAT ">
-      <w:r>
-        <w:rPr>
-          <w:noProof/>
-        </w:rPr>
-        <w:t>Úvod</w:t>
-      </w:r>
-    </w:fldSimple>
+    <w:r>
+      <w:fldChar w:fldCharType="begin"/>
+    </w:r>
+    <w:r>
+      <w:instrText xml:space="preserve"> STYLEREF  "Nadpis 1"  \* MERGEFORMAT </w:instrText>
+    </w:r>
+    <w:r>
+      <w:rPr>
+        <w:noProof/>
+      </w:rPr>
+      <w:fldChar w:fldCharType="end"/>
+    </w:r>
   </w:p>
 </w:hdr>
 </file>
@@ -2469,7 +2781,7 @@
         <v:path o:extrusionok="f" gradientshapeok="t" o:connecttype="rect"/>
         <o:lock v:ext="edit" aspectratio="t"/>
       </v:shapetype>
-      <v:shape id="_x0000_i1061" type="#_x0000_t75" style="width:21pt;height:22.5pt;visibility:visible;mso-wrap-style:square" o:bullet="t">
+      <v:shape id="_x0000_i1053" type="#_x0000_t75" style="width:21pt;height:22.5pt;visibility:visible;mso-wrap-style:square" o:bullet="t">
         <v:imagedata r:id="rId1" o:title=""/>
       </v:shape>
     </w:pict>
@@ -7207,7 +7519,7 @@
 </file>
 
 <file path=customXml/itemProps1.xml><?xml version="1.0" encoding="utf-8"?>
-<ds:datastoreItem xmlns:ds="http://schemas.openxmlformats.org/officeDocument/2006/customXml" ds:itemID="{DF20225C-C207-4CEB-BE37-9109BBA8CA48}">
+<ds:datastoreItem xmlns:ds="http://schemas.openxmlformats.org/officeDocument/2006/customXml" ds:itemID="{7DC0446C-E2ED-4B20-9BFF-6894BFFC5C36}">
   <ds:schemaRefs>
     <ds:schemaRef ds:uri="http://schemas.openxmlformats.org/officeDocument/2006/bibliography"/>
   </ds:schemaRefs>

</xml_diff>

<commit_message>
Přidány Screenshoty Nightscoutu Dodělána sekce Nightscout Přidány další nadpisy postupu psaní DP
</commit_message>
<xml_diff>
--- a/Diplomová práce_prace_Polacek.docx
+++ b/Diplomová práce_prace_Polacek.docx
@@ -768,21 +768,7 @@
         <w:rPr>
           <w:sz w:val="24"/>
         </w:rPr>
-        <w:t xml:space="preserve">, </w:t>
-      </w:r>
-      <w:proofErr w:type="gramStart"/>
-      <w:r>
-        <w:rPr>
-          <w:sz w:val="24"/>
-        </w:rPr>
-        <w:t>ASP.NET</w:t>
-      </w:r>
-      <w:proofErr w:type="gramEnd"/>
-      <w:r>
-        <w:rPr>
-          <w:sz w:val="24"/>
-        </w:rPr>
-        <w:t xml:space="preserve"> MVC</w:t>
+        <w:t>, ASP.NET MVC</w:t>
       </w:r>
       <w:r>
         <w:rPr>
@@ -818,16 +804,8 @@
         <w:rPr>
           <w:sz w:val="24"/>
         </w:rPr>
-        <w:t xml:space="preserve">, </w:t>
-      </w:r>
-      <w:proofErr w:type="spellStart"/>
-      <w:r>
-        <w:rPr>
-          <w:sz w:val="24"/>
-        </w:rPr>
-        <w:t>highcharts</w:t>
-      </w:r>
-      <w:proofErr w:type="spellEnd"/>
+        <w:t>, highcharts</w:t>
+      </w:r>
       <w:r>
         <w:rPr>
           <w:sz w:val="24"/>
@@ -943,21 +921,12 @@
           <w:lang w:val="en-US"/>
         </w:rPr>
       </w:pPr>
-      <w:proofErr w:type="gramStart"/>
       <w:r>
         <w:rPr>
           <w:sz w:val="24"/>
           <w:lang w:val="en-US"/>
         </w:rPr>
-        <w:t>telemedicine</w:t>
-      </w:r>
-      <w:proofErr w:type="gramEnd"/>
-      <w:r>
-        <w:rPr>
-          <w:sz w:val="24"/>
-          <w:lang w:val="en-US"/>
-        </w:rPr>
-        <w:t>, ASP.NET MVC</w:t>
+        <w:t>telemedicine, ASP.NET MVC</w:t>
       </w:r>
       <w:r>
         <w:rPr>
@@ -978,17 +947,8 @@
           <w:sz w:val="24"/>
           <w:lang w:val="en-US"/>
         </w:rPr>
-        <w:t xml:space="preserve">, </w:t>
-      </w:r>
-      <w:proofErr w:type="spellStart"/>
-      <w:r>
-        <w:rPr>
-          <w:sz w:val="24"/>
-          <w:lang w:val="en-US"/>
-        </w:rPr>
-        <w:t>highcharts</w:t>
-      </w:r>
-      <w:proofErr w:type="spellEnd"/>
+        <w:t>, highcharts</w:t>
+      </w:r>
       <w:r>
         <w:rPr>
           <w:sz w:val="24"/>
@@ -1074,7 +1034,7 @@
           <w:r>
             <w:fldChar w:fldCharType="separate"/>
           </w:r>
-          <w:hyperlink w:anchor="_Toc449002714" w:history="1">
+          <w:hyperlink w:anchor="_Toc449388997" w:history="1">
             <w:r>
               <w:rPr>
                 <w:rStyle w:val="Hypertextovodkaz"/>
@@ -1101,7 +1061,7 @@
                 <w:noProof/>
                 <w:webHidden/>
               </w:rPr>
-              <w:instrText xml:space="preserve"> PAGEREF _Toc449002714 \h </w:instrText>
+              <w:instrText xml:space="preserve"> PAGEREF _Toc449388997 \h </w:instrText>
             </w:r>
             <w:r>
               <w:rPr>
@@ -1146,7 +1106,7 @@
               <w:lang w:eastAsia="ja-JP"/>
             </w:rPr>
           </w:pPr>
-          <w:hyperlink w:anchor="_Toc449002715" w:history="1">
+          <w:hyperlink w:anchor="_Toc449388998" w:history="1">
             <w:r>
               <w:rPr>
                 <w:rStyle w:val="Hypertextovodkaz"/>
@@ -1189,7 +1149,7 @@
                 <w:noProof/>
                 <w:webHidden/>
               </w:rPr>
-              <w:instrText xml:space="preserve"> PAGEREF _Toc449002715 \h </w:instrText>
+              <w:instrText xml:space="preserve"> PAGEREF _Toc449388998 \h </w:instrText>
             </w:r>
             <w:r>
               <w:rPr>
@@ -1233,7 +1193,7 @@
               <w:lang w:eastAsia="ja-JP"/>
             </w:rPr>
           </w:pPr>
-          <w:hyperlink w:anchor="_Toc449002716" w:history="1">
+          <w:hyperlink w:anchor="_Toc449388999" w:history="1">
             <w:r>
               <w:rPr>
                 <w:rStyle w:val="Hypertextovodkaz"/>
@@ -1260,7 +1220,7 @@
                 <w:noProof/>
                 <w:webHidden/>
               </w:rPr>
-              <w:instrText xml:space="preserve"> PAGEREF _Toc449002716 \h </w:instrText>
+              <w:instrText xml:space="preserve"> PAGEREF _Toc449388999 \h </w:instrText>
             </w:r>
             <w:r>
               <w:rPr>
@@ -1305,7 +1265,7 @@
               <w:lang w:eastAsia="ja-JP"/>
             </w:rPr>
           </w:pPr>
-          <w:hyperlink w:anchor="_Toc449002717" w:history="1">
+          <w:hyperlink w:anchor="_Toc449389000" w:history="1">
             <w:r>
               <w:rPr>
                 <w:rStyle w:val="Hypertextovodkaz"/>
@@ -1348,7 +1308,7 @@
                 <w:noProof/>
                 <w:webHidden/>
               </w:rPr>
-              <w:instrText xml:space="preserve"> PAGEREF _Toc449002717 \h </w:instrText>
+              <w:instrText xml:space="preserve"> PAGEREF _Toc449389000 \h </w:instrText>
             </w:r>
             <w:r>
               <w:rPr>
@@ -1393,7 +1353,7 @@
               <w:lang w:eastAsia="ja-JP"/>
             </w:rPr>
           </w:pPr>
-          <w:hyperlink w:anchor="_Toc449002718" w:history="1">
+          <w:hyperlink w:anchor="_Toc449389001" w:history="1">
             <w:r>
               <w:rPr>
                 <w:rStyle w:val="Hypertextovodkaz"/>
@@ -1436,7 +1396,7 @@
                 <w:noProof/>
                 <w:webHidden/>
               </w:rPr>
-              <w:instrText xml:space="preserve"> PAGEREF _Toc449002718 \h </w:instrText>
+              <w:instrText xml:space="preserve"> PAGEREF _Toc449389001 \h </w:instrText>
             </w:r>
             <w:r>
               <w:rPr>
@@ -1481,7 +1441,7 @@
               <w:lang w:eastAsia="ja-JP"/>
             </w:rPr>
           </w:pPr>
-          <w:hyperlink w:anchor="_Toc449002719" w:history="1">
+          <w:hyperlink w:anchor="_Toc449389002" w:history="1">
             <w:r>
               <w:rPr>
                 <w:rStyle w:val="Hypertextovodkaz"/>
@@ -1524,7 +1484,7 @@
                 <w:noProof/>
                 <w:webHidden/>
               </w:rPr>
-              <w:instrText xml:space="preserve"> PAGEREF _Toc449002719 \h </w:instrText>
+              <w:instrText xml:space="preserve"> PAGEREF _Toc449389002 \h </w:instrText>
             </w:r>
             <w:r>
               <w:rPr>
@@ -1544,7 +1504,7 @@
                 <w:noProof/>
                 <w:webHidden/>
               </w:rPr>
-              <w:t>5</w:t>
+              <w:t>6</w:t>
             </w:r>
             <w:r>
               <w:rPr>
@@ -1569,7 +1529,7 @@
               <w:lang w:eastAsia="ja-JP"/>
             </w:rPr>
           </w:pPr>
-          <w:hyperlink w:anchor="_Toc449002720" w:history="1">
+          <w:hyperlink w:anchor="_Toc449389003" w:history="1">
             <w:r>
               <w:rPr>
                 <w:rStyle w:val="Hypertextovodkaz"/>
@@ -1612,7 +1572,7 @@
                 <w:noProof/>
                 <w:webHidden/>
               </w:rPr>
-              <w:instrText xml:space="preserve"> PAGEREF _Toc449002720 \h </w:instrText>
+              <w:instrText xml:space="preserve"> PAGEREF _Toc449389003 \h </w:instrText>
             </w:r>
             <w:r>
               <w:rPr>
@@ -1632,7 +1592,7 @@
                 <w:noProof/>
                 <w:webHidden/>
               </w:rPr>
-              <w:t>6</w:t>
+              <w:t>8</w:t>
             </w:r>
             <w:r>
               <w:rPr>
@@ -1657,7 +1617,7 @@
               <w:lang w:eastAsia="ja-JP"/>
             </w:rPr>
           </w:pPr>
-          <w:hyperlink w:anchor="_Toc449002721" w:history="1">
+          <w:hyperlink w:anchor="_Toc449389004" w:history="1">
             <w:r>
               <w:rPr>
                 <w:rStyle w:val="Hypertextovodkaz"/>
@@ -1700,7 +1660,7 @@
                 <w:noProof/>
                 <w:webHidden/>
               </w:rPr>
-              <w:instrText xml:space="preserve"> PAGEREF _Toc449002721 \h </w:instrText>
+              <w:instrText xml:space="preserve"> PAGEREF _Toc449389004 \h </w:instrText>
             </w:r>
             <w:r>
               <w:rPr>
@@ -1720,7 +1680,484 @@
                 <w:noProof/>
                 <w:webHidden/>
               </w:rPr>
-              <w:t>7</w:t>
+              <w:t>9</w:t>
+            </w:r>
+            <w:r>
+              <w:rPr>
+                <w:noProof/>
+                <w:webHidden/>
+              </w:rPr>
+              <w:fldChar w:fldCharType="end"/>
+            </w:r>
+          </w:hyperlink>
+        </w:p>
+        <w:p>
+          <w:pPr>
+            <w:pStyle w:val="Obsah1"/>
+            <w:tabs>
+              <w:tab w:val="right" w:leader="dot" w:pos="9062"/>
+            </w:tabs>
+            <w:rPr>
+              <w:rFonts w:asciiTheme="minorHAnsi" w:hAnsiTheme="minorHAnsi" w:cstheme="minorBidi"/>
+              <w:noProof/>
+              <w:szCs w:val="22"/>
+              <w:lang w:eastAsia="ja-JP"/>
+            </w:rPr>
+          </w:pPr>
+          <w:hyperlink w:anchor="_Toc449389005" w:history="1">
+            <w:r>
+              <w:rPr>
+                <w:rStyle w:val="Hypertextovodkaz"/>
+                <w:noProof/>
+              </w:rPr>
+              <w:t>3. Diani</w:t>
+            </w:r>
+            <w:r>
+              <w:rPr>
+                <w:noProof/>
+                <w:webHidden/>
+              </w:rPr>
+              <w:tab/>
+            </w:r>
+            <w:r>
+              <w:rPr>
+                <w:noProof/>
+                <w:webHidden/>
+              </w:rPr>
+              <w:fldChar w:fldCharType="begin"/>
+            </w:r>
+            <w:r>
+              <w:rPr>
+                <w:noProof/>
+                <w:webHidden/>
+              </w:rPr>
+              <w:instrText xml:space="preserve"> PAGEREF _Toc449389005 \h </w:instrText>
+            </w:r>
+            <w:r>
+              <w:rPr>
+                <w:noProof/>
+                <w:webHidden/>
+              </w:rPr>
+            </w:r>
+            <w:r>
+              <w:rPr>
+                <w:noProof/>
+                <w:webHidden/>
+              </w:rPr>
+              <w:fldChar w:fldCharType="separate"/>
+            </w:r>
+            <w:r>
+              <w:rPr>
+                <w:noProof/>
+                <w:webHidden/>
+              </w:rPr>
+              <w:t>10</w:t>
+            </w:r>
+            <w:r>
+              <w:rPr>
+                <w:noProof/>
+                <w:webHidden/>
+              </w:rPr>
+              <w:fldChar w:fldCharType="end"/>
+            </w:r>
+          </w:hyperlink>
+        </w:p>
+        <w:p>
+          <w:pPr>
+            <w:pStyle w:val="Obsah2"/>
+            <w:tabs>
+              <w:tab w:val="left" w:pos="880"/>
+              <w:tab w:val="right" w:leader="dot" w:pos="9062"/>
+            </w:tabs>
+            <w:rPr>
+              <w:rFonts w:asciiTheme="minorHAnsi" w:hAnsiTheme="minorHAnsi" w:cstheme="minorBidi"/>
+              <w:noProof/>
+              <w:szCs w:val="22"/>
+              <w:lang w:eastAsia="ja-JP"/>
+            </w:rPr>
+          </w:pPr>
+          <w:hyperlink w:anchor="_Toc449389006" w:history="1">
+            <w:r>
+              <w:rPr>
+                <w:rStyle w:val="Hypertextovodkaz"/>
+                <w:noProof/>
+              </w:rPr>
+              <w:t>3.1.</w:t>
+            </w:r>
+            <w:r>
+              <w:rPr>
+                <w:rFonts w:asciiTheme="minorHAnsi" w:hAnsiTheme="minorHAnsi" w:cstheme="minorBidi"/>
+                <w:noProof/>
+                <w:szCs w:val="22"/>
+                <w:lang w:eastAsia="ja-JP"/>
+              </w:rPr>
+              <w:tab/>
+            </w:r>
+            <w:r>
+              <w:rPr>
+                <w:rStyle w:val="Hypertextovodkaz"/>
+                <w:noProof/>
+              </w:rPr>
+              <w:t>Použité technologie</w:t>
+            </w:r>
+            <w:r>
+              <w:rPr>
+                <w:noProof/>
+                <w:webHidden/>
+              </w:rPr>
+              <w:tab/>
+            </w:r>
+            <w:r>
+              <w:rPr>
+                <w:noProof/>
+                <w:webHidden/>
+              </w:rPr>
+              <w:fldChar w:fldCharType="begin"/>
+            </w:r>
+            <w:r>
+              <w:rPr>
+                <w:noProof/>
+                <w:webHidden/>
+              </w:rPr>
+              <w:instrText xml:space="preserve"> PAGEREF _Toc449389006 \h </w:instrText>
+            </w:r>
+            <w:r>
+              <w:rPr>
+                <w:noProof/>
+                <w:webHidden/>
+              </w:rPr>
+            </w:r>
+            <w:r>
+              <w:rPr>
+                <w:noProof/>
+                <w:webHidden/>
+              </w:rPr>
+              <w:fldChar w:fldCharType="separate"/>
+            </w:r>
+            <w:r>
+              <w:rPr>
+                <w:noProof/>
+                <w:webHidden/>
+              </w:rPr>
+              <w:t>10</w:t>
+            </w:r>
+            <w:r>
+              <w:rPr>
+                <w:noProof/>
+                <w:webHidden/>
+              </w:rPr>
+              <w:fldChar w:fldCharType="end"/>
+            </w:r>
+          </w:hyperlink>
+        </w:p>
+        <w:p>
+          <w:pPr>
+            <w:pStyle w:val="Obsah2"/>
+            <w:tabs>
+              <w:tab w:val="left" w:pos="880"/>
+              <w:tab w:val="right" w:leader="dot" w:pos="9062"/>
+            </w:tabs>
+            <w:rPr>
+              <w:rFonts w:asciiTheme="minorHAnsi" w:hAnsiTheme="minorHAnsi" w:cstheme="minorBidi"/>
+              <w:noProof/>
+              <w:szCs w:val="22"/>
+              <w:lang w:eastAsia="ja-JP"/>
+            </w:rPr>
+          </w:pPr>
+          <w:hyperlink w:anchor="_Toc449389007" w:history="1">
+            <w:r>
+              <w:rPr>
+                <w:rStyle w:val="Hypertextovodkaz"/>
+                <w:noProof/>
+              </w:rPr>
+              <w:t>3.2.</w:t>
+            </w:r>
+            <w:r>
+              <w:rPr>
+                <w:rFonts w:asciiTheme="minorHAnsi" w:hAnsiTheme="minorHAnsi" w:cstheme="minorBidi"/>
+                <w:noProof/>
+                <w:szCs w:val="22"/>
+                <w:lang w:eastAsia="ja-JP"/>
+              </w:rPr>
+              <w:tab/>
+            </w:r>
+            <w:r>
+              <w:rPr>
+                <w:rStyle w:val="Hypertextovodkaz"/>
+                <w:noProof/>
+              </w:rPr>
+              <w:t>Popis jednotlivých sekcí</w:t>
+            </w:r>
+            <w:r>
+              <w:rPr>
+                <w:noProof/>
+                <w:webHidden/>
+              </w:rPr>
+              <w:tab/>
+            </w:r>
+            <w:r>
+              <w:rPr>
+                <w:noProof/>
+                <w:webHidden/>
+              </w:rPr>
+              <w:fldChar w:fldCharType="begin"/>
+            </w:r>
+            <w:r>
+              <w:rPr>
+                <w:noProof/>
+                <w:webHidden/>
+              </w:rPr>
+              <w:instrText xml:space="preserve"> PAGEREF _Toc449389007 \h </w:instrText>
+            </w:r>
+            <w:r>
+              <w:rPr>
+                <w:noProof/>
+                <w:webHidden/>
+              </w:rPr>
+            </w:r>
+            <w:r>
+              <w:rPr>
+                <w:noProof/>
+                <w:webHidden/>
+              </w:rPr>
+              <w:fldChar w:fldCharType="separate"/>
+            </w:r>
+            <w:r>
+              <w:rPr>
+                <w:noProof/>
+                <w:webHidden/>
+              </w:rPr>
+              <w:t>10</w:t>
+            </w:r>
+            <w:r>
+              <w:rPr>
+                <w:noProof/>
+                <w:webHidden/>
+              </w:rPr>
+              <w:fldChar w:fldCharType="end"/>
+            </w:r>
+          </w:hyperlink>
+        </w:p>
+        <w:p>
+          <w:pPr>
+            <w:pStyle w:val="Obsah1"/>
+            <w:tabs>
+              <w:tab w:val="right" w:leader="dot" w:pos="9062"/>
+            </w:tabs>
+            <w:rPr>
+              <w:rFonts w:asciiTheme="minorHAnsi" w:hAnsiTheme="minorHAnsi" w:cstheme="minorBidi"/>
+              <w:noProof/>
+              <w:szCs w:val="22"/>
+              <w:lang w:eastAsia="ja-JP"/>
+            </w:rPr>
+          </w:pPr>
+          <w:hyperlink w:anchor="_Toc449389008" w:history="1">
+            <w:r>
+              <w:rPr>
+                <w:rStyle w:val="Hypertextovodkaz"/>
+                <w:noProof/>
+              </w:rPr>
+              <w:t>4. Praktické využití</w:t>
+            </w:r>
+            <w:r>
+              <w:rPr>
+                <w:noProof/>
+                <w:webHidden/>
+              </w:rPr>
+              <w:tab/>
+            </w:r>
+            <w:r>
+              <w:rPr>
+                <w:noProof/>
+                <w:webHidden/>
+              </w:rPr>
+              <w:fldChar w:fldCharType="begin"/>
+            </w:r>
+            <w:r>
+              <w:rPr>
+                <w:noProof/>
+                <w:webHidden/>
+              </w:rPr>
+              <w:instrText xml:space="preserve"> PAGEREF _Toc449389008 \h </w:instrText>
+            </w:r>
+            <w:r>
+              <w:rPr>
+                <w:noProof/>
+                <w:webHidden/>
+              </w:rPr>
+            </w:r>
+            <w:r>
+              <w:rPr>
+                <w:noProof/>
+                <w:webHidden/>
+              </w:rPr>
+              <w:fldChar w:fldCharType="separate"/>
+            </w:r>
+            <w:r>
+              <w:rPr>
+                <w:noProof/>
+                <w:webHidden/>
+              </w:rPr>
+              <w:t>10</w:t>
+            </w:r>
+            <w:r>
+              <w:rPr>
+                <w:noProof/>
+                <w:webHidden/>
+              </w:rPr>
+              <w:fldChar w:fldCharType="end"/>
+            </w:r>
+          </w:hyperlink>
+        </w:p>
+        <w:p>
+          <w:pPr>
+            <w:pStyle w:val="Obsah2"/>
+            <w:tabs>
+              <w:tab w:val="left" w:pos="880"/>
+              <w:tab w:val="right" w:leader="dot" w:pos="9062"/>
+            </w:tabs>
+            <w:rPr>
+              <w:rFonts w:asciiTheme="minorHAnsi" w:hAnsiTheme="minorHAnsi" w:cstheme="minorBidi"/>
+              <w:noProof/>
+              <w:szCs w:val="22"/>
+              <w:lang w:eastAsia="ja-JP"/>
+            </w:rPr>
+          </w:pPr>
+          <w:hyperlink w:anchor="_Toc449389009" w:history="1">
+            <w:r>
+              <w:rPr>
+                <w:rStyle w:val="Hypertextovodkaz"/>
+                <w:noProof/>
+              </w:rPr>
+              <w:t>4.1.</w:t>
+            </w:r>
+            <w:r>
+              <w:rPr>
+                <w:rFonts w:asciiTheme="minorHAnsi" w:hAnsiTheme="minorHAnsi" w:cstheme="minorBidi"/>
+                <w:noProof/>
+                <w:szCs w:val="22"/>
+                <w:lang w:eastAsia="ja-JP"/>
+              </w:rPr>
+              <w:tab/>
+            </w:r>
+            <w:r>
+              <w:rPr>
+                <w:rStyle w:val="Hypertextovodkaz"/>
+                <w:noProof/>
+              </w:rPr>
+              <w:t>Schválení lékařskou etickou komisí</w:t>
+            </w:r>
+            <w:r>
+              <w:rPr>
+                <w:noProof/>
+                <w:webHidden/>
+              </w:rPr>
+              <w:tab/>
+            </w:r>
+            <w:r>
+              <w:rPr>
+                <w:noProof/>
+                <w:webHidden/>
+              </w:rPr>
+              <w:fldChar w:fldCharType="begin"/>
+            </w:r>
+            <w:r>
+              <w:rPr>
+                <w:noProof/>
+                <w:webHidden/>
+              </w:rPr>
+              <w:instrText xml:space="preserve"> PAGEREF _Toc449389009 \h </w:instrText>
+            </w:r>
+            <w:r>
+              <w:rPr>
+                <w:noProof/>
+                <w:webHidden/>
+              </w:rPr>
+            </w:r>
+            <w:r>
+              <w:rPr>
+                <w:noProof/>
+                <w:webHidden/>
+              </w:rPr>
+              <w:fldChar w:fldCharType="separate"/>
+            </w:r>
+            <w:r>
+              <w:rPr>
+                <w:noProof/>
+                <w:webHidden/>
+              </w:rPr>
+              <w:t>10</w:t>
+            </w:r>
+            <w:r>
+              <w:rPr>
+                <w:noProof/>
+                <w:webHidden/>
+              </w:rPr>
+              <w:fldChar w:fldCharType="end"/>
+            </w:r>
+          </w:hyperlink>
+        </w:p>
+        <w:p>
+          <w:pPr>
+            <w:pStyle w:val="Obsah1"/>
+            <w:tabs>
+              <w:tab w:val="right" w:leader="dot" w:pos="9062"/>
+            </w:tabs>
+            <w:rPr>
+              <w:rFonts w:asciiTheme="minorHAnsi" w:hAnsiTheme="minorHAnsi" w:cstheme="minorBidi"/>
+              <w:noProof/>
+              <w:szCs w:val="22"/>
+              <w:lang w:eastAsia="ja-JP"/>
+            </w:rPr>
+          </w:pPr>
+          <w:hyperlink w:anchor="_Toc449389010" w:history="1">
+            <w:r>
+              <w:rPr>
+                <w:rStyle w:val="Hypertextovodkaz"/>
+                <w:noProof/>
+              </w:rPr>
+              <w:t>5. Závěr</w:t>
+            </w:r>
+            <w:r>
+              <w:rPr>
+                <w:noProof/>
+                <w:webHidden/>
+              </w:rPr>
+              <w:tab/>
+            </w:r>
+            <w:r>
+              <w:rPr>
+                <w:noProof/>
+                <w:webHidden/>
+              </w:rPr>
+              <w:fldChar w:fldCharType="begin"/>
+            </w:r>
+            <w:r>
+              <w:rPr>
+                <w:noProof/>
+                <w:webHidden/>
+              </w:rPr>
+              <w:instrText xml:space="preserve"> PAGEREF _Toc449389010 \h </w:instrText>
+            </w:r>
+            <w:r>
+              <w:rPr>
+                <w:noProof/>
+                <w:webHidden/>
+              </w:rPr>
+            </w:r>
+            <w:r>
+              <w:rPr>
+                <w:noProof/>
+                <w:webHidden/>
+              </w:rPr>
+              <w:fldChar w:fldCharType="separate"/>
+            </w:r>
+            <w:r>
+              <w:rPr>
+                <w:noProof/>
+                <w:webHidden/>
+              </w:rPr>
+              <w:t>10</w:t>
             </w:r>
             <w:r>
               <w:rPr>
@@ -1760,7 +2197,7 @@
       <w:pPr>
         <w:pStyle w:val="Nadpis1"/>
       </w:pPr>
-      <w:bookmarkStart w:id="0" w:name="_Toc449002714"/>
+      <w:bookmarkStart w:id="0" w:name="_Toc449388997"/>
       <w:r>
         <w:lastRenderedPageBreak/>
         <w:t>Úvod</w:t>
@@ -2030,7 +2467,7 @@
       <w:pPr>
         <w:pStyle w:val="Nadpis2"/>
       </w:pPr>
-      <w:bookmarkStart w:id="1" w:name="_Toc449002715"/>
+      <w:bookmarkStart w:id="1" w:name="_Toc449388998"/>
       <w:r>
         <w:lastRenderedPageBreak/>
         <w:t>Přínosy práce</w:t>
@@ -2111,11 +2548,7 @@
         <w:t>glykémii</w:t>
       </w:r>
       <w:r>
-        <w:t xml:space="preserve">. Hlavní výhodou tohoto tenkého klienta je </w:t>
-      </w:r>
-      <w:proofErr w:type="spellStart"/>
-      <w:r>
-        <w:t>multiplatfo</w:t>
+        <w:t>. Hlavní výhodou tohoto tenkého klienta je multiplatfo</w:t>
       </w:r>
       <w:r>
         <w:t>r</w:t>
@@ -2123,7 +2556,6 @@
       <w:r>
         <w:t>movost</w:t>
       </w:r>
-      <w:proofErr w:type="spellEnd"/>
       <w:r>
         <w:t xml:space="preserve"> a tedy nezávislost na operačním systému nebo zařízení, na kterém jsou zobrazována.</w:t>
       </w:r>
@@ -2194,7 +2626,7 @@
       <w:pPr>
         <w:pStyle w:val="Nadpis1"/>
       </w:pPr>
-      <w:bookmarkStart w:id="2" w:name="_Toc449002716"/>
+      <w:bookmarkStart w:id="2" w:name="_Toc449388999"/>
       <w:r>
         <w:lastRenderedPageBreak/>
         <w:t>A</w:t>
@@ -2231,14 +2663,9 @@
       <w:pPr>
         <w:pStyle w:val="Nadpis2"/>
       </w:pPr>
-      <w:bookmarkStart w:id="3" w:name="_Toc449002717"/>
-      <w:proofErr w:type="spellStart"/>
-      <w:r>
-        <w:t>Dexcom</w:t>
-      </w:r>
-      <w:proofErr w:type="spellEnd"/>
-      <w:r>
-        <w:t xml:space="preserve"> Studio</w:t>
+      <w:bookmarkStart w:id="3" w:name="_Toc449389000"/>
+      <w:r>
+        <w:t>Dexcom Studio</w:t>
       </w:r>
       <w:bookmarkEnd w:id="3"/>
     </w:p>
@@ -2246,13 +2673,8 @@
       <w:r>
         <w:t xml:space="preserve"> </w:t>
       </w:r>
-      <w:proofErr w:type="spellStart"/>
-      <w:r>
-        <w:t>Dexcom</w:t>
-      </w:r>
-      <w:proofErr w:type="spellEnd"/>
-      <w:r>
-        <w:t xml:space="preserve"> studio je </w:t>
+      <w:r>
+        <w:t xml:space="preserve">Dexcom studio je </w:t>
       </w:r>
       <w:r>
         <w:t>a</w:t>
@@ -2279,13 +2701,8 @@
         <w:t xml:space="preserve"> glykémie (dále jen zkráceně CGM) od</w:t>
       </w:r>
       <w:r>
-        <w:t xml:space="preserve"> výrobce </w:t>
-      </w:r>
-      <w:proofErr w:type="spellStart"/>
-      <w:r>
-        <w:t>Dexcom</w:t>
-      </w:r>
-      <w:proofErr w:type="spellEnd"/>
+        <w:t xml:space="preserve"> výrobce Dexcom</w:t>
+      </w:r>
       <w:r>
         <w:t>. Aplikace disponuje několika nástroji (grafy), které</w:t>
       </w:r>
@@ -2300,19 +2717,11 @@
       <w:r>
         <w:t xml:space="preserve"> Graf </w:t>
       </w:r>
-      <w:proofErr w:type="spellStart"/>
       <w:r>
         <w:rPr>
           <w:i/>
         </w:rPr>
-        <w:t>Pattern</w:t>
-      </w:r>
-      <w:proofErr w:type="spellEnd"/>
-      <w:r>
-        <w:rPr>
-          <w:i/>
-        </w:rPr>
-        <w:t xml:space="preserve"> Map</w:t>
+        <w:t>Pattern Map</w:t>
       </w:r>
       <w:r>
         <w:rPr>
@@ -2334,70 +2743,40 @@
       <w:r>
         <w:t xml:space="preserve"> Statistika </w:t>
       </w:r>
-      <w:proofErr w:type="spellStart"/>
       <w:r>
         <w:rPr>
           <w:i/>
         </w:rPr>
-        <w:t>Insights</w:t>
-      </w:r>
-      <w:proofErr w:type="spellEnd"/>
-      <w:r>
-        <w:rPr>
-          <w:i/>
-        </w:rPr>
-        <w:t xml:space="preserve"> and </w:t>
-      </w:r>
-      <w:proofErr w:type="spellStart"/>
-      <w:r>
-        <w:rPr>
-          <w:i/>
-        </w:rPr>
-        <w:t>Potential</w:t>
-      </w:r>
-      <w:proofErr w:type="spellEnd"/>
-      <w:r>
-        <w:rPr>
-          <w:i/>
-        </w:rPr>
+        <w:t>Insights and Potential Solutions</w:t>
+      </w:r>
+      <w:r>
+        <w:t xml:space="preserve"> předkládá uživateli tabulku s</w:t>
+      </w:r>
+      <w:r>
+        <w:t> pravidelnými sekvencemi</w:t>
+      </w:r>
+      <w:r>
+        <w:t>,</w:t>
+      </w:r>
+      <w:r>
+        <w:t xml:space="preserve"> nočními a denními</w:t>
+      </w:r>
+      <w:r>
+        <w:t>,</w:t>
+      </w:r>
+      <w:r>
         <w:t xml:space="preserve"> </w:t>
       </w:r>
-      <w:proofErr w:type="spellStart"/>
-      <w:r>
-        <w:rPr>
-          <w:i/>
-        </w:rPr>
-        <w:t>Solutions</w:t>
-      </w:r>
-      <w:proofErr w:type="spellEnd"/>
-      <w:r>
-        <w:t xml:space="preserve"> předkládá uživateli tabulku s</w:t>
-      </w:r>
-      <w:r>
-        <w:t> pravidelnými sekvencemi</w:t>
-      </w:r>
-      <w:r>
-        <w:t>,</w:t>
-      </w:r>
-      <w:r>
-        <w:t xml:space="preserve"> nočními a denními</w:t>
-      </w:r>
-      <w:r>
-        <w:t>,</w:t>
+      <w:r>
+        <w:t xml:space="preserve">nízkých (resp. vysokých) hodnot glykémie. Dále v této infografice </w:t>
+      </w:r>
+      <w:r>
+        <w:t>poskytuje doporučení, jak</w:t>
       </w:r>
       <w:r>
         <w:t xml:space="preserve"> </w:t>
       </w:r>
       <w:r>
-        <w:t xml:space="preserve">nízkých (resp. vysokých) hodnot glykémie. Dále v této infografice </w:t>
-      </w:r>
-      <w:r>
-        <w:t>poskytuje doporučení, jak</w:t>
-      </w:r>
-      <w:r>
-        <w:t xml:space="preserve"> </w:t>
-      </w:r>
-      <w:r>
         <w:t>výše zmíněným stavům předejít.</w:t>
       </w:r>
     </w:p>
@@ -2406,368 +2785,149 @@
         <w:pStyle w:val="Bezmezer"/>
       </w:pPr>
       <w:r>
-        <w:t xml:space="preserve"> Další statistickou tabulkou, kterou nalezneme v aplikaci </w:t>
-      </w:r>
-      <w:proofErr w:type="spellStart"/>
-      <w:r>
-        <w:t>Dexcom</w:t>
-      </w:r>
-      <w:proofErr w:type="spellEnd"/>
-      <w:r>
-        <w:t xml:space="preserve"> studio </w:t>
+        <w:t xml:space="preserve"> Další statistickou tabulkou, kterou nalezneme v aplikaci Dexcom studio </w:t>
       </w:r>
       <w:r>
         <w:t xml:space="preserve">je </w:t>
       </w:r>
-      <w:proofErr w:type="spellStart"/>
       <w:r>
         <w:rPr>
           <w:i/>
         </w:rPr>
         <w:t>Summary</w:t>
       </w:r>
-      <w:proofErr w:type="spellEnd"/>
       <w:r>
         <w:rPr>
           <w:i/>
         </w:rPr>
+        <w:t xml:space="preserve"> Statistics and Interpretaion</w:t>
+      </w:r>
+      <w:r>
+        <w:t>. Tento přehled poskytuje informace o četnosti rozložení úrovní glykémie, běžné odchylce, četnosti kalibrace senzoru pro měření, průměrné hodnotě glykém</w:t>
+      </w:r>
+      <w:r>
+        <w:t>i</w:t>
+      </w:r>
+      <w:r>
+        <w:t>i</w:t>
+      </w:r>
+      <w:r>
+        <w:t>.</w:t>
+      </w:r>
+    </w:p>
+    <w:p>
+      <w:pPr>
+        <w:pStyle w:val="Bezmezer"/>
+      </w:pPr>
+      <w:r>
         <w:t xml:space="preserve"> </w:t>
       </w:r>
-      <w:proofErr w:type="spellStart"/>
+      <w:r>
+        <w:t>Grafy, které</w:t>
+      </w:r>
+      <w:r>
+        <w:t xml:space="preserve"> se v různých variací</w:t>
+      </w:r>
+      <w:r>
+        <w:t>ch</w:t>
+      </w:r>
+      <w:r>
+        <w:t xml:space="preserve"> vyskytují ve většině </w:t>
+      </w:r>
+      <w:r>
+        <w:t xml:space="preserve">aplikací zaměřené na tuto problematiku se nazývají </w:t>
+      </w:r>
       <w:r>
         <w:rPr>
           <w:i/>
         </w:rPr>
-        <w:t>Statistics</w:t>
-      </w:r>
-      <w:proofErr w:type="spellEnd"/>
+        <w:t>Hourly Stats Report</w:t>
+      </w:r>
+      <w:r>
+        <w:t xml:space="preserve">, </w:t>
+      </w:r>
       <w:r>
         <w:rPr>
           <w:i/>
         </w:rPr>
-        <w:t xml:space="preserve"> and </w:t>
-      </w:r>
-      <w:proofErr w:type="spellStart"/>
+        <w:t>Daily Trends Report</w:t>
+      </w:r>
+      <w:r>
+        <w:t xml:space="preserve">, </w:t>
+      </w:r>
       <w:r>
         <w:rPr>
           <w:i/>
         </w:rPr>
-        <w:t>Interpretaion</w:t>
-      </w:r>
-      <w:proofErr w:type="spellEnd"/>
-      <w:r>
-        <w:t>. Tento přehled poskytuje informace o četnosti rozložení úrovní glykémie, běžné odchylce, četnosti kalibrace senzoru pro měření, průměrné hodnotě glykém</w:t>
-      </w:r>
-      <w:r>
-        <w:t>i</w:t>
-      </w:r>
-      <w:r>
-        <w:t>i</w:t>
+        <w:t>Glucose Trends Report</w:t>
       </w:r>
       <w:r>
         <w:t>.</w:t>
       </w:r>
+      <w:r>
+        <w:t xml:space="preserve"> Tyto grafy zobrazují průběh glykémie po daných časových úsecích (dle názvu) a poskytují pacientovi </w:t>
+      </w:r>
+      <w:r>
+        <w:t>různé informace</w:t>
+      </w:r>
+      <w:r>
+        <w:t xml:space="preserve"> v závislosti na svých vlastnostech.</w:t>
+      </w:r>
     </w:p>
     <w:p>
       <w:pPr>
         <w:pStyle w:val="Bezmezer"/>
       </w:pPr>
       <w:r>
-        <w:t xml:space="preserve"> </w:t>
-      </w:r>
-      <w:r>
-        <w:t>Grafy, které</w:t>
-      </w:r>
-      <w:r>
-        <w:t xml:space="preserve"> se v různých variací</w:t>
-      </w:r>
-      <w:r>
-        <w:t>ch</w:t>
-      </w:r>
-      <w:r>
-        <w:t xml:space="preserve"> </w:t>
-      </w:r>
-      <w:proofErr w:type="gramStart"/>
-      <w:r>
-        <w:t>vyskytují</w:t>
-      </w:r>
-      <w:proofErr w:type="gramEnd"/>
-      <w:r>
-        <w:t xml:space="preserve"> ve většině </w:t>
-      </w:r>
-      <w:r>
-        <w:t xml:space="preserve">aplikací zaměřené na tuto problematiku se </w:t>
-      </w:r>
-      <w:proofErr w:type="gramStart"/>
-      <w:r>
-        <w:t>nazývají</w:t>
-      </w:r>
-      <w:proofErr w:type="gramEnd"/>
-      <w:r>
-        <w:t xml:space="preserve"> </w:t>
-      </w:r>
-      <w:proofErr w:type="spellStart"/>
+        <w:t xml:space="preserve"> Dalšími statistikami v grafech a infostatistikách, které mají pacienta vést</w:t>
+      </w:r>
+      <w:r>
+        <w:t>,</w:t>
+      </w:r>
+      <w:r>
+        <w:t xml:space="preserve"> jsou </w:t>
+      </w:r>
       <w:r>
         <w:rPr>
           <w:i/>
         </w:rPr>
-        <w:t>Hourly</w:t>
-      </w:r>
-      <w:proofErr w:type="spellEnd"/>
+        <w:t>Glucose Distribution Report</w:t>
+      </w:r>
+      <w:r>
+        <w:t>,</w:t>
+      </w:r>
+      <w:r>
+        <w:t xml:space="preserve"> </w:t>
+      </w:r>
       <w:r>
         <w:rPr>
           <w:i/>
         </w:rPr>
-        <w:t xml:space="preserve"> </w:t>
-      </w:r>
-      <w:proofErr w:type="spellStart"/>
+        <w:t>Daily Stats Report</w:t>
+      </w:r>
+      <w:r>
+        <w:t xml:space="preserve">, </w:t>
+      </w:r>
       <w:r>
         <w:rPr>
           <w:i/>
         </w:rPr>
-        <w:t>Stats</w:t>
-      </w:r>
-      <w:proofErr w:type="spellEnd"/>
-      <w:r>
-        <w:rPr>
-          <w:i/>
-        </w:rPr>
-        <w:t xml:space="preserve"> Report</w:t>
-      </w:r>
-      <w:r>
-        <w:t xml:space="preserve">, </w:t>
-      </w:r>
-      <w:proofErr w:type="spellStart"/>
-      <w:r>
-        <w:rPr>
-          <w:i/>
-        </w:rPr>
-        <w:t>Daily</w:t>
-      </w:r>
-      <w:proofErr w:type="spellEnd"/>
-      <w:r>
-        <w:rPr>
-          <w:i/>
-        </w:rPr>
-        <w:t xml:space="preserve"> </w:t>
-      </w:r>
-      <w:proofErr w:type="spellStart"/>
-      <w:r>
-        <w:rPr>
-          <w:i/>
-        </w:rPr>
-        <w:t>Trends</w:t>
-      </w:r>
-      <w:proofErr w:type="spellEnd"/>
-      <w:r>
-        <w:rPr>
-          <w:i/>
-        </w:rPr>
-        <w:t xml:space="preserve"> Report</w:t>
-      </w:r>
-      <w:r>
-        <w:t xml:space="preserve">, </w:t>
-      </w:r>
-      <w:proofErr w:type="spellStart"/>
-      <w:r>
-        <w:rPr>
-          <w:i/>
-        </w:rPr>
-        <w:t>Glucose</w:t>
-      </w:r>
-      <w:proofErr w:type="spellEnd"/>
-      <w:r>
-        <w:rPr>
-          <w:i/>
-        </w:rPr>
-        <w:t xml:space="preserve"> </w:t>
-      </w:r>
-      <w:proofErr w:type="spellStart"/>
-      <w:r>
-        <w:rPr>
-          <w:i/>
-        </w:rPr>
-        <w:t>Trends</w:t>
-      </w:r>
-      <w:proofErr w:type="spellEnd"/>
-      <w:r>
-        <w:rPr>
-          <w:i/>
-        </w:rPr>
-        <w:t xml:space="preserve"> Report</w:t>
-      </w:r>
-      <w:r>
-        <w:t>.</w:t>
-      </w:r>
-      <w:r>
-        <w:t xml:space="preserve"> Tyto grafy zobrazují průběh glykémie po daných časových úsecích (dle názvu) a poskytují pacientovi </w:t>
-      </w:r>
-      <w:r>
-        <w:t>různé informace</w:t>
-      </w:r>
-      <w:r>
-        <w:t xml:space="preserve"> v závislosti na svých vlastnostech.</w:t>
-      </w:r>
-    </w:p>
-    <w:p>
-      <w:pPr>
-        <w:pStyle w:val="Bezmezer"/>
-      </w:pPr>
-      <w:r>
-        <w:t xml:space="preserve"> Dalšími statistikami v grafech a infostatistikách, které mají pacienta vést</w:t>
-      </w:r>
-      <w:r>
-        <w:t>,</w:t>
-      </w:r>
-      <w:r>
-        <w:t xml:space="preserve"> jsou </w:t>
-      </w:r>
-      <w:proofErr w:type="spellStart"/>
-      <w:r>
-        <w:rPr>
-          <w:i/>
-        </w:rPr>
-        <w:t>Glucose</w:t>
-      </w:r>
-      <w:proofErr w:type="spellEnd"/>
-      <w:r>
-        <w:rPr>
-          <w:i/>
-        </w:rPr>
-        <w:t xml:space="preserve"> </w:t>
-      </w:r>
-      <w:proofErr w:type="spellStart"/>
-      <w:r>
-        <w:rPr>
-          <w:i/>
-        </w:rPr>
-        <w:t>Distribution</w:t>
-      </w:r>
-      <w:proofErr w:type="spellEnd"/>
-      <w:r>
-        <w:rPr>
-          <w:i/>
-        </w:rPr>
-        <w:t xml:space="preserve"> Report</w:t>
-      </w:r>
-      <w:r>
-        <w:t>,</w:t>
-      </w:r>
-      <w:r>
-        <w:t xml:space="preserve"> </w:t>
-      </w:r>
-      <w:proofErr w:type="spellStart"/>
-      <w:r>
-        <w:rPr>
-          <w:i/>
-        </w:rPr>
-        <w:t>Daily</w:t>
-      </w:r>
-      <w:proofErr w:type="spellEnd"/>
-      <w:r>
-        <w:rPr>
-          <w:i/>
-        </w:rPr>
-        <w:t xml:space="preserve"> </w:t>
-      </w:r>
-      <w:proofErr w:type="spellStart"/>
-      <w:r>
-        <w:rPr>
-          <w:i/>
-        </w:rPr>
-        <w:t>Stats</w:t>
-      </w:r>
-      <w:proofErr w:type="spellEnd"/>
-      <w:r>
-        <w:rPr>
-          <w:i/>
-        </w:rPr>
-        <w:t xml:space="preserve"> Report</w:t>
-      </w:r>
-      <w:r>
-        <w:t xml:space="preserve">, </w:t>
-      </w:r>
-      <w:proofErr w:type="spellStart"/>
-      <w:r>
-        <w:rPr>
-          <w:i/>
-        </w:rPr>
-        <w:t>Success</w:t>
-      </w:r>
-      <w:proofErr w:type="spellEnd"/>
-      <w:r>
-        <w:rPr>
-          <w:i/>
-        </w:rPr>
-        <w:t xml:space="preserve"> Report</w:t>
+        <w:t>Success Report</w:t>
+      </w:r>
+      <w:r>
+        <w:t>. Glucose Distribution Report</w:t>
+      </w:r>
+      <w:r>
+        <w:t xml:space="preserve"> uvádí tzv. koláčové grafy rozložení do tří hladin</w:t>
+      </w:r>
+      <w:r>
+        <w:t xml:space="preserve"> (high, low, normal) a histogram rozložení hladin glykémie</w:t>
       </w:r>
       <w:r>
         <w:t xml:space="preserve">. </w:t>
       </w:r>
-      <w:proofErr w:type="spellStart"/>
-      <w:r>
-        <w:t>Glucose</w:t>
-      </w:r>
-      <w:proofErr w:type="spellEnd"/>
-      <w:r>
-        <w:t xml:space="preserve"> </w:t>
-      </w:r>
-      <w:proofErr w:type="spellStart"/>
-      <w:r>
-        <w:t>Distribution</w:t>
-      </w:r>
-      <w:proofErr w:type="spellEnd"/>
-      <w:r>
-        <w:t xml:space="preserve"> Report</w:t>
-      </w:r>
-      <w:r>
-        <w:t xml:space="preserve"> uvádí tzv. koláčové grafy rozložení do tří hladin</w:t>
-      </w:r>
-      <w:r>
-        <w:t xml:space="preserve"> (</w:t>
-      </w:r>
-      <w:proofErr w:type="spellStart"/>
-      <w:r>
-        <w:t>high</w:t>
-      </w:r>
-      <w:proofErr w:type="spellEnd"/>
-      <w:r>
-        <w:t xml:space="preserve">, </w:t>
-      </w:r>
-      <w:proofErr w:type="spellStart"/>
-      <w:r>
-        <w:t>low</w:t>
-      </w:r>
-      <w:proofErr w:type="spellEnd"/>
-      <w:r>
-        <w:t xml:space="preserve">, </w:t>
-      </w:r>
-      <w:proofErr w:type="spellStart"/>
-      <w:r>
-        <w:t>normal</w:t>
-      </w:r>
-      <w:proofErr w:type="spellEnd"/>
-      <w:r>
-        <w:t>) a histogram rozložení hladin glykémie</w:t>
-      </w:r>
-      <w:r>
-        <w:t xml:space="preserve">. </w:t>
-      </w:r>
-      <w:proofErr w:type="spellStart"/>
-      <w:r>
-        <w:t>Daily</w:t>
-      </w:r>
-      <w:proofErr w:type="spellEnd"/>
-      <w:r>
-        <w:t xml:space="preserve"> </w:t>
-      </w:r>
-      <w:proofErr w:type="spellStart"/>
-      <w:r>
-        <w:t>Stats</w:t>
-      </w:r>
-      <w:proofErr w:type="spellEnd"/>
-      <w:r>
-        <w:t xml:space="preserve"> Report</w:t>
+      <w:r>
+        <w:t>Daily Stats Report</w:t>
       </w:r>
       <w:r>
         <w:t xml:space="preserve"> předkládá tabulku s cílenými hodnotami, přehl</w:t>
@@ -2776,15 +2936,7 @@
         <w:t>e</w:t>
       </w:r>
       <w:r>
-        <w:t xml:space="preserve">dem naměřených hodnot a koláčovými grafy. </w:t>
-      </w:r>
-      <w:proofErr w:type="spellStart"/>
-      <w:r>
-        <w:t>Success</w:t>
-      </w:r>
-      <w:proofErr w:type="spellEnd"/>
-      <w:r>
-        <w:t xml:space="preserve"> Report zobrazuje infografiku</w:t>
+        <w:t>dem naměřených hodnot a koláčovými grafy. Success Report zobrazuje infografiku</w:t>
       </w:r>
       <w:r>
         <w:t>,</w:t>
@@ -2816,50 +2968,74 @@
       <w:pPr>
         <w:pStyle w:val="Nadpis2"/>
       </w:pPr>
-      <w:bookmarkStart w:id="4" w:name="_Toc449002718"/>
-      <w:proofErr w:type="spellStart"/>
+      <w:bookmarkStart w:id="4" w:name="_Toc449389001"/>
       <w:r>
         <w:lastRenderedPageBreak/>
-        <w:t>CareLink</w:t>
-      </w:r>
-      <w:proofErr w:type="spellEnd"/>
+        <w:t>CareLink Personal</w:t>
+      </w:r>
+      <w:bookmarkEnd w:id="4"/>
+    </w:p>
+    <w:p>
+      <w:r>
+        <w:t xml:space="preserve"> CareLink Personal je webová aplikace, která je dostupná uživatelům používající zařízení od firmy Medtronic.</w:t>
+      </w:r>
+    </w:p>
+    <w:p>
+      <w:pPr>
+        <w:pStyle w:val="Bezmezer"/>
+      </w:pPr>
       <w:r>
         <w:t xml:space="preserve"> </w:t>
       </w:r>
-      <w:proofErr w:type="spellStart"/>
-      <w:r>
-        <w:t>Personal</w:t>
-      </w:r>
-      <w:bookmarkEnd w:id="4"/>
-      <w:proofErr w:type="spellEnd"/>
-    </w:p>
-    <w:p>
+      <w:r>
+        <w:t>Webová aplikace umož</w:t>
+      </w:r>
+      <w:r>
+        <w:t>ňuje uživateli</w:t>
+      </w:r>
+      <w:r>
+        <w:t xml:space="preserve"> vést </w:t>
+      </w:r>
+      <w:r>
+        <w:t xml:space="preserve">si </w:t>
+      </w:r>
+      <w:r>
+        <w:t xml:space="preserve">diabetický deník, </w:t>
+      </w:r>
+      <w:r>
+        <w:t>propojit svá zařízení s účtem,</w:t>
+      </w:r>
+      <w:r>
+        <w:t xml:space="preserve"> generovat zprávy, které obsahují statistické</w:t>
+      </w:r>
+      <w:r>
+        <w:t xml:space="preserve"> grafy a tabulky. Dále </w:t>
+      </w:r>
+      <w:r>
+        <w:t xml:space="preserve">si </w:t>
+      </w:r>
+      <w:r>
+        <w:t xml:space="preserve">v předvolbách uživatel může nastavit personalizované hodnoty dolní resp. horní hranice glykémie </w:t>
+      </w:r>
+      <w:r>
+        <w:t>a práh hypoglykémie, jednotky glykémie, sacharidové jednoty pro diabetický deník a převodní faktor pro sacharidy.</w:t>
+      </w:r>
+    </w:p>
+    <w:p>
+      <w:pPr>
+        <w:pStyle w:val="Bezmezer"/>
+      </w:pPr>
       <w:r>
         <w:t xml:space="preserve"> </w:t>
       </w:r>
-      <w:proofErr w:type="spellStart"/>
-      <w:r>
-        <w:t>CareLink</w:t>
-      </w:r>
-      <w:proofErr w:type="spellEnd"/>
-      <w:r>
-        <w:t xml:space="preserve"> </w:t>
-      </w:r>
-      <w:proofErr w:type="spellStart"/>
-      <w:r>
-        <w:t>Personal</w:t>
-      </w:r>
-      <w:proofErr w:type="spellEnd"/>
-      <w:r>
-        <w:t xml:space="preserve"> je webová aplikace, která je dostupná uživatelům používající zařízení od firmy </w:t>
-      </w:r>
-      <w:proofErr w:type="spellStart"/>
-      <w:r>
-        <w:t>Medtronic</w:t>
-      </w:r>
-      <w:proofErr w:type="spellEnd"/>
-      <w:r>
-        <w:t>.</w:t>
+      <w:r>
+        <w:t>Uživatel může provést několik druhů exportu dat pro vyhodnocení svých dat.</w:t>
+      </w:r>
+      <w:r>
+        <w:t xml:space="preserve"> Jedním z možných exportů je tzv. Denní souhrn, který obsahuje graf glykémie</w:t>
+      </w:r>
+      <w:r>
+        <w:t>, výdej insulinu, hodnoty sacharidů a tělesné aktivity z diabetického deníku a souhrnnou tabulku statistik.</w:t>
       </w:r>
     </w:p>
     <w:p>
@@ -2867,64 +3043,6 @@
         <w:pStyle w:val="Bezmezer"/>
       </w:pPr>
       <w:r>
-        <w:t xml:space="preserve"> </w:t>
-      </w:r>
-      <w:r>
-        <w:t>Webová aplikace umož</w:t>
-      </w:r>
-      <w:r>
-        <w:t>ňuje uživateli</w:t>
-      </w:r>
-      <w:r>
-        <w:t xml:space="preserve"> vést </w:t>
-      </w:r>
-      <w:r>
-        <w:t xml:space="preserve">si </w:t>
-      </w:r>
-      <w:r>
-        <w:t xml:space="preserve">diabetický deník, </w:t>
-      </w:r>
-      <w:r>
-        <w:t>propojit svá zařízení s účtem,</w:t>
-      </w:r>
-      <w:r>
-        <w:t xml:space="preserve"> generovat zprávy, které obsahují statistické</w:t>
-      </w:r>
-      <w:r>
-        <w:t xml:space="preserve"> grafy a tabulky. Dále </w:t>
-      </w:r>
-      <w:r>
-        <w:t xml:space="preserve">si </w:t>
-      </w:r>
-      <w:r>
-        <w:t xml:space="preserve">v předvolbách uživatel může nastavit personalizované hodnoty dolní resp. horní hranice glykémie </w:t>
-      </w:r>
-      <w:r>
-        <w:t>a práh hypoglykémie, jednotky glykémie, sacharidové jednoty pro diabetický deník a převodní faktor pro sacharidy.</w:t>
-      </w:r>
-    </w:p>
-    <w:p>
-      <w:pPr>
-        <w:pStyle w:val="Bezmezer"/>
-      </w:pPr>
-      <w:r>
-        <w:t xml:space="preserve"> </w:t>
-      </w:r>
-      <w:r>
-        <w:t>Uživatel může provést několik druhů exportu dat pro vyhodnocení svých dat.</w:t>
-      </w:r>
-      <w:r>
-        <w:t xml:space="preserve"> Jedním z možných exportů je tzv. Denní souhrn, který obsahuje graf glykémie</w:t>
-      </w:r>
-      <w:r>
-        <w:t>, výdej insulinu, hodnoty sacharidů a tělesné aktivity z diabetického deníku a souhrnnou tabulku statistik.</w:t>
-      </w:r>
-    </w:p>
-    <w:p>
-      <w:pPr>
-        <w:pStyle w:val="Bezmezer"/>
-      </w:pPr>
-      <w:r>
         <w:t xml:space="preserve"> Deník je možno vyexportovat pro </w:t>
       </w:r>
       <w:r>
@@ -2937,23 +3055,7 @@
         <w:t>pro daná časová období (snídaně, oběd, večeře, večer, spánek) hodnoty glykemické nálože (</w:t>
       </w:r>
       <w:r>
-        <w:t xml:space="preserve">od anglického </w:t>
-      </w:r>
-      <w:proofErr w:type="spellStart"/>
-      <w:r>
-        <w:t>Glycemic</w:t>
-      </w:r>
-      <w:proofErr w:type="spellEnd"/>
-      <w:r>
-        <w:t xml:space="preserve"> </w:t>
-      </w:r>
-      <w:proofErr w:type="spellStart"/>
-      <w:r>
-        <w:t>load</w:t>
-      </w:r>
-      <w:proofErr w:type="spellEnd"/>
-      <w:r>
-        <w:t xml:space="preserve"> dále jen </w:t>
+        <w:t xml:space="preserve">od anglického Glycemic load dále jen </w:t>
       </w:r>
       <w:r>
         <w:t>GL) v poměru sacharidů</w:t>
@@ -3155,15 +3257,7 @@
         <w:t xml:space="preserve">byly </w:t>
       </w:r>
       <w:r>
-        <w:t xml:space="preserve">vytvářeny do formátu </w:t>
-      </w:r>
-      <w:proofErr w:type="spellStart"/>
-      <w:r>
-        <w:t>pdf</w:t>
-      </w:r>
-      <w:proofErr w:type="spellEnd"/>
-      <w:r>
-        <w:t xml:space="preserve">. </w:t>
+        <w:t xml:space="preserve">vytvářeny do formátu pdf. </w:t>
       </w:r>
     </w:p>
     <w:p>
@@ -3171,15 +3265,7 @@
         <w:pStyle w:val="Bezmezer"/>
       </w:pPr>
       <w:r>
-        <w:t xml:space="preserve"> Posledním možným exportem je export ve formátu </w:t>
-      </w:r>
-      <w:proofErr w:type="spellStart"/>
-      <w:r>
-        <w:t>csv</w:t>
-      </w:r>
-      <w:proofErr w:type="spellEnd"/>
-      <w:r>
-        <w:t>, který</w:t>
+        <w:t xml:space="preserve"> Posledním možným exportem je export ve formátu csv, který</w:t>
       </w:r>
       <w:r>
         <w:t xml:space="preserve"> umožňuje naměřená data importovat do vlastního systému a podrobit ho vlastní analýze.</w:t>
@@ -3234,8 +3320,7 @@
       <w:pPr>
         <w:pStyle w:val="Nadpis2"/>
       </w:pPr>
-      <w:bookmarkStart w:id="5" w:name="_Toc449002719"/>
-      <w:proofErr w:type="spellStart"/>
+      <w:bookmarkStart w:id="5" w:name="_Toc449389002"/>
       <w:r>
         <w:lastRenderedPageBreak/>
         <w:t>Dia</w:t>
@@ -3244,19 +3329,13 @@
         <w:t>send</w:t>
       </w:r>
       <w:bookmarkEnd w:id="5"/>
-      <w:proofErr w:type="spellEnd"/>
     </w:p>
     <w:p>
       <w:r>
         <w:t xml:space="preserve"> </w:t>
       </w:r>
-      <w:proofErr w:type="spellStart"/>
-      <w:r>
-        <w:t>Diasend</w:t>
-      </w:r>
-      <w:proofErr w:type="spellEnd"/>
-      <w:r>
-        <w:t xml:space="preserve"> je všestrannou webovou a mobilní aplikací</w:t>
+      <w:r>
+        <w:t>Diasend je všestrannou webovou a mobilní aplikací</w:t>
       </w:r>
       <w:r>
         <w:t>,</w:t>
@@ -3268,67 +3347,22 @@
         <w:t xml:space="preserve"> několik zařízení.</w:t>
       </w:r>
       <w:r>
-        <w:t xml:space="preserve"> Já se zaměřím na webovou aplikaci. Aplikace </w:t>
-      </w:r>
-      <w:proofErr w:type="spellStart"/>
-      <w:r>
-        <w:t>Diasend</w:t>
-      </w:r>
-      <w:proofErr w:type="spellEnd"/>
-      <w:r>
-        <w:t xml:space="preserve"> obecně s</w:t>
+        <w:t xml:space="preserve"> Já se zaměřím na webovou aplikaci. Aplikace Diasend obecně s</w:t>
       </w:r>
       <w:r>
         <w:t xml:space="preserve">družuje sběr dat z aktivity </w:t>
       </w:r>
       <w:r>
-        <w:t xml:space="preserve">monitorů jako je </w:t>
-      </w:r>
-      <w:proofErr w:type="spellStart"/>
-      <w:r>
-        <w:t>Fitbit</w:t>
-      </w:r>
-      <w:proofErr w:type="spellEnd"/>
-      <w:r>
-        <w:t xml:space="preserve">, </w:t>
-      </w:r>
-      <w:proofErr w:type="spellStart"/>
-      <w:r>
-        <w:t>Jawbone</w:t>
-      </w:r>
-      <w:proofErr w:type="spellEnd"/>
-      <w:r>
-        <w:t xml:space="preserve"> UP. Dále je možno propojit systém</w:t>
+        <w:t>monitorů jako je Fitbit</w:t>
+      </w:r>
+      <w:r>
+        <w:t>, Jawbone UP. Dále je možno propojit systém</w:t>
       </w:r>
       <w:r>
         <w:t xml:space="preserve"> aplikaci</w:t>
       </w:r>
       <w:r>
-        <w:t xml:space="preserve"> </w:t>
-      </w:r>
-      <w:proofErr w:type="spellStart"/>
-      <w:r>
-        <w:t>Diasend</w:t>
-      </w:r>
-      <w:proofErr w:type="spellEnd"/>
-      <w:r>
-        <w:t xml:space="preserve"> s aplikacemi </w:t>
-      </w:r>
-      <w:proofErr w:type="spellStart"/>
-      <w:r>
-        <w:t>Moves</w:t>
-      </w:r>
-      <w:proofErr w:type="spellEnd"/>
-      <w:r>
-        <w:t xml:space="preserve"> a </w:t>
-      </w:r>
-      <w:proofErr w:type="spellStart"/>
-      <w:r>
-        <w:t>Runkeeper</w:t>
-      </w:r>
-      <w:proofErr w:type="spellEnd"/>
-      <w:r>
-        <w:t>, které</w:t>
+        <w:t xml:space="preserve"> Diasend s aplikacemi Moves a Runkeeper, které</w:t>
       </w:r>
       <w:r>
         <w:t xml:space="preserve"> po instalaci na chytrý mobilní telefon umožňují monitorovat aktivitu uživatele. Pro sledování glykémie se pro</w:t>
@@ -3337,23 +3371,7 @@
         <w:t>po</w:t>
       </w:r>
       <w:r>
-        <w:t xml:space="preserve">juje účet </w:t>
-      </w:r>
-      <w:proofErr w:type="spellStart"/>
-      <w:r>
-        <w:t>Diasend</w:t>
-      </w:r>
-      <w:proofErr w:type="spellEnd"/>
-      <w:r>
-        <w:t xml:space="preserve"> s </w:t>
-      </w:r>
-      <w:proofErr w:type="spellStart"/>
-      <w:r>
-        <w:t>Dexcom</w:t>
-      </w:r>
-      <w:proofErr w:type="spellEnd"/>
-      <w:r>
-        <w:t xml:space="preserve"> G5 mobile</w:t>
+        <w:t>juje účet Diasend s Dexcom G5 mobile</w:t>
       </w:r>
       <w:r>
         <w:t>, který sleduje pomocí senzoru kontinuálně stav glykémie.</w:t>
@@ -3364,15 +3382,7 @@
         <w:pStyle w:val="Bezmezer"/>
       </w:pPr>
       <w:r>
-        <w:t xml:space="preserve"> Webová aplikace </w:t>
-      </w:r>
-      <w:proofErr w:type="spellStart"/>
-      <w:r>
-        <w:t>Diasend</w:t>
-      </w:r>
-      <w:proofErr w:type="spellEnd"/>
-      <w:r>
-        <w:t xml:space="preserve"> podporuje českou lokalizaci.</w:t>
+        <w:t xml:space="preserve"> Webová aplikace Diasend podporuje českou lokalizaci.</w:t>
       </w:r>
     </w:p>
     <w:p>
@@ -3380,13 +3390,8 @@
         <w:pStyle w:val="Bezmezer"/>
         <w:ind w:firstLine="105"/>
       </w:pPr>
-      <w:proofErr w:type="spellStart"/>
-      <w:r>
-        <w:t>Diasend</w:t>
-      </w:r>
-      <w:proofErr w:type="spellEnd"/>
-      <w:r>
-        <w:t xml:space="preserve"> ve webové aplikaci</w:t>
+      <w:r>
+        <w:t>Diasend ve webové aplikaci</w:t>
       </w:r>
       <w:r>
         <w:t xml:space="preserve"> má </w:t>
@@ -3593,15 +3598,7 @@
         <w:t>Uživatel všechny výše zmíněné infografiky může exportovat do</w:t>
       </w:r>
       <w:r>
-        <w:t xml:space="preserve"> dokumentu ve formátu </w:t>
-      </w:r>
-      <w:proofErr w:type="spellStart"/>
-      <w:r>
-        <w:t>pdf</w:t>
-      </w:r>
-      <w:proofErr w:type="spellEnd"/>
-      <w:r>
-        <w:t>.</w:t>
+        <w:t xml:space="preserve"> dokumentu ve formátu pdf.</w:t>
       </w:r>
     </w:p>
     <w:p>
@@ -3614,15 +3611,7 @@
         <w:t>Ve správě uživatelského účtu nalezneme možnost sdílet svá data s klinikou podle</w:t>
       </w:r>
       <w:r>
-        <w:t xml:space="preserve"> ID, exportovat data do Microsoft Excelu a propojovat svůj </w:t>
-      </w:r>
-      <w:proofErr w:type="spellStart"/>
-      <w:r>
-        <w:t>Diasend</w:t>
-      </w:r>
-      <w:proofErr w:type="spellEnd"/>
-      <w:r>
-        <w:t xml:space="preserve"> účet s externími účty.</w:t>
+        <w:t xml:space="preserve"> ID, exportovat data do Microsoft Excelu a propojovat svůj Diasend účet s externími účty.</w:t>
       </w:r>
     </w:p>
     <w:p>
@@ -3640,15 +3629,7 @@
         <w:ind w:firstLine="105"/>
       </w:pPr>
       <w:r>
-        <w:t xml:space="preserve">Systém </w:t>
-      </w:r>
-      <w:proofErr w:type="spellStart"/>
-      <w:r>
-        <w:t>Diasend</w:t>
-      </w:r>
-      <w:proofErr w:type="spellEnd"/>
-      <w:r>
-        <w:t xml:space="preserve"> poskytuje robustní servis pro pacienta s</w:t>
+        <w:t>Systém Diasend poskytuje robustní servis pro pacienta s</w:t>
       </w:r>
       <w:r>
         <w:t> </w:t>
@@ -3698,29 +3679,19 @@
       <w:pPr>
         <w:pStyle w:val="Nadpis2"/>
       </w:pPr>
-      <w:bookmarkStart w:id="6" w:name="_Toc449002720"/>
-      <w:proofErr w:type="spellStart"/>
+      <w:bookmarkStart w:id="6" w:name="_Toc449389003"/>
       <w:r>
         <w:lastRenderedPageBreak/>
         <w:t>SiDiary</w:t>
       </w:r>
       <w:bookmarkEnd w:id="6"/>
-      <w:proofErr w:type="spellEnd"/>
     </w:p>
     <w:p>
       <w:pPr>
         <w:ind w:left="142" w:firstLine="114"/>
       </w:pPr>
       <w:r>
-        <w:t xml:space="preserve">Firma </w:t>
-      </w:r>
-      <w:proofErr w:type="spellStart"/>
-      <w:r>
-        <w:t>Sinovo</w:t>
-      </w:r>
-      <w:proofErr w:type="spellEnd"/>
-      <w:r>
-        <w:t xml:space="preserve"> vytváří aplikaci jak pro za</w:t>
+        <w:t>Firma Sinovo vytváří aplikaci jak pro za</w:t>
       </w:r>
       <w:r>
         <w:t>říz</w:t>
@@ -3831,23 +3802,7 @@
         <w:t>é</w:t>
       </w:r>
       <w:r>
-        <w:t xml:space="preserve"> se data </w:t>
-      </w:r>
-      <w:proofErr w:type="gramStart"/>
-      <w:r>
-        <w:t>zobrazí</w:t>
-      </w:r>
-      <w:proofErr w:type="gramEnd"/>
-      <w:r>
-        <w:t xml:space="preserve"> respektive </w:t>
-      </w:r>
-      <w:proofErr w:type="gramStart"/>
-      <w:r>
-        <w:t>zpracují</w:t>
-      </w:r>
-      <w:proofErr w:type="gramEnd"/>
-      <w:r>
-        <w:t>.</w:t>
+        <w:t xml:space="preserve"> se data zobrazí respektive zpracují.</w:t>
       </w:r>
     </w:p>
     <w:p>
@@ -3861,8 +3816,6 @@
       <w:r>
         <w:t xml:space="preserve">, jednotky glykémie a další standartní parametry (jméno, rok </w:t>
       </w:r>
-      <w:bookmarkStart w:id="7" w:name="_GoBack"/>
-      <w:bookmarkEnd w:id="7"/>
       <w:r>
         <w:t>narození, hraniční</w:t>
       </w:r>
@@ -3876,15 +3829,7 @@
         <w:ind w:left="142" w:firstLine="142"/>
       </w:pPr>
       <w:r>
-        <w:t xml:space="preserve">Aplikace </w:t>
-      </w:r>
-      <w:proofErr w:type="spellStart"/>
-      <w:r>
-        <w:t>SiDiary</w:t>
-      </w:r>
-      <w:proofErr w:type="spellEnd"/>
-      <w:r>
-        <w:t xml:space="preserve"> umožňuje připojit </w:t>
+        <w:t xml:space="preserve">Aplikace SiDiary umožňuje připojit </w:t>
       </w:r>
       <w:r>
         <w:t xml:space="preserve">zařízení (tlakoměr, glukometr atd.) </w:t>
@@ -3922,16 +3867,249 @@
       <w:pPr>
         <w:pStyle w:val="Nadpis2"/>
       </w:pPr>
-      <w:bookmarkStart w:id="8" w:name="_Toc449002721"/>
-      <w:proofErr w:type="spellStart"/>
+      <w:bookmarkStart w:id="7" w:name="_Toc449389004"/>
       <w:r>
         <w:lastRenderedPageBreak/>
         <w:t>NightScout</w:t>
       </w:r>
-      <w:bookmarkEnd w:id="8"/>
-      <w:proofErr w:type="spellEnd"/>
-    </w:p>
-    <w:p/>
+      <w:bookmarkEnd w:id="7"/>
+    </w:p>
+    <w:p>
+      <w:pPr>
+        <w:ind w:left="142" w:firstLine="142"/>
+      </w:pPr>
+      <w:r>
+        <w:t>Nig</w:t>
+      </w:r>
+      <w:r>
+        <w:t>h</w:t>
+      </w:r>
+      <w:r>
+        <w:t>tScout je projekt otevřeného softwaru</w:t>
+      </w:r>
+      <w:r>
+        <w:t xml:space="preserve"> (tzv. open-source)</w:t>
+      </w:r>
+      <w:r>
+        <w:t>.</w:t>
+      </w:r>
+      <w:r>
+        <w:t xml:space="preserve"> </w:t>
+      </w:r>
+      <w:r>
+        <w:t xml:space="preserve">Projekt </w:t>
+      </w:r>
+      <w:r>
+        <w:t xml:space="preserve">NightScout je kompletní systém podporující </w:t>
+      </w:r>
+      <w:r>
+        <w:t>stahování a ukládání</w:t>
+      </w:r>
+      <w:r>
+        <w:t xml:space="preserve"> dat z několik typů zařízení</w:t>
+      </w:r>
+      <w:r>
+        <w:t xml:space="preserve"> od výrobců Dexcom, Medtronic a FreeStyle. Na webových stránkách projektu je uveden podrobný návod s doporučeními jak nainstalovat</w:t>
+      </w:r>
+      <w:r>
+        <w:t xml:space="preserve"> cloud server</w:t>
+      </w:r>
+      <w:r>
+        <w:t>,</w:t>
+      </w:r>
+      <w:r>
+        <w:t xml:space="preserve"> kam se ukládají data</w:t>
+      </w:r>
+      <w:r>
+        <w:t>.</w:t>
+      </w:r>
+      <w:r>
+        <w:t xml:space="preserve"> </w:t>
+      </w:r>
+      <w:r>
+        <w:t>P</w:t>
+      </w:r>
+      <w:r>
+        <w:t>ropojení zařízení s chytrým telefonem</w:t>
+      </w:r>
+      <w:r>
+        <w:t xml:space="preserve"> </w:t>
+      </w:r>
+      <w:r>
+        <w:t xml:space="preserve">a následná nastavení pro propojení celého systému. Já se zaměřím na </w:t>
+      </w:r>
+      <w:r>
+        <w:t>webovou aplikaci, která zobrazuje stažená data na cloud serveru.</w:t>
+      </w:r>
+    </w:p>
+    <w:p>
+      <w:pPr>
+        <w:pStyle w:val="Bezmezer"/>
+        <w:ind w:left="142" w:firstLine="142"/>
+      </w:pPr>
+      <w:r>
+        <w:t>Po přihlášení k webové aplikaci je vidět klasický náhled na graf průběhu dat s infografikou trendu (šipkou) podle vybraného období náhledu.</w:t>
+      </w:r>
+      <w:r>
+        <w:t xml:space="preserve"> V tomto grafu lze zobrazit data v časové úseku 3,6,12 nebo 24 hodin. Období lze zvolit jen</w:t>
+      </w:r>
+      <w:r>
+        <w:t xml:space="preserve"> poslední dva dny.</w:t>
+      </w:r>
+    </w:p>
+    <w:p>
+      <w:pPr>
+        <w:pStyle w:val="Bezmezer"/>
+        <w:ind w:left="142" w:firstLine="142"/>
+      </w:pPr>
+      <w:r>
+        <w:t xml:space="preserve">Možnosti hlubší analýzy naměřených dat nalezneme v sekci report. </w:t>
+      </w:r>
+      <w:r>
+        <w:t>První je podsekcí je Day to day, která zobrazuje denní grafy pro zvolené období.</w:t>
+      </w:r>
+    </w:p>
+    <w:p>
+      <w:pPr>
+        <w:pStyle w:val="Bezmezer"/>
+        <w:ind w:left="142" w:firstLine="142"/>
+      </w:pPr>
+      <w:r>
+        <w:t xml:space="preserve">Statistické výsledky pro jednotlivé dny ve zvoleném období </w:t>
+      </w:r>
+      <w:r>
+        <w:t xml:space="preserve">nalezneme v Daily Stats. Tabulka s jednotlivými instancemi pro každý den zobrazuje procentuální rozložení naměřených dat nízké, normální nebo vysoké glykémie. Tyto data jsou znázorněna také v koláčovém grafu. Dále </w:t>
+      </w:r>
+      <w:r>
+        <w:t xml:space="preserve">zde najdeme počet načtených dat, minimální a maximální hodnotu glykémie, střední hodnotu a </w:t>
+      </w:r>
+      <w:r>
+        <w:t>medián</w:t>
+      </w:r>
+      <w:r>
+        <w:t xml:space="preserve"> glykémie pro jednotlivé dny a horní respektive dolní kvartil.</w:t>
+      </w:r>
+    </w:p>
+    <w:p>
+      <w:pPr>
+        <w:pStyle w:val="Bezmezer"/>
+        <w:ind w:left="142" w:firstLine="142"/>
+      </w:pPr>
+      <w:r>
+        <w:t>Další podsekcí je Distibution, která zobrazuje tabulku společně s koláčovým grafem. Zde je zobrazeno rozložení nízké, normální a vysoké glykémie za celé zvolené období. Počet měření v jednotlivých třídách</w:t>
+      </w:r>
+      <w:r>
+        <w:t>.</w:t>
+      </w:r>
+      <w:r>
+        <w:t xml:space="preserve"> </w:t>
+      </w:r>
+      <w:r>
+        <w:t>P</w:t>
+      </w:r>
+      <w:r>
+        <w:t xml:space="preserve">růměr, medián a standartní odchylku v jednotlivých </w:t>
+      </w:r>
+      <w:r>
+        <w:t>třídách.</w:t>
+      </w:r>
+    </w:p>
+    <w:p>
+      <w:pPr>
+        <w:pStyle w:val="Bezmezer"/>
+        <w:ind w:left="142" w:firstLine="142"/>
+      </w:pPr>
+      <w:r>
+        <w:t>Hourly stats zobrazuje krabicový graf</w:t>
+      </w:r>
+      <w:r>
+        <w:t xml:space="preserve"> ve zvoleném období v denním náhledu po hodinových úsecích. Graf je doplněn tabulkou s hodnotami v daných hodinách.</w:t>
+      </w:r>
+    </w:p>
+    <w:p>
+      <w:pPr>
+        <w:pStyle w:val="Bezmezer"/>
+        <w:ind w:left="142" w:firstLine="142"/>
+      </w:pPr>
+      <w:r>
+        <w:t>Percentil Cha</w:t>
+      </w:r>
+      <w:r>
+        <w:t>rt</w:t>
+      </w:r>
+      <w:r>
+        <w:t xml:space="preserve"> zobrazuje graf s průměrným </w:t>
+      </w:r>
+      <w:r>
+        <w:t>průběhem ve zvoleném období a tato křivka je ohraničena horním a dolní</w:t>
+      </w:r>
+      <w:r>
+        <w:t xml:space="preserve"> </w:t>
+      </w:r>
+      <w:r>
+        <w:t>kvartilem resp. decilem</w:t>
+      </w:r>
+      <w:r>
+        <w:t>.</w:t>
+      </w:r>
+    </w:p>
+    <w:p>
+      <w:pPr>
+        <w:pStyle w:val="Bezmezer"/>
+        <w:ind w:left="142" w:firstLine="142"/>
+      </w:pPr>
+      <w:r>
+        <w:t xml:space="preserve">Dalšími podsekcemi jsou Weekly success, Calibrations, Treatments. Ve Weekly success si uživatel zobrazuje </w:t>
+      </w:r>
+      <w:r>
+        <w:t>tabulku</w:t>
+      </w:r>
+      <w:r>
+        <w:t xml:space="preserve"> se statistikou dat podle svých přednastavených kritérií. V podsekci Calibrations nalezne graf svých kalibrační měření. Poslední podsekcí</w:t>
+      </w:r>
+      <w:r>
+        <w:t xml:space="preserve"> je Treatments, kde uživatel může nalézt tabulku se svým diabet</w:t>
+      </w:r>
+      <w:r>
+        <w:t>ickým deníčkem, který obsahuje entity g</w:t>
+      </w:r>
+      <w:r>
+        <w:t>lykémii, insul</w:t>
+      </w:r>
+      <w:r>
+        <w:t>i</w:t>
+      </w:r>
+      <w:r>
+        <w:t>n, uhlohydráty, basální dávku, trvání, percentil</w:t>
+      </w:r>
+      <w:r>
+        <w:t>, zdroj vložení</w:t>
+      </w:r>
+      <w:r>
+        <w:t xml:space="preserve"> a poznámku.</w:t>
+      </w:r>
+      <w:r>
+        <w:t xml:space="preserve"> Všechny </w:t>
+      </w:r>
+      <w:r>
+        <w:t>výše zmíněné</w:t>
+      </w:r>
+      <w:r>
+        <w:t xml:space="preserve"> podsekce podporují</w:t>
+      </w:r>
+      <w:r>
+        <w:t xml:space="preserve"> zobrazení dat ve zvolením období a umožňují vybrat jen specifické dny (např. jen soboty a neděle). Dalším filtrem je zobrazení dat podle typu události a specifické poznámky.</w:t>
+      </w:r>
+    </w:p>
+    <w:p>
+      <w:pPr>
+        <w:pStyle w:val="Bezmezer"/>
+        <w:ind w:left="142" w:firstLine="142"/>
+      </w:pPr>
+      <w:r>
+        <w:t>Systém NightScout je robustní řešení, které není lokalizované pro český jazyk.</w:t>
+      </w:r>
+    </w:p>
     <w:p>
       <w:pPr>
         <w:rPr>
@@ -3946,6 +4124,78 @@
       <w:pPr>
         <w:pStyle w:val="Nadpis1"/>
       </w:pPr>
+      <w:bookmarkStart w:id="8" w:name="_Toc449389005"/>
+      <w:r>
+        <w:lastRenderedPageBreak/>
+        <w:t>Diani</w:t>
+      </w:r>
+      <w:bookmarkEnd w:id="8"/>
+    </w:p>
+    <w:p>
+      <w:pPr>
+        <w:pStyle w:val="Nadpis2"/>
+      </w:pPr>
+      <w:bookmarkStart w:id="9" w:name="_Toc449389006"/>
+      <w:r>
+        <w:t>Použité technologie</w:t>
+      </w:r>
+      <w:bookmarkEnd w:id="9"/>
+    </w:p>
+    <w:p>
+      <w:pPr>
+        <w:pStyle w:val="Nadpis2"/>
+      </w:pPr>
+      <w:r>
+        <w:t>Uživatelská oprávnění</w:t>
+      </w:r>
+    </w:p>
+    <w:p>
+      <w:pPr>
+        <w:pStyle w:val="Nadpis2"/>
+      </w:pPr>
+      <w:bookmarkStart w:id="10" w:name="_Toc449389007"/>
+      <w:r>
+        <w:t xml:space="preserve">Popis jednotlivých </w:t>
+      </w:r>
+      <w:bookmarkEnd w:id="10"/>
+      <w:r>
+        <w:t>částí</w:t>
+      </w:r>
+      <w:bookmarkStart w:id="11" w:name="_GoBack"/>
+      <w:bookmarkEnd w:id="11"/>
+    </w:p>
+    <w:p>
+      <w:pPr>
+        <w:pStyle w:val="Nadpis1"/>
+      </w:pPr>
+      <w:bookmarkStart w:id="12" w:name="_Toc449389008"/>
+      <w:r>
+        <w:t xml:space="preserve">Praktické </w:t>
+      </w:r>
+      <w:r>
+        <w:t>využití</w:t>
+      </w:r>
+      <w:bookmarkEnd w:id="12"/>
+    </w:p>
+    <w:p>
+      <w:pPr>
+        <w:pStyle w:val="Nadpis2"/>
+      </w:pPr>
+      <w:bookmarkStart w:id="13" w:name="_Toc449389009"/>
+      <w:r>
+        <w:t>Schválení lékařskou etickou komisí</w:t>
+      </w:r>
+      <w:bookmarkEnd w:id="13"/>
+    </w:p>
+    <w:p>
+      <w:pPr>
+        <w:pStyle w:val="Nadpis1"/>
+      </w:pPr>
+      <w:bookmarkStart w:id="14" w:name="_Toc449389010"/>
+      <w:r>
+        <w:t>Závěr</w:t>
+      </w:r>
+      <w:bookmarkEnd w:id="14"/>
     </w:p>
     <w:sectPr>
       <w:headerReference w:type="default" r:id="rId20"/>
@@ -4465,6 +4715,15 @@
       <w:instrText xml:space="preserve"> STYLEREF  "Nadpis 1"  \* MERGEFORMAT </w:instrText>
     </w:r>
     <w:r>
+      <w:fldChar w:fldCharType="separate"/>
+    </w:r>
+    <w:r>
+      <w:rPr>
+        <w:noProof/>
+      </w:rPr>
+      <w:t>Diani</w:t>
+    </w:r>
+    <w:r>
       <w:rPr>
         <w:noProof/>
       </w:rPr>
@@ -4497,7 +4756,7 @@
         <v:path o:extrusionok="f" gradientshapeok="t" o:connecttype="rect"/>
         <o:lock v:ext="edit" aspectratio="t"/>
       </v:shapetype>
-      <v:shape id="_x0000_i1064" type="#_x0000_t75" style="width:21.3pt;height:22.55pt;visibility:visible;mso-wrap-style:square" o:bullet="t">
+      <v:shape id="_x0000_i1028" type="#_x0000_t75" style="width:21pt;height:22.5pt;visibility:visible;mso-wrap-style:square" o:bullet="t">
         <v:imagedata r:id="rId1" o:title=""/>
       </v:shape>
     </w:pict>
@@ -9233,7 +9492,7 @@
 </file>
 
 <file path=customXml/itemProps1.xml><?xml version="1.0" encoding="utf-8"?>
-<ds:datastoreItem xmlns:ds="http://schemas.openxmlformats.org/officeDocument/2006/customXml" ds:itemID="{DBCE48B1-2F59-4CFB-9616-0BC2E687768B}">
+<ds:datastoreItem xmlns:ds="http://schemas.openxmlformats.org/officeDocument/2006/customXml" ds:itemID="{3E6F6999-4B3C-4017-9822-D5B63571B6BB}">
   <ds:schemaRefs>
     <ds:schemaRef ds:uri="http://schemas.openxmlformats.org/officeDocument/2006/bibliography"/>
   </ds:schemaRefs>

</xml_diff>

<commit_message>
úprava kapitol podle normy
</commit_message>
<xml_diff>
--- a/Diplomová práce_prace_Polacek.docx
+++ b/Diplomová práce_prace_Polacek.docx
@@ -2626,48 +2626,40 @@
       <w:pPr>
         <w:pStyle w:val="Nadpis1"/>
       </w:pPr>
-      <w:bookmarkStart w:id="2" w:name="_Toc449388999"/>
       <w:r>
         <w:lastRenderedPageBreak/>
-        <w:t>A</w:t>
-      </w:r>
-      <w:r>
-        <w:t>plikace</w:t>
-      </w:r>
-      <w:r>
-        <w:t xml:space="preserve"> s obdobnou funkcionalitou</w:t>
+        <w:t>Stav poznatků o řešené problematice</w:t>
+      </w:r>
+    </w:p>
+    <w:p>
+      <w:pPr>
+        <w:ind w:left="57"/>
+      </w:pPr>
+      <w:r>
+        <w:t>V této kapitole se budu zabývat aplikacemi, které mají obdobnou funkcionalitu</w:t>
+      </w:r>
+      <w:r>
+        <w:t xml:space="preserve"> jako aplikace, která je předmětem této diplomové práce. Bude se jednat nejenom o webové aplikace, ale i o </w:t>
+      </w:r>
+      <w:r>
+        <w:t>aplikace pro stolní počítače</w:t>
+      </w:r>
+      <w:r>
+        <w:t xml:space="preserve"> a mobilní</w:t>
+      </w:r>
+      <w:r>
+        <w:t xml:space="preserve"> aplikace. </w:t>
+      </w:r>
+    </w:p>
+    <w:p>
+      <w:pPr>
+        <w:pStyle w:val="Nadpis2"/>
+      </w:pPr>
+      <w:bookmarkStart w:id="2" w:name="_Toc449389000"/>
+      <w:r>
+        <w:t>Dexcom Studio</w:t>
       </w:r>
       <w:bookmarkEnd w:id="2"/>
-    </w:p>
-    <w:p>
-      <w:pPr>
-        <w:ind w:left="57"/>
-      </w:pPr>
-      <w:r>
-        <w:t>V této kapitole se budu zabývat aplikacemi, které mají obdobnou funkcionalitu</w:t>
-      </w:r>
-      <w:r>
-        <w:t xml:space="preserve"> jako aplikace, která je předmětem této diplomové práce. Bude se jednat nejenom o webové aplikace, ale i o </w:t>
-      </w:r>
-      <w:r>
-        <w:t>aplikace pro stolní počítače</w:t>
-      </w:r>
-      <w:r>
-        <w:t xml:space="preserve"> a mobilní</w:t>
-      </w:r>
-      <w:r>
-        <w:t xml:space="preserve"> aplikace. </w:t>
-      </w:r>
-    </w:p>
-    <w:p>
-      <w:pPr>
-        <w:pStyle w:val="Nadpis2"/>
-      </w:pPr>
-      <w:bookmarkStart w:id="3" w:name="_Toc449389000"/>
-      <w:r>
-        <w:t>Dexcom Studio</w:t>
-      </w:r>
-      <w:bookmarkEnd w:id="3"/>
     </w:p>
     <w:p>
       <w:r>
@@ -2968,12 +2960,12 @@
       <w:pPr>
         <w:pStyle w:val="Nadpis2"/>
       </w:pPr>
-      <w:bookmarkStart w:id="4" w:name="_Toc449389001"/>
+      <w:bookmarkStart w:id="3" w:name="_Toc449389001"/>
       <w:r>
         <w:lastRenderedPageBreak/>
         <w:t>CareLink Personal</w:t>
       </w:r>
-      <w:bookmarkEnd w:id="4"/>
+      <w:bookmarkEnd w:id="3"/>
     </w:p>
     <w:p>
       <w:r>
@@ -3320,7 +3312,7 @@
       <w:pPr>
         <w:pStyle w:val="Nadpis2"/>
       </w:pPr>
-      <w:bookmarkStart w:id="5" w:name="_Toc449389002"/>
+      <w:bookmarkStart w:id="4" w:name="_Toc449389002"/>
       <w:r>
         <w:lastRenderedPageBreak/>
         <w:t>Dia</w:t>
@@ -3328,7 +3320,7 @@
       <w:r>
         <w:t>send</w:t>
       </w:r>
-      <w:bookmarkEnd w:id="5"/>
+      <w:bookmarkEnd w:id="4"/>
     </w:p>
     <w:p>
       <w:r>
@@ -3679,12 +3671,12 @@
       <w:pPr>
         <w:pStyle w:val="Nadpis2"/>
       </w:pPr>
-      <w:bookmarkStart w:id="6" w:name="_Toc449389003"/>
+      <w:bookmarkStart w:id="5" w:name="_Toc449389003"/>
       <w:r>
         <w:lastRenderedPageBreak/>
         <w:t>SiDiary</w:t>
       </w:r>
-      <w:bookmarkEnd w:id="6"/>
+      <w:bookmarkEnd w:id="5"/>
     </w:p>
     <w:p>
       <w:pPr>
@@ -3867,12 +3859,12 @@
       <w:pPr>
         <w:pStyle w:val="Nadpis2"/>
       </w:pPr>
-      <w:bookmarkStart w:id="7" w:name="_Toc449389004"/>
+      <w:bookmarkStart w:id="6" w:name="_Toc449389004"/>
       <w:r>
         <w:lastRenderedPageBreak/>
         <w:t>NightScout</w:t>
       </w:r>
-      <w:bookmarkEnd w:id="7"/>
+      <w:bookmarkEnd w:id="6"/>
     </w:p>
     <w:p>
       <w:pPr>
@@ -4124,78 +4116,95 @@
       <w:pPr>
         <w:pStyle w:val="Nadpis1"/>
       </w:pPr>
-      <w:bookmarkStart w:id="8" w:name="_Toc449389005"/>
       <w:r>
         <w:lastRenderedPageBreak/>
-        <w:t>Diani</w:t>
+        <w:t>Problematika a její cíle</w:t>
+      </w:r>
+    </w:p>
+    <w:p>
+      <w:pPr>
+        <w:pStyle w:val="Nadpis1"/>
+      </w:pPr>
+      <w:bookmarkStart w:id="7" w:name="_Toc449389006"/>
+      <w:r>
+        <w:t>Metodika práce</w:t>
+      </w:r>
+    </w:p>
+    <w:p>
+      <w:pPr>
+        <w:pStyle w:val="Nadpis2"/>
+      </w:pPr>
+      <w:r>
+        <w:t>Použité technologie</w:t>
+      </w:r>
+      <w:bookmarkEnd w:id="7"/>
+    </w:p>
+    <w:p>
+      <w:pPr>
+        <w:pStyle w:val="Nadpis2"/>
+      </w:pPr>
+      <w:r>
+        <w:t>Uživatelská oprávnění</w:t>
+      </w:r>
+    </w:p>
+    <w:p>
+      <w:pPr>
+        <w:pStyle w:val="Nadpis2"/>
+      </w:pPr>
+      <w:bookmarkStart w:id="8" w:name="_Toc449389007"/>
+      <w:r>
+        <w:t xml:space="preserve">Popis jednotlivých </w:t>
       </w:r>
       <w:bookmarkEnd w:id="8"/>
+      <w:r>
+        <w:t>částí</w:t>
+      </w:r>
+    </w:p>
+    <w:p>
+      <w:pPr>
+        <w:pStyle w:val="Nadpis1"/>
+      </w:pPr>
+      <w:r>
+        <w:t>Výsledky a jejich zhodnocení</w:t>
+      </w:r>
     </w:p>
     <w:p>
       <w:pPr>
         <w:pStyle w:val="Nadpis2"/>
       </w:pPr>
-      <w:bookmarkStart w:id="9" w:name="_Toc449389006"/>
-      <w:r>
-        <w:t>Použité technologie</w:t>
+      <w:bookmarkStart w:id="9" w:name="_Toc449389009"/>
+      <w:r>
+        <w:t>Schválení lékařskou etickou komisí</w:t>
       </w:r>
       <w:bookmarkEnd w:id="9"/>
     </w:p>
     <w:p>
       <w:pPr>
-        <w:pStyle w:val="Nadpis2"/>
-      </w:pPr>
-      <w:r>
-        <w:t>Uživatelská oprávnění</w:t>
-      </w:r>
-    </w:p>
-    <w:p>
-      <w:pPr>
-        <w:pStyle w:val="Nadpis2"/>
-      </w:pPr>
-      <w:bookmarkStart w:id="10" w:name="_Toc449389007"/>
-      <w:r>
-        <w:t xml:space="preserve">Popis jednotlivých </w:t>
+        <w:pStyle w:val="Nadpis1"/>
+      </w:pPr>
+      <w:bookmarkStart w:id="10" w:name="_Toc449389010"/>
+      <w:r>
+        <w:t>Závěr</w:t>
       </w:r>
       <w:bookmarkEnd w:id="10"/>
-      <w:r>
-        <w:t>částí</w:t>
+    </w:p>
+    <w:p>
+      <w:pPr>
+        <w:pStyle w:val="Nadpis1"/>
+      </w:pPr>
+      <w:r>
+        <w:t>Seznam použitých informačních zdrojů</w:t>
+      </w:r>
+    </w:p>
+    <w:p>
+      <w:pPr>
+        <w:pStyle w:val="Nadpis1"/>
+      </w:pPr>
+      <w:r>
+        <w:t>Přílohy</w:t>
       </w:r>
       <w:bookmarkStart w:id="11" w:name="_GoBack"/>
       <w:bookmarkEnd w:id="11"/>
-    </w:p>
-    <w:p>
-      <w:pPr>
-        <w:pStyle w:val="Nadpis1"/>
-      </w:pPr>
-      <w:bookmarkStart w:id="12" w:name="_Toc449389008"/>
-      <w:r>
-        <w:t xml:space="preserve">Praktické </w:t>
-      </w:r>
-      <w:r>
-        <w:t>využití</w:t>
-      </w:r>
-      <w:bookmarkEnd w:id="12"/>
-    </w:p>
-    <w:p>
-      <w:pPr>
-        <w:pStyle w:val="Nadpis2"/>
-      </w:pPr>
-      <w:bookmarkStart w:id="13" w:name="_Toc449389009"/>
-      <w:r>
-        <w:t>Schválení lékařskou etickou komisí</w:t>
-      </w:r>
-      <w:bookmarkEnd w:id="13"/>
-    </w:p>
-    <w:p>
-      <w:pPr>
-        <w:pStyle w:val="Nadpis1"/>
-      </w:pPr>
-      <w:bookmarkStart w:id="14" w:name="_Toc449389010"/>
-      <w:r>
-        <w:t>Závěr</w:t>
-      </w:r>
-      <w:bookmarkEnd w:id="14"/>
     </w:p>
     <w:sectPr>
       <w:headerReference w:type="default" r:id="rId20"/>
@@ -4596,7 +4605,7 @@
           <v:path o:extrusionok="f" gradientshapeok="t" o:connecttype="rect"/>
           <o:lock v:ext="edit" aspectratio="t"/>
         </v:shapetype>
-        <v:shape id="_x0000_i1025" type="#_x0000_t75" style="width:93.3pt;height:71.35pt">
+        <v:shape id="_x0000_i1025" type="#_x0000_t75" style="width:93pt;height:71.25pt">
           <v:imagedata r:id="rId1" o:title="ctulogo-blue"/>
         </v:shape>
       </w:pict>
@@ -4694,14 +4703,27 @@
     <w:r>
       <w:t xml:space="preserve">Kapitola </w:t>
     </w:r>
-    <w:fldSimple w:instr=" STYLEREF  &quot;Nadpis 1&quot; \w  \* MERGEFORMAT ">
-      <w:r>
-        <w:rPr>
-          <w:noProof/>
-        </w:rPr>
-        <w:t>3</w:t>
-      </w:r>
-    </w:fldSimple>
+    <w:r>
+      <w:fldChar w:fldCharType="begin"/>
+    </w:r>
+    <w:r>
+      <w:instrText xml:space="preserve"> STYLEREF  "Nadpis 1" \w  \* MERGEFORMAT </w:instrText>
+    </w:r>
+    <w:r>
+      <w:fldChar w:fldCharType="separate"/>
+    </w:r>
+    <w:r>
+      <w:rPr>
+        <w:noProof/>
+      </w:rPr>
+      <w:t>3</w:t>
+    </w:r>
+    <w:r>
+      <w:rPr>
+        <w:noProof/>
+      </w:rPr>
+      <w:fldChar w:fldCharType="end"/>
+    </w:r>
   </w:p>
   <w:p>
     <w:pPr>
@@ -4721,7 +4743,7 @@
       <w:rPr>
         <w:noProof/>
       </w:rPr>
-      <w:t>Diani</w:t>
+      <w:t>Problematika a její cíle</w:t>
     </w:r>
     <w:r>
       <w:rPr>
@@ -4756,7 +4778,7 @@
         <v:path o:extrusionok="f" gradientshapeok="t" o:connecttype="rect"/>
         <o:lock v:ext="edit" aspectratio="t"/>
       </v:shapetype>
-      <v:shape id="_x0000_i1028" type="#_x0000_t75" style="width:21pt;height:22.5pt;visibility:visible;mso-wrap-style:square" o:bullet="t">
+      <v:shape id="_x0000_i1035" type="#_x0000_t75" style="width:21pt;height:22.5pt;visibility:visible;mso-wrap-style:square" o:bullet="t">
         <v:imagedata r:id="rId1" o:title=""/>
       </v:shape>
     </w:pict>
@@ -9492,7 +9514,7 @@
 </file>
 
 <file path=customXml/itemProps1.xml><?xml version="1.0" encoding="utf-8"?>
-<ds:datastoreItem xmlns:ds="http://schemas.openxmlformats.org/officeDocument/2006/customXml" ds:itemID="{3E6F6999-4B3C-4017-9822-D5B63571B6BB}">
+<ds:datastoreItem xmlns:ds="http://schemas.openxmlformats.org/officeDocument/2006/customXml" ds:itemID="{10245016-D19F-4AD1-BA11-CCDF9313BED5}">
   <ds:schemaRefs>
     <ds:schemaRef ds:uri="http://schemas.openxmlformats.org/officeDocument/2006/bibliography"/>
   </ds:schemaRefs>

</xml_diff>

<commit_message>
Přidání cílu práce che to dodělat jsem tak v půlce myšlenky
</commit_message>
<xml_diff>
--- a/Diplomová práce_prace_Polacek.docx
+++ b/Diplomová práce_prace_Polacek.docx
@@ -768,12 +768,26 @@
         <w:rPr>
           <w:sz w:val="24"/>
         </w:rPr>
-        <w:t>, ASP.NET MVC</w:t>
-      </w:r>
+        <w:t xml:space="preserve">, </w:t>
+      </w:r>
+      <w:proofErr w:type="gramStart"/>
       <w:r>
         <w:rPr>
           <w:sz w:val="24"/>
         </w:rPr>
+        <w:t>ASP.NET</w:t>
+      </w:r>
+      <w:proofErr w:type="gramEnd"/>
+      <w:r>
+        <w:rPr>
+          <w:sz w:val="24"/>
+        </w:rPr>
+        <w:t xml:space="preserve"> MVC</w:t>
+      </w:r>
+      <w:r>
+        <w:rPr>
+          <w:sz w:val="24"/>
+        </w:rPr>
         <w:t xml:space="preserve">, </w:t>
       </w:r>
       <w:r>
@@ -804,8 +818,16 @@
         <w:rPr>
           <w:sz w:val="24"/>
         </w:rPr>
-        <w:t>, highcharts</w:t>
-      </w:r>
+        <w:t xml:space="preserve">, </w:t>
+      </w:r>
+      <w:proofErr w:type="spellStart"/>
+      <w:r>
+        <w:rPr>
+          <w:sz w:val="24"/>
+        </w:rPr>
+        <w:t>highcharts</w:t>
+      </w:r>
+      <w:proofErr w:type="spellEnd"/>
       <w:r>
         <w:rPr>
           <w:sz w:val="24"/>
@@ -921,34 +943,52 @@
           <w:lang w:val="en-US"/>
         </w:rPr>
       </w:pPr>
+      <w:proofErr w:type="gramStart"/>
       <w:r>
         <w:rPr>
           <w:sz w:val="24"/>
           <w:lang w:val="en-US"/>
         </w:rPr>
-        <w:t>telemedicine, ASP.NET MVC</w:t>
-      </w:r>
+        <w:t>telemedicine</w:t>
+      </w:r>
+      <w:proofErr w:type="gramEnd"/>
       <w:r>
         <w:rPr>
           <w:sz w:val="24"/>
           <w:lang w:val="en-US"/>
         </w:rPr>
-        <w:t>, C#</w:t>
+        <w:t>, ASP.NET MVC</w:t>
       </w:r>
       <w:r>
         <w:rPr>
           <w:sz w:val="24"/>
           <w:lang w:val="en-US"/>
         </w:rPr>
-        <w:t>, diabetes, patient education</w:t>
+        <w:t>, C#</w:t>
       </w:r>
       <w:r>
         <w:rPr>
           <w:sz w:val="24"/>
           <w:lang w:val="en-US"/>
         </w:rPr>
-        <w:t>, highcharts</w:t>
-      </w:r>
+        <w:t>, diabetes, patient education</w:t>
+      </w:r>
+      <w:r>
+        <w:rPr>
+          <w:sz w:val="24"/>
+          <w:lang w:val="en-US"/>
+        </w:rPr>
+        <w:t xml:space="preserve">, </w:t>
+      </w:r>
+      <w:proofErr w:type="spellStart"/>
+      <w:r>
+        <w:rPr>
+          <w:sz w:val="24"/>
+          <w:lang w:val="en-US"/>
+        </w:rPr>
+        <w:t>highcharts</w:t>
+      </w:r>
+      <w:proofErr w:type="spellEnd"/>
       <w:r>
         <w:rPr>
           <w:sz w:val="24"/>
@@ -2548,7 +2588,11 @@
         <w:t>glykémii</w:t>
       </w:r>
       <w:r>
-        <w:t>. Hlavní výhodou tohoto tenkého klienta je multiplatfo</w:t>
+        <w:t xml:space="preserve">. Hlavní výhodou tohoto tenkého klienta je </w:t>
+      </w:r>
+      <w:proofErr w:type="spellStart"/>
+      <w:r>
+        <w:t>multiplatfo</w:t>
       </w:r>
       <w:r>
         <w:t>r</w:t>
@@ -2556,6 +2600,7 @@
       <w:r>
         <w:t>movost</w:t>
       </w:r>
+      <w:proofErr w:type="spellEnd"/>
       <w:r>
         <w:t xml:space="preserve"> a tedy nezávislost na operačním systému nebo zařízení, na kterém jsou zobrazována.</w:t>
       </w:r>
@@ -2656,8 +2701,13 @@
         <w:pStyle w:val="Nadpis2"/>
       </w:pPr>
       <w:bookmarkStart w:id="2" w:name="_Toc449389000"/>
-      <w:r>
-        <w:t>Dexcom Studio</w:t>
+      <w:proofErr w:type="spellStart"/>
+      <w:r>
+        <w:t>Dexcom</w:t>
+      </w:r>
+      <w:proofErr w:type="spellEnd"/>
+      <w:r>
+        <w:t xml:space="preserve"> Studio</w:t>
       </w:r>
       <w:bookmarkEnd w:id="2"/>
     </w:p>
@@ -2665,8 +2715,13 @@
       <w:r>
         <w:t xml:space="preserve"> </w:t>
       </w:r>
-      <w:r>
-        <w:t xml:space="preserve">Dexcom studio je </w:t>
+      <w:proofErr w:type="spellStart"/>
+      <w:r>
+        <w:t>Dexcom</w:t>
+      </w:r>
+      <w:proofErr w:type="spellEnd"/>
+      <w:r>
+        <w:t xml:space="preserve"> studio je </w:t>
       </w:r>
       <w:r>
         <w:t>a</w:t>
@@ -2693,8 +2748,13 @@
         <w:t xml:space="preserve"> glykémie (dále jen zkráceně CGM) od</w:t>
       </w:r>
       <w:r>
-        <w:t xml:space="preserve"> výrobce Dexcom</w:t>
-      </w:r>
+        <w:t xml:space="preserve"> výrobce </w:t>
+      </w:r>
+      <w:proofErr w:type="spellStart"/>
+      <w:r>
+        <w:t>Dexcom</w:t>
+      </w:r>
+      <w:proofErr w:type="spellEnd"/>
       <w:r>
         <w:t>. Aplikace disponuje několika nástroji (grafy), které</w:t>
       </w:r>
@@ -2709,16 +2769,24 @@
       <w:r>
         <w:t xml:space="preserve"> Graf </w:t>
       </w:r>
+      <w:proofErr w:type="spellStart"/>
       <w:r>
         <w:rPr>
           <w:i/>
         </w:rPr>
-        <w:t>Pattern Map</w:t>
-      </w:r>
+        <w:t>Pattern</w:t>
+      </w:r>
+      <w:proofErr w:type="spellEnd"/>
       <w:r>
         <w:rPr>
           <w:i/>
         </w:rPr>
+        <w:t xml:space="preserve"> Map</w:t>
+      </w:r>
+      <w:r>
+        <w:rPr>
+          <w:i/>
+        </w:rPr>
         <w:t xml:space="preserve"> </w:t>
       </w:r>
       <w:r>
@@ -2735,12 +2803,42 @@
       <w:r>
         <w:t xml:space="preserve"> Statistika </w:t>
       </w:r>
+      <w:proofErr w:type="spellStart"/>
       <w:r>
         <w:rPr>
           <w:i/>
         </w:rPr>
-        <w:t>Insights and Potential Solutions</w:t>
-      </w:r>
+        <w:t>Insights</w:t>
+      </w:r>
+      <w:proofErr w:type="spellEnd"/>
+      <w:r>
+        <w:rPr>
+          <w:i/>
+        </w:rPr>
+        <w:t xml:space="preserve"> and </w:t>
+      </w:r>
+      <w:proofErr w:type="spellStart"/>
+      <w:r>
+        <w:rPr>
+          <w:i/>
+        </w:rPr>
+        <w:t>Potential</w:t>
+      </w:r>
+      <w:proofErr w:type="spellEnd"/>
+      <w:r>
+        <w:rPr>
+          <w:i/>
+        </w:rPr>
+        <w:t xml:space="preserve"> </w:t>
+      </w:r>
+      <w:proofErr w:type="spellStart"/>
+      <w:r>
+        <w:rPr>
+          <w:i/>
+        </w:rPr>
+        <w:t>Solutions</w:t>
+      </w:r>
+      <w:proofErr w:type="spellEnd"/>
       <w:r>
         <w:t xml:space="preserve"> předkládá uživateli tabulku s</w:t>
       </w:r>
@@ -2777,23 +2875,55 @@
         <w:pStyle w:val="Bezmezer"/>
       </w:pPr>
       <w:r>
-        <w:t xml:space="preserve"> Další statistickou tabulkou, kterou nalezneme v aplikaci Dexcom studio </w:t>
+        <w:t xml:space="preserve"> Další statistickou tabulkou, kterou nalezneme v aplikaci </w:t>
+      </w:r>
+      <w:proofErr w:type="spellStart"/>
+      <w:r>
+        <w:t>Dexcom</w:t>
+      </w:r>
+      <w:proofErr w:type="spellEnd"/>
+      <w:r>
+        <w:t xml:space="preserve"> studio </w:t>
       </w:r>
       <w:r>
         <w:t xml:space="preserve">je </w:t>
       </w:r>
+      <w:proofErr w:type="spellStart"/>
       <w:r>
         <w:rPr>
           <w:i/>
         </w:rPr>
         <w:t>Summary</w:t>
       </w:r>
+      <w:proofErr w:type="spellEnd"/>
       <w:r>
         <w:rPr>
           <w:i/>
         </w:rPr>
-        <w:t xml:space="preserve"> Statistics and Interpretaion</w:t>
-      </w:r>
+        <w:t xml:space="preserve"> </w:t>
+      </w:r>
+      <w:proofErr w:type="spellStart"/>
+      <w:r>
+        <w:rPr>
+          <w:i/>
+        </w:rPr>
+        <w:t>Statistics</w:t>
+      </w:r>
+      <w:proofErr w:type="spellEnd"/>
+      <w:r>
+        <w:rPr>
+          <w:i/>
+        </w:rPr>
+        <w:t xml:space="preserve"> and </w:t>
+      </w:r>
+      <w:proofErr w:type="spellStart"/>
+      <w:r>
+        <w:rPr>
+          <w:i/>
+        </w:rPr>
+        <w:t>Interpretaion</w:t>
+      </w:r>
+      <w:proofErr w:type="spellEnd"/>
       <w:r>
         <w:t>. Tento přehled poskytuje informace o četnosti rozložení úrovní glykémie, běžné odchylce, četnosti kalibrace senzoru pro měření, průměrné hodnotě glykém</w:t>
       </w:r>
@@ -2824,34 +2954,116 @@
         <w:t>ch</w:t>
       </w:r>
       <w:r>
-        <w:t xml:space="preserve"> vyskytují ve většině </w:t>
-      </w:r>
-      <w:r>
-        <w:t xml:space="preserve">aplikací zaměřené na tuto problematiku se nazývají </w:t>
-      </w:r>
+        <w:t xml:space="preserve"> </w:t>
+      </w:r>
+      <w:proofErr w:type="gramStart"/>
+      <w:r>
+        <w:t>vyskytují</w:t>
+      </w:r>
+      <w:proofErr w:type="gramEnd"/>
+      <w:r>
+        <w:t xml:space="preserve"> ve většině </w:t>
+      </w:r>
+      <w:r>
+        <w:t xml:space="preserve">aplikací zaměřené na tuto problematiku se </w:t>
+      </w:r>
+      <w:proofErr w:type="gramStart"/>
+      <w:r>
+        <w:t>nazývají</w:t>
+      </w:r>
+      <w:proofErr w:type="gramEnd"/>
+      <w:r>
+        <w:t xml:space="preserve"> </w:t>
+      </w:r>
+      <w:proofErr w:type="spellStart"/>
       <w:r>
         <w:rPr>
           <w:i/>
         </w:rPr>
-        <w:t>Hourly Stats Report</w:t>
+        <w:t>Hourly</w:t>
+      </w:r>
+      <w:proofErr w:type="spellEnd"/>
+      <w:r>
+        <w:rPr>
+          <w:i/>
+        </w:rPr>
+        <w:t xml:space="preserve"> </w:t>
+      </w:r>
+      <w:proofErr w:type="spellStart"/>
+      <w:r>
+        <w:rPr>
+          <w:i/>
+        </w:rPr>
+        <w:t>Stats</w:t>
+      </w:r>
+      <w:proofErr w:type="spellEnd"/>
+      <w:r>
+        <w:rPr>
+          <w:i/>
+        </w:rPr>
+        <w:t xml:space="preserve"> Report</w:t>
       </w:r>
       <w:r>
         <w:t xml:space="preserve">, </w:t>
       </w:r>
+      <w:proofErr w:type="spellStart"/>
       <w:r>
         <w:rPr>
           <w:i/>
         </w:rPr>
-        <w:t>Daily Trends Report</w:t>
+        <w:t>Daily</w:t>
+      </w:r>
+      <w:proofErr w:type="spellEnd"/>
+      <w:r>
+        <w:rPr>
+          <w:i/>
+        </w:rPr>
+        <w:t xml:space="preserve"> </w:t>
+      </w:r>
+      <w:proofErr w:type="spellStart"/>
+      <w:r>
+        <w:rPr>
+          <w:i/>
+        </w:rPr>
+        <w:t>Trends</w:t>
+      </w:r>
+      <w:proofErr w:type="spellEnd"/>
+      <w:r>
+        <w:rPr>
+          <w:i/>
+        </w:rPr>
+        <w:t xml:space="preserve"> Report</w:t>
       </w:r>
       <w:r>
         <w:t xml:space="preserve">, </w:t>
       </w:r>
+      <w:proofErr w:type="spellStart"/>
       <w:r>
         <w:rPr>
           <w:i/>
         </w:rPr>
-        <w:t>Glucose Trends Report</w:t>
+        <w:t>Glucose</w:t>
+      </w:r>
+      <w:proofErr w:type="spellEnd"/>
+      <w:r>
+        <w:rPr>
+          <w:i/>
+        </w:rPr>
+        <w:t xml:space="preserve"> </w:t>
+      </w:r>
+      <w:proofErr w:type="spellStart"/>
+      <w:r>
+        <w:rPr>
+          <w:i/>
+        </w:rPr>
+        <w:t>Trends</w:t>
+      </w:r>
+      <w:proofErr w:type="spellEnd"/>
+      <w:r>
+        <w:rPr>
+          <w:i/>
+        </w:rPr>
+        <w:t xml:space="preserve"> Report</w:t>
       </w:r>
       <w:r>
         <w:t>.</w:t>
@@ -2879,11 +3091,33 @@
       <w:r>
         <w:t xml:space="preserve"> jsou </w:t>
       </w:r>
+      <w:proofErr w:type="spellStart"/>
       <w:r>
         <w:rPr>
           <w:i/>
         </w:rPr>
-        <w:t>Glucose Distribution Report</w:t>
+        <w:t>Glucose</w:t>
+      </w:r>
+      <w:proofErr w:type="spellEnd"/>
+      <w:r>
+        <w:rPr>
+          <w:i/>
+        </w:rPr>
+        <w:t xml:space="preserve"> </w:t>
+      </w:r>
+      <w:proofErr w:type="spellStart"/>
+      <w:r>
+        <w:rPr>
+          <w:i/>
+        </w:rPr>
+        <w:t>Distribution</w:t>
+      </w:r>
+      <w:proofErr w:type="spellEnd"/>
+      <w:r>
+        <w:rPr>
+          <w:i/>
+        </w:rPr>
+        <w:t xml:space="preserve"> Report</w:t>
       </w:r>
       <w:r>
         <w:t>,</w:t>
@@ -2891,35 +3125,118 @@
       <w:r>
         <w:t xml:space="preserve"> </w:t>
       </w:r>
+      <w:proofErr w:type="spellStart"/>
       <w:r>
         <w:rPr>
           <w:i/>
         </w:rPr>
-        <w:t>Daily Stats Report</w:t>
+        <w:t>Daily</w:t>
+      </w:r>
+      <w:proofErr w:type="spellEnd"/>
+      <w:r>
+        <w:rPr>
+          <w:i/>
+        </w:rPr>
+        <w:t xml:space="preserve"> </w:t>
+      </w:r>
+      <w:proofErr w:type="spellStart"/>
+      <w:r>
+        <w:rPr>
+          <w:i/>
+        </w:rPr>
+        <w:t>Stats</w:t>
+      </w:r>
+      <w:proofErr w:type="spellEnd"/>
+      <w:r>
+        <w:rPr>
+          <w:i/>
+        </w:rPr>
+        <w:t xml:space="preserve"> Report</w:t>
       </w:r>
       <w:r>
         <w:t xml:space="preserve">, </w:t>
       </w:r>
+      <w:proofErr w:type="spellStart"/>
       <w:r>
         <w:rPr>
           <w:i/>
         </w:rPr>
-        <w:t>Success Report</w:t>
-      </w:r>
-      <w:r>
-        <w:t>. Glucose Distribution Report</w:t>
+        <w:t>Success</w:t>
+      </w:r>
+      <w:proofErr w:type="spellEnd"/>
+      <w:r>
+        <w:rPr>
+          <w:i/>
+        </w:rPr>
+        <w:t xml:space="preserve"> Report</w:t>
+      </w:r>
+      <w:r>
+        <w:t xml:space="preserve">. </w:t>
+      </w:r>
+      <w:proofErr w:type="spellStart"/>
+      <w:r>
+        <w:t>Glucose</w:t>
+      </w:r>
+      <w:proofErr w:type="spellEnd"/>
+      <w:r>
+        <w:t xml:space="preserve"> </w:t>
+      </w:r>
+      <w:proofErr w:type="spellStart"/>
+      <w:r>
+        <w:t>Distribution</w:t>
+      </w:r>
+      <w:proofErr w:type="spellEnd"/>
+      <w:r>
+        <w:t xml:space="preserve"> Report</w:t>
       </w:r>
       <w:r>
         <w:t xml:space="preserve"> uvádí tzv. koláčové grafy rozložení do tří hladin</w:t>
       </w:r>
       <w:r>
-        <w:t xml:space="preserve"> (high, low, normal) a histogram rozložení hladin glykémie</w:t>
+        <w:t xml:space="preserve"> (</w:t>
+      </w:r>
+      <w:proofErr w:type="spellStart"/>
+      <w:r>
+        <w:t>high</w:t>
+      </w:r>
+      <w:proofErr w:type="spellEnd"/>
+      <w:r>
+        <w:t xml:space="preserve">, </w:t>
+      </w:r>
+      <w:proofErr w:type="spellStart"/>
+      <w:r>
+        <w:t>low</w:t>
+      </w:r>
+      <w:proofErr w:type="spellEnd"/>
+      <w:r>
+        <w:t xml:space="preserve">, </w:t>
+      </w:r>
+      <w:proofErr w:type="spellStart"/>
+      <w:r>
+        <w:t>normal</w:t>
+      </w:r>
+      <w:proofErr w:type="spellEnd"/>
+      <w:r>
+        <w:t>) a histogram rozložení hladin glykémie</w:t>
       </w:r>
       <w:r>
         <w:t xml:space="preserve">. </w:t>
       </w:r>
-      <w:r>
-        <w:t>Daily Stats Report</w:t>
+      <w:proofErr w:type="spellStart"/>
+      <w:r>
+        <w:t>Daily</w:t>
+      </w:r>
+      <w:proofErr w:type="spellEnd"/>
+      <w:r>
+        <w:t xml:space="preserve"> </w:t>
+      </w:r>
+      <w:proofErr w:type="spellStart"/>
+      <w:r>
+        <w:t>Stats</w:t>
+      </w:r>
+      <w:proofErr w:type="spellEnd"/>
+      <w:r>
+        <w:t xml:space="preserve"> Report</w:t>
       </w:r>
       <w:r>
         <w:t xml:space="preserve"> předkládá tabulku s cílenými hodnotami, přehl</w:t>
@@ -2928,7 +3245,15 @@
         <w:t>e</w:t>
       </w:r>
       <w:r>
-        <w:t>dem naměřených hodnot a koláčovými grafy. Success Report zobrazuje infografiku</w:t>
+        <w:t xml:space="preserve">dem naměřených hodnot a koláčovými grafy. </w:t>
+      </w:r>
+      <w:proofErr w:type="spellStart"/>
+      <w:r>
+        <w:t>Success</w:t>
+      </w:r>
+      <w:proofErr w:type="spellEnd"/>
+      <w:r>
+        <w:t xml:space="preserve"> Report zobrazuje infografiku</w:t>
       </w:r>
       <w:r>
         <w:t>,</w:t>
@@ -2961,15 +3286,49 @@
         <w:pStyle w:val="Nadpis2"/>
       </w:pPr>
       <w:bookmarkStart w:id="3" w:name="_Toc449389001"/>
+      <w:proofErr w:type="spellStart"/>
       <w:r>
         <w:lastRenderedPageBreak/>
-        <w:t>CareLink Personal</w:t>
+        <w:t>CareLink</w:t>
+      </w:r>
+      <w:proofErr w:type="spellEnd"/>
+      <w:r>
+        <w:t xml:space="preserve"> </w:t>
+      </w:r>
+      <w:proofErr w:type="spellStart"/>
+      <w:r>
+        <w:t>Personal</w:t>
       </w:r>
       <w:bookmarkEnd w:id="3"/>
-    </w:p>
-    <w:p>
-      <w:r>
-        <w:t xml:space="preserve"> CareLink Personal je webová aplikace, která je dostupná uživatelům používající zařízení od firmy Medtronic.</w:t>
+      <w:proofErr w:type="spellEnd"/>
+    </w:p>
+    <w:p>
+      <w:r>
+        <w:t xml:space="preserve"> </w:t>
+      </w:r>
+      <w:proofErr w:type="spellStart"/>
+      <w:r>
+        <w:t>CareLink</w:t>
+      </w:r>
+      <w:proofErr w:type="spellEnd"/>
+      <w:r>
+        <w:t xml:space="preserve"> </w:t>
+      </w:r>
+      <w:proofErr w:type="spellStart"/>
+      <w:r>
+        <w:t>Personal</w:t>
+      </w:r>
+      <w:proofErr w:type="spellEnd"/>
+      <w:r>
+        <w:t xml:space="preserve"> je webová aplikace, která je dostupná uživatelům používající zařízení od firmy </w:t>
+      </w:r>
+      <w:proofErr w:type="spellStart"/>
+      <w:r>
+        <w:t>Medtronic</w:t>
+      </w:r>
+      <w:proofErr w:type="spellEnd"/>
+      <w:r>
+        <w:t>.</w:t>
       </w:r>
     </w:p>
     <w:p>
@@ -3047,7 +3406,23 @@
         <w:t>pro daná časová období (snídaně, oběd, večeře, večer, spánek) hodnoty glykemické nálože (</w:t>
       </w:r>
       <w:r>
-        <w:t xml:space="preserve">od anglického Glycemic load dále jen </w:t>
+        <w:t xml:space="preserve">od anglického </w:t>
+      </w:r>
+      <w:proofErr w:type="spellStart"/>
+      <w:r>
+        <w:t>Glycemic</w:t>
+      </w:r>
+      <w:proofErr w:type="spellEnd"/>
+      <w:r>
+        <w:t xml:space="preserve"> </w:t>
+      </w:r>
+      <w:proofErr w:type="spellStart"/>
+      <w:r>
+        <w:t>load</w:t>
+      </w:r>
+      <w:proofErr w:type="spellEnd"/>
+      <w:r>
+        <w:t xml:space="preserve"> dále jen </w:t>
       </w:r>
       <w:r>
         <w:t>GL) v poměru sacharidů</w:t>
@@ -3249,7 +3624,15 @@
         <w:t xml:space="preserve">byly </w:t>
       </w:r>
       <w:r>
-        <w:t xml:space="preserve">vytvářeny do formátu pdf. </w:t>
+        <w:t xml:space="preserve">vytvářeny do formátu </w:t>
+      </w:r>
+      <w:proofErr w:type="spellStart"/>
+      <w:r>
+        <w:t>pdf</w:t>
+      </w:r>
+      <w:proofErr w:type="spellEnd"/>
+      <w:r>
+        <w:t xml:space="preserve">. </w:t>
       </w:r>
     </w:p>
     <w:p>
@@ -3257,7 +3640,15 @@
         <w:pStyle w:val="Bezmezer"/>
       </w:pPr>
       <w:r>
-        <w:t xml:space="preserve"> Posledním možným exportem je export ve formátu csv, který</w:t>
+        <w:t xml:space="preserve"> Posledním možným exportem je export ve formátu </w:t>
+      </w:r>
+      <w:proofErr w:type="spellStart"/>
+      <w:r>
+        <w:t>csv</w:t>
+      </w:r>
+      <w:proofErr w:type="spellEnd"/>
+      <w:r>
+        <w:t>, který</w:t>
       </w:r>
       <w:r>
         <w:t xml:space="preserve"> umožňuje naměřená data importovat do vlastního systému a podrobit ho vlastní analýze.</w:t>
@@ -3313,6 +3704,7 @@
         <w:pStyle w:val="Nadpis2"/>
       </w:pPr>
       <w:bookmarkStart w:id="4" w:name="_Toc449389002"/>
+      <w:proofErr w:type="spellStart"/>
       <w:r>
         <w:lastRenderedPageBreak/>
         <w:t>Dia</w:t>
@@ -3321,13 +3713,19 @@
         <w:t>send</w:t>
       </w:r>
       <w:bookmarkEnd w:id="4"/>
+      <w:proofErr w:type="spellEnd"/>
     </w:p>
     <w:p>
       <w:r>
         <w:t xml:space="preserve"> </w:t>
       </w:r>
-      <w:r>
-        <w:t>Diasend je všestrannou webovou a mobilní aplikací</w:t>
+      <w:proofErr w:type="spellStart"/>
+      <w:r>
+        <w:t>Diasend</w:t>
+      </w:r>
+      <w:proofErr w:type="spellEnd"/>
+      <w:r>
+        <w:t xml:space="preserve"> je všestrannou webovou a mobilní aplikací</w:t>
       </w:r>
       <w:r>
         <w:t>,</w:t>
@@ -3339,22 +3737,67 @@
         <w:t xml:space="preserve"> několik zařízení.</w:t>
       </w:r>
       <w:r>
-        <w:t xml:space="preserve"> Já se zaměřím na webovou aplikaci. Aplikace Diasend obecně s</w:t>
+        <w:t xml:space="preserve"> Já se zaměřím na webovou aplikaci. Aplikace </w:t>
+      </w:r>
+      <w:proofErr w:type="spellStart"/>
+      <w:r>
+        <w:t>Diasend</w:t>
+      </w:r>
+      <w:proofErr w:type="spellEnd"/>
+      <w:r>
+        <w:t xml:space="preserve"> obecně s</w:t>
       </w:r>
       <w:r>
         <w:t xml:space="preserve">družuje sběr dat z aktivity </w:t>
       </w:r>
       <w:r>
-        <w:t>monitorů jako je Fitbit</w:t>
-      </w:r>
-      <w:r>
-        <w:t>, Jawbone UP. Dále je možno propojit systém</w:t>
+        <w:t xml:space="preserve">monitorů jako je </w:t>
+      </w:r>
+      <w:proofErr w:type="spellStart"/>
+      <w:r>
+        <w:t>Fitbit</w:t>
+      </w:r>
+      <w:proofErr w:type="spellEnd"/>
+      <w:r>
+        <w:t xml:space="preserve">, </w:t>
+      </w:r>
+      <w:proofErr w:type="spellStart"/>
+      <w:r>
+        <w:t>Jawbone</w:t>
+      </w:r>
+      <w:proofErr w:type="spellEnd"/>
+      <w:r>
+        <w:t xml:space="preserve"> UP. Dále je možno propojit systém</w:t>
       </w:r>
       <w:r>
         <w:t xml:space="preserve"> aplikaci</w:t>
       </w:r>
       <w:r>
-        <w:t xml:space="preserve"> Diasend s aplikacemi Moves a Runkeeper, které</w:t>
+        <w:t xml:space="preserve"> </w:t>
+      </w:r>
+      <w:proofErr w:type="spellStart"/>
+      <w:r>
+        <w:t>Diasend</w:t>
+      </w:r>
+      <w:proofErr w:type="spellEnd"/>
+      <w:r>
+        <w:t xml:space="preserve"> s aplikacemi </w:t>
+      </w:r>
+      <w:proofErr w:type="spellStart"/>
+      <w:r>
+        <w:t>Moves</w:t>
+      </w:r>
+      <w:proofErr w:type="spellEnd"/>
+      <w:r>
+        <w:t xml:space="preserve"> a </w:t>
+      </w:r>
+      <w:proofErr w:type="spellStart"/>
+      <w:r>
+        <w:t>Runkeeper</w:t>
+      </w:r>
+      <w:proofErr w:type="spellEnd"/>
+      <w:r>
+        <w:t>, které</w:t>
       </w:r>
       <w:r>
         <w:t xml:space="preserve"> po instalaci na chytrý mobilní telefon umožňují monitorovat aktivitu uživatele. Pro sledování glykémie se pro</w:t>
@@ -3363,7 +3806,23 @@
         <w:t>po</w:t>
       </w:r>
       <w:r>
-        <w:t>juje účet Diasend s Dexcom G5 mobile</w:t>
+        <w:t xml:space="preserve">juje účet </w:t>
+      </w:r>
+      <w:proofErr w:type="spellStart"/>
+      <w:r>
+        <w:t>Diasend</w:t>
+      </w:r>
+      <w:proofErr w:type="spellEnd"/>
+      <w:r>
+        <w:t xml:space="preserve"> s </w:t>
+      </w:r>
+      <w:proofErr w:type="spellStart"/>
+      <w:r>
+        <w:t>Dexcom</w:t>
+      </w:r>
+      <w:proofErr w:type="spellEnd"/>
+      <w:r>
+        <w:t xml:space="preserve"> G5 mobile</w:t>
       </w:r>
       <w:r>
         <w:t>, který sleduje pomocí senzoru kontinuálně stav glykémie.</w:t>
@@ -3374,7 +3833,15 @@
         <w:pStyle w:val="Bezmezer"/>
       </w:pPr>
       <w:r>
-        <w:t xml:space="preserve"> Webová aplikace Diasend podporuje českou lokalizaci.</w:t>
+        <w:t xml:space="preserve"> Webová aplikace </w:t>
+      </w:r>
+      <w:proofErr w:type="spellStart"/>
+      <w:r>
+        <w:t>Diasend</w:t>
+      </w:r>
+      <w:proofErr w:type="spellEnd"/>
+      <w:r>
+        <w:t xml:space="preserve"> podporuje českou lokalizaci.</w:t>
       </w:r>
     </w:p>
     <w:p>
@@ -3382,8 +3849,13 @@
         <w:pStyle w:val="Bezmezer"/>
         <w:ind w:firstLine="105"/>
       </w:pPr>
-      <w:r>
-        <w:t>Diasend ve webové aplikaci</w:t>
+      <w:proofErr w:type="spellStart"/>
+      <w:r>
+        <w:t>Diasend</w:t>
+      </w:r>
+      <w:proofErr w:type="spellEnd"/>
+      <w:r>
+        <w:t xml:space="preserve"> ve webové aplikaci</w:t>
       </w:r>
       <w:r>
         <w:t xml:space="preserve"> má </w:t>
@@ -3590,7 +4062,15 @@
         <w:t>Uživatel všechny výše zmíněné infografiky může exportovat do</w:t>
       </w:r>
       <w:r>
-        <w:t xml:space="preserve"> dokumentu ve formátu pdf.</w:t>
+        <w:t xml:space="preserve"> dokumentu ve formátu </w:t>
+      </w:r>
+      <w:proofErr w:type="spellStart"/>
+      <w:r>
+        <w:t>pdf</w:t>
+      </w:r>
+      <w:proofErr w:type="spellEnd"/>
+      <w:r>
+        <w:t>.</w:t>
       </w:r>
     </w:p>
     <w:p>
@@ -3603,7 +4083,15 @@
         <w:t>Ve správě uživatelského účtu nalezneme možnost sdílet svá data s klinikou podle</w:t>
       </w:r>
       <w:r>
-        <w:t xml:space="preserve"> ID, exportovat data do Microsoft Excelu a propojovat svůj Diasend účet s externími účty.</w:t>
+        <w:t xml:space="preserve"> ID, exportovat data do Microsoft Excelu a propojovat svůj </w:t>
+      </w:r>
+      <w:proofErr w:type="spellStart"/>
+      <w:r>
+        <w:t>Diasend</w:t>
+      </w:r>
+      <w:proofErr w:type="spellEnd"/>
+      <w:r>
+        <w:t xml:space="preserve"> účet s externími účty.</w:t>
       </w:r>
     </w:p>
     <w:p>
@@ -3621,7 +4109,15 @@
         <w:ind w:firstLine="105"/>
       </w:pPr>
       <w:r>
-        <w:t>Systém Diasend poskytuje robustní servis pro pacienta s</w:t>
+        <w:t xml:space="preserve">Systém </w:t>
+      </w:r>
+      <w:proofErr w:type="spellStart"/>
+      <w:r>
+        <w:t>Diasend</w:t>
+      </w:r>
+      <w:proofErr w:type="spellEnd"/>
+      <w:r>
+        <w:t xml:space="preserve"> poskytuje robustní servis pro pacienta s</w:t>
       </w:r>
       <w:r>
         <w:t> </w:t>
@@ -3672,18 +4168,28 @@
         <w:pStyle w:val="Nadpis2"/>
       </w:pPr>
       <w:bookmarkStart w:id="5" w:name="_Toc449389003"/>
+      <w:proofErr w:type="spellStart"/>
       <w:r>
         <w:lastRenderedPageBreak/>
         <w:t>SiDiary</w:t>
       </w:r>
       <w:bookmarkEnd w:id="5"/>
+      <w:proofErr w:type="spellEnd"/>
     </w:p>
     <w:p>
       <w:pPr>
         <w:ind w:left="142" w:firstLine="114"/>
       </w:pPr>
       <w:r>
-        <w:t>Firma Sinovo vytváří aplikaci jak pro za</w:t>
+        <w:t xml:space="preserve">Firma </w:t>
+      </w:r>
+      <w:proofErr w:type="spellStart"/>
+      <w:r>
+        <w:t>Sinovo</w:t>
+      </w:r>
+      <w:proofErr w:type="spellEnd"/>
+      <w:r>
+        <w:t xml:space="preserve"> vytváří aplikaci jak pro za</w:t>
       </w:r>
       <w:r>
         <w:t>říz</w:t>
@@ -3794,7 +4300,23 @@
         <w:t>é</w:t>
       </w:r>
       <w:r>
-        <w:t xml:space="preserve"> se data zobrazí respektive zpracují.</w:t>
+        <w:t xml:space="preserve"> se data </w:t>
+      </w:r>
+      <w:proofErr w:type="gramStart"/>
+      <w:r>
+        <w:t>zobrazí</w:t>
+      </w:r>
+      <w:proofErr w:type="gramEnd"/>
+      <w:r>
+        <w:t xml:space="preserve"> respektive </w:t>
+      </w:r>
+      <w:proofErr w:type="gramStart"/>
+      <w:r>
+        <w:t>zpracují</w:t>
+      </w:r>
+      <w:proofErr w:type="gramEnd"/>
+      <w:r>
+        <w:t>.</w:t>
       </w:r>
     </w:p>
     <w:p>
@@ -3821,7 +4343,15 @@
         <w:ind w:left="142" w:firstLine="142"/>
       </w:pPr>
       <w:r>
-        <w:t xml:space="preserve">Aplikace SiDiary umožňuje připojit </w:t>
+        <w:t xml:space="preserve">Aplikace </w:t>
+      </w:r>
+      <w:proofErr w:type="spellStart"/>
+      <w:r>
+        <w:t>SiDiary</w:t>
+      </w:r>
+      <w:proofErr w:type="spellEnd"/>
+      <w:r>
+        <w:t xml:space="preserve"> umožňuje připojit </w:t>
       </w:r>
       <w:r>
         <w:t xml:space="preserve">zařízení (tlakoměr, glukometr atd.) </w:t>
@@ -3901,7 +4431,31 @@
         <w:t xml:space="preserve"> dat z několik typů zařízení</w:t>
       </w:r>
       <w:r>
-        <w:t xml:space="preserve"> od výrobců Dexcom, Medtronic a FreeStyle. Na webových stránkách projektu je uveden podrobný návod s doporučeními jak nainstalovat</w:t>
+        <w:t xml:space="preserve"> od výrobců </w:t>
+      </w:r>
+      <w:proofErr w:type="spellStart"/>
+      <w:r>
+        <w:t>Dexcom</w:t>
+      </w:r>
+      <w:proofErr w:type="spellEnd"/>
+      <w:r>
+        <w:t xml:space="preserve">, </w:t>
+      </w:r>
+      <w:proofErr w:type="spellStart"/>
+      <w:r>
+        <w:t>Medtronic</w:t>
+      </w:r>
+      <w:proofErr w:type="spellEnd"/>
+      <w:r>
+        <w:t xml:space="preserve"> a </w:t>
+      </w:r>
+      <w:proofErr w:type="spellStart"/>
+      <w:r>
+        <w:t>FreeStyle</w:t>
+      </w:r>
+      <w:proofErr w:type="spellEnd"/>
+      <w:r>
+        <w:t>. Na webových stránkách projektu je uveden podrobný návod s doporučeními jak nainstalovat</w:t>
       </w:r>
       <w:r>
         <w:t xml:space="preserve"> cloud server</w:t>
@@ -3958,7 +4512,23 @@
         <w:t xml:space="preserve">Možnosti hlubší analýzy naměřených dat nalezneme v sekci report. </w:t>
       </w:r>
       <w:r>
-        <w:t>První je podsekcí je Day to day, která zobrazuje denní grafy pro zvolené období.</w:t>
+        <w:t xml:space="preserve">První je podsekcí je </w:t>
+      </w:r>
+      <w:proofErr w:type="spellStart"/>
+      <w:r>
+        <w:t>Day</w:t>
+      </w:r>
+      <w:proofErr w:type="spellEnd"/>
+      <w:r>
+        <w:t xml:space="preserve"> to </w:t>
+      </w:r>
+      <w:proofErr w:type="spellStart"/>
+      <w:r>
+        <w:t>day</w:t>
+      </w:r>
+      <w:proofErr w:type="spellEnd"/>
+      <w:r>
+        <w:t>, která zobrazuje denní grafy pro zvolené období.</w:t>
       </w:r>
     </w:p>
     <w:p>
@@ -3970,7 +4540,23 @@
         <w:t xml:space="preserve">Statistické výsledky pro jednotlivé dny ve zvoleném období </w:t>
       </w:r>
       <w:r>
-        <w:t xml:space="preserve">nalezneme v Daily Stats. Tabulka s jednotlivými instancemi pro každý den zobrazuje procentuální rozložení naměřených dat nízké, normální nebo vysoké glykémie. Tyto data jsou znázorněna také v koláčovém grafu. Dále </w:t>
+        <w:t>nalezneme v </w:t>
+      </w:r>
+      <w:proofErr w:type="spellStart"/>
+      <w:r>
+        <w:t>Daily</w:t>
+      </w:r>
+      <w:proofErr w:type="spellEnd"/>
+      <w:r>
+        <w:t xml:space="preserve"> </w:t>
+      </w:r>
+      <w:proofErr w:type="spellStart"/>
+      <w:r>
+        <w:t>Stats</w:t>
+      </w:r>
+      <w:proofErr w:type="spellEnd"/>
+      <w:r>
+        <w:t xml:space="preserve">. Tabulka s jednotlivými instancemi pro každý den zobrazuje procentuální rozložení naměřených dat nízké, normální nebo vysoké glykémie. Tyto data jsou znázorněna také v koláčovém grafu. Dále </w:t>
       </w:r>
       <w:r>
         <w:t xml:space="preserve">zde najdeme počet načtených dat, minimální a maximální hodnotu glykémie, střední hodnotu a </w:t>
@@ -3988,7 +4574,15 @@
         <w:ind w:left="142" w:firstLine="142"/>
       </w:pPr>
       <w:r>
-        <w:t>Další podsekcí je Distibution, která zobrazuje tabulku společně s koláčovým grafem. Zde je zobrazeno rozložení nízké, normální a vysoké glykémie za celé zvolené období. Počet měření v jednotlivých třídách</w:t>
+        <w:t xml:space="preserve">Další podsekcí je </w:t>
+      </w:r>
+      <w:proofErr w:type="spellStart"/>
+      <w:r>
+        <w:t>Distibution</w:t>
+      </w:r>
+      <w:proofErr w:type="spellEnd"/>
+      <w:r>
+        <w:t>, která zobrazuje tabulku společně s koláčovým grafem. Zde je zobrazeno rozložení nízké, normální a vysoké glykémie za celé zvolené období. Počet měření v jednotlivých třídách</w:t>
       </w:r>
       <w:r>
         <w:t>.</w:t>
@@ -4011,8 +4605,21 @@
         <w:pStyle w:val="Bezmezer"/>
         <w:ind w:left="142" w:firstLine="142"/>
       </w:pPr>
-      <w:r>
-        <w:t>Hourly stats zobrazuje krabicový graf</w:t>
+      <w:proofErr w:type="spellStart"/>
+      <w:r>
+        <w:t>Hourly</w:t>
+      </w:r>
+      <w:proofErr w:type="spellEnd"/>
+      <w:r>
+        <w:t xml:space="preserve"> </w:t>
+      </w:r>
+      <w:proofErr w:type="spellStart"/>
+      <w:r>
+        <w:t>stats</w:t>
+      </w:r>
+      <w:proofErr w:type="spellEnd"/>
+      <w:r>
+        <w:t xml:space="preserve"> zobrazuje krabicový graf</w:t>
       </w:r>
       <w:r>
         <w:t xml:space="preserve"> ve zvoleném období v denním náhledu po hodinových úsecích. Graf je doplněn tabulkou s hodnotami v daných hodinách.</w:t>
@@ -4051,16 +4658,80 @@
         <w:ind w:left="142" w:firstLine="142"/>
       </w:pPr>
       <w:r>
-        <w:t xml:space="preserve">Dalšími podsekcemi jsou Weekly success, Calibrations, Treatments. Ve Weekly success si uživatel zobrazuje </w:t>
+        <w:t xml:space="preserve">Dalšími podsekcemi jsou </w:t>
+      </w:r>
+      <w:proofErr w:type="spellStart"/>
+      <w:r>
+        <w:t>Weekly</w:t>
+      </w:r>
+      <w:proofErr w:type="spellEnd"/>
+      <w:r>
+        <w:t xml:space="preserve"> </w:t>
+      </w:r>
+      <w:proofErr w:type="spellStart"/>
+      <w:r>
+        <w:t>success</w:t>
+      </w:r>
+      <w:proofErr w:type="spellEnd"/>
+      <w:r>
+        <w:t xml:space="preserve">, </w:t>
+      </w:r>
+      <w:proofErr w:type="spellStart"/>
+      <w:r>
+        <w:t>Calibrations</w:t>
+      </w:r>
+      <w:proofErr w:type="spellEnd"/>
+      <w:r>
+        <w:t xml:space="preserve">, </w:t>
+      </w:r>
+      <w:proofErr w:type="spellStart"/>
+      <w:r>
+        <w:t>Treatments</w:t>
+      </w:r>
+      <w:proofErr w:type="spellEnd"/>
+      <w:r>
+        <w:t xml:space="preserve">. Ve </w:t>
+      </w:r>
+      <w:proofErr w:type="spellStart"/>
+      <w:r>
+        <w:t>Weekly</w:t>
+      </w:r>
+      <w:proofErr w:type="spellEnd"/>
+      <w:r>
+        <w:t xml:space="preserve"> </w:t>
+      </w:r>
+      <w:proofErr w:type="spellStart"/>
+      <w:r>
+        <w:t>success</w:t>
+      </w:r>
+      <w:proofErr w:type="spellEnd"/>
+      <w:r>
+        <w:t xml:space="preserve"> si uživatel zobrazuje </w:t>
       </w:r>
       <w:r>
         <w:t>tabulku</w:t>
       </w:r>
       <w:r>
-        <w:t xml:space="preserve"> se statistikou dat podle svých přednastavených kritérií. V podsekci Calibrations nalezne graf svých kalibrační měření. Poslední podsekcí</w:t>
-      </w:r>
-      <w:r>
-        <w:t xml:space="preserve"> je Treatments, kde uživatel může nalézt tabulku se svým diabet</w:t>
+        <w:t xml:space="preserve"> se statistikou dat podle svých přednastavených kritérií. V podsekci </w:t>
+      </w:r>
+      <w:proofErr w:type="spellStart"/>
+      <w:r>
+        <w:t>Calibrations</w:t>
+      </w:r>
+      <w:proofErr w:type="spellEnd"/>
+      <w:r>
+        <w:t xml:space="preserve"> nalezne graf svých kalibrační měření. Poslední podsekcí</w:t>
+      </w:r>
+      <w:r>
+        <w:t xml:space="preserve"> je </w:t>
+      </w:r>
+      <w:proofErr w:type="spellStart"/>
+      <w:r>
+        <w:t>Treatments</w:t>
+      </w:r>
+      <w:proofErr w:type="spellEnd"/>
+      <w:r>
+        <w:t>, kde uživatel může nalézt tabulku se svým diabet</w:t>
       </w:r>
       <w:r>
         <w:t>ickým deníčkem, který obsahuje entity g</w:t>
@@ -4122,10 +4793,192 @@
       </w:r>
     </w:p>
     <w:p>
+      <w:r>
+        <w:t xml:space="preserve"> </w:t>
+      </w:r>
+      <w:r>
+        <w:t>Pro řešení problematiky</w:t>
+      </w:r>
+      <w:r>
+        <w:t xml:space="preserve"> sběru a</w:t>
+      </w:r>
+      <w:r>
+        <w:t xml:space="preserve"> zobrazení</w:t>
+      </w:r>
+      <w:r>
+        <w:t xml:space="preserve"> pacientských dat se MUDr. Jan Brož</w:t>
+      </w:r>
+      <w:r>
+        <w:t xml:space="preserve"> obrátil na </w:t>
+      </w:r>
+      <w:r>
+        <w:t xml:space="preserve">společné pracoviště Fakulty biomedicínského inženýrství a 1. lékařské fakulty. Po rešerši </w:t>
+      </w:r>
+      <w:r>
+        <w:t xml:space="preserve">již </w:t>
+      </w:r>
+      <w:r>
+        <w:t>existujících systémů</w:t>
+      </w:r>
+      <w:r>
+        <w:t xml:space="preserve"> Ing. Jan Mužík došel k závěru, že neexistuje dostatečně komplexní a konfigurovatelný systém, aby vyhověl požadavkům </w:t>
+      </w:r>
+      <w:r>
+        <w:t>lékaře.</w:t>
+      </w:r>
+    </w:p>
+    <w:p>
+      <w:r>
+        <w:t xml:space="preserve"> Vznikl projekt, který</w:t>
+      </w:r>
+      <w:r>
+        <w:t xml:space="preserve"> </w:t>
+      </w:r>
+      <w:r>
+        <w:t>měl vyhovět tehdejším požadavkům MUDr. Brože. Zá</w:t>
+      </w:r>
+      <w:r>
+        <w:t xml:space="preserve">kladní požadavky byli, aby </w:t>
+      </w:r>
+      <w:r>
+        <w:t>uživatel mohl jednoduše měřit pomocí setu (</w:t>
+      </w:r>
+      <w:proofErr w:type="spellStart"/>
+      <w:r>
+        <w:t>aktivimetr</w:t>
+      </w:r>
+      <w:proofErr w:type="spellEnd"/>
+      <w:r>
+        <w:t xml:space="preserve"> a glukometr). Hodnoty naměřené za dobu nošení</w:t>
+      </w:r>
+      <w:r>
+        <w:t xml:space="preserve"> se měli následně zobrazit tak, aby bylo možné sledovat souvislosti mezi naměřenými daty, kterými byla aktivita a glykémie.</w:t>
+      </w:r>
+    </w:p>
+    <w:p>
+      <w:r>
+        <w:t xml:space="preserve"> Ing. Mužík navrhl systém</w:t>
+      </w:r>
+      <w:r>
+        <w:t>,</w:t>
+      </w:r>
+      <w:r>
+        <w:t xml:space="preserve"> který se skládá z několika částí</w:t>
+      </w:r>
+      <w:r>
+        <w:t>. Jednalo se o set</w:t>
+      </w:r>
+      <w:r>
+        <w:t>,</w:t>
+      </w:r>
+      <w:r>
+        <w:t xml:space="preserve"> který obsahoval chytrý telefon</w:t>
+      </w:r>
+      <w:r>
+        <w:t>,</w:t>
+      </w:r>
+      <w:r>
+        <w:t xml:space="preserve"> </w:t>
+      </w:r>
+      <w:r>
+        <w:t xml:space="preserve">na který se data ukládala a odesílala na server ke zpracování. Dále tento set obsahoval aktivitimetr </w:t>
+      </w:r>
+      <w:proofErr w:type="spellStart"/>
+      <w:r>
+        <w:t>Fitbit</w:t>
+      </w:r>
+      <w:proofErr w:type="spellEnd"/>
+      <w:r>
+        <w:t xml:space="preserve"> a glukometr.</w:t>
+      </w:r>
+      <w:r>
+        <w:t xml:space="preserve"> Další částí systému bylo využití aplikace pro chytré telefony s operačním systémem Android </w:t>
+      </w:r>
+      <w:proofErr w:type="spellStart"/>
+      <w:r>
+        <w:t>DiabetesDagboka</w:t>
+      </w:r>
+      <w:proofErr w:type="spellEnd"/>
+      <w:r>
+        <w:t xml:space="preserve"> pro záznam do diabetického deníku a zobrazení naměřených dat</w:t>
+      </w:r>
+      <w:r>
+        <w:t>. Poslední částí systému byl tzv. tenký klient s názvem Diani, kterým se zabývá tato diplomová práce.</w:t>
+      </w:r>
+    </w:p>
+    <w:p>
+      <w:r>
+        <w:t xml:space="preserve"> Požadavky na</w:t>
+      </w:r>
+      <w:r>
+        <w:t xml:space="preserve"> </w:t>
+      </w:r>
+      <w:r>
+        <w:t xml:space="preserve">tento </w:t>
+      </w:r>
+      <w:r>
+        <w:t xml:space="preserve">systém byli, aby uživatel, kterým v té době byl jen MUDr. Jan Brož a další výzkumní pracovníci </w:t>
+      </w:r>
+      <w:r>
+        <w:t xml:space="preserve">mohli zobrazit do infografiky naměřená data pacientů a sledovat závislosti glykémie a aktivity. Další požadavky, které </w:t>
+      </w:r>
+      <w:proofErr w:type="gramStart"/>
+      <w:r>
+        <w:t>navrhl</w:t>
+      </w:r>
+      <w:proofErr w:type="gramEnd"/>
+      <w:r>
+        <w:t xml:space="preserve"> Ing. Mužík </w:t>
+      </w:r>
+      <w:proofErr w:type="gramStart"/>
+      <w:r>
+        <w:t>byli</w:t>
+      </w:r>
+      <w:proofErr w:type="gramEnd"/>
+      <w:r>
+        <w:t>, aby tento systém mohl</w:t>
+      </w:r>
+      <w:r>
+        <w:t xml:space="preserve"> jednoduše propojovat zařízení (v té době </w:t>
+      </w:r>
+      <w:proofErr w:type="spellStart"/>
+      <w:r>
+        <w:t>Fitbit</w:t>
+      </w:r>
+      <w:proofErr w:type="spellEnd"/>
+      <w:r>
+        <w:t xml:space="preserve">) s pacientem, propojovat pro sběr dat tzv. </w:t>
+      </w:r>
+      <w:proofErr w:type="spellStart"/>
+      <w:r>
+        <w:t>Fitbit</w:t>
+      </w:r>
+      <w:proofErr w:type="spellEnd"/>
+      <w:r>
+        <w:t xml:space="preserve"> účet se systémem Diani,</w:t>
+      </w:r>
+      <w:bookmarkStart w:id="7" w:name="_GoBack"/>
+      <w:bookmarkEnd w:id="7"/>
+    </w:p>
+    <w:p>
+      <w:pPr>
+        <w:pStyle w:val="Nadpis2"/>
+      </w:pPr>
+      <w:r>
+        <w:lastRenderedPageBreak/>
+        <w:t xml:space="preserve"> </w:t>
+      </w:r>
+      <w:bookmarkStart w:id="8" w:name="_Toc449389009"/>
+      <w:r>
+        <w:t>Schválení lékařskou etickou komisí</w:t>
+      </w:r>
+      <w:bookmarkEnd w:id="8"/>
+    </w:p>
+    <w:p>
       <w:pPr>
         <w:pStyle w:val="Nadpis1"/>
       </w:pPr>
-      <w:bookmarkStart w:id="7" w:name="_Toc449389006"/>
+      <w:bookmarkStart w:id="9" w:name="_Toc449389006"/>
       <w:r>
         <w:t>Metodika práce</w:t>
       </w:r>
@@ -4137,7 +4990,7 @@
       <w:r>
         <w:t>Použité technologie</w:t>
       </w:r>
-      <w:bookmarkEnd w:id="7"/>
+      <w:bookmarkEnd w:id="9"/>
     </w:p>
     <w:p>
       <w:pPr>
@@ -4151,11 +5004,11 @@
       <w:pPr>
         <w:pStyle w:val="Nadpis2"/>
       </w:pPr>
-      <w:bookmarkStart w:id="8" w:name="_Toc449389007"/>
+      <w:bookmarkStart w:id="10" w:name="_Toc449389007"/>
       <w:r>
         <w:t xml:space="preserve">Popis jednotlivých </w:t>
       </w:r>
-      <w:bookmarkEnd w:id="8"/>
+      <w:bookmarkEnd w:id="10"/>
       <w:r>
         <w:t>částí</w:t>
       </w:r>
@@ -4170,23 +5023,13 @@
     </w:p>
     <w:p>
       <w:pPr>
-        <w:pStyle w:val="Nadpis2"/>
-      </w:pPr>
-      <w:bookmarkStart w:id="9" w:name="_Toc449389009"/>
-      <w:r>
-        <w:t>Schválení lékařskou etickou komisí</w:t>
-      </w:r>
-      <w:bookmarkEnd w:id="9"/>
-    </w:p>
-    <w:p>
-      <w:pPr>
         <w:pStyle w:val="Nadpis1"/>
       </w:pPr>
-      <w:bookmarkStart w:id="10" w:name="_Toc449389010"/>
+      <w:bookmarkStart w:id="11" w:name="_Toc449389010"/>
       <w:r>
         <w:t>Závěr</w:t>
       </w:r>
-      <w:bookmarkEnd w:id="10"/>
+      <w:bookmarkEnd w:id="11"/>
     </w:p>
     <w:p>
       <w:pPr>
@@ -4203,8 +5046,6 @@
       <w:r>
         <w:t>Přílohy</w:t>
       </w:r>
-      <w:bookmarkStart w:id="11" w:name="_GoBack"/>
-      <w:bookmarkEnd w:id="11"/>
     </w:p>
     <w:sectPr>
       <w:headerReference w:type="default" r:id="rId20"/>
@@ -4703,27 +5544,14 @@
     <w:r>
       <w:t xml:space="preserve">Kapitola </w:t>
     </w:r>
-    <w:r>
-      <w:fldChar w:fldCharType="begin"/>
-    </w:r>
-    <w:r>
-      <w:instrText xml:space="preserve"> STYLEREF  "Nadpis 1" \w  \* MERGEFORMAT </w:instrText>
-    </w:r>
-    <w:r>
-      <w:fldChar w:fldCharType="separate"/>
-    </w:r>
-    <w:r>
-      <w:rPr>
-        <w:noProof/>
-      </w:rPr>
-      <w:t>3</w:t>
-    </w:r>
-    <w:r>
-      <w:rPr>
-        <w:noProof/>
-      </w:rPr>
-      <w:fldChar w:fldCharType="end"/>
-    </w:r>
+    <w:fldSimple w:instr=" STYLEREF  &quot;Nadpis 1&quot; \w  \* MERGEFORMAT ">
+      <w:r>
+        <w:rPr>
+          <w:noProof/>
+        </w:rPr>
+        <w:t>4</w:t>
+      </w:r>
+    </w:fldSimple>
   </w:p>
   <w:p>
     <w:pPr>
@@ -4743,7 +5571,7 @@
       <w:rPr>
         <w:noProof/>
       </w:rPr>
-      <w:t>Problematika a její cíle</w:t>
+      <w:t>Metodika práce</w:t>
     </w:r>
     <w:r>
       <w:rPr>
@@ -4778,7 +5606,7 @@
         <v:path o:extrusionok="f" gradientshapeok="t" o:connecttype="rect"/>
         <o:lock v:ext="edit" aspectratio="t"/>
       </v:shapetype>
-      <v:shape id="_x0000_i1035" type="#_x0000_t75" style="width:21pt;height:22.5pt;visibility:visible;mso-wrap-style:square" o:bullet="t">
+      <v:shape id="_x0000_i1058" type="#_x0000_t75" style="width:21pt;height:22.5pt;visibility:visible;mso-wrap-style:square" o:bullet="t">
         <v:imagedata r:id="rId1" o:title=""/>
       </v:shape>
     </w:pict>
@@ -9514,7 +10342,7 @@
 </file>
 
 <file path=customXml/itemProps1.xml><?xml version="1.0" encoding="utf-8"?>
-<ds:datastoreItem xmlns:ds="http://schemas.openxmlformats.org/officeDocument/2006/customXml" ds:itemID="{10245016-D19F-4AD1-BA11-CCDF9313BED5}">
+<ds:datastoreItem xmlns:ds="http://schemas.openxmlformats.org/officeDocument/2006/customXml" ds:itemID="{6CC7FE72-C808-40ED-81DF-B1E5E5BFECAB}">
   <ds:schemaRefs>
     <ds:schemaRef ds:uri="http://schemas.openxmlformats.org/officeDocument/2006/bibliography"/>
   </ds:schemaRefs>

</xml_diff>

<commit_message>
Přidáno zadání a dopsáno pár řádek
</commit_message>
<xml_diff>
--- a/Diplomová práce_prace_Polacek.docx
+++ b/Diplomová práce_prace_Polacek.docx
@@ -4892,7 +4892,13 @@
         <w:t xml:space="preserve"> a glukometr.</w:t>
       </w:r>
       <w:r>
-        <w:t xml:space="preserve"> Další částí systému bylo využití aplikace pro chytré telefony s operačním systémem Android </w:t>
+        <w:t xml:space="preserve"> Další částí systému bylo využití aplikace pro chytré telefony s operačním systémem Android</w:t>
+      </w:r>
+      <w:r>
+        <w:t>. Aplikace</w:t>
+      </w:r>
+      <w:r>
+        <w:t xml:space="preserve"> </w:t>
       </w:r>
       <w:proofErr w:type="spellStart"/>
       <w:r>
@@ -4900,7 +4906,13 @@
       </w:r>
       <w:proofErr w:type="spellEnd"/>
       <w:r>
-        <w:t xml:space="preserve"> pro záznam do diabetického deníku a zobrazení naměřených dat</w:t>
+        <w:t xml:space="preserve"> </w:t>
+      </w:r>
+      <w:r>
+        <w:t xml:space="preserve">je </w:t>
+      </w:r>
+      <w:r>
+        <w:t>pro záznam do diabetického deníku a zobrazení naměřených dat</w:t>
       </w:r>
       <w:r>
         <w:t>. Poslední částí systému byl tzv. tenký klient s názvem Diani, kterým se zabývá tato diplomová práce.</w:t>
@@ -4957,39 +4969,235 @@
       <w:r>
         <w:t xml:space="preserve"> účet se systémem Diani,</w:t>
       </w:r>
-      <w:bookmarkStart w:id="7" w:name="_GoBack"/>
+      <w:r>
+        <w:t xml:space="preserve"> spravovat</w:t>
+      </w:r>
+      <w:r>
+        <w:t xml:space="preserve"> karty pacientů, nahrávat data z exportů různých zařízení.</w:t>
+      </w:r>
+    </w:p>
+    <w:p>
+      <w:pPr>
+        <w:pStyle w:val="Bezmezer"/>
+      </w:pPr>
+      <w:r>
+        <w:t xml:space="preserve"> V současné době systém využívají </w:t>
+      </w:r>
+      <w:r>
+        <w:t>aplikaci Diani MUDr. Brož</w:t>
+      </w:r>
+      <w:r>
+        <w:t>, výzkumní pracovníci</w:t>
+      </w:r>
+      <w:r>
+        <w:t xml:space="preserve"> a testující uživatelé s diabetem.</w:t>
+      </w:r>
+    </w:p>
+    <w:p>
+      <w:pPr>
+        <w:pStyle w:val="Nadpis2"/>
+      </w:pPr>
+      <w:r>
+        <w:t xml:space="preserve"> </w:t>
+      </w:r>
+      <w:bookmarkStart w:id="7" w:name="_Toc449389009"/>
+      <w:r>
+        <w:t>Schválení lékařskou etickou komisí</w:t>
+      </w:r>
       <w:bookmarkEnd w:id="7"/>
     </w:p>
     <w:p>
       <w:pPr>
+        <w:ind w:left="199"/>
+      </w:pPr>
+      <w:r>
+        <w:t xml:space="preserve"> </w:t>
+      </w:r>
+      <w:r>
+        <w:t xml:space="preserve">Před </w:t>
+      </w:r>
+      <w:r>
+        <w:t>začátkem sdílení pacientských dat MUDr. Jan Brož studii spojenou s tímto projektem</w:t>
+      </w:r>
+      <w:r>
+        <w:t xml:space="preserve"> a to</w:t>
+      </w:r>
+      <w:r>
+        <w:t xml:space="preserve"> včetně aplikace Diani</w:t>
+      </w:r>
+      <w:r>
+        <w:t xml:space="preserve"> konzultoval s lékařskou etickou komisí Fakultní nemocnice Motol, která schválila sdílení anonymizovaných pacientských dat pro výzkumnou činnost. </w:t>
+      </w:r>
+    </w:p>
+    <w:p>
+      <w:r>
+        <w:br w:type="page"/>
+      </w:r>
+    </w:p>
+    <w:p>
+      <w:pPr>
+        <w:pStyle w:val="Nadpis1"/>
+      </w:pPr>
+      <w:bookmarkStart w:id="8" w:name="_Toc449389006"/>
+      <w:r>
+        <w:lastRenderedPageBreak/>
+        <w:t>Metodika práce</w:t>
+      </w:r>
+    </w:p>
+    <w:p>
+      <w:pPr>
+        <w:ind w:left="57"/>
+      </w:pPr>
+      <w:r>
+        <w:t xml:space="preserve"> V této kapitole se budu</w:t>
+      </w:r>
+      <w:r>
+        <w:t xml:space="preserve"> zabývat použitými technologiemi</w:t>
+      </w:r>
+      <w:r>
+        <w:t>,</w:t>
+      </w:r>
+      <w:r>
+        <w:t xml:space="preserve"> metodikami</w:t>
+      </w:r>
+      <w:r>
+        <w:t xml:space="preserve"> vývoje a návrhu softwaru, které jsem při vývoji </w:t>
+      </w:r>
+      <w:r>
+        <w:t xml:space="preserve">na </w:t>
+      </w:r>
+      <w:r>
+        <w:t>aplikace</w:t>
+      </w:r>
+      <w:r>
+        <w:t xml:space="preserve"> Diani</w:t>
+      </w:r>
+      <w:r>
+        <w:t xml:space="preserve"> využil</w:t>
+      </w:r>
+      <w:r>
+        <w:t>.</w:t>
+      </w:r>
+    </w:p>
+    <w:p>
+      <w:pPr>
         <w:pStyle w:val="Nadpis2"/>
       </w:pPr>
       <w:r>
-        <w:lastRenderedPageBreak/>
+        <w:t>Použité technologie</w:t>
+      </w:r>
+      <w:bookmarkEnd w:id="8"/>
+    </w:p>
+    <w:p>
+      <w:pPr>
+        <w:ind w:left="199" w:firstLine="85"/>
+      </w:pPr>
+      <w:r>
+        <w:t>V počátcích projektu jsem na doporučení Ing. Mužíka začal vyvíjet aplikaci Diani v </w:t>
+      </w:r>
+      <w:proofErr w:type="gramStart"/>
+      <w:r>
+        <w:t>ASP.NET</w:t>
+      </w:r>
+      <w:proofErr w:type="gramEnd"/>
+      <w:r>
+        <w:t xml:space="preserve"> MVC verze 4. </w:t>
+      </w:r>
+      <w:r>
+        <w:t>V této době se jednalo o poslední verzi tohoto webového aplikační</w:t>
+      </w:r>
+      <w:r>
         <w:t xml:space="preserve"> </w:t>
       </w:r>
-      <w:bookmarkStart w:id="8" w:name="_Toc449389009"/>
-      <w:r>
-        <w:t>Schválení lékařskou etickou komisí</w:t>
-      </w:r>
-      <w:bookmarkEnd w:id="8"/>
-    </w:p>
-    <w:p>
-      <w:pPr>
-        <w:pStyle w:val="Nadpis1"/>
-      </w:pPr>
-      <w:bookmarkStart w:id="9" w:name="_Toc449389006"/>
-      <w:r>
-        <w:t>Metodika práce</w:t>
-      </w:r>
-    </w:p>
-    <w:p>
-      <w:pPr>
-        <w:pStyle w:val="Nadpis2"/>
-      </w:pPr>
-      <w:r>
-        <w:t>Použité technologie</w:t>
-      </w:r>
+      <w:proofErr w:type="spellStart"/>
+      <w:r>
+        <w:t>frameworku</w:t>
+      </w:r>
+      <w:proofErr w:type="spellEnd"/>
+      <w:r>
+        <w:t>, který implementuje návrhový vzor Model-</w:t>
+      </w:r>
+      <w:proofErr w:type="spellStart"/>
+      <w:r>
+        <w:t>View</w:t>
+      </w:r>
+      <w:proofErr w:type="spellEnd"/>
+      <w:r>
+        <w:t>-</w:t>
+      </w:r>
+      <w:proofErr w:type="spellStart"/>
+      <w:r>
+        <w:t>Controller</w:t>
+      </w:r>
+      <w:proofErr w:type="spellEnd"/>
+      <w:r>
+        <w:t xml:space="preserve"> (Model-Pohled-Řadič). V současné době </w:t>
+      </w:r>
+      <w:r>
+        <w:t>je Diani vyvíjena ve verzi 6.</w:t>
+      </w:r>
+    </w:p>
+    <w:p>
+      <w:pPr>
+        <w:pStyle w:val="Bezmezer"/>
+        <w:ind w:left="199" w:firstLine="85"/>
+      </w:pPr>
+      <w:r>
+        <w:t>Samotná stránka (</w:t>
+      </w:r>
+      <w:proofErr w:type="spellStart"/>
+      <w:r>
+        <w:t>View</w:t>
+      </w:r>
+      <w:proofErr w:type="spellEnd"/>
+      <w:r>
+        <w:t>) je implementována pomocí HTML značek</w:t>
+      </w:r>
+      <w:r>
+        <w:t xml:space="preserve"> a značkovacího jazyka </w:t>
+      </w:r>
+      <w:proofErr w:type="gramStart"/>
+      <w:r>
+        <w:t>ASP.NET</w:t>
+      </w:r>
+      <w:proofErr w:type="gramEnd"/>
+      <w:r>
+        <w:t xml:space="preserve"> </w:t>
+      </w:r>
+      <w:proofErr w:type="spellStart"/>
+      <w:r>
+        <w:t>Razor</w:t>
+      </w:r>
+      <w:proofErr w:type="spellEnd"/>
+      <w:r>
+        <w:t>.</w:t>
+      </w:r>
+    </w:p>
+    <w:p>
+      <w:pPr>
+        <w:pStyle w:val="Bezmezer"/>
+        <w:ind w:left="199" w:firstLine="85"/>
+      </w:pPr>
+      <w:r>
+        <w:t xml:space="preserve">Jedním z důvodů zvolením této technologie byla již existující business logika, která je postavena na </w:t>
+      </w:r>
+      <w:proofErr w:type="gramStart"/>
+      <w:r>
+        <w:t>technologii .NET</w:t>
+      </w:r>
+      <w:proofErr w:type="gramEnd"/>
+      <w:r>
+        <w:t xml:space="preserve"> </w:t>
+      </w:r>
+      <w:proofErr w:type="spellStart"/>
+      <w:r>
+        <w:t>frameworku</w:t>
+      </w:r>
+      <w:proofErr w:type="spellEnd"/>
+      <w:r>
+        <w:t>.</w:t>
+      </w:r>
+      <w:bookmarkStart w:id="9" w:name="_GoBack"/>
       <w:bookmarkEnd w:id="9"/>
     </w:p>
     <w:p>
@@ -5049,6 +5257,7 @@
     </w:p>
     <w:sectPr>
       <w:headerReference w:type="default" r:id="rId20"/>
+      <w:footerReference w:type="default" r:id="rId21"/>
       <w:pgSz w:w="11906" w:h="16838"/>
       <w:pgMar w:top="1418" w:right="1418" w:bottom="1418" w:left="1418" w:header="425" w:footer="709" w:gutter="0"/>
       <w:pgNumType w:start="1"/>
@@ -5177,6 +5386,51 @@
 
 <file path=word/footer4.xml><?xml version="1.0" encoding="utf-8"?>
 <w:ftr xmlns:wpc="http://schemas.microsoft.com/office/word/2010/wordprocessingCanvas" xmlns:mc="http://schemas.openxmlformats.org/markup-compatibility/2006" xmlns:o="urn:schemas-microsoft-com:office:office" xmlns:r="http://schemas.openxmlformats.org/officeDocument/2006/relationships" xmlns:m="http://schemas.openxmlformats.org/officeDocument/2006/math" xmlns:v="urn:schemas-microsoft-com:vml" xmlns:wp14="http://schemas.microsoft.com/office/word/2010/wordprocessingDrawing" xmlns:wp="http://schemas.openxmlformats.org/drawingml/2006/wordprocessingDrawing" xmlns:w10="urn:schemas-microsoft-com:office:word" xmlns:w="http://schemas.openxmlformats.org/wordprocessingml/2006/main" xmlns:w14="http://schemas.microsoft.com/office/word/2010/wordml" xmlns:w15="http://schemas.microsoft.com/office/word/2012/wordml" xmlns:wpg="http://schemas.microsoft.com/office/word/2010/wordprocessingGroup" xmlns:wpi="http://schemas.microsoft.com/office/word/2010/wordprocessingInk" xmlns:wne="http://schemas.microsoft.com/office/word/2006/wordml" xmlns:wps="http://schemas.microsoft.com/office/word/2010/wordprocessingShape" mc:Ignorable="w14 w15 wp14">
+  <w:p>
+    <w:pPr>
+      <w:pStyle w:val="Zpat"/>
+    </w:pPr>
+  </w:p>
+</w:ftr>
+</file>
+
+<file path=word/footer5.xml><?xml version="1.0" encoding="utf-8"?>
+<w:ftr xmlns:wpc="http://schemas.microsoft.com/office/word/2010/wordprocessingCanvas" xmlns:mc="http://schemas.openxmlformats.org/markup-compatibility/2006" xmlns:o="urn:schemas-microsoft-com:office:office" xmlns:r="http://schemas.openxmlformats.org/officeDocument/2006/relationships" xmlns:m="http://schemas.openxmlformats.org/officeDocument/2006/math" xmlns:v="urn:schemas-microsoft-com:vml" xmlns:wp14="http://schemas.microsoft.com/office/word/2010/wordprocessingDrawing" xmlns:wp="http://schemas.openxmlformats.org/drawingml/2006/wordprocessingDrawing" xmlns:w10="urn:schemas-microsoft-com:office:word" xmlns:w="http://schemas.openxmlformats.org/wordprocessingml/2006/main" xmlns:w14="http://schemas.microsoft.com/office/word/2010/wordml" xmlns:w15="http://schemas.microsoft.com/office/word/2012/wordml" xmlns:wpg="http://schemas.microsoft.com/office/word/2010/wordprocessingGroup" xmlns:wpi="http://schemas.microsoft.com/office/word/2010/wordprocessingInk" xmlns:wne="http://schemas.microsoft.com/office/word/2006/wordml" xmlns:wps="http://schemas.microsoft.com/office/word/2010/wordprocessingShape" mc:Ignorable="w14 w15 wp14">
+  <w:sdt>
+    <w:sdtPr>
+      <w:id w:val="744920254"/>
+      <w:docPartObj>
+        <w:docPartGallery w:val="Page Numbers (Bottom of Page)"/>
+        <w:docPartUnique/>
+      </w:docPartObj>
+    </w:sdtPr>
+    <w:sdtContent>
+      <w:p>
+        <w:pPr>
+          <w:pStyle w:val="Zpat"/>
+          <w:jc w:val="center"/>
+        </w:pPr>
+        <w:r>
+          <w:fldChar w:fldCharType="begin"/>
+        </w:r>
+        <w:r>
+          <w:instrText>PAGE   \* MERGEFORMAT</w:instrText>
+        </w:r>
+        <w:r>
+          <w:fldChar w:fldCharType="separate"/>
+        </w:r>
+        <w:r>
+          <w:rPr>
+            <w:noProof/>
+          </w:rPr>
+          <w:t>11</w:t>
+        </w:r>
+        <w:r>
+          <w:fldChar w:fldCharType="end"/>
+        </w:r>
+      </w:p>
+    </w:sdtContent>
+  </w:sdt>
   <w:p>
     <w:pPr>
       <w:pStyle w:val="Zpat"/>
@@ -5544,14 +5798,27 @@
     <w:r>
       <w:t xml:space="preserve">Kapitola </w:t>
     </w:r>
-    <w:fldSimple w:instr=" STYLEREF  &quot;Nadpis 1&quot; \w  \* MERGEFORMAT ">
-      <w:r>
-        <w:rPr>
-          <w:noProof/>
-        </w:rPr>
-        <w:t>4</w:t>
-      </w:r>
-    </w:fldSimple>
+    <w:r>
+      <w:fldChar w:fldCharType="begin"/>
+    </w:r>
+    <w:r>
+      <w:instrText xml:space="preserve"> STYLEREF  "Nadpis 1" \w  \* MERGEFORMAT </w:instrText>
+    </w:r>
+    <w:r>
+      <w:fldChar w:fldCharType="separate"/>
+    </w:r>
+    <w:r>
+      <w:rPr>
+        <w:noProof/>
+      </w:rPr>
+      <w:t>4</w:t>
+    </w:r>
+    <w:r>
+      <w:rPr>
+        <w:noProof/>
+      </w:rPr>
+      <w:fldChar w:fldCharType="end"/>
+    </w:r>
   </w:p>
   <w:p>
     <w:pPr>
@@ -5606,7 +5873,7 @@
         <v:path o:extrusionok="f" gradientshapeok="t" o:connecttype="rect"/>
         <o:lock v:ext="edit" aspectratio="t"/>
       </v:shapetype>
-      <v:shape id="_x0000_i1058" type="#_x0000_t75" style="width:21pt;height:22.5pt;visibility:visible;mso-wrap-style:square" o:bullet="t">
+      <v:shape id="_x0000_i1092" type="#_x0000_t75" style="width:21pt;height:22.5pt;visibility:visible;mso-wrap-style:square" o:bullet="t">
         <v:imagedata r:id="rId1" o:title=""/>
       </v:shape>
     </w:pict>
@@ -8072,7 +8339,7 @@
     <w:lsdException w:name="footnote text" w:semiHidden="1" w:unhideWhenUsed="1"/>
     <w:lsdException w:name="annotation text" w:semiHidden="1" w:unhideWhenUsed="1"/>
     <w:lsdException w:name="header" w:semiHidden="1" w:unhideWhenUsed="1"/>
-    <w:lsdException w:name="footer" w:semiHidden="1" w:uiPriority="0" w:unhideWhenUsed="1"/>
+    <w:lsdException w:name="footer" w:semiHidden="1" w:unhideWhenUsed="1"/>
     <w:lsdException w:name="index heading" w:semiHidden="1" w:unhideWhenUsed="1"/>
     <w:lsdException w:name="caption" w:semiHidden="1" w:uiPriority="35" w:unhideWhenUsed="1"/>
     <w:lsdException w:name="table of figures" w:semiHidden="1" w:unhideWhenUsed="1"/>
@@ -9138,6 +9405,7 @@
     <w:name w:val="footer"/>
     <w:basedOn w:val="Normln"/>
     <w:link w:val="ZpatChar"/>
+    <w:uiPriority w:val="99"/>
     <w:unhideWhenUsed/>
     <w:rsid w:val="00906E54"/>
     <w:pPr>
@@ -9152,6 +9420,7 @@
     <w:name w:val="Zápatí Char"/>
     <w:basedOn w:val="Standardnpsmoodstavce"/>
     <w:link w:val="Zpat"/>
+    <w:uiPriority w:val="99"/>
     <w:rsid w:val="00906E54"/>
     <w:rPr>
       <w:rFonts w:ascii="Times New Roman" w:hAnsi="Times New Roman"/>
@@ -10342,7 +10611,7 @@
 </file>
 
 <file path=customXml/itemProps1.xml><?xml version="1.0" encoding="utf-8"?>
-<ds:datastoreItem xmlns:ds="http://schemas.openxmlformats.org/officeDocument/2006/customXml" ds:itemID="{6CC7FE72-C808-40ED-81DF-B1E5E5BFECAB}">
+<ds:datastoreItem xmlns:ds="http://schemas.openxmlformats.org/officeDocument/2006/customXml" ds:itemID="{54DB6FFF-1673-4C52-94EF-D6E921916BA3}">
   <ds:schemaRefs>
     <ds:schemaRef ds:uri="http://schemas.openxmlformats.org/officeDocument/2006/bibliography"/>
   </ds:schemaRefs>

</xml_diff>

<commit_message>
Přidány nějaké zdorje Dopsána stránka a kus pozn. chce to na tom pořádně zamakat nebo to nestihnem
</commit_message>
<xml_diff>
--- a/Diplomová práce_prace_Polacek.docx
+++ b/Diplomová práce_prace_Polacek.docx
@@ -5093,6 +5093,9 @@
         <w:ind w:left="199" w:firstLine="85"/>
       </w:pPr>
       <w:r>
+        <w:t xml:space="preserve"> </w:t>
+      </w:r>
+      <w:r>
         <w:t>V počátcích projektu jsem na doporučení Ing. Mužíka začal vyvíjet aplikaci Diani v </w:t>
       </w:r>
       <w:proofErr w:type="gramStart"/>
@@ -5151,6 +5154,9 @@
       </w:r>
       <w:proofErr w:type="spellEnd"/>
       <w:r>
+        <w:t xml:space="preserve"> - Pohled</w:t>
+      </w:r>
+      <w:r>
         <w:t>) je implementována pomocí HTML značek</w:t>
       </w:r>
       <w:r>
@@ -5197,8 +5203,518 @@
       <w:r>
         <w:t>.</w:t>
       </w:r>
+    </w:p>
+    <w:p>
+      <w:pPr>
+        <w:pStyle w:val="Nadpis2"/>
+      </w:pPr>
+      <w:r>
+        <w:t>Softwarové</w:t>
+      </w:r>
+      <w:r>
+        <w:t xml:space="preserve"> vzory</w:t>
+      </w:r>
+    </w:p>
+    <w:p>
+      <w:pPr>
+        <w:pStyle w:val="Nadpis3"/>
+      </w:pPr>
+      <w:r>
+        <w:t>Architektura</w:t>
+      </w:r>
+      <w:r>
+        <w:t xml:space="preserve"> MVC</w:t>
+      </w:r>
+    </w:p>
+    <w:p>
+      <w:pPr>
+        <w:ind w:left="171"/>
+      </w:pPr>
+      <w:r>
+        <w:t xml:space="preserve"> </w:t>
+      </w:r>
+      <w:r>
+        <w:t>Jak je uvedeno v dostupné literatuře softwarová architektura Model-</w:t>
+      </w:r>
+      <w:proofErr w:type="spellStart"/>
+      <w:r>
+        <w:t>View</w:t>
+      </w:r>
+      <w:proofErr w:type="spellEnd"/>
+      <w:r>
+        <w:t>-</w:t>
+      </w:r>
+      <w:proofErr w:type="spellStart"/>
+      <w:r>
+        <w:t>Controller</w:t>
+      </w:r>
+      <w:proofErr w:type="spellEnd"/>
+      <w:r>
+        <w:t xml:space="preserve"> (Model-Pohled-Řadič dále jen MVC)</w:t>
+      </w:r>
+      <w:r>
+        <w:t xml:space="preserve"> není žádnou novou myšlenkou v softwarovém inženýrství. </w:t>
+      </w:r>
+      <w:r>
+        <w:t>Poprvé bylo použita firmou Xerox</w:t>
+      </w:r>
+      <w:r>
+        <w:t xml:space="preserve"> na projektu </w:t>
+      </w:r>
+      <w:proofErr w:type="spellStart"/>
+      <w:r>
+        <w:t>Smalltalk</w:t>
+      </w:r>
+      <w:proofErr w:type="spellEnd"/>
+      <w:r>
+        <w:t xml:space="preserve"> někdy v roce 1978. </w:t>
+      </w:r>
+      <w:r>
+        <w:t xml:space="preserve">Dnes je </w:t>
+      </w:r>
+      <w:r>
+        <w:t>tato softwarová architektura spojována zejména s webovými aplikacemi.</w:t>
+      </w:r>
+    </w:p>
+    <w:p>
+      <w:pPr>
+        <w:pStyle w:val="Bezmezer"/>
+        <w:ind w:left="171"/>
+      </w:pPr>
+      <w:r>
+        <w:t xml:space="preserve"> </w:t>
+      </w:r>
+      <w:r>
+        <w:t xml:space="preserve">Využití architektury MVC pro webové aplikace </w:t>
+      </w:r>
+      <w:r>
+        <w:t>je příhodné. Rozdělí kód aplikace podle jejich vlastností. Uživatel</w:t>
+      </w:r>
+      <w:r>
+        <w:t>,</w:t>
+      </w:r>
+      <w:r>
+        <w:t xml:space="preserve"> který odešle požadavek pro vykonání akce</w:t>
+      </w:r>
+      <w:r>
+        <w:t xml:space="preserve">, kterou zpracuje </w:t>
+      </w:r>
+      <w:proofErr w:type="spellStart"/>
+      <w:r>
+        <w:t>Controller</w:t>
+      </w:r>
+      <w:proofErr w:type="spellEnd"/>
+      <w:r>
+        <w:t xml:space="preserve"> (řadič) a vrátí patřičná data </w:t>
+      </w:r>
+      <w:proofErr w:type="spellStart"/>
+      <w:r>
+        <w:t>View</w:t>
+      </w:r>
+      <w:proofErr w:type="spellEnd"/>
+      <w:r>
+        <w:t xml:space="preserve"> (pohled) a v některých případech je součástí těchto dat Model, který obsahuje data</w:t>
+      </w:r>
+      <w:r>
+        <w:t>.</w:t>
+      </w:r>
+    </w:p>
+    <w:p>
+      <w:pPr>
+        <w:pStyle w:val="Bezmezer"/>
+        <w:ind w:left="171"/>
+      </w:pPr>
+      <w:r>
+        <w:t xml:space="preserve"> Předpoklad pro využití této architektury jak je vidět na obrázku … </w:t>
+      </w:r>
+      <w:r>
+        <w:t xml:space="preserve">je </w:t>
+      </w:r>
+      <w:r>
+        <w:t xml:space="preserve">splněn. Uživatel odesílá data </w:t>
+      </w:r>
+      <w:r>
+        <w:t>řadiči (</w:t>
+      </w:r>
+      <w:proofErr w:type="spellStart"/>
+      <w:r>
+        <w:t>Controller</w:t>
+      </w:r>
+      <w:proofErr w:type="spellEnd"/>
+      <w:r>
+        <w:t>) ten vrací data</w:t>
+      </w:r>
+      <w:r>
+        <w:t xml:space="preserve"> Modelu</w:t>
+      </w:r>
+      <w:r>
+        <w:t xml:space="preserve"> (Model)</w:t>
+      </w:r>
+      <w:r>
+        <w:t>, která mohou být nabyta z databáze pohled</w:t>
+      </w:r>
+      <w:r>
+        <w:t>u</w:t>
+      </w:r>
+      <w:r>
+        <w:t xml:space="preserve"> </w:t>
+      </w:r>
+      <w:r>
+        <w:t>(</w:t>
+      </w:r>
+      <w:proofErr w:type="spellStart"/>
+      <w:r>
+        <w:t>View</w:t>
+      </w:r>
+      <w:proofErr w:type="spellEnd"/>
+      <w:r>
+        <w:t>). Z toho plyne, že využití architektury MVC je vhodné pro webové aplikace</w:t>
+      </w:r>
+      <w:r>
+        <w:t>, které se snaží oddělit programovou logiku od výstupu</w:t>
+      </w:r>
+      <w:r>
+        <w:t xml:space="preserve"> a</w:t>
+      </w:r>
+      <w:r>
+        <w:t xml:space="preserve"> </w:t>
+      </w:r>
+      <w:r>
+        <w:t>ne</w:t>
+      </w:r>
+      <w:r>
+        <w:t>kombin</w:t>
+      </w:r>
+      <w:r>
+        <w:t>ovat</w:t>
+      </w:r>
+      <w:r>
+        <w:t xml:space="preserve"> HTML kód</w:t>
+      </w:r>
+      <w:r>
+        <w:t xml:space="preserve"> s</w:t>
+      </w:r>
+      <w:r>
+        <w:t xml:space="preserve"> programový kód a </w:t>
+      </w:r>
+      <w:r>
+        <w:t>databázovou logik</w:t>
+      </w:r>
+      <w:r>
+        <w:t>ou</w:t>
+      </w:r>
+      <w:r>
+        <w:t xml:space="preserve"> (Business Logik).</w:t>
+      </w:r>
+    </w:p>
+    <w:p>
+      <w:pPr>
+        <w:pStyle w:val="Bezmezer"/>
+        <w:ind w:left="171"/>
+      </w:pPr>
+      <w:r>
+        <w:t xml:space="preserve"> Jedná se tedy o standardizovaný model tří aplikačních vrstev a to na vrstvu datovou, funkční a prezentační.</w:t>
+      </w:r>
+    </w:p>
+    <w:p>
+      <w:pPr>
+        <w:pStyle w:val="Bezmezer"/>
+        <w:ind w:left="171"/>
+      </w:pPr>
+      <w:r>
+        <w:lastRenderedPageBreak/>
+        <w:t>Model</w:t>
+      </w:r>
+      <w:r>
+        <w:t xml:space="preserve"> (m</w:t>
+      </w:r>
+      <w:r>
+        <w:t>odel)</w:t>
+      </w:r>
+      <w:r>
+        <w:t xml:space="preserve"> je tedy vrstvou, který zastává datovou </w:t>
+      </w:r>
+      <w:r>
+        <w:t>logikou aplikace. Často je programátory ze starší literatury chápán jen jakýsi prostředník,</w:t>
+      </w:r>
+      <w:r>
+        <w:t xml:space="preserve"> který je datovým objektem (obrazem) například tabulky v databázi. V současné době se zdůrazňuje fakt, že se nejedná jen o objekt pro přenos dat, ale i pro</w:t>
+      </w:r>
+      <w:r>
+        <w:t xml:space="preserve"> jeho validaci, výpočty, </w:t>
+      </w:r>
+      <w:r>
+        <w:t>databázové dotazy apod.</w:t>
+      </w:r>
+    </w:p>
+    <w:p>
+      <w:pPr>
+        <w:pStyle w:val="Bezmezer"/>
+        <w:ind w:left="171"/>
+      </w:pPr>
+      <w:r>
+        <w:t xml:space="preserve"> </w:t>
+      </w:r>
+      <w:proofErr w:type="spellStart"/>
+      <w:r>
+        <w:t>View</w:t>
+      </w:r>
+      <w:proofErr w:type="spellEnd"/>
+      <w:r>
+        <w:t xml:space="preserve"> (</w:t>
+      </w:r>
+      <w:r>
+        <w:t>p</w:t>
+      </w:r>
+      <w:r>
+        <w:t xml:space="preserve">ohled) </w:t>
+      </w:r>
+      <w:r>
+        <w:t xml:space="preserve">se stará o </w:t>
+      </w:r>
+      <w:r>
+        <w:t>prezent</w:t>
+      </w:r>
+      <w:r>
+        <w:t>aci</w:t>
+      </w:r>
+      <w:r>
+        <w:t xml:space="preserve"> výstup</w:t>
+      </w:r>
+      <w:r>
+        <w:t xml:space="preserve">u </w:t>
+      </w:r>
+      <w:r>
+        <w:t>ve webovém prohlížeči.</w:t>
+      </w:r>
+      <w:r>
+        <w:t xml:space="preserve"> </w:t>
+      </w:r>
+      <w:r>
+        <w:t>Tento výstup je nejčastěji nějakou stránkou, která je založena na HTML a značkách nějakého jiného značkovacího jazyka</w:t>
+      </w:r>
+      <w:r>
+        <w:t>,</w:t>
+      </w:r>
+      <w:r>
+        <w:t xml:space="preserve"> který umožňuje zobrazovat předaná data z řadiče (</w:t>
+      </w:r>
+      <w:proofErr w:type="spellStart"/>
+      <w:r>
+        <w:t>Controller</w:t>
+      </w:r>
+      <w:proofErr w:type="spellEnd"/>
+      <w:r>
+        <w:t>)</w:t>
+      </w:r>
+      <w:r>
+        <w:t xml:space="preserve"> pomocí modelu, provádět cykly a jiné potřebné operace.</w:t>
+      </w:r>
+    </w:p>
+    <w:p>
+      <w:pPr>
+        <w:pStyle w:val="Bezmezer"/>
+        <w:ind w:left="171"/>
+      </w:pPr>
+      <w:r>
+        <w:t xml:space="preserve"> </w:t>
+      </w:r>
+      <w:proofErr w:type="spellStart"/>
+      <w:r>
+        <w:t>Controller</w:t>
+      </w:r>
+      <w:proofErr w:type="spellEnd"/>
+      <w:r>
+        <w:t xml:space="preserve"> (řadič) je poslední </w:t>
+      </w:r>
+      <w:r>
+        <w:t>částí této architektury. Jeho úkolem je být prostřední</w:t>
+      </w:r>
+      <w:r>
+        <w:t>kem</w:t>
+      </w:r>
+      <w:r>
+        <w:t xml:space="preserve">, se kterým uživatel komunikuje a propojuje model (model) i </w:t>
+      </w:r>
+      <w:proofErr w:type="spellStart"/>
+      <w:r>
+        <w:t>view</w:t>
+      </w:r>
+      <w:proofErr w:type="spellEnd"/>
+      <w:r>
+        <w:t xml:space="preserve"> (pohled).</w:t>
+      </w:r>
+      <w:r>
+        <w:t xml:space="preserve"> Uživatel tedy p</w:t>
+      </w:r>
+      <w:r>
+        <w:t xml:space="preserve">rostřednictvím </w:t>
+      </w:r>
+      <w:proofErr w:type="spellStart"/>
+      <w:r>
+        <w:t>view</w:t>
+      </w:r>
+      <w:proofErr w:type="spellEnd"/>
+      <w:r>
+        <w:t xml:space="preserve"> (pohledu) zavolá akci v řadiči (</w:t>
+      </w:r>
+      <w:proofErr w:type="spellStart"/>
+      <w:r>
+        <w:t>controller</w:t>
+      </w:r>
+      <w:proofErr w:type="spellEnd"/>
+      <w:r>
+        <w:t>)</w:t>
+      </w:r>
+      <w:r>
+        <w:t>,</w:t>
+      </w:r>
+      <w:r>
+        <w:t xml:space="preserve"> </w:t>
+      </w:r>
+      <w:r>
+        <w:t>který</w:t>
+      </w:r>
+      <w:r>
+        <w:t xml:space="preserve"> reaguje a na základě volané akce </w:t>
+      </w:r>
+      <w:r>
+        <w:t>rozhoduje jaký pohled (</w:t>
+      </w:r>
+      <w:proofErr w:type="spellStart"/>
+      <w:r>
+        <w:t>view</w:t>
+      </w:r>
+      <w:proofErr w:type="spellEnd"/>
+      <w:r>
+        <w:t>) odeslat. A na základě jakých událostí naplnit případný model pro tento pohled (</w:t>
+      </w:r>
+      <w:proofErr w:type="spellStart"/>
+      <w:r>
+        <w:t>view</w:t>
+      </w:r>
+      <w:proofErr w:type="spellEnd"/>
+      <w:r>
+        <w:t>).</w:t>
+      </w:r>
+    </w:p>
+    <w:p>
+      <w:pPr>
+        <w:pStyle w:val="Bezmezer"/>
+        <w:ind w:left="171"/>
+      </w:pPr>
+      <w:r>
+        <w:t xml:space="preserve">Tento princip je </w:t>
+      </w:r>
+      <w:r>
+        <w:t>využi</w:t>
+      </w:r>
+      <w:r>
+        <w:t>t v </w:t>
+      </w:r>
+      <w:proofErr w:type="spellStart"/>
+      <w:r>
+        <w:t>frameworku</w:t>
+      </w:r>
+      <w:proofErr w:type="spellEnd"/>
+      <w:r>
+        <w:t xml:space="preserve">  vytvořené </w:t>
+      </w:r>
+      <w:r>
+        <w:t>Microsoft</w:t>
+      </w:r>
+      <w:r>
+        <w:t>em</w:t>
+      </w:r>
+      <w:r>
+        <w:t xml:space="preserve"> </w:t>
+      </w:r>
+      <w:r>
+        <w:t xml:space="preserve">a to </w:t>
+      </w:r>
+      <w:proofErr w:type="gramStart"/>
+      <w:r>
+        <w:t>ASP.NET</w:t>
+      </w:r>
+      <w:proofErr w:type="gramEnd"/>
+      <w:r>
+        <w:t xml:space="preserve"> MVC, který je dnes běžnou součástí jejich vývojářského nástroje </w:t>
+      </w:r>
+      <w:proofErr w:type="spellStart"/>
+      <w:r>
+        <w:t>Visual</w:t>
+      </w:r>
+      <w:proofErr w:type="spellEnd"/>
+      <w:r>
+        <w:t xml:space="preserve"> Studio.</w:t>
+      </w:r>
+    </w:p>
+    <w:p>
+      <w:pPr>
+        <w:pStyle w:val="Nadpis3"/>
+      </w:pPr>
+      <w:r>
+        <w:t xml:space="preserve">Návrhový vzor </w:t>
+      </w:r>
+      <w:proofErr w:type="spellStart"/>
+      <w:r>
+        <w:t>Facade</w:t>
+      </w:r>
+      <w:proofErr w:type="spellEnd"/>
+    </w:p>
+    <w:p>
+      <w:pPr>
+        <w:ind w:left="171" w:firstLine="0"/>
+      </w:pPr>
+      <w:r>
+        <w:t>Tento</w:t>
+      </w:r>
+      <w:r>
+        <w:t xml:space="preserve"> návrhový vzor se používá pro řešení, pokud </w:t>
+      </w:r>
+      <w:r>
+        <w:t>je rozsáhlý kód zjednodušit. Při vývoji se často stává, že programátor vytvoří velice rozsáhlou (rozvětvenou)</w:t>
+      </w:r>
+      <w:r>
+        <w:t xml:space="preserve"> a </w:t>
+      </w:r>
+      <w:proofErr w:type="spellStart"/>
+      <w:r>
+        <w:t>kompexní</w:t>
+      </w:r>
+      <w:proofErr w:type="spellEnd"/>
+      <w:r>
+        <w:t xml:space="preserve"> metodu, která řeší „vše“. </w:t>
+      </w:r>
+      <w:r>
+        <w:t xml:space="preserve">V tomto případě by se kód měl tzv. </w:t>
+      </w:r>
+      <w:proofErr w:type="spellStart"/>
+      <w:r>
+        <w:t>refaktorizovat</w:t>
+      </w:r>
+      <w:proofErr w:type="spellEnd"/>
+      <w:r>
+        <w:t xml:space="preserve"> na dílčí metody, které nejlépe řeší právě jeden problém.</w:t>
+      </w:r>
+    </w:p>
+    <w:p>
+      <w:pPr>
+        <w:pStyle w:val="Bezmezer"/>
+      </w:pPr>
+      <w:proofErr w:type="spellStart"/>
+      <w:r>
+        <w:t>Facade</w:t>
+      </w:r>
+      <w:proofErr w:type="spellEnd"/>
+      <w:r>
+        <w:t xml:space="preserve"> je tedy rozhraním,</w:t>
+      </w:r>
       <w:bookmarkStart w:id="9" w:name="_GoBack"/>
       <w:bookmarkEnd w:id="9"/>
+      <w:r>
+        <w:t xml:space="preserve"> které slouží ke zjednodušení komunikace mezi různými částmi systému.</w:t>
+      </w:r>
     </w:p>
     <w:p>
       <w:pPr>
@@ -5404,6 +5920,7 @@
         <w:docPartUnique/>
       </w:docPartObj>
     </w:sdtPr>
+    <w:sdtEndPr/>
     <w:sdtContent>
       <w:p>
         <w:pPr>
@@ -5423,7 +5940,7 @@
           <w:rPr>
             <w:noProof/>
           </w:rPr>
-          <w:t>11</w:t>
+          <w:t>12</w:t>
         </w:r>
         <w:r>
           <w:fldChar w:fldCharType="end"/>
@@ -5798,27 +6315,14 @@
     <w:r>
       <w:t xml:space="preserve">Kapitola </w:t>
     </w:r>
-    <w:r>
-      <w:fldChar w:fldCharType="begin"/>
-    </w:r>
-    <w:r>
-      <w:instrText xml:space="preserve"> STYLEREF  "Nadpis 1" \w  \* MERGEFORMAT </w:instrText>
-    </w:r>
-    <w:r>
-      <w:fldChar w:fldCharType="separate"/>
-    </w:r>
-    <w:r>
-      <w:rPr>
-        <w:noProof/>
-      </w:rPr>
-      <w:t>4</w:t>
-    </w:r>
-    <w:r>
-      <w:rPr>
-        <w:noProof/>
-      </w:rPr>
-      <w:fldChar w:fldCharType="end"/>
-    </w:r>
+    <w:fldSimple w:instr=" STYLEREF  &quot;Nadpis 1&quot; \w  \* MERGEFORMAT ">
+      <w:r>
+        <w:rPr>
+          <w:noProof/>
+        </w:rPr>
+        <w:t>5</w:t>
+      </w:r>
+    </w:fldSimple>
   </w:p>
   <w:p>
     <w:pPr>
@@ -5838,7 +6342,7 @@
       <w:rPr>
         <w:noProof/>
       </w:rPr>
-      <w:t>Metodika práce</w:t>
+      <w:t>Výsledky a jejich zhodnocení</w:t>
     </w:r>
     <w:r>
       <w:rPr>
@@ -5873,7 +6377,7 @@
         <v:path o:extrusionok="f" gradientshapeok="t" o:connecttype="rect"/>
         <o:lock v:ext="edit" aspectratio="t"/>
       </v:shapetype>
-      <v:shape id="_x0000_i1092" type="#_x0000_t75" style="width:21pt;height:22.5pt;visibility:visible;mso-wrap-style:square" o:bullet="t">
+      <v:shape id="_x0000_i1118" type="#_x0000_t75" style="width:21pt;height:22.5pt;visibility:visible;mso-wrap-style:square" o:bullet="t">
         <v:imagedata r:id="rId1" o:title=""/>
       </v:shape>
     </w:pict>
@@ -8683,7 +9187,10 @@
     <w:name w:val="Normal"/>
     <w:next w:val="Bezmezer"/>
     <w:qFormat/>
-    <w:rsid w:val="001F46E7"/>
+    <w:rsid w:val="001718BD"/>
+    <w:pPr>
+      <w:ind w:firstLine="113"/>
+    </w:pPr>
     <w:rPr>
       <w:rFonts w:ascii="Times New Roman" w:hAnsi="Times New Roman"/>
       <w:szCs w:val="24"/>
@@ -10611,7 +11118,7 @@
 </file>
 
 <file path=customXml/itemProps1.xml><?xml version="1.0" encoding="utf-8"?>
-<ds:datastoreItem xmlns:ds="http://schemas.openxmlformats.org/officeDocument/2006/customXml" ds:itemID="{54DB6FFF-1673-4C52-94EF-D6E921916BA3}">
+<ds:datastoreItem xmlns:ds="http://schemas.openxmlformats.org/officeDocument/2006/customXml" ds:itemID="{DA4D3A1D-E548-43F8-8BB6-D726C78FD578}">
   <ds:schemaRefs>
     <ds:schemaRef ds:uri="http://schemas.openxmlformats.org/officeDocument/2006/bibliography"/>
   </ds:schemaRefs>

</xml_diff>

<commit_message>
Přidány schémata Dodělán návrhový vzor facade
</commit_message>
<xml_diff>
--- a/Diplomová práce_prace_Polacek.docx
+++ b/Diplomová práce_prace_Polacek.docx
@@ -45,7 +45,6 @@
         <w:tabs>
           <w:tab w:val="right" w:pos="9072"/>
         </w:tabs>
-        <w:spacing w:after="60"/>
         <w:rPr>
           <w:sz w:val="24"/>
         </w:rPr>
@@ -76,7 +75,6 @@
         <w:tabs>
           <w:tab w:val="right" w:pos="9072"/>
         </w:tabs>
-        <w:spacing w:after="60"/>
         <w:rPr>
           <w:sz w:val="24"/>
         </w:rPr>
@@ -103,7 +101,6 @@
     </w:p>
     <w:p>
       <w:pPr>
-        <w:spacing w:after="60"/>
         <w:rPr>
           <w:sz w:val="24"/>
         </w:rPr>
@@ -114,7 +111,6 @@
         <w:tabs>
           <w:tab w:val="right" w:pos="9072"/>
         </w:tabs>
-        <w:spacing w:after="60"/>
         <w:rPr>
           <w:sz w:val="24"/>
         </w:rPr>
@@ -149,7 +145,6 @@
         <w:tabs>
           <w:tab w:val="right" w:pos="9072"/>
         </w:tabs>
-        <w:spacing w:after="60"/>
         <w:rPr>
           <w:sz w:val="24"/>
         </w:rPr>
@@ -3595,18 +3590,18 @@
         <w:pStyle w:val="Bezmezer"/>
       </w:pPr>
       <w:r>
+        <w:t xml:space="preserve"> Týdenní přehled deníku senz</w:t>
+      </w:r>
+      <w:r>
+        <w:t>oru exportuje tabulku s daty senzoru a deníku společně s cílovými rozsahy a uživatel tak může analyzovat vlivy různých událostí na glykémii.</w:t>
+      </w:r>
+    </w:p>
+    <w:p>
+      <w:pPr>
+        <w:pStyle w:val="Bezmezer"/>
+      </w:pPr>
+      <w:r>
         <w:lastRenderedPageBreak/>
-        <w:t xml:space="preserve"> Týdenní přehled deníku senz</w:t>
-      </w:r>
-      <w:r>
-        <w:t>oru exportuje tabulku s daty senzoru a deníku společně s cílovými rozsahy a uživatel tak může analyzovat vlivy různých událostí na glykémii.</w:t>
-      </w:r>
-    </w:p>
-    <w:p>
-      <w:pPr>
-        <w:pStyle w:val="Bezmezer"/>
-      </w:pPr>
-      <w:r>
         <w:t xml:space="preserve"> Porovnání hodnot ze senzoru podle jídla generuje export s grafy a tabulkami pro zhodnocení dávkování insulinu v období hlavních jídel (snídaně, oběd, večeře).</w:t>
       </w:r>
     </w:p>
@@ -4079,7 +4074,6 @@
         <w:ind w:firstLine="105"/>
       </w:pPr>
       <w:r>
-        <w:lastRenderedPageBreak/>
         <w:t>Ve správě uživatelského účtu nalezneme možnost sdílet svá data s klinikou podle</w:t>
       </w:r>
       <w:r>
@@ -4100,6 +4094,7 @@
         <w:ind w:firstLine="105"/>
       </w:pPr>
       <w:r>
+        <w:lastRenderedPageBreak/>
         <w:t>V sekci nástroje může uživatel upravovat a případně exportovat svoji databázi potravin, kterou lze využít pro rychlé zadávání sacharidů v diabetickém deníku.</w:t>
       </w:r>
     </w:p>
@@ -4134,31 +4129,8 @@
         <w:pStyle w:val="Bezmezer"/>
         <w:ind w:firstLine="105"/>
       </w:pPr>
-      <w:r>
-        <w:t xml:space="preserve"> </w:t>
-      </w:r>
-    </w:p>
-    <w:p>
-      <w:pPr>
-        <w:pStyle w:val="Bezmezer"/>
-        <w:ind w:firstLine="105"/>
-      </w:pPr>
-      <w:r>
-        <w:t xml:space="preserve"> </w:t>
-      </w:r>
-    </w:p>
-    <w:p>
-      <w:pPr>
-        <w:pStyle w:val="Bezmezer"/>
-        <w:ind w:firstLine="105"/>
-      </w:pPr>
-    </w:p>
-    <w:p>
-      <w:pPr>
-        <w:rPr>
-          <w:szCs w:val="32"/>
-        </w:rPr>
-      </w:pPr>
+      <w:bookmarkStart w:id="5" w:name="_GoBack"/>
+      <w:bookmarkEnd w:id="5"/>
       <w:r>
         <w:br w:type="page"/>
       </w:r>
@@ -4167,13 +4139,13 @@
       <w:pPr>
         <w:pStyle w:val="Nadpis2"/>
       </w:pPr>
-      <w:bookmarkStart w:id="5" w:name="_Toc449389003"/>
+      <w:bookmarkStart w:id="6" w:name="_Toc449389003"/>
       <w:proofErr w:type="spellStart"/>
       <w:r>
         <w:lastRenderedPageBreak/>
         <w:t>SiDiary</w:t>
       </w:r>
-      <w:bookmarkEnd w:id="5"/>
+      <w:bookmarkEnd w:id="6"/>
       <w:proofErr w:type="spellEnd"/>
     </w:p>
     <w:p>
@@ -4389,12 +4361,12 @@
       <w:pPr>
         <w:pStyle w:val="Nadpis2"/>
       </w:pPr>
-      <w:bookmarkStart w:id="6" w:name="_Toc449389004"/>
+      <w:bookmarkStart w:id="7" w:name="_Toc449389004"/>
       <w:r>
         <w:lastRenderedPageBreak/>
         <w:t>NightScout</w:t>
       </w:r>
-      <w:bookmarkEnd w:id="6"/>
+      <w:bookmarkEnd w:id="7"/>
     </w:p>
     <w:p>
       <w:pPr>
@@ -5000,11 +4972,11 @@
       <w:r>
         <w:t xml:space="preserve"> </w:t>
       </w:r>
-      <w:bookmarkStart w:id="7" w:name="_Toc449389009"/>
+      <w:bookmarkStart w:id="8" w:name="_Toc449389009"/>
       <w:r>
         <w:t>Schválení lékařskou etickou komisí</w:t>
       </w:r>
-      <w:bookmarkEnd w:id="7"/>
+      <w:bookmarkEnd w:id="8"/>
     </w:p>
     <w:p>
       <w:pPr>
@@ -5038,7 +5010,7 @@
       <w:pPr>
         <w:pStyle w:val="Nadpis1"/>
       </w:pPr>
-      <w:bookmarkStart w:id="8" w:name="_Toc449389006"/>
+      <w:bookmarkStart w:id="9" w:name="_Toc449389006"/>
       <w:r>
         <w:lastRenderedPageBreak/>
         <w:t>Metodika práce</w:t>
@@ -5086,7 +5058,7 @@
       <w:r>
         <w:t>Použité technologie</w:t>
       </w:r>
-      <w:bookmarkEnd w:id="8"/>
+      <w:bookmarkEnd w:id="9"/>
     </w:p>
     <w:p>
       <w:pPr>
@@ -5422,23 +5394,26 @@
         <w:ind w:left="171"/>
       </w:pPr>
       <w:r>
+        <w:t>Model</w:t>
+      </w:r>
+      <w:r>
+        <w:t xml:space="preserve"> (m</w:t>
+      </w:r>
+      <w:r>
+        <w:t>odel)</w:t>
+      </w:r>
+      <w:r>
+        <w:t xml:space="preserve"> je tedy vrstvou, který zastává datovou </w:t>
+      </w:r>
+      <w:r>
+        <w:t>logikou aplikace. Často je programátory ze starší literatury chápán jen jakýsi prostředník,</w:t>
+      </w:r>
+      <w:r>
+        <w:t xml:space="preserve"> který je datovým objektem (obrazem) například </w:t>
+      </w:r>
+      <w:r>
         <w:lastRenderedPageBreak/>
-        <w:t>Model</w:t>
-      </w:r>
-      <w:r>
-        <w:t xml:space="preserve"> (m</w:t>
-      </w:r>
-      <w:r>
-        <w:t>odel)</w:t>
-      </w:r>
-      <w:r>
-        <w:t xml:space="preserve"> je tedy vrstvou, který zastává datovou </w:t>
-      </w:r>
-      <w:r>
-        <w:t>logikou aplikace. Často je programátory ze starší literatury chápán jen jakýsi prostředník,</w:t>
-      </w:r>
-      <w:r>
-        <w:t xml:space="preserve"> který je datovým objektem (obrazem) například tabulky v databázi. V současné době se zdůrazňuje fakt, že se nejedná jen o objekt pro přenos dat, ale i pro</w:t>
+        <w:t>tabulky v databázi. V současné době se zdůrazňuje fakt, že se nejedná jen o objekt pro přenos dat, ale i pro</w:t>
       </w:r>
       <w:r>
         <w:t xml:space="preserve"> jeho validaci, výpočty, </w:t>
@@ -5664,7 +5639,7 @@
     </w:p>
     <w:p>
       <w:pPr>
-        <w:ind w:left="171" w:firstLine="0"/>
+        <w:ind w:left="142"/>
       </w:pPr>
       <w:r>
         <w:t>Tento</w:t>
@@ -5678,43 +5653,274 @@
       <w:r>
         <w:t xml:space="preserve"> a </w:t>
       </w:r>
+      <w:r>
+        <w:t>komplexní</w:t>
+      </w:r>
+      <w:r>
+        <w:t xml:space="preserve"> metodu, která řeší „vše“. </w:t>
+      </w:r>
+      <w:r>
+        <w:t xml:space="preserve">V tomto případě by se kód měl tzv. </w:t>
+      </w:r>
       <w:proofErr w:type="spellStart"/>
       <w:r>
-        <w:t>kompexní</w:t>
+        <w:t>refaktorizovat</w:t>
       </w:r>
       <w:proofErr w:type="spellEnd"/>
       <w:r>
-        <w:t xml:space="preserve"> metodu, která řeší „vše“. </w:t>
-      </w:r>
-      <w:r>
-        <w:t xml:space="preserve">V tomto případě by se kód měl tzv. </w:t>
-      </w:r>
+        <w:t xml:space="preserve"> na dílčí metody, které nejlépe řeší právě jeden problém.</w:t>
+      </w:r>
+    </w:p>
+    <w:p>
+      <w:pPr>
+        <w:ind w:left="142"/>
+      </w:pPr>
       <w:proofErr w:type="spellStart"/>
       <w:r>
-        <w:t>refaktorizovat</w:t>
+        <w:t>Facade</w:t>
       </w:r>
       <w:proofErr w:type="spellEnd"/>
       <w:r>
-        <w:t xml:space="preserve"> na dílčí metody, které nejlépe řeší právě jeden problém.</w:t>
-      </w:r>
-    </w:p>
+        <w:t xml:space="preserve"> je tedy rozhraním, které slouží ke zjednodušení komunikace mezi různými částmi systému.</w:t>
+      </w:r>
+      <w:r>
+        <w:t xml:space="preserve"> Nejedná se ale o tradiční rozhraní (interface), ale </w:t>
+      </w:r>
+      <w:proofErr w:type="spellStart"/>
+      <w:r>
+        <w:t>Facade</w:t>
+      </w:r>
+      <w:proofErr w:type="spellEnd"/>
+      <w:r>
+        <w:t xml:space="preserve"> je implementován jako třída. </w:t>
+      </w:r>
+    </w:p>
+    <w:p>
+      <w:pPr>
+        <w:ind w:left="142"/>
+      </w:pPr>
+      <w:r>
+        <w:t xml:space="preserve"> Jedná se tedy o třídu, které disponuje </w:t>
+      </w:r>
+      <w:r>
+        <w:t>metodami na vyšší úrovni a oprošťují uživatele této třídy od složení někdy i složitých vnitřních vazeb.</w:t>
+      </w:r>
+    </w:p>
+    <w:tbl>
+      <w:tblPr>
+        <w:tblStyle w:val="Mkatabulky"/>
+        <w:tblW w:w="0" w:type="auto"/>
+        <w:tblBorders>
+          <w:top w:val="none" w:sz="0" w:space="0" w:color="auto"/>
+          <w:left w:val="none" w:sz="0" w:space="0" w:color="auto"/>
+          <w:bottom w:val="none" w:sz="0" w:space="0" w:color="auto"/>
+          <w:right w:val="none" w:sz="0" w:space="0" w:color="auto"/>
+          <w:insideH w:val="none" w:sz="0" w:space="0" w:color="auto"/>
+          <w:insideV w:val="none" w:sz="0" w:space="0" w:color="auto"/>
+        </w:tblBorders>
+        <w:tblLook w:val="04A0" w:firstRow="1" w:lastRow="0" w:firstColumn="1" w:lastColumn="0" w:noHBand="0" w:noVBand="1"/>
+      </w:tblPr>
+      <w:tblGrid>
+        <w:gridCol w:w="9210"/>
+      </w:tblGrid>
+      <w:tr>
+        <w:tc>
+          <w:tcPr>
+            <w:tcW w:w="9210" w:type="dxa"/>
+          </w:tcPr>
+          <w:p>
+            <w:pPr>
+              <w:pStyle w:val="Bezmezer"/>
+              <w:tabs>
+                <w:tab w:val="left" w:pos="2265"/>
+              </w:tabs>
+              <w:ind w:firstLine="0"/>
+            </w:pPr>
+            <w:r>
+              <w:lastRenderedPageBreak/>
+              <w:tab/>
+            </w:r>
+            <w:r>
+              <w:object w:dxaOrig="4486" w:dyaOrig="5640">
+                <v:shape id="_x0000_i1025" type="#_x0000_t75" style="width:224.25pt;height:282pt" o:ole="">
+                  <v:imagedata r:id="rId20" o:title=""/>
+                </v:shape>
+                <o:OLEObject Type="Embed" ProgID="Visio.Drawing.15" ShapeID="_x0000_i1025" DrawAspect="Content" ObjectID="_1523898990" r:id="rId21"/>
+              </w:object>
+            </w:r>
+          </w:p>
+        </w:tc>
+      </w:tr>
+      <w:tr>
+        <w:tc>
+          <w:tcPr>
+            <w:tcW w:w="9210" w:type="dxa"/>
+          </w:tcPr>
+          <w:p>
+            <w:pPr>
+              <w:pStyle w:val="Bezmezer"/>
+              <w:ind w:firstLine="0"/>
+            </w:pPr>
+            <w:r>
+              <w:t xml:space="preserve">Obecná ukázka návrhu tříd a metod podle návrhového vzoru </w:t>
+            </w:r>
+            <w:proofErr w:type="spellStart"/>
+            <w:r>
+              <w:t>Facade</w:t>
+            </w:r>
+            <w:proofErr w:type="spellEnd"/>
+          </w:p>
+        </w:tc>
+      </w:tr>
+    </w:tbl>
     <w:p>
       <w:pPr>
         <w:pStyle w:val="Bezmezer"/>
-      </w:pPr>
+        <w:ind w:left="142"/>
+      </w:pPr>
+      <w:r>
+        <w:t>Využití tohoto návrhového vzoru můžete vidět na obrázku …, který</w:t>
+      </w:r>
+      <w:r>
+        <w:t xml:space="preserve"> ukazuje, jak například vývojář internetového </w:t>
+      </w:r>
+      <w:r>
+        <w:t>obchodu vytvořil</w:t>
+      </w:r>
+      <w:r>
+        <w:t xml:space="preserve"> </w:t>
+      </w:r>
       <w:proofErr w:type="spellStart"/>
       <w:r>
         <w:t>Facade</w:t>
       </w:r>
       <w:proofErr w:type="spellEnd"/>
       <w:r>
-        <w:t xml:space="preserve"> je tedy rozhraním,</w:t>
-      </w:r>
-      <w:bookmarkStart w:id="9" w:name="_GoBack"/>
-      <w:bookmarkEnd w:id="9"/>
-      <w:r>
-        <w:t xml:space="preserve"> které slouží ke zjednodušení komunikace mezi různými částmi systému.</w:t>
-      </w:r>
+        <w:t xml:space="preserve"> pro obecné</w:t>
+      </w:r>
+      <w:r>
+        <w:t xml:space="preserve"> akce obchodu a vnitřní strukturu oddělil od rozsáhlejších mechanizmů</w:t>
+      </w:r>
+      <w:r>
+        <w:t xml:space="preserve"> akcí obchodu</w:t>
+      </w:r>
+      <w:r>
+        <w:t>.</w:t>
+      </w:r>
+    </w:p>
+    <w:tbl>
+      <w:tblPr>
+        <w:tblStyle w:val="Mkatabulky"/>
+        <w:tblW w:w="0" w:type="auto"/>
+        <w:tblInd w:w="142" w:type="dxa"/>
+        <w:tblBorders>
+          <w:top w:val="none" w:sz="0" w:space="0" w:color="auto"/>
+          <w:left w:val="none" w:sz="0" w:space="0" w:color="auto"/>
+          <w:bottom w:val="none" w:sz="0" w:space="0" w:color="auto"/>
+          <w:right w:val="none" w:sz="0" w:space="0" w:color="auto"/>
+          <w:insideH w:val="none" w:sz="0" w:space="0" w:color="auto"/>
+          <w:insideV w:val="none" w:sz="0" w:space="0" w:color="auto"/>
+        </w:tblBorders>
+        <w:tblLook w:val="04A0" w:firstRow="1" w:lastRow="0" w:firstColumn="1" w:lastColumn="0" w:noHBand="0" w:noVBand="1"/>
+      </w:tblPr>
+      <w:tblGrid>
+        <w:gridCol w:w="9144"/>
+      </w:tblGrid>
+      <w:tr>
+        <w:tc>
+          <w:tcPr>
+            <w:tcW w:w="9210" w:type="dxa"/>
+          </w:tcPr>
+          <w:p>
+            <w:pPr>
+              <w:pStyle w:val="Bezmezer"/>
+              <w:ind w:firstLine="0"/>
+            </w:pPr>
+            <w:r>
+              <w:object w:dxaOrig="12375" w:dyaOrig="5911">
+                <v:shape id="_x0000_i1026" type="#_x0000_t75" style="width:444pt;height:3in" o:ole="">
+                  <v:imagedata r:id="rId22" o:title=""/>
+                </v:shape>
+                <o:OLEObject Type="Embed" ProgID="Visio.Drawing.15" ShapeID="_x0000_i1026" DrawAspect="Content" ObjectID="_1523898991" r:id="rId23"/>
+              </w:object>
+            </w:r>
+          </w:p>
+        </w:tc>
+      </w:tr>
+      <w:tr>
+        <w:tc>
+          <w:tcPr>
+            <w:tcW w:w="9210" w:type="dxa"/>
+          </w:tcPr>
+          <w:p>
+            <w:pPr>
+              <w:pStyle w:val="Bezmezer"/>
+              <w:ind w:firstLine="0"/>
+            </w:pPr>
+          </w:p>
+        </w:tc>
+      </w:tr>
+    </w:tbl>
+    <w:p>
+      <w:pPr>
+        <w:pStyle w:val="Bezmezer"/>
+        <w:ind w:left="142"/>
+      </w:pPr>
+      <w:proofErr w:type="spellStart"/>
+      <w:r>
+        <w:t>Facade</w:t>
+      </w:r>
+      <w:proofErr w:type="spellEnd"/>
+      <w:r>
+        <w:t xml:space="preserve"> nemá rozšiřovat funkcionalitu již </w:t>
+      </w:r>
+      <w:r>
+        <w:t>existujících</w:t>
+      </w:r>
+      <w:r>
+        <w:t xml:space="preserve"> metod, ale naopak e</w:t>
+      </w:r>
+      <w:r>
+        <w:t>xi</w:t>
+      </w:r>
+      <w:r>
+        <w:t>stující metody má</w:t>
+      </w:r>
+      <w:r>
+        <w:t xml:space="preserve"> převzít do své struktury a </w:t>
+      </w:r>
+      <w:r>
+        <w:t xml:space="preserve">pomoci zjednodušit kód. Ale neměl by se stát tzv. všemohoucím objektem. </w:t>
+      </w:r>
+      <w:r>
+        <w:t>Tento přístup k návrhu softwaru může zvyšovat počet malých tříd</w:t>
+      </w:r>
+      <w:r>
+        <w:t>, které mohou snižovat flexibilitu</w:t>
+      </w:r>
+      <w:r>
+        <w:t xml:space="preserve"> </w:t>
+      </w:r>
+      <w:r>
+        <w:t>Ale j</w:t>
+      </w:r>
+      <w:r>
+        <w:t>eho účelem je zvýšit přehlednost, udržovatelnost a tzv. čistotu kódu.</w:t>
+      </w:r>
+    </w:p>
+    <w:p>
+      <w:pPr>
+        <w:pStyle w:val="Nadpis3"/>
+      </w:pPr>
+      <w:r>
+        <w:lastRenderedPageBreak/>
+        <w:t xml:space="preserve">Návrhový vzor </w:t>
+      </w:r>
+      <w:proofErr w:type="spellStart"/>
+      <w:r>
+        <w:t>Singleton</w:t>
+      </w:r>
+      <w:proofErr w:type="spellEnd"/>
     </w:p>
     <w:p>
       <w:pPr>
@@ -5772,8 +5978,8 @@
       </w:r>
     </w:p>
     <w:sectPr>
-      <w:headerReference w:type="default" r:id="rId20"/>
-      <w:footerReference w:type="default" r:id="rId21"/>
+      <w:headerReference w:type="default" r:id="rId24"/>
+      <w:footerReference w:type="default" r:id="rId25"/>
       <w:pgSz w:w="11906" w:h="16838"/>
       <w:pgMar w:top="1418" w:right="1418" w:bottom="1418" w:left="1418" w:header="425" w:footer="709" w:gutter="0"/>
       <w:pgNumType w:start="1"/>
@@ -5940,7 +6146,7 @@
           <w:rPr>
             <w:noProof/>
           </w:rPr>
-          <w:t>12</w:t>
+          <w:t>14</w:t>
         </w:r>
         <w:r>
           <w:fldChar w:fldCharType="end"/>
@@ -6017,7 +6223,7 @@
       <w:tabs>
         <w:tab w:val="clear" w:pos="2160"/>
       </w:tabs>
-      <w:spacing w:before="60" w:line="240" w:lineRule="auto"/>
+      <w:spacing w:line="240" w:lineRule="auto"/>
       <w:ind w:left="142"/>
       <w:jc w:val="center"/>
       <w:rPr>
@@ -6041,7 +6247,7 @@
     <w:pPr>
       <w:pStyle w:val="Zptenadresa"/>
       <w:framePr w:w="0" w:hRule="auto" w:hSpace="0" w:vSpace="0" w:wrap="auto" w:vAnchor="margin" w:hAnchor="text" w:xAlign="left" w:yAlign="inline"/>
-      <w:spacing w:before="60" w:line="240" w:lineRule="auto"/>
+      <w:spacing w:line="240" w:lineRule="auto"/>
       <w:ind w:left="142"/>
       <w:jc w:val="center"/>
       <w:rPr>
@@ -6127,7 +6333,7 @@
     <w:pPr>
       <w:pStyle w:val="Zptenadresa"/>
       <w:framePr w:w="9185" w:h="964" w:hSpace="0" w:vSpace="0" w:wrap="notBeside" w:vAnchor="text" w:hAnchor="page" w:x="1336" w:y="-608"/>
-      <w:spacing w:before="60" w:line="240" w:lineRule="auto"/>
+      <w:spacing w:line="240" w:lineRule="auto"/>
       <w:jc w:val="center"/>
       <w:rPr>
         <w:rFonts w:cs="Arial"/>
@@ -6148,7 +6354,7 @@
     <w:pPr>
       <w:pStyle w:val="Zptenadresa"/>
       <w:framePr w:w="9185" w:h="964" w:hSpace="0" w:vSpace="0" w:wrap="notBeside" w:vAnchor="text" w:hAnchor="page" w:x="1336" w:y="-608"/>
-      <w:spacing w:before="60" w:line="240" w:lineRule="auto"/>
+      <w:spacing w:line="240" w:lineRule="auto"/>
       <w:jc w:val="center"/>
       <w:rPr>
         <w:rFonts w:cs="Arial"/>
@@ -6217,7 +6423,7 @@
           <v:path o:extrusionok="f" gradientshapeok="t" o:connecttype="rect"/>
           <o:lock v:ext="edit" aspectratio="t"/>
         </v:shapetype>
-        <v:shape id="_x0000_i1025" type="#_x0000_t75" style="width:93pt;height:71.25pt">
+        <v:shape id="_x0000_i1027" type="#_x0000_t75" style="width:93pt;height:71.25pt">
           <v:imagedata r:id="rId1" o:title="ctulogo-blue"/>
         </v:shape>
       </w:pict>
@@ -6315,14 +6521,27 @@
     <w:r>
       <w:t xml:space="preserve">Kapitola </w:t>
     </w:r>
-    <w:fldSimple w:instr=" STYLEREF  &quot;Nadpis 1&quot; \w  \* MERGEFORMAT ">
-      <w:r>
-        <w:rPr>
-          <w:noProof/>
-        </w:rPr>
-        <w:t>5</w:t>
-      </w:r>
-    </w:fldSimple>
+    <w:r>
+      <w:fldChar w:fldCharType="begin"/>
+    </w:r>
+    <w:r>
+      <w:instrText xml:space="preserve"> STYLEREF  "Nadpis 1" \w  \* MERGEFORMAT </w:instrText>
+    </w:r>
+    <w:r>
+      <w:fldChar w:fldCharType="separate"/>
+    </w:r>
+    <w:r>
+      <w:rPr>
+        <w:noProof/>
+      </w:rPr>
+      <w:t>5</w:t>
+    </w:r>
+    <w:r>
+      <w:rPr>
+        <w:noProof/>
+      </w:rPr>
+      <w:fldChar w:fldCharType="end"/>
+    </w:r>
   </w:p>
   <w:p>
     <w:pPr>
@@ -6377,7 +6596,7 @@
         <v:path o:extrusionok="f" gradientshapeok="t" o:connecttype="rect"/>
         <o:lock v:ext="edit" aspectratio="t"/>
       </v:shapetype>
-      <v:shape id="_x0000_i1118" type="#_x0000_t75" style="width:21pt;height:22.5pt;visibility:visible;mso-wrap-style:square" o:bullet="t">
+      <v:shape id="_x0000_i1083" type="#_x0000_t75" style="width:21pt;height:22.5pt;visibility:visible;mso-wrap-style:square" o:bullet="t">
         <v:imagedata r:id="rId1" o:title=""/>
       </v:shape>
     </w:pict>
@@ -9187,8 +9406,9 @@
     <w:name w:val="Normal"/>
     <w:next w:val="Bezmezer"/>
     <w:qFormat/>
-    <w:rsid w:val="001718BD"/>
+    <w:rsid w:val="00ED2610"/>
     <w:pPr>
+      <w:spacing w:before="60" w:after="60"/>
       <w:ind w:firstLine="113"/>
     </w:pPr>
     <w:rPr>
@@ -9289,7 +9509,7 @@
         <w:ilvl w:val="3"/>
         <w:numId w:val="3"/>
       </w:numPr>
-      <w:spacing w:before="240" w:after="60"/>
+      <w:spacing w:before="240"/>
       <w:outlineLvl w:val="3"/>
     </w:pPr>
     <w:rPr>
@@ -9309,7 +9529,7 @@
     <w:qFormat/>
     <w:rsid w:val="00B837B9"/>
     <w:pPr>
-      <w:spacing w:before="60" w:after="60" w:line="240" w:lineRule="auto"/>
+      <w:spacing w:line="240" w:lineRule="auto"/>
       <w:outlineLvl w:val="4"/>
     </w:pPr>
     <w:rPr>
@@ -9330,7 +9550,7 @@
     <w:qFormat/>
     <w:rsid w:val="007D00E2"/>
     <w:pPr>
-      <w:spacing w:before="240" w:after="60"/>
+      <w:spacing w:before="240"/>
       <w:outlineLvl w:val="5"/>
     </w:pPr>
     <w:rPr>
@@ -9351,7 +9571,7 @@
     <w:qFormat/>
     <w:rsid w:val="00C17BDB"/>
     <w:pPr>
-      <w:spacing w:before="240" w:after="60"/>
+      <w:spacing w:before="240"/>
       <w:outlineLvl w:val="6"/>
     </w:pPr>
   </w:style>
@@ -9366,7 +9586,7 @@
     <w:qFormat/>
     <w:rsid w:val="00C17BDB"/>
     <w:pPr>
-      <w:spacing w:before="240" w:after="60"/>
+      <w:spacing w:before="240"/>
       <w:outlineLvl w:val="7"/>
     </w:pPr>
     <w:rPr>
@@ -9385,7 +9605,7 @@
     <w:qFormat/>
     <w:rsid w:val="00C17BDB"/>
     <w:pPr>
-      <w:spacing w:before="240" w:after="60"/>
+      <w:spacing w:before="240"/>
       <w:outlineLvl w:val="8"/>
     </w:pPr>
     <w:rPr>
@@ -9552,7 +9772,7 @@
     <w:qFormat/>
     <w:rsid w:val="00C17BDB"/>
     <w:pPr>
-      <w:spacing w:before="240" w:after="60"/>
+      <w:spacing w:before="240"/>
       <w:jc w:val="center"/>
       <w:outlineLvl w:val="0"/>
     </w:pPr>
@@ -9589,7 +9809,6 @@
     <w:qFormat/>
     <w:rsid w:val="00C17BDB"/>
     <w:pPr>
-      <w:spacing w:after="60"/>
       <w:jc w:val="center"/>
       <w:outlineLvl w:val="1"/>
     </w:pPr>
@@ -11118,7 +11337,7 @@
 </file>
 
 <file path=customXml/itemProps1.xml><?xml version="1.0" encoding="utf-8"?>
-<ds:datastoreItem xmlns:ds="http://schemas.openxmlformats.org/officeDocument/2006/customXml" ds:itemID="{DA4D3A1D-E548-43F8-8BB6-D726C78FD578}">
+<ds:datastoreItem xmlns:ds="http://schemas.openxmlformats.org/officeDocument/2006/customXml" ds:itemID="{661C2BA0-BA6B-4820-B4DB-E9F6CCA9F0A6}">
   <ds:schemaRefs>
     <ds:schemaRef ds:uri="http://schemas.openxmlformats.org/officeDocument/2006/bibliography"/>
   </ds:schemaRefs>

</xml_diff>

<commit_message>
První dnešní uprava od mamky
</commit_message>
<xml_diff>
--- a/Diplomová práce_prace_Polacek.docx
+++ b/Diplomová práce_prace_Polacek.docx
@@ -763,21 +763,7 @@
         <w:rPr>
           <w:sz w:val="24"/>
         </w:rPr>
-        <w:t xml:space="preserve">, </w:t>
-      </w:r>
-      <w:proofErr w:type="gramStart"/>
-      <w:r>
-        <w:rPr>
-          <w:sz w:val="24"/>
-        </w:rPr>
-        <w:t>ASP.NET</w:t>
-      </w:r>
-      <w:proofErr w:type="gramEnd"/>
-      <w:r>
-        <w:rPr>
-          <w:sz w:val="24"/>
-        </w:rPr>
-        <w:t xml:space="preserve"> MVC</w:t>
+        <w:t>, ASP.NET MVC</w:t>
       </w:r>
       <w:r>
         <w:rPr>
@@ -813,16 +799,8 @@
         <w:rPr>
           <w:sz w:val="24"/>
         </w:rPr>
-        <w:t xml:space="preserve">, </w:t>
-      </w:r>
-      <w:proofErr w:type="spellStart"/>
-      <w:r>
-        <w:rPr>
-          <w:sz w:val="24"/>
-        </w:rPr>
-        <w:t>highcharts</w:t>
-      </w:r>
-      <w:proofErr w:type="spellEnd"/>
+        <w:t>, highcharts</w:t>
+      </w:r>
       <w:r>
         <w:rPr>
           <w:sz w:val="24"/>
@@ -938,21 +916,12 @@
           <w:lang w:val="en-US"/>
         </w:rPr>
       </w:pPr>
-      <w:proofErr w:type="gramStart"/>
       <w:r>
         <w:rPr>
           <w:sz w:val="24"/>
           <w:lang w:val="en-US"/>
         </w:rPr>
-        <w:t>telemedicine</w:t>
-      </w:r>
-      <w:proofErr w:type="gramEnd"/>
-      <w:r>
-        <w:rPr>
-          <w:sz w:val="24"/>
-          <w:lang w:val="en-US"/>
-        </w:rPr>
-        <w:t>, ASP.NET MVC</w:t>
+        <w:t>telemedicine, ASP.NET MVC</w:t>
       </w:r>
       <w:r>
         <w:rPr>
@@ -973,17 +942,8 @@
           <w:sz w:val="24"/>
           <w:lang w:val="en-US"/>
         </w:rPr>
-        <w:t xml:space="preserve">, </w:t>
-      </w:r>
-      <w:proofErr w:type="spellStart"/>
-      <w:r>
-        <w:rPr>
-          <w:sz w:val="24"/>
-          <w:lang w:val="en-US"/>
-        </w:rPr>
-        <w:t>highcharts</w:t>
-      </w:r>
-      <w:proofErr w:type="spellEnd"/>
+        <w:t>, highcharts</w:t>
+      </w:r>
       <w:r>
         <w:rPr>
           <w:sz w:val="24"/>
@@ -1069,69 +1029,116 @@
           <w:r>
             <w:fldChar w:fldCharType="separate"/>
           </w:r>
-          <w:hyperlink w:anchor="_Toc449388997" w:history="1">
-            <w:r>
-              <w:rPr>
-                <w:rStyle w:val="Hypertextovodkaz"/>
-                <w:noProof/>
-              </w:rPr>
-              <w:t>1. Úvod</w:t>
-            </w:r>
-            <w:r>
-              <w:rPr>
-                <w:noProof/>
-                <w:webHidden/>
-              </w:rPr>
-              <w:tab/>
-            </w:r>
-            <w:r>
-              <w:rPr>
-                <w:noProof/>
-                <w:webHidden/>
-              </w:rPr>
-              <w:fldChar w:fldCharType="begin"/>
-            </w:r>
-            <w:r>
-              <w:rPr>
-                <w:noProof/>
-                <w:webHidden/>
-              </w:rPr>
-              <w:instrText xml:space="preserve"> PAGEREF _Toc449388997 \h </w:instrText>
-            </w:r>
-            <w:r>
-              <w:rPr>
-                <w:noProof/>
-                <w:webHidden/>
-              </w:rPr>
-            </w:r>
-            <w:r>
-              <w:rPr>
-                <w:noProof/>
-                <w:webHidden/>
-              </w:rPr>
-              <w:fldChar w:fldCharType="separate"/>
-            </w:r>
-            <w:r>
-              <w:rPr>
-                <w:noProof/>
-                <w:webHidden/>
-              </w:rPr>
-              <w:t>1</w:t>
-            </w:r>
-            <w:r>
-              <w:rPr>
-                <w:noProof/>
-                <w:webHidden/>
-              </w:rPr>
-              <w:fldChar w:fldCharType="end"/>
-            </w:r>
-          </w:hyperlink>
+          <w:bookmarkStart w:id="0" w:name="_GoBack"/>
+          <w:bookmarkEnd w:id="0"/>
+          <w:r>
+            <w:rPr>
+              <w:rStyle w:val="Hypertextovodkaz"/>
+              <w:noProof/>
+            </w:rPr>
+            <w:fldChar w:fldCharType="begin"/>
+          </w:r>
+          <w:r>
+            <w:rPr>
+              <w:rStyle w:val="Hypertextovodkaz"/>
+              <w:noProof/>
+            </w:rPr>
+            <w:instrText xml:space="preserve"> </w:instrText>
+          </w:r>
+          <w:r>
+            <w:rPr>
+              <w:noProof/>
+            </w:rPr>
+            <w:instrText>HYPERLINK \l "_Toc450162224"</w:instrText>
+          </w:r>
+          <w:r>
+            <w:rPr>
+              <w:rStyle w:val="Hypertextovodkaz"/>
+              <w:noProof/>
+            </w:rPr>
+            <w:instrText xml:space="preserve"> </w:instrText>
+          </w:r>
+          <w:r>
+            <w:rPr>
+              <w:rStyle w:val="Hypertextovodkaz"/>
+              <w:noProof/>
+            </w:rPr>
+          </w:r>
+          <w:r>
+            <w:rPr>
+              <w:rStyle w:val="Hypertextovodkaz"/>
+              <w:noProof/>
+            </w:rPr>
+            <w:fldChar w:fldCharType="separate"/>
+          </w:r>
+          <w:r>
+            <w:rPr>
+              <w:rStyle w:val="Hypertextovodkaz"/>
+              <w:noProof/>
+            </w:rPr>
+            <w:t>1. Úvod</w:t>
+          </w:r>
+          <w:r>
+            <w:rPr>
+              <w:noProof/>
+              <w:webHidden/>
+            </w:rPr>
+            <w:tab/>
+          </w:r>
+          <w:r>
+            <w:rPr>
+              <w:noProof/>
+              <w:webHidden/>
+            </w:rPr>
+            <w:fldChar w:fldCharType="begin"/>
+          </w:r>
+          <w:r>
+            <w:rPr>
+              <w:noProof/>
+              <w:webHidden/>
+            </w:rPr>
+            <w:instrText xml:space="preserve"> PAGEREF _Toc450162224 \h </w:instrText>
+          </w:r>
+          <w:r>
+            <w:rPr>
+              <w:noProof/>
+              <w:webHidden/>
+            </w:rPr>
+          </w:r>
+          <w:r>
+            <w:rPr>
+              <w:noProof/>
+              <w:webHidden/>
+            </w:rPr>
+            <w:fldChar w:fldCharType="separate"/>
+          </w:r>
+          <w:r>
+            <w:rPr>
+              <w:noProof/>
+              <w:webHidden/>
+            </w:rPr>
+            <w:t>1</w:t>
+          </w:r>
+          <w:r>
+            <w:rPr>
+              <w:noProof/>
+              <w:webHidden/>
+            </w:rPr>
+            <w:fldChar w:fldCharType="end"/>
+          </w:r>
+          <w:r>
+            <w:rPr>
+              <w:rStyle w:val="Hypertextovodkaz"/>
+              <w:noProof/>
+            </w:rPr>
+            <w:fldChar w:fldCharType="end"/>
+          </w:r>
         </w:p>
         <w:p>
           <w:pPr>
             <w:pStyle w:val="Obsah2"/>
             <w:tabs>
-              <w:tab w:val="left" w:pos="880"/>
+              <w:tab w:val="left" w:pos="1100"/>
               <w:tab w:val="right" w:leader="dot" w:pos="9062"/>
             </w:tabs>
             <w:rPr>
@@ -1141,7 +1148,7 @@
               <w:lang w:eastAsia="ja-JP"/>
             </w:rPr>
           </w:pPr>
-          <w:hyperlink w:anchor="_Toc449388998" w:history="1">
+          <w:hyperlink w:anchor="_Toc450162225" w:history="1">
             <w:r>
               <w:rPr>
                 <w:rStyle w:val="Hypertextovodkaz"/>
@@ -1184,7 +1191,7 @@
                 <w:noProof/>
                 <w:webHidden/>
               </w:rPr>
-              <w:instrText xml:space="preserve"> PAGEREF _Toc449388998 \h </w:instrText>
+              <w:instrText xml:space="preserve"> PAGEREF _Toc450162225 \h </w:instrText>
             </w:r>
             <w:r>
               <w:rPr>
@@ -1228,13 +1235,13 @@
               <w:lang w:eastAsia="ja-JP"/>
             </w:rPr>
           </w:pPr>
-          <w:hyperlink w:anchor="_Toc449388999" w:history="1">
+          <w:hyperlink w:anchor="_Toc450162226" w:history="1">
             <w:r>
               <w:rPr>
                 <w:rStyle w:val="Hypertextovodkaz"/>
                 <w:noProof/>
               </w:rPr>
-              <w:t>2. Aplikace s obdobnou funkcionalitou</w:t>
+              <w:t>2. Problematika a její cíle</w:t>
             </w:r>
             <w:r>
               <w:rPr>
@@ -1255,7 +1262,7 @@
                 <w:noProof/>
                 <w:webHidden/>
               </w:rPr>
-              <w:instrText xml:space="preserve"> PAGEREF _Toc449388999 \h </w:instrText>
+              <w:instrText xml:space="preserve"> PAGEREF _Toc450162226 \h </w:instrText>
             </w:r>
             <w:r>
               <w:rPr>
@@ -1290,7 +1297,7 @@
           <w:pPr>
             <w:pStyle w:val="Obsah2"/>
             <w:tabs>
-              <w:tab w:val="left" w:pos="880"/>
+              <w:tab w:val="left" w:pos="1100"/>
               <w:tab w:val="right" w:leader="dot" w:pos="9062"/>
             </w:tabs>
             <w:rPr>
@@ -1300,7 +1307,7 @@
               <w:lang w:eastAsia="ja-JP"/>
             </w:rPr>
           </w:pPr>
-          <w:hyperlink w:anchor="_Toc449389000" w:history="1">
+          <w:hyperlink w:anchor="_Toc450162227" w:history="1">
             <w:r>
               <w:rPr>
                 <w:rStyle w:val="Hypertextovodkaz"/>
@@ -1322,7 +1329,7 @@
                 <w:rStyle w:val="Hypertextovodkaz"/>
                 <w:noProof/>
               </w:rPr>
-              <w:t>Dexcom Studio</w:t>
+              <w:t>Schválení lékařskou etickou komisí</w:t>
             </w:r>
             <w:r>
               <w:rPr>
@@ -1343,7 +1350,7 @@
                 <w:noProof/>
                 <w:webHidden/>
               </w:rPr>
-              <w:instrText xml:space="preserve"> PAGEREF _Toc449389000 \h </w:instrText>
+              <w:instrText xml:space="preserve"> PAGEREF _Toc450162227 \h </w:instrText>
             </w:r>
             <w:r>
               <w:rPr>
@@ -1364,358 +1371,6 @@
                 <w:webHidden/>
               </w:rPr>
               <w:t>3</w:t>
-            </w:r>
-            <w:r>
-              <w:rPr>
-                <w:noProof/>
-                <w:webHidden/>
-              </w:rPr>
-              <w:fldChar w:fldCharType="end"/>
-            </w:r>
-          </w:hyperlink>
-        </w:p>
-        <w:p>
-          <w:pPr>
-            <w:pStyle w:val="Obsah2"/>
-            <w:tabs>
-              <w:tab w:val="left" w:pos="880"/>
-              <w:tab w:val="right" w:leader="dot" w:pos="9062"/>
-            </w:tabs>
-            <w:rPr>
-              <w:rFonts w:asciiTheme="minorHAnsi" w:hAnsiTheme="minorHAnsi" w:cstheme="minorBidi"/>
-              <w:noProof/>
-              <w:szCs w:val="22"/>
-              <w:lang w:eastAsia="ja-JP"/>
-            </w:rPr>
-          </w:pPr>
-          <w:hyperlink w:anchor="_Toc449389001" w:history="1">
-            <w:r>
-              <w:rPr>
-                <w:rStyle w:val="Hypertextovodkaz"/>
-                <w:noProof/>
-              </w:rPr>
-              <w:t>2.2.</w:t>
-            </w:r>
-            <w:r>
-              <w:rPr>
-                <w:rFonts w:asciiTheme="minorHAnsi" w:hAnsiTheme="minorHAnsi" w:cstheme="minorBidi"/>
-                <w:noProof/>
-                <w:szCs w:val="22"/>
-                <w:lang w:eastAsia="ja-JP"/>
-              </w:rPr>
-              <w:tab/>
-            </w:r>
-            <w:r>
-              <w:rPr>
-                <w:rStyle w:val="Hypertextovodkaz"/>
-                <w:noProof/>
-              </w:rPr>
-              <w:t>CareLink Personal</w:t>
-            </w:r>
-            <w:r>
-              <w:rPr>
-                <w:noProof/>
-                <w:webHidden/>
-              </w:rPr>
-              <w:tab/>
-            </w:r>
-            <w:r>
-              <w:rPr>
-                <w:noProof/>
-                <w:webHidden/>
-              </w:rPr>
-              <w:fldChar w:fldCharType="begin"/>
-            </w:r>
-            <w:r>
-              <w:rPr>
-                <w:noProof/>
-                <w:webHidden/>
-              </w:rPr>
-              <w:instrText xml:space="preserve"> PAGEREF _Toc449389001 \h </w:instrText>
-            </w:r>
-            <w:r>
-              <w:rPr>
-                <w:noProof/>
-                <w:webHidden/>
-              </w:rPr>
-            </w:r>
-            <w:r>
-              <w:rPr>
-                <w:noProof/>
-                <w:webHidden/>
-              </w:rPr>
-              <w:fldChar w:fldCharType="separate"/>
-            </w:r>
-            <w:r>
-              <w:rPr>
-                <w:noProof/>
-                <w:webHidden/>
-              </w:rPr>
-              <w:t>4</w:t>
-            </w:r>
-            <w:r>
-              <w:rPr>
-                <w:noProof/>
-                <w:webHidden/>
-              </w:rPr>
-              <w:fldChar w:fldCharType="end"/>
-            </w:r>
-          </w:hyperlink>
-        </w:p>
-        <w:p>
-          <w:pPr>
-            <w:pStyle w:val="Obsah2"/>
-            <w:tabs>
-              <w:tab w:val="left" w:pos="880"/>
-              <w:tab w:val="right" w:leader="dot" w:pos="9062"/>
-            </w:tabs>
-            <w:rPr>
-              <w:rFonts w:asciiTheme="minorHAnsi" w:hAnsiTheme="minorHAnsi" w:cstheme="minorBidi"/>
-              <w:noProof/>
-              <w:szCs w:val="22"/>
-              <w:lang w:eastAsia="ja-JP"/>
-            </w:rPr>
-          </w:pPr>
-          <w:hyperlink w:anchor="_Toc449389002" w:history="1">
-            <w:r>
-              <w:rPr>
-                <w:rStyle w:val="Hypertextovodkaz"/>
-                <w:noProof/>
-              </w:rPr>
-              <w:t>2.3.</w:t>
-            </w:r>
-            <w:r>
-              <w:rPr>
-                <w:rFonts w:asciiTheme="minorHAnsi" w:hAnsiTheme="minorHAnsi" w:cstheme="minorBidi"/>
-                <w:noProof/>
-                <w:szCs w:val="22"/>
-                <w:lang w:eastAsia="ja-JP"/>
-              </w:rPr>
-              <w:tab/>
-            </w:r>
-            <w:r>
-              <w:rPr>
-                <w:rStyle w:val="Hypertextovodkaz"/>
-                <w:noProof/>
-              </w:rPr>
-              <w:t>Diasend</w:t>
-            </w:r>
-            <w:r>
-              <w:rPr>
-                <w:noProof/>
-                <w:webHidden/>
-              </w:rPr>
-              <w:tab/>
-            </w:r>
-            <w:r>
-              <w:rPr>
-                <w:noProof/>
-                <w:webHidden/>
-              </w:rPr>
-              <w:fldChar w:fldCharType="begin"/>
-            </w:r>
-            <w:r>
-              <w:rPr>
-                <w:noProof/>
-                <w:webHidden/>
-              </w:rPr>
-              <w:instrText xml:space="preserve"> PAGEREF _Toc449389002 \h </w:instrText>
-            </w:r>
-            <w:r>
-              <w:rPr>
-                <w:noProof/>
-                <w:webHidden/>
-              </w:rPr>
-            </w:r>
-            <w:r>
-              <w:rPr>
-                <w:noProof/>
-                <w:webHidden/>
-              </w:rPr>
-              <w:fldChar w:fldCharType="separate"/>
-            </w:r>
-            <w:r>
-              <w:rPr>
-                <w:noProof/>
-                <w:webHidden/>
-              </w:rPr>
-              <w:t>6</w:t>
-            </w:r>
-            <w:r>
-              <w:rPr>
-                <w:noProof/>
-                <w:webHidden/>
-              </w:rPr>
-              <w:fldChar w:fldCharType="end"/>
-            </w:r>
-          </w:hyperlink>
-        </w:p>
-        <w:p>
-          <w:pPr>
-            <w:pStyle w:val="Obsah2"/>
-            <w:tabs>
-              <w:tab w:val="left" w:pos="880"/>
-              <w:tab w:val="right" w:leader="dot" w:pos="9062"/>
-            </w:tabs>
-            <w:rPr>
-              <w:rFonts w:asciiTheme="minorHAnsi" w:hAnsiTheme="minorHAnsi" w:cstheme="minorBidi"/>
-              <w:noProof/>
-              <w:szCs w:val="22"/>
-              <w:lang w:eastAsia="ja-JP"/>
-            </w:rPr>
-          </w:pPr>
-          <w:hyperlink w:anchor="_Toc449389003" w:history="1">
-            <w:r>
-              <w:rPr>
-                <w:rStyle w:val="Hypertextovodkaz"/>
-                <w:noProof/>
-              </w:rPr>
-              <w:t>2.4.</w:t>
-            </w:r>
-            <w:r>
-              <w:rPr>
-                <w:rFonts w:asciiTheme="minorHAnsi" w:hAnsiTheme="minorHAnsi" w:cstheme="minorBidi"/>
-                <w:noProof/>
-                <w:szCs w:val="22"/>
-                <w:lang w:eastAsia="ja-JP"/>
-              </w:rPr>
-              <w:tab/>
-            </w:r>
-            <w:r>
-              <w:rPr>
-                <w:rStyle w:val="Hypertextovodkaz"/>
-                <w:noProof/>
-              </w:rPr>
-              <w:t>SiDiary</w:t>
-            </w:r>
-            <w:r>
-              <w:rPr>
-                <w:noProof/>
-                <w:webHidden/>
-              </w:rPr>
-              <w:tab/>
-            </w:r>
-            <w:r>
-              <w:rPr>
-                <w:noProof/>
-                <w:webHidden/>
-              </w:rPr>
-              <w:fldChar w:fldCharType="begin"/>
-            </w:r>
-            <w:r>
-              <w:rPr>
-                <w:noProof/>
-                <w:webHidden/>
-              </w:rPr>
-              <w:instrText xml:space="preserve"> PAGEREF _Toc449389003 \h </w:instrText>
-            </w:r>
-            <w:r>
-              <w:rPr>
-                <w:noProof/>
-                <w:webHidden/>
-              </w:rPr>
-            </w:r>
-            <w:r>
-              <w:rPr>
-                <w:noProof/>
-                <w:webHidden/>
-              </w:rPr>
-              <w:fldChar w:fldCharType="separate"/>
-            </w:r>
-            <w:r>
-              <w:rPr>
-                <w:noProof/>
-                <w:webHidden/>
-              </w:rPr>
-              <w:t>8</w:t>
-            </w:r>
-            <w:r>
-              <w:rPr>
-                <w:noProof/>
-                <w:webHidden/>
-              </w:rPr>
-              <w:fldChar w:fldCharType="end"/>
-            </w:r>
-          </w:hyperlink>
-        </w:p>
-        <w:p>
-          <w:pPr>
-            <w:pStyle w:val="Obsah2"/>
-            <w:tabs>
-              <w:tab w:val="left" w:pos="880"/>
-              <w:tab w:val="right" w:leader="dot" w:pos="9062"/>
-            </w:tabs>
-            <w:rPr>
-              <w:rFonts w:asciiTheme="minorHAnsi" w:hAnsiTheme="minorHAnsi" w:cstheme="minorBidi"/>
-              <w:noProof/>
-              <w:szCs w:val="22"/>
-              <w:lang w:eastAsia="ja-JP"/>
-            </w:rPr>
-          </w:pPr>
-          <w:hyperlink w:anchor="_Toc449389004" w:history="1">
-            <w:r>
-              <w:rPr>
-                <w:rStyle w:val="Hypertextovodkaz"/>
-                <w:noProof/>
-              </w:rPr>
-              <w:t>2.5.</w:t>
-            </w:r>
-            <w:r>
-              <w:rPr>
-                <w:rFonts w:asciiTheme="minorHAnsi" w:hAnsiTheme="minorHAnsi" w:cstheme="minorBidi"/>
-                <w:noProof/>
-                <w:szCs w:val="22"/>
-                <w:lang w:eastAsia="ja-JP"/>
-              </w:rPr>
-              <w:tab/>
-            </w:r>
-            <w:r>
-              <w:rPr>
-                <w:rStyle w:val="Hypertextovodkaz"/>
-                <w:noProof/>
-              </w:rPr>
-              <w:t>NightScout</w:t>
-            </w:r>
-            <w:r>
-              <w:rPr>
-                <w:noProof/>
-                <w:webHidden/>
-              </w:rPr>
-              <w:tab/>
-            </w:r>
-            <w:r>
-              <w:rPr>
-                <w:noProof/>
-                <w:webHidden/>
-              </w:rPr>
-              <w:fldChar w:fldCharType="begin"/>
-            </w:r>
-            <w:r>
-              <w:rPr>
-                <w:noProof/>
-                <w:webHidden/>
-              </w:rPr>
-              <w:instrText xml:space="preserve"> PAGEREF _Toc449389004 \h </w:instrText>
-            </w:r>
-            <w:r>
-              <w:rPr>
-                <w:noProof/>
-                <w:webHidden/>
-              </w:rPr>
-            </w:r>
-            <w:r>
-              <w:rPr>
-                <w:noProof/>
-                <w:webHidden/>
-              </w:rPr>
-              <w:fldChar w:fldCharType="separate"/>
-            </w:r>
-            <w:r>
-              <w:rPr>
-                <w:noProof/>
-                <w:webHidden/>
-              </w:rPr>
-              <w:t>9</w:t>
             </w:r>
             <w:r>
               <w:rPr>
@@ -1739,13 +1394,13 @@
               <w:lang w:eastAsia="ja-JP"/>
             </w:rPr>
           </w:pPr>
-          <w:hyperlink w:anchor="_Toc449389005" w:history="1">
+          <w:hyperlink w:anchor="_Toc450162228" w:history="1">
             <w:r>
               <w:rPr>
                 <w:rStyle w:val="Hypertextovodkaz"/>
                 <w:noProof/>
               </w:rPr>
-              <w:t>3. Diani</w:t>
+              <w:t>3. Stav poznatků o řešené problematice</w:t>
             </w:r>
             <w:r>
               <w:rPr>
@@ -1766,7 +1421,7 @@
                 <w:noProof/>
                 <w:webHidden/>
               </w:rPr>
-              <w:instrText xml:space="preserve"> PAGEREF _Toc449389005 \h </w:instrText>
+              <w:instrText xml:space="preserve"> PAGEREF _Toc450162228 \h </w:instrText>
             </w:r>
             <w:r>
               <w:rPr>
@@ -1786,7 +1441,7 @@
                 <w:noProof/>
                 <w:webHidden/>
               </w:rPr>
-              <w:t>10</w:t>
+              <w:t>4</w:t>
             </w:r>
             <w:r>
               <w:rPr>
@@ -1801,7 +1456,7 @@
           <w:pPr>
             <w:pStyle w:val="Obsah2"/>
             <w:tabs>
-              <w:tab w:val="left" w:pos="880"/>
+              <w:tab w:val="left" w:pos="1100"/>
               <w:tab w:val="right" w:leader="dot" w:pos="9062"/>
             </w:tabs>
             <w:rPr>
@@ -1811,7 +1466,7 @@
               <w:lang w:eastAsia="ja-JP"/>
             </w:rPr>
           </w:pPr>
-          <w:hyperlink w:anchor="_Toc449389006" w:history="1">
+          <w:hyperlink w:anchor="_Toc450162229" w:history="1">
             <w:r>
               <w:rPr>
                 <w:rStyle w:val="Hypertextovodkaz"/>
@@ -1833,7 +1488,7 @@
                 <w:rStyle w:val="Hypertextovodkaz"/>
                 <w:noProof/>
               </w:rPr>
-              <w:t>Použité technologie</w:t>
+              <w:t>Dexcom Studio</w:t>
             </w:r>
             <w:r>
               <w:rPr>
@@ -1854,7 +1509,7 @@
                 <w:noProof/>
                 <w:webHidden/>
               </w:rPr>
-              <w:instrText xml:space="preserve"> PAGEREF _Toc449389006 \h </w:instrText>
+              <w:instrText xml:space="preserve"> PAGEREF _Toc450162229 \h </w:instrText>
             </w:r>
             <w:r>
               <w:rPr>
@@ -1874,7 +1529,7 @@
                 <w:noProof/>
                 <w:webHidden/>
               </w:rPr>
-              <w:t>10</w:t>
+              <w:t>4</w:t>
             </w:r>
             <w:r>
               <w:rPr>
@@ -1889,7 +1544,7 @@
           <w:pPr>
             <w:pStyle w:val="Obsah2"/>
             <w:tabs>
-              <w:tab w:val="left" w:pos="880"/>
+              <w:tab w:val="left" w:pos="1100"/>
               <w:tab w:val="right" w:leader="dot" w:pos="9062"/>
             </w:tabs>
             <w:rPr>
@@ -1899,7 +1554,7 @@
               <w:lang w:eastAsia="ja-JP"/>
             </w:rPr>
           </w:pPr>
-          <w:hyperlink w:anchor="_Toc449389007" w:history="1">
+          <w:hyperlink w:anchor="_Toc450162230" w:history="1">
             <w:r>
               <w:rPr>
                 <w:rStyle w:val="Hypertextovodkaz"/>
@@ -1921,7 +1576,7 @@
                 <w:rStyle w:val="Hypertextovodkaz"/>
                 <w:noProof/>
               </w:rPr>
-              <w:t>Popis jednotlivých sekcí</w:t>
+              <w:t>CareLink Personal</w:t>
             </w:r>
             <w:r>
               <w:rPr>
@@ -1942,7 +1597,271 @@
                 <w:noProof/>
                 <w:webHidden/>
               </w:rPr>
-              <w:instrText xml:space="preserve"> PAGEREF _Toc449389007 \h </w:instrText>
+              <w:instrText xml:space="preserve"> PAGEREF _Toc450162230 \h </w:instrText>
+            </w:r>
+            <w:r>
+              <w:rPr>
+                <w:noProof/>
+                <w:webHidden/>
+              </w:rPr>
+            </w:r>
+            <w:r>
+              <w:rPr>
+                <w:noProof/>
+                <w:webHidden/>
+              </w:rPr>
+              <w:fldChar w:fldCharType="separate"/>
+            </w:r>
+            <w:r>
+              <w:rPr>
+                <w:noProof/>
+                <w:webHidden/>
+              </w:rPr>
+              <w:t>5</w:t>
+            </w:r>
+            <w:r>
+              <w:rPr>
+                <w:noProof/>
+                <w:webHidden/>
+              </w:rPr>
+              <w:fldChar w:fldCharType="end"/>
+            </w:r>
+          </w:hyperlink>
+        </w:p>
+        <w:p>
+          <w:pPr>
+            <w:pStyle w:val="Obsah2"/>
+            <w:tabs>
+              <w:tab w:val="left" w:pos="1100"/>
+              <w:tab w:val="right" w:leader="dot" w:pos="9062"/>
+            </w:tabs>
+            <w:rPr>
+              <w:rFonts w:asciiTheme="minorHAnsi" w:hAnsiTheme="minorHAnsi" w:cstheme="minorBidi"/>
+              <w:noProof/>
+              <w:szCs w:val="22"/>
+              <w:lang w:eastAsia="ja-JP"/>
+            </w:rPr>
+          </w:pPr>
+          <w:hyperlink w:anchor="_Toc450162231" w:history="1">
+            <w:r>
+              <w:rPr>
+                <w:rStyle w:val="Hypertextovodkaz"/>
+                <w:noProof/>
+              </w:rPr>
+              <w:t>3.3.</w:t>
+            </w:r>
+            <w:r>
+              <w:rPr>
+                <w:rFonts w:asciiTheme="minorHAnsi" w:hAnsiTheme="minorHAnsi" w:cstheme="minorBidi"/>
+                <w:noProof/>
+                <w:szCs w:val="22"/>
+                <w:lang w:eastAsia="ja-JP"/>
+              </w:rPr>
+              <w:tab/>
+            </w:r>
+            <w:r>
+              <w:rPr>
+                <w:rStyle w:val="Hypertextovodkaz"/>
+                <w:noProof/>
+              </w:rPr>
+              <w:t>Diasend</w:t>
+            </w:r>
+            <w:r>
+              <w:rPr>
+                <w:noProof/>
+                <w:webHidden/>
+              </w:rPr>
+              <w:tab/>
+            </w:r>
+            <w:r>
+              <w:rPr>
+                <w:noProof/>
+                <w:webHidden/>
+              </w:rPr>
+              <w:fldChar w:fldCharType="begin"/>
+            </w:r>
+            <w:r>
+              <w:rPr>
+                <w:noProof/>
+                <w:webHidden/>
+              </w:rPr>
+              <w:instrText xml:space="preserve"> PAGEREF _Toc450162231 \h </w:instrText>
+            </w:r>
+            <w:r>
+              <w:rPr>
+                <w:noProof/>
+                <w:webHidden/>
+              </w:rPr>
+            </w:r>
+            <w:r>
+              <w:rPr>
+                <w:noProof/>
+                <w:webHidden/>
+              </w:rPr>
+              <w:fldChar w:fldCharType="separate"/>
+            </w:r>
+            <w:r>
+              <w:rPr>
+                <w:noProof/>
+                <w:webHidden/>
+              </w:rPr>
+              <w:t>7</w:t>
+            </w:r>
+            <w:r>
+              <w:rPr>
+                <w:noProof/>
+                <w:webHidden/>
+              </w:rPr>
+              <w:fldChar w:fldCharType="end"/>
+            </w:r>
+          </w:hyperlink>
+        </w:p>
+        <w:p>
+          <w:pPr>
+            <w:pStyle w:val="Obsah2"/>
+            <w:tabs>
+              <w:tab w:val="left" w:pos="1100"/>
+              <w:tab w:val="right" w:leader="dot" w:pos="9062"/>
+            </w:tabs>
+            <w:rPr>
+              <w:rFonts w:asciiTheme="minorHAnsi" w:hAnsiTheme="minorHAnsi" w:cstheme="minorBidi"/>
+              <w:noProof/>
+              <w:szCs w:val="22"/>
+              <w:lang w:eastAsia="ja-JP"/>
+            </w:rPr>
+          </w:pPr>
+          <w:hyperlink w:anchor="_Toc450162232" w:history="1">
+            <w:r>
+              <w:rPr>
+                <w:rStyle w:val="Hypertextovodkaz"/>
+                <w:noProof/>
+              </w:rPr>
+              <w:t>3.4.</w:t>
+            </w:r>
+            <w:r>
+              <w:rPr>
+                <w:rFonts w:asciiTheme="minorHAnsi" w:hAnsiTheme="minorHAnsi" w:cstheme="minorBidi"/>
+                <w:noProof/>
+                <w:szCs w:val="22"/>
+                <w:lang w:eastAsia="ja-JP"/>
+              </w:rPr>
+              <w:tab/>
+            </w:r>
+            <w:r>
+              <w:rPr>
+                <w:rStyle w:val="Hypertextovodkaz"/>
+                <w:noProof/>
+              </w:rPr>
+              <w:t>SiDiary</w:t>
+            </w:r>
+            <w:r>
+              <w:rPr>
+                <w:noProof/>
+                <w:webHidden/>
+              </w:rPr>
+              <w:tab/>
+            </w:r>
+            <w:r>
+              <w:rPr>
+                <w:noProof/>
+                <w:webHidden/>
+              </w:rPr>
+              <w:fldChar w:fldCharType="begin"/>
+            </w:r>
+            <w:r>
+              <w:rPr>
+                <w:noProof/>
+                <w:webHidden/>
+              </w:rPr>
+              <w:instrText xml:space="preserve"> PAGEREF _Toc450162232 \h </w:instrText>
+            </w:r>
+            <w:r>
+              <w:rPr>
+                <w:noProof/>
+                <w:webHidden/>
+              </w:rPr>
+            </w:r>
+            <w:r>
+              <w:rPr>
+                <w:noProof/>
+                <w:webHidden/>
+              </w:rPr>
+              <w:fldChar w:fldCharType="separate"/>
+            </w:r>
+            <w:r>
+              <w:rPr>
+                <w:noProof/>
+                <w:webHidden/>
+              </w:rPr>
+              <w:t>9</w:t>
+            </w:r>
+            <w:r>
+              <w:rPr>
+                <w:noProof/>
+                <w:webHidden/>
+              </w:rPr>
+              <w:fldChar w:fldCharType="end"/>
+            </w:r>
+          </w:hyperlink>
+        </w:p>
+        <w:p>
+          <w:pPr>
+            <w:pStyle w:val="Obsah2"/>
+            <w:tabs>
+              <w:tab w:val="left" w:pos="1100"/>
+              <w:tab w:val="right" w:leader="dot" w:pos="9062"/>
+            </w:tabs>
+            <w:rPr>
+              <w:rFonts w:asciiTheme="minorHAnsi" w:hAnsiTheme="minorHAnsi" w:cstheme="minorBidi"/>
+              <w:noProof/>
+              <w:szCs w:val="22"/>
+              <w:lang w:eastAsia="ja-JP"/>
+            </w:rPr>
+          </w:pPr>
+          <w:hyperlink w:anchor="_Toc450162233" w:history="1">
+            <w:r>
+              <w:rPr>
+                <w:rStyle w:val="Hypertextovodkaz"/>
+                <w:noProof/>
+              </w:rPr>
+              <w:t>3.5.</w:t>
+            </w:r>
+            <w:r>
+              <w:rPr>
+                <w:rFonts w:asciiTheme="minorHAnsi" w:hAnsiTheme="minorHAnsi" w:cstheme="minorBidi"/>
+                <w:noProof/>
+                <w:szCs w:val="22"/>
+                <w:lang w:eastAsia="ja-JP"/>
+              </w:rPr>
+              <w:tab/>
+            </w:r>
+            <w:r>
+              <w:rPr>
+                <w:rStyle w:val="Hypertextovodkaz"/>
+                <w:noProof/>
+              </w:rPr>
+              <w:t>NightScout</w:t>
+            </w:r>
+            <w:r>
+              <w:rPr>
+                <w:noProof/>
+                <w:webHidden/>
+              </w:rPr>
+              <w:tab/>
+            </w:r>
+            <w:r>
+              <w:rPr>
+                <w:noProof/>
+                <w:webHidden/>
+              </w:rPr>
+              <w:fldChar w:fldCharType="begin"/>
+            </w:r>
+            <w:r>
+              <w:rPr>
+                <w:noProof/>
+                <w:webHidden/>
+              </w:rPr>
+              <w:instrText xml:space="preserve"> PAGEREF _Toc450162233 \h </w:instrText>
             </w:r>
             <w:r>
               <w:rPr>
@@ -1986,13 +1905,13 @@
               <w:lang w:eastAsia="ja-JP"/>
             </w:rPr>
           </w:pPr>
-          <w:hyperlink w:anchor="_Toc449389008" w:history="1">
+          <w:hyperlink w:anchor="_Toc450162234" w:history="1">
             <w:r>
               <w:rPr>
                 <w:rStyle w:val="Hypertextovodkaz"/>
                 <w:noProof/>
               </w:rPr>
-              <w:t>4. Praktické využití</w:t>
+              <w:t>4. Metodika práce</w:t>
             </w:r>
             <w:r>
               <w:rPr>
@@ -2013,7 +1932,7 @@
                 <w:noProof/>
                 <w:webHidden/>
               </w:rPr>
-              <w:instrText xml:space="preserve"> PAGEREF _Toc449389008 \h </w:instrText>
+              <w:instrText xml:space="preserve"> PAGEREF _Toc450162234 \h </w:instrText>
             </w:r>
             <w:r>
               <w:rPr>
@@ -2033,7 +1952,7 @@
                 <w:noProof/>
                 <w:webHidden/>
               </w:rPr>
-              <w:t>10</w:t>
+              <w:t>11</w:t>
             </w:r>
             <w:r>
               <w:rPr>
@@ -2048,7 +1967,7 @@
           <w:pPr>
             <w:pStyle w:val="Obsah2"/>
             <w:tabs>
-              <w:tab w:val="left" w:pos="880"/>
+              <w:tab w:val="left" w:pos="1100"/>
               <w:tab w:val="right" w:leader="dot" w:pos="9062"/>
             </w:tabs>
             <w:rPr>
@@ -2058,7 +1977,7 @@
               <w:lang w:eastAsia="ja-JP"/>
             </w:rPr>
           </w:pPr>
-          <w:hyperlink w:anchor="_Toc449389009" w:history="1">
+          <w:hyperlink w:anchor="_Toc450162235" w:history="1">
             <w:r>
               <w:rPr>
                 <w:rStyle w:val="Hypertextovodkaz"/>
@@ -2080,7 +1999,7 @@
                 <w:rStyle w:val="Hypertextovodkaz"/>
                 <w:noProof/>
               </w:rPr>
-              <w:t>Schválení lékařskou etickou komisí</w:t>
+              <w:t>Použité technologie</w:t>
             </w:r>
             <w:r>
               <w:rPr>
@@ -2101,7 +2020,7 @@
                 <w:noProof/>
                 <w:webHidden/>
               </w:rPr>
-              <w:instrText xml:space="preserve"> PAGEREF _Toc449389009 \h </w:instrText>
+              <w:instrText xml:space="preserve"> PAGEREF _Toc450162235 \h </w:instrText>
             </w:r>
             <w:r>
               <w:rPr>
@@ -2121,7 +2040,484 @@
                 <w:noProof/>
                 <w:webHidden/>
               </w:rPr>
-              <w:t>10</w:t>
+              <w:t>11</w:t>
+            </w:r>
+            <w:r>
+              <w:rPr>
+                <w:noProof/>
+                <w:webHidden/>
+              </w:rPr>
+              <w:fldChar w:fldCharType="end"/>
+            </w:r>
+          </w:hyperlink>
+        </w:p>
+        <w:p>
+          <w:pPr>
+            <w:pStyle w:val="Obsah2"/>
+            <w:tabs>
+              <w:tab w:val="left" w:pos="1100"/>
+              <w:tab w:val="right" w:leader="dot" w:pos="9062"/>
+            </w:tabs>
+            <w:rPr>
+              <w:rFonts w:asciiTheme="minorHAnsi" w:hAnsiTheme="minorHAnsi" w:cstheme="minorBidi"/>
+              <w:noProof/>
+              <w:szCs w:val="22"/>
+              <w:lang w:eastAsia="ja-JP"/>
+            </w:rPr>
+          </w:pPr>
+          <w:hyperlink w:anchor="_Toc450162236" w:history="1">
+            <w:r>
+              <w:rPr>
+                <w:rStyle w:val="Hypertextovodkaz"/>
+                <w:noProof/>
+              </w:rPr>
+              <w:t>4.2.</w:t>
+            </w:r>
+            <w:r>
+              <w:rPr>
+                <w:rFonts w:asciiTheme="minorHAnsi" w:hAnsiTheme="minorHAnsi" w:cstheme="minorBidi"/>
+                <w:noProof/>
+                <w:szCs w:val="22"/>
+                <w:lang w:eastAsia="ja-JP"/>
+              </w:rPr>
+              <w:tab/>
+            </w:r>
+            <w:r>
+              <w:rPr>
+                <w:rStyle w:val="Hypertextovodkaz"/>
+                <w:noProof/>
+              </w:rPr>
+              <w:t>Softwarové vzory</w:t>
+            </w:r>
+            <w:r>
+              <w:rPr>
+                <w:noProof/>
+                <w:webHidden/>
+              </w:rPr>
+              <w:tab/>
+            </w:r>
+            <w:r>
+              <w:rPr>
+                <w:noProof/>
+                <w:webHidden/>
+              </w:rPr>
+              <w:fldChar w:fldCharType="begin"/>
+            </w:r>
+            <w:r>
+              <w:rPr>
+                <w:noProof/>
+                <w:webHidden/>
+              </w:rPr>
+              <w:instrText xml:space="preserve"> PAGEREF _Toc450162236 \h </w:instrText>
+            </w:r>
+            <w:r>
+              <w:rPr>
+                <w:noProof/>
+                <w:webHidden/>
+              </w:rPr>
+            </w:r>
+            <w:r>
+              <w:rPr>
+                <w:noProof/>
+                <w:webHidden/>
+              </w:rPr>
+              <w:fldChar w:fldCharType="separate"/>
+            </w:r>
+            <w:r>
+              <w:rPr>
+                <w:noProof/>
+                <w:webHidden/>
+              </w:rPr>
+              <w:t>11</w:t>
+            </w:r>
+            <w:r>
+              <w:rPr>
+                <w:noProof/>
+                <w:webHidden/>
+              </w:rPr>
+              <w:fldChar w:fldCharType="end"/>
+            </w:r>
+          </w:hyperlink>
+        </w:p>
+        <w:p>
+          <w:pPr>
+            <w:pStyle w:val="Obsah3"/>
+            <w:tabs>
+              <w:tab w:val="right" w:leader="dot" w:pos="9062"/>
+            </w:tabs>
+            <w:rPr>
+              <w:rFonts w:asciiTheme="minorHAnsi" w:hAnsiTheme="minorHAnsi" w:cstheme="minorBidi"/>
+              <w:noProof/>
+              <w:szCs w:val="22"/>
+              <w:lang w:eastAsia="ja-JP"/>
+            </w:rPr>
+          </w:pPr>
+          <w:hyperlink w:anchor="_Toc450162237" w:history="1">
+            <w:r>
+              <w:rPr>
+                <w:rStyle w:val="Hypertextovodkaz"/>
+                <w:noProof/>
+              </w:rPr>
+              <w:t>4.2.1. Architektura MVC</w:t>
+            </w:r>
+            <w:r>
+              <w:rPr>
+                <w:noProof/>
+                <w:webHidden/>
+              </w:rPr>
+              <w:tab/>
+            </w:r>
+            <w:r>
+              <w:rPr>
+                <w:noProof/>
+                <w:webHidden/>
+              </w:rPr>
+              <w:fldChar w:fldCharType="begin"/>
+            </w:r>
+            <w:r>
+              <w:rPr>
+                <w:noProof/>
+                <w:webHidden/>
+              </w:rPr>
+              <w:instrText xml:space="preserve"> PAGEREF _Toc450162237 \h </w:instrText>
+            </w:r>
+            <w:r>
+              <w:rPr>
+                <w:noProof/>
+                <w:webHidden/>
+              </w:rPr>
+            </w:r>
+            <w:r>
+              <w:rPr>
+                <w:noProof/>
+                <w:webHidden/>
+              </w:rPr>
+              <w:fldChar w:fldCharType="separate"/>
+            </w:r>
+            <w:r>
+              <w:rPr>
+                <w:noProof/>
+                <w:webHidden/>
+              </w:rPr>
+              <w:t>11</w:t>
+            </w:r>
+            <w:r>
+              <w:rPr>
+                <w:noProof/>
+                <w:webHidden/>
+              </w:rPr>
+              <w:fldChar w:fldCharType="end"/>
+            </w:r>
+          </w:hyperlink>
+        </w:p>
+        <w:p>
+          <w:pPr>
+            <w:pStyle w:val="Obsah3"/>
+            <w:tabs>
+              <w:tab w:val="right" w:leader="dot" w:pos="9062"/>
+            </w:tabs>
+            <w:rPr>
+              <w:rFonts w:asciiTheme="minorHAnsi" w:hAnsiTheme="minorHAnsi" w:cstheme="minorBidi"/>
+              <w:noProof/>
+              <w:szCs w:val="22"/>
+              <w:lang w:eastAsia="ja-JP"/>
+            </w:rPr>
+          </w:pPr>
+          <w:hyperlink w:anchor="_Toc450162238" w:history="1">
+            <w:r>
+              <w:rPr>
+                <w:rStyle w:val="Hypertextovodkaz"/>
+                <w:noProof/>
+              </w:rPr>
+              <w:t>4.2.2. Návrhový vzor Facade</w:t>
+            </w:r>
+            <w:r>
+              <w:rPr>
+                <w:noProof/>
+                <w:webHidden/>
+              </w:rPr>
+              <w:tab/>
+            </w:r>
+            <w:r>
+              <w:rPr>
+                <w:noProof/>
+                <w:webHidden/>
+              </w:rPr>
+              <w:fldChar w:fldCharType="begin"/>
+            </w:r>
+            <w:r>
+              <w:rPr>
+                <w:noProof/>
+                <w:webHidden/>
+              </w:rPr>
+              <w:instrText xml:space="preserve"> PAGEREF _Toc450162238 \h </w:instrText>
+            </w:r>
+            <w:r>
+              <w:rPr>
+                <w:noProof/>
+                <w:webHidden/>
+              </w:rPr>
+            </w:r>
+            <w:r>
+              <w:rPr>
+                <w:noProof/>
+                <w:webHidden/>
+              </w:rPr>
+              <w:fldChar w:fldCharType="separate"/>
+            </w:r>
+            <w:r>
+              <w:rPr>
+                <w:noProof/>
+                <w:webHidden/>
+              </w:rPr>
+              <w:t>12</w:t>
+            </w:r>
+            <w:r>
+              <w:rPr>
+                <w:noProof/>
+                <w:webHidden/>
+              </w:rPr>
+              <w:fldChar w:fldCharType="end"/>
+            </w:r>
+          </w:hyperlink>
+        </w:p>
+        <w:p>
+          <w:pPr>
+            <w:pStyle w:val="Obsah3"/>
+            <w:tabs>
+              <w:tab w:val="right" w:leader="dot" w:pos="9062"/>
+            </w:tabs>
+            <w:rPr>
+              <w:rFonts w:asciiTheme="minorHAnsi" w:hAnsiTheme="minorHAnsi" w:cstheme="minorBidi"/>
+              <w:noProof/>
+              <w:szCs w:val="22"/>
+              <w:lang w:eastAsia="ja-JP"/>
+            </w:rPr>
+          </w:pPr>
+          <w:hyperlink w:anchor="_Toc450162239" w:history="1">
+            <w:r>
+              <w:rPr>
+                <w:rStyle w:val="Hypertextovodkaz"/>
+                <w:noProof/>
+              </w:rPr>
+              <w:t>4.2.3. Návrhový vzor Singleton</w:t>
+            </w:r>
+            <w:r>
+              <w:rPr>
+                <w:noProof/>
+                <w:webHidden/>
+              </w:rPr>
+              <w:tab/>
+            </w:r>
+            <w:r>
+              <w:rPr>
+                <w:noProof/>
+                <w:webHidden/>
+              </w:rPr>
+              <w:fldChar w:fldCharType="begin"/>
+            </w:r>
+            <w:r>
+              <w:rPr>
+                <w:noProof/>
+                <w:webHidden/>
+              </w:rPr>
+              <w:instrText xml:space="preserve"> PAGEREF _Toc450162239 \h </w:instrText>
+            </w:r>
+            <w:r>
+              <w:rPr>
+                <w:noProof/>
+                <w:webHidden/>
+              </w:rPr>
+            </w:r>
+            <w:r>
+              <w:rPr>
+                <w:noProof/>
+                <w:webHidden/>
+              </w:rPr>
+              <w:fldChar w:fldCharType="separate"/>
+            </w:r>
+            <w:r>
+              <w:rPr>
+                <w:noProof/>
+                <w:webHidden/>
+              </w:rPr>
+              <w:t>14</w:t>
+            </w:r>
+            <w:r>
+              <w:rPr>
+                <w:noProof/>
+                <w:webHidden/>
+              </w:rPr>
+              <w:fldChar w:fldCharType="end"/>
+            </w:r>
+          </w:hyperlink>
+        </w:p>
+        <w:p>
+          <w:pPr>
+            <w:pStyle w:val="Obsah2"/>
+            <w:tabs>
+              <w:tab w:val="left" w:pos="1100"/>
+              <w:tab w:val="right" w:leader="dot" w:pos="9062"/>
+            </w:tabs>
+            <w:rPr>
+              <w:rFonts w:asciiTheme="minorHAnsi" w:hAnsiTheme="minorHAnsi" w:cstheme="minorBidi"/>
+              <w:noProof/>
+              <w:szCs w:val="22"/>
+              <w:lang w:eastAsia="ja-JP"/>
+            </w:rPr>
+          </w:pPr>
+          <w:hyperlink w:anchor="_Toc450162240" w:history="1">
+            <w:r>
+              <w:rPr>
+                <w:rStyle w:val="Hypertextovodkaz"/>
+                <w:noProof/>
+              </w:rPr>
+              <w:t>4.3.</w:t>
+            </w:r>
+            <w:r>
+              <w:rPr>
+                <w:rFonts w:asciiTheme="minorHAnsi" w:hAnsiTheme="minorHAnsi" w:cstheme="minorBidi"/>
+                <w:noProof/>
+                <w:szCs w:val="22"/>
+                <w:lang w:eastAsia="ja-JP"/>
+              </w:rPr>
+              <w:tab/>
+            </w:r>
+            <w:r>
+              <w:rPr>
+                <w:rStyle w:val="Hypertextovodkaz"/>
+                <w:noProof/>
+              </w:rPr>
+              <w:t>Uživatelská oprávnění</w:t>
+            </w:r>
+            <w:r>
+              <w:rPr>
+                <w:noProof/>
+                <w:webHidden/>
+              </w:rPr>
+              <w:tab/>
+            </w:r>
+            <w:r>
+              <w:rPr>
+                <w:noProof/>
+                <w:webHidden/>
+              </w:rPr>
+              <w:fldChar w:fldCharType="begin"/>
+            </w:r>
+            <w:r>
+              <w:rPr>
+                <w:noProof/>
+                <w:webHidden/>
+              </w:rPr>
+              <w:instrText xml:space="preserve"> PAGEREF _Toc450162240 \h </w:instrText>
+            </w:r>
+            <w:r>
+              <w:rPr>
+                <w:noProof/>
+                <w:webHidden/>
+              </w:rPr>
+            </w:r>
+            <w:r>
+              <w:rPr>
+                <w:noProof/>
+                <w:webHidden/>
+              </w:rPr>
+              <w:fldChar w:fldCharType="separate"/>
+            </w:r>
+            <w:r>
+              <w:rPr>
+                <w:noProof/>
+                <w:webHidden/>
+              </w:rPr>
+              <w:t>14</w:t>
+            </w:r>
+            <w:r>
+              <w:rPr>
+                <w:noProof/>
+                <w:webHidden/>
+              </w:rPr>
+              <w:fldChar w:fldCharType="end"/>
+            </w:r>
+          </w:hyperlink>
+        </w:p>
+        <w:p>
+          <w:pPr>
+            <w:pStyle w:val="Obsah2"/>
+            <w:tabs>
+              <w:tab w:val="left" w:pos="1100"/>
+              <w:tab w:val="right" w:leader="dot" w:pos="9062"/>
+            </w:tabs>
+            <w:rPr>
+              <w:rFonts w:asciiTheme="minorHAnsi" w:hAnsiTheme="minorHAnsi" w:cstheme="minorBidi"/>
+              <w:noProof/>
+              <w:szCs w:val="22"/>
+              <w:lang w:eastAsia="ja-JP"/>
+            </w:rPr>
+          </w:pPr>
+          <w:hyperlink w:anchor="_Toc450162241" w:history="1">
+            <w:r>
+              <w:rPr>
+                <w:rStyle w:val="Hypertextovodkaz"/>
+                <w:noProof/>
+              </w:rPr>
+              <w:t>4.4.</w:t>
+            </w:r>
+            <w:r>
+              <w:rPr>
+                <w:rFonts w:asciiTheme="minorHAnsi" w:hAnsiTheme="minorHAnsi" w:cstheme="minorBidi"/>
+                <w:noProof/>
+                <w:szCs w:val="22"/>
+                <w:lang w:eastAsia="ja-JP"/>
+              </w:rPr>
+              <w:tab/>
+            </w:r>
+            <w:r>
+              <w:rPr>
+                <w:rStyle w:val="Hypertextovodkaz"/>
+                <w:noProof/>
+              </w:rPr>
+              <w:t>Popis jednotlivých částí</w:t>
+            </w:r>
+            <w:r>
+              <w:rPr>
+                <w:noProof/>
+                <w:webHidden/>
+              </w:rPr>
+              <w:tab/>
+            </w:r>
+            <w:r>
+              <w:rPr>
+                <w:noProof/>
+                <w:webHidden/>
+              </w:rPr>
+              <w:fldChar w:fldCharType="begin"/>
+            </w:r>
+            <w:r>
+              <w:rPr>
+                <w:noProof/>
+                <w:webHidden/>
+              </w:rPr>
+              <w:instrText xml:space="preserve"> PAGEREF _Toc450162241 \h </w:instrText>
+            </w:r>
+            <w:r>
+              <w:rPr>
+                <w:noProof/>
+                <w:webHidden/>
+              </w:rPr>
+            </w:r>
+            <w:r>
+              <w:rPr>
+                <w:noProof/>
+                <w:webHidden/>
+              </w:rPr>
+              <w:fldChar w:fldCharType="separate"/>
+            </w:r>
+            <w:r>
+              <w:rPr>
+                <w:noProof/>
+                <w:webHidden/>
+              </w:rPr>
+              <w:t>14</w:t>
             </w:r>
             <w:r>
               <w:rPr>
@@ -2145,13 +2541,13 @@
               <w:lang w:eastAsia="ja-JP"/>
             </w:rPr>
           </w:pPr>
-          <w:hyperlink w:anchor="_Toc449389010" w:history="1">
+          <w:hyperlink w:anchor="_Toc450162242" w:history="1">
             <w:r>
               <w:rPr>
                 <w:rStyle w:val="Hypertextovodkaz"/>
                 <w:noProof/>
               </w:rPr>
-              <w:t>5. Závěr</w:t>
+              <w:t>5. Výsledky a jejich zhodnocení</w:t>
             </w:r>
             <w:r>
               <w:rPr>
@@ -2172,7 +2568,7 @@
                 <w:noProof/>
                 <w:webHidden/>
               </w:rPr>
-              <w:instrText xml:space="preserve"> PAGEREF _Toc449389010 \h </w:instrText>
+              <w:instrText xml:space="preserve"> PAGEREF _Toc450162242 \h </w:instrText>
             </w:r>
             <w:r>
               <w:rPr>
@@ -2192,7 +2588,220 @@
                 <w:noProof/>
                 <w:webHidden/>
               </w:rPr>
-              <w:t>10</w:t>
+              <w:t>14</w:t>
+            </w:r>
+            <w:r>
+              <w:rPr>
+                <w:noProof/>
+                <w:webHidden/>
+              </w:rPr>
+              <w:fldChar w:fldCharType="end"/>
+            </w:r>
+          </w:hyperlink>
+        </w:p>
+        <w:p>
+          <w:pPr>
+            <w:pStyle w:val="Obsah1"/>
+            <w:tabs>
+              <w:tab w:val="right" w:leader="dot" w:pos="9062"/>
+            </w:tabs>
+            <w:rPr>
+              <w:rFonts w:asciiTheme="minorHAnsi" w:hAnsiTheme="minorHAnsi" w:cstheme="minorBidi"/>
+              <w:noProof/>
+              <w:szCs w:val="22"/>
+              <w:lang w:eastAsia="ja-JP"/>
+            </w:rPr>
+          </w:pPr>
+          <w:hyperlink w:anchor="_Toc450162243" w:history="1">
+            <w:r>
+              <w:rPr>
+                <w:rStyle w:val="Hypertextovodkaz"/>
+                <w:noProof/>
+              </w:rPr>
+              <w:t>6. Závěr</w:t>
+            </w:r>
+            <w:r>
+              <w:rPr>
+                <w:noProof/>
+                <w:webHidden/>
+              </w:rPr>
+              <w:tab/>
+            </w:r>
+            <w:r>
+              <w:rPr>
+                <w:noProof/>
+                <w:webHidden/>
+              </w:rPr>
+              <w:fldChar w:fldCharType="begin"/>
+            </w:r>
+            <w:r>
+              <w:rPr>
+                <w:noProof/>
+                <w:webHidden/>
+              </w:rPr>
+              <w:instrText xml:space="preserve"> PAGEREF _Toc450162243 \h </w:instrText>
+            </w:r>
+            <w:r>
+              <w:rPr>
+                <w:noProof/>
+                <w:webHidden/>
+              </w:rPr>
+            </w:r>
+            <w:r>
+              <w:rPr>
+                <w:noProof/>
+                <w:webHidden/>
+              </w:rPr>
+              <w:fldChar w:fldCharType="separate"/>
+            </w:r>
+            <w:r>
+              <w:rPr>
+                <w:noProof/>
+                <w:webHidden/>
+              </w:rPr>
+              <w:t>14</w:t>
+            </w:r>
+            <w:r>
+              <w:rPr>
+                <w:noProof/>
+                <w:webHidden/>
+              </w:rPr>
+              <w:fldChar w:fldCharType="end"/>
+            </w:r>
+          </w:hyperlink>
+        </w:p>
+        <w:p>
+          <w:pPr>
+            <w:pStyle w:val="Obsah1"/>
+            <w:tabs>
+              <w:tab w:val="right" w:leader="dot" w:pos="9062"/>
+            </w:tabs>
+            <w:rPr>
+              <w:rFonts w:asciiTheme="minorHAnsi" w:hAnsiTheme="minorHAnsi" w:cstheme="minorBidi"/>
+              <w:noProof/>
+              <w:szCs w:val="22"/>
+              <w:lang w:eastAsia="ja-JP"/>
+            </w:rPr>
+          </w:pPr>
+          <w:hyperlink w:anchor="_Toc450162244" w:history="1">
+            <w:r>
+              <w:rPr>
+                <w:rStyle w:val="Hypertextovodkaz"/>
+                <w:noProof/>
+              </w:rPr>
+              <w:t>7. Seznam použitých informačních zdrojů</w:t>
+            </w:r>
+            <w:r>
+              <w:rPr>
+                <w:noProof/>
+                <w:webHidden/>
+              </w:rPr>
+              <w:tab/>
+            </w:r>
+            <w:r>
+              <w:rPr>
+                <w:noProof/>
+                <w:webHidden/>
+              </w:rPr>
+              <w:fldChar w:fldCharType="begin"/>
+            </w:r>
+            <w:r>
+              <w:rPr>
+                <w:noProof/>
+                <w:webHidden/>
+              </w:rPr>
+              <w:instrText xml:space="preserve"> PAGEREF _Toc450162244 \h </w:instrText>
+            </w:r>
+            <w:r>
+              <w:rPr>
+                <w:noProof/>
+                <w:webHidden/>
+              </w:rPr>
+            </w:r>
+            <w:r>
+              <w:rPr>
+                <w:noProof/>
+                <w:webHidden/>
+              </w:rPr>
+              <w:fldChar w:fldCharType="separate"/>
+            </w:r>
+            <w:r>
+              <w:rPr>
+                <w:noProof/>
+                <w:webHidden/>
+              </w:rPr>
+              <w:t>14</w:t>
+            </w:r>
+            <w:r>
+              <w:rPr>
+                <w:noProof/>
+                <w:webHidden/>
+              </w:rPr>
+              <w:fldChar w:fldCharType="end"/>
+            </w:r>
+          </w:hyperlink>
+        </w:p>
+        <w:p>
+          <w:pPr>
+            <w:pStyle w:val="Obsah1"/>
+            <w:tabs>
+              <w:tab w:val="right" w:leader="dot" w:pos="9062"/>
+            </w:tabs>
+            <w:rPr>
+              <w:rFonts w:asciiTheme="minorHAnsi" w:hAnsiTheme="minorHAnsi" w:cstheme="minorBidi"/>
+              <w:noProof/>
+              <w:szCs w:val="22"/>
+              <w:lang w:eastAsia="ja-JP"/>
+            </w:rPr>
+          </w:pPr>
+          <w:hyperlink w:anchor="_Toc450162245" w:history="1">
+            <w:r>
+              <w:rPr>
+                <w:rStyle w:val="Hypertextovodkaz"/>
+                <w:noProof/>
+              </w:rPr>
+              <w:t>8. Přílohy</w:t>
+            </w:r>
+            <w:r>
+              <w:rPr>
+                <w:noProof/>
+                <w:webHidden/>
+              </w:rPr>
+              <w:tab/>
+            </w:r>
+            <w:r>
+              <w:rPr>
+                <w:noProof/>
+                <w:webHidden/>
+              </w:rPr>
+              <w:fldChar w:fldCharType="begin"/>
+            </w:r>
+            <w:r>
+              <w:rPr>
+                <w:noProof/>
+                <w:webHidden/>
+              </w:rPr>
+              <w:instrText xml:space="preserve"> PAGEREF _Toc450162245 \h </w:instrText>
+            </w:r>
+            <w:r>
+              <w:rPr>
+                <w:noProof/>
+                <w:webHidden/>
+              </w:rPr>
+            </w:r>
+            <w:r>
+              <w:rPr>
+                <w:noProof/>
+                <w:webHidden/>
+              </w:rPr>
+              <w:fldChar w:fldCharType="separate"/>
+            </w:r>
+            <w:r>
+              <w:rPr>
+                <w:noProof/>
+                <w:webHidden/>
+              </w:rPr>
+              <w:t>14</w:t>
             </w:r>
             <w:r>
               <w:rPr>
@@ -2232,12 +2841,12 @@
       <w:pPr>
         <w:pStyle w:val="Nadpis1"/>
       </w:pPr>
-      <w:bookmarkStart w:id="0" w:name="_Toc449388997"/>
+      <w:bookmarkStart w:id="1" w:name="_Toc450162224"/>
       <w:r>
         <w:lastRenderedPageBreak/>
         <w:t>Úvod</w:t>
       </w:r>
-      <w:bookmarkEnd w:id="0"/>
+      <w:bookmarkEnd w:id="1"/>
     </w:p>
     <w:p>
       <w:pPr>
@@ -2322,7 +2931,13 @@
         <w:t xml:space="preserve"> </w:t>
       </w:r>
       <w:r>
-        <w:t>Byl by to jeden z mnoha dalších systémů, který by zobrazoval naměřená data z</w:t>
+        <w:t xml:space="preserve">Byl by to jeden z mnoha dalších systémů, </w:t>
+      </w:r>
+      <w:r>
+        <w:t xml:space="preserve">jenž </w:t>
+      </w:r>
+      <w:r>
+        <w:t>by zobrazoval naměřená data z</w:t>
       </w:r>
       <w:r>
         <w:t> </w:t>
@@ -2346,7 +2961,19 @@
         <w:t>hodnotou navíc</w:t>
       </w:r>
       <w:r>
-        <w:t xml:space="preserve"> bylo a stále je zobrazení dat naměřených z aktivity trackeru.</w:t>
+        <w:t xml:space="preserve"> </w:t>
+      </w:r>
+      <w:r>
+        <w:t>bylo, a</w:t>
+      </w:r>
+      <w:r>
+        <w:t xml:space="preserve"> stále je</w:t>
+      </w:r>
+      <w:r>
+        <w:t>,</w:t>
+      </w:r>
+      <w:r>
+        <w:t xml:space="preserve"> zobrazení dat naměřených z aktivity trackeru.</w:t>
       </w:r>
     </w:p>
     <w:p>
@@ -2428,7 +3055,16 @@
         <w:t>Projekt nyní disponuje nejen základním zobrazením naměřených ve</w:t>
       </w:r>
       <w:r>
-        <w:t xml:space="preserve">ličin, ale nahráváním vyexportovaných dat z vybraných zařízení, správou zařízení, diabetickým deníkem, exportem dat pro statistická vyhodnocení a </w:t>
+        <w:t>ličin, ale</w:t>
+      </w:r>
+      <w:r>
+        <w:t xml:space="preserve"> </w:t>
+      </w:r>
+      <w:r>
+        <w:t xml:space="preserve">také </w:t>
+      </w:r>
+      <w:r>
+        <w:t xml:space="preserve">nahráváním vyexportovaných dat z vybraných zařízení, správou zařízení, diabetickým deníkem, exportem dat pro statistická vyhodnocení a </w:t>
       </w:r>
       <w:r>
         <w:t xml:space="preserve">mnoha </w:t>
@@ -2502,63 +3138,60 @@
       <w:pPr>
         <w:pStyle w:val="Nadpis2"/>
       </w:pPr>
-      <w:bookmarkStart w:id="1" w:name="_Toc449388998"/>
+      <w:bookmarkStart w:id="2" w:name="_Toc450162225"/>
       <w:r>
         <w:lastRenderedPageBreak/>
         <w:t>Přínosy práce</w:t>
       </w:r>
-      <w:bookmarkEnd w:id="1"/>
+      <w:bookmarkEnd w:id="2"/>
     </w:p>
     <w:p>
       <w:pPr>
         <w:ind w:left="114"/>
       </w:pPr>
       <w:r>
-        <w:t>Výsledky d</w:t>
-      </w:r>
-      <w:r>
-        <w:t>iplomová práce, jak již bylo zmíněno</w:t>
+        <w:t xml:space="preserve">Výsledky </w:t>
+      </w:r>
+      <w:r>
+        <w:t xml:space="preserve">diplomové </w:t>
+      </w:r>
+      <w:r>
+        <w:t>práce, jak již bylo zmíněno v</w:t>
+      </w:r>
+      <w:r>
+        <w:t> </w:t>
+      </w:r>
+      <w:r>
+        <w:t>úvodu</w:t>
       </w:r>
       <w:r>
         <w:t>,</w:t>
       </w:r>
       <w:r>
-        <w:t xml:space="preserve"> v</w:t>
+        <w:t xml:space="preserve"> </w:t>
+      </w:r>
+      <w:r>
+        <w:t xml:space="preserve">mají </w:t>
+      </w:r>
+      <w:r>
+        <w:t>zjednodušit kontrolu</w:t>
+      </w:r>
+      <w:r>
+        <w:t xml:space="preserve"> a dohled lékaře</w:t>
+      </w:r>
+      <w:r>
+        <w:t xml:space="preserve"> </w:t>
+      </w:r>
+      <w:r>
+        <w:t>nad pacienty</w:t>
+      </w:r>
+      <w:r>
+        <w:t xml:space="preserve"> s</w:t>
       </w:r>
       <w:r>
         <w:t> </w:t>
       </w:r>
       <w:r>
-        <w:t>úvodu</w:t>
-      </w:r>
-      <w:r>
-        <w:t>,</w:t>
-      </w:r>
-      <w:r>
-        <w:t xml:space="preserve"> </w:t>
-      </w:r>
-      <w:r>
-        <w:t xml:space="preserve">mají </w:t>
-      </w:r>
-      <w:r>
-        <w:t>zjednodušit kontrolu</w:t>
-      </w:r>
-      <w:r>
-        <w:t xml:space="preserve"> a dohled lékaře</w:t>
-      </w:r>
-      <w:r>
-        <w:t xml:space="preserve"> </w:t>
-      </w:r>
-      <w:r>
-        <w:t>nad pacienty</w:t>
-      </w:r>
-      <w:r>
-        <w:t xml:space="preserve"> s</w:t>
-      </w:r>
-      <w:r>
-        <w:t> </w:t>
-      </w:r>
-      <w:r>
         <w:t>diabetem</w:t>
       </w:r>
       <w:r>
@@ -2583,11 +3216,7 @@
         <w:t>glykémii</w:t>
       </w:r>
       <w:r>
-        <w:t xml:space="preserve">. Hlavní výhodou tohoto tenkého klienta je </w:t>
-      </w:r>
-      <w:proofErr w:type="spellStart"/>
-      <w:r>
-        <w:t>multiplatfo</w:t>
+        <w:t>. Hlavní výhodou tohoto tenkého klienta je multiplatfo</w:t>
       </w:r>
       <w:r>
         <w:t>r</w:t>
@@ -2595,7 +3224,6 @@
       <w:r>
         <w:t>movost</w:t>
       </w:r>
-      <w:proofErr w:type="spellEnd"/>
       <w:r>
         <w:t xml:space="preserve"> a tedy nezávislost na operačním systému nebo zařízení, na kterém jsou zobrazována.</w:t>
       </w:r>
@@ -2654,22 +3282,153 @@
         <w:t xml:space="preserve">pouze </w:t>
       </w:r>
       <w:r>
-        <w:t>stáhnout data měřených veličin pomocí jednoho kliknutí bez nutnosti procházet aplikace od zařízení třetích stran, aby data stáhla.</w:t>
-      </w:r>
-    </w:p>
-    <w:p>
+        <w:t>stáhnout data měřených veličin pomocí jednoho kliknutí</w:t>
+      </w:r>
+      <w:r>
+        <w:t>,</w:t>
+      </w:r>
+      <w:r>
+        <w:t xml:space="preserve"> bez nutnosti procházet aplikace od zařízení třetích stran, aby data stáhla.</w:t>
+      </w:r>
+    </w:p>
+    <w:p>
+      <w:pPr>
+        <w:pStyle w:val="Nadpis1"/>
+      </w:pPr>
       <w:r>
         <w:br w:type="page"/>
       </w:r>
+      <w:bookmarkStart w:id="3" w:name="_Toc450162226"/>
+      <w:r>
+        <w:lastRenderedPageBreak/>
+        <w:t>Problematika a její cíle</w:t>
+      </w:r>
+      <w:bookmarkEnd w:id="3"/>
+    </w:p>
+    <w:p>
+      <w:r>
+        <w:t xml:space="preserve"> Pro řešení problematiky sběru a zobrazení pacientských dat se MUDr. Jan Brož obrátil na společné pracoviště Fakulty biomedicínského inženýrství a 1. lékařské fakulty. Po rešerši již existujících systémů Ing. Jan Mužík došel k závěru, že neexistuje dostatečně komplexní a konfigurovatelný systém, aby vyhověl požadavkům lékaře.</w:t>
+      </w:r>
+    </w:p>
+    <w:p>
+      <w:r>
+        <w:t xml:space="preserve"> Vznikl projekt, který měl vyhovět tehdejším požadavkům MUDr. Brože. Základními požadavky bylo, aby uživatel mohl jednoduše měřit pomocí setu (</w:t>
+      </w:r>
+      <w:proofErr w:type="spellStart"/>
+      <w:r>
+        <w:t>aktivimetr</w:t>
+      </w:r>
+      <w:proofErr w:type="spellEnd"/>
+      <w:r>
+        <w:t xml:space="preserve"> a glukometr). Hodnoty naměřené za dobu nošení se měly následně zobrazit tak, aby bylo možné sledovat souvislosti mezi naměřenými daty, kterými byla aktivita a glykémie.</w:t>
+      </w:r>
+    </w:p>
+    <w:p>
+      <w:r>
+        <w:t xml:space="preserve"> Ing. Mužík navrhl systém, který se skládá z několika částí. Jednalo se o set, jenž obsahoval chytrý telefon, na který se data ukládala a odesílala se na server ke zpracování. Tento set rovněž obsahoval aktivitimetr </w:t>
+      </w:r>
+      <w:proofErr w:type="spellStart"/>
+      <w:r>
+        <w:t>Fitbit</w:t>
+      </w:r>
+      <w:proofErr w:type="spellEnd"/>
+      <w:r>
+        <w:t xml:space="preserve"> a glukometr. Další částí systému bylo využití aplikace pro chytré telefony s operačním systémem Android. Aplikace </w:t>
+      </w:r>
+      <w:proofErr w:type="spellStart"/>
+      <w:r>
+        <w:t>DiabetesDagboka</w:t>
+      </w:r>
+      <w:proofErr w:type="spellEnd"/>
+      <w:r>
+        <w:t xml:space="preserve"> je určen především pro záznam do diabetického deníku a zobrazení naměřených dat. Poslední částí systému byl tzv. tenký klient s názvem Diani, kterým se zabývá tato diplomová práce.</w:t>
+      </w:r>
+    </w:p>
+    <w:p>
+      <w:r>
+        <w:t xml:space="preserve"> Požadavkem na tento systém bylo, aby uživatel, kterým v té době byl jen MUDr. Jan Brož a další výzkumní pracovníci, mohli zobrazit do infografiky naměřená data pacientů a sledovat závislosti glykémie a aktivity. Dalším požadavkem, který </w:t>
+      </w:r>
+      <w:proofErr w:type="gramStart"/>
+      <w:r>
+        <w:t>navrhl</w:t>
+      </w:r>
+      <w:proofErr w:type="gramEnd"/>
+      <w:r>
+        <w:t xml:space="preserve"> Ing. Mužík </w:t>
+      </w:r>
+      <w:proofErr w:type="gramStart"/>
+      <w:r>
+        <w:t>bylo</w:t>
+      </w:r>
+      <w:proofErr w:type="gramEnd"/>
+      <w:r>
+        <w:t xml:space="preserve">, aby tento systém mohl jednoduše propojovat zařízení (v té době </w:t>
+      </w:r>
+      <w:proofErr w:type="spellStart"/>
+      <w:r>
+        <w:t>Fitbit</w:t>
+      </w:r>
+      <w:proofErr w:type="spellEnd"/>
+      <w:r>
+        <w:t xml:space="preserve">) s pacientem, propojovat pro sběr dat tzv. </w:t>
+      </w:r>
+      <w:proofErr w:type="spellStart"/>
+      <w:r>
+        <w:t>Fitbit</w:t>
+      </w:r>
+      <w:proofErr w:type="spellEnd"/>
+      <w:r>
+        <w:t xml:space="preserve"> účet se systémem Diani, spravovat karty pacientů, nahrávat data z exportů různých zařízení.</w:t>
+      </w:r>
+    </w:p>
+    <w:p>
+      <w:pPr>
+        <w:pStyle w:val="Bezmezer"/>
+      </w:pPr>
+      <w:r>
+        <w:t xml:space="preserve"> V současné době systém využívají aplikaci Diani MUDr. Brož, výzkumní pracovníci a testující uživatelé s diabetem.</w:t>
+      </w:r>
+    </w:p>
+    <w:p>
+      <w:pPr>
+        <w:pStyle w:val="Nadpis2"/>
+      </w:pPr>
+      <w:r>
+        <w:t xml:space="preserve"> </w:t>
+      </w:r>
+      <w:bookmarkStart w:id="4" w:name="_Toc450162227"/>
+      <w:r>
+        <w:t>Schválení lékařskou etickou komisí</w:t>
+      </w:r>
+      <w:bookmarkEnd w:id="4"/>
+    </w:p>
+    <w:p>
+      <w:pPr>
+        <w:ind w:left="199"/>
+      </w:pPr>
+      <w:r>
+        <w:t xml:space="preserve"> Před začátkem sdílení pacientských dat MUDr. Jan Brož studii spojenou s tímto projektem a to včetně aplikace Diani konzultoval s lékařskou etickou komisí Fakultní nemocnice Motol, která schválila sdílení anonymizovaných pacientských dat pro výzkumnou činnost. </w:t>
+      </w:r>
+    </w:p>
+    <w:p>
+      <w:pPr>
+        <w:spacing w:before="0" w:after="120"/>
+        <w:ind w:firstLine="0"/>
+      </w:pPr>
+      <w:r>
+        <w:br w:type="page"/>
+      </w:r>
     </w:p>
     <w:p>
       <w:pPr>
         <w:pStyle w:val="Nadpis1"/>
       </w:pPr>
+      <w:bookmarkStart w:id="5" w:name="_Toc450162228"/>
       <w:r>
         <w:lastRenderedPageBreak/>
         <w:t>Stav poznatků o řešené problematice</w:t>
       </w:r>
+      <w:bookmarkEnd w:id="5"/>
     </w:p>
     <w:p>
       <w:pPr>
@@ -2695,28 +3454,18 @@
       <w:pPr>
         <w:pStyle w:val="Nadpis2"/>
       </w:pPr>
-      <w:bookmarkStart w:id="2" w:name="_Toc449389000"/>
-      <w:proofErr w:type="spellStart"/>
-      <w:r>
-        <w:t>Dexcom</w:t>
-      </w:r>
-      <w:proofErr w:type="spellEnd"/>
-      <w:r>
-        <w:t xml:space="preserve"> Studio</w:t>
-      </w:r>
-      <w:bookmarkEnd w:id="2"/>
+      <w:bookmarkStart w:id="6" w:name="_Toc450162229"/>
+      <w:r>
+        <w:t>Dexcom Studio</w:t>
+      </w:r>
+      <w:bookmarkEnd w:id="6"/>
     </w:p>
     <w:p>
       <w:r>
         <w:t xml:space="preserve"> </w:t>
       </w:r>
-      <w:proofErr w:type="spellStart"/>
-      <w:r>
-        <w:t>Dexcom</w:t>
-      </w:r>
-      <w:proofErr w:type="spellEnd"/>
-      <w:r>
-        <w:t xml:space="preserve"> studio je </w:t>
+      <w:r>
+        <w:t xml:space="preserve">Dexcom studio je </w:t>
       </w:r>
       <w:r>
         <w:t>a</w:t>
@@ -2743,13 +3492,8 @@
         <w:t xml:space="preserve"> glykémie (dále jen zkráceně CGM) od</w:t>
       </w:r>
       <w:r>
-        <w:t xml:space="preserve"> výrobce </w:t>
-      </w:r>
-      <w:proofErr w:type="spellStart"/>
-      <w:r>
-        <w:t>Dexcom</w:t>
-      </w:r>
-      <w:proofErr w:type="spellEnd"/>
+        <w:t xml:space="preserve"> výrobce Dexcom</w:t>
+      </w:r>
       <w:r>
         <w:t>. Aplikace disponuje několika nástroji (grafy), které</w:t>
       </w:r>
@@ -2764,19 +3508,11 @@
       <w:r>
         <w:t xml:space="preserve"> Graf </w:t>
       </w:r>
-      <w:proofErr w:type="spellStart"/>
       <w:r>
         <w:rPr>
           <w:i/>
         </w:rPr>
-        <w:t>Pattern</w:t>
-      </w:r>
-      <w:proofErr w:type="spellEnd"/>
-      <w:r>
-        <w:rPr>
-          <w:i/>
-        </w:rPr>
-        <w:t xml:space="preserve"> Map</w:t>
+        <w:t>Pattern Map</w:t>
       </w:r>
       <w:r>
         <w:rPr>
@@ -2798,26 +3534,172 @@
       <w:r>
         <w:t xml:space="preserve"> Statistika </w:t>
       </w:r>
-      <w:proofErr w:type="spellStart"/>
       <w:r>
         <w:rPr>
           <w:i/>
         </w:rPr>
-        <w:t>Insights</w:t>
-      </w:r>
-      <w:proofErr w:type="spellEnd"/>
+        <w:t>Insights and Potential Solutions</w:t>
+      </w:r>
+      <w:r>
+        <w:t xml:space="preserve"> předkládá uživateli tabulku s</w:t>
+      </w:r>
+      <w:r>
+        <w:t> pravidelnými sekvencemi</w:t>
+      </w:r>
+      <w:r>
+        <w:t>,</w:t>
+      </w:r>
+      <w:r>
+        <w:t xml:space="preserve"> nočními a denními</w:t>
+      </w:r>
+      <w:r>
+        <w:t>,</w:t>
+      </w:r>
+      <w:r>
+        <w:t xml:space="preserve"> </w:t>
+      </w:r>
+      <w:r>
+        <w:t xml:space="preserve">nízkých (resp. vysokých) hodnot glykémie. Dále v této infografice </w:t>
+      </w:r>
+      <w:r>
+        <w:t>poskytuje doporučení, jak</w:t>
+      </w:r>
+      <w:r>
+        <w:t xml:space="preserve"> </w:t>
+      </w:r>
+      <w:r>
+        <w:t>výše zmíněným stavům předejít.</w:t>
+      </w:r>
+    </w:p>
+    <w:p>
+      <w:pPr>
+        <w:pStyle w:val="Bezmezer"/>
+      </w:pPr>
+      <w:r>
+        <w:t xml:space="preserve"> Další statistickou tabulkou, kterou nalezneme v aplikaci Dexcom studio </w:t>
+      </w:r>
+      <w:r>
+        <w:t xml:space="preserve">je </w:t>
+      </w:r>
       <w:r>
         <w:rPr>
           <w:i/>
         </w:rPr>
-        <w:t xml:space="preserve"> and </w:t>
-      </w:r>
-      <w:proofErr w:type="spellStart"/>
+        <w:t>Summary</w:t>
+      </w:r>
       <w:r>
         <w:rPr>
           <w:i/>
         </w:rPr>
-        <w:t>Potential</w:t>
+        <w:t xml:space="preserve"> Statistics and Interpretaion</w:t>
+      </w:r>
+      <w:r>
+        <w:t>. Tento přehled poskytuje informace o četnosti rozložení úrovní glykémie, běžné odchylce, četnosti kalibrace senzoru pro měření, průměrné hodnotě glykém</w:t>
+      </w:r>
+      <w:r>
+        <w:t>i</w:t>
+      </w:r>
+      <w:r>
+        <w:t>i</w:t>
+      </w:r>
+      <w:r>
+        <w:t>.</w:t>
+      </w:r>
+    </w:p>
+    <w:p>
+      <w:pPr>
+        <w:pStyle w:val="Bezmezer"/>
+      </w:pPr>
+      <w:r>
+        <w:t xml:space="preserve"> </w:t>
+      </w:r>
+      <w:r>
+        <w:t>Grafy, které</w:t>
+      </w:r>
+      <w:r>
+        <w:t xml:space="preserve"> se v různých variací</w:t>
+      </w:r>
+      <w:r>
+        <w:t>ch</w:t>
+      </w:r>
+      <w:r>
+        <w:t xml:space="preserve"> </w:t>
+      </w:r>
+      <w:proofErr w:type="gramStart"/>
+      <w:r>
+        <w:t>vyskytují</w:t>
+      </w:r>
+      <w:proofErr w:type="gramEnd"/>
+      <w:r>
+        <w:t xml:space="preserve"> ve většině </w:t>
+      </w:r>
+      <w:r>
+        <w:t xml:space="preserve">aplikací zaměřené na tuto problematiku se </w:t>
+      </w:r>
+      <w:proofErr w:type="gramStart"/>
+      <w:r>
+        <w:t>nazývají</w:t>
+      </w:r>
+      <w:proofErr w:type="gramEnd"/>
+      <w:r>
+        <w:t xml:space="preserve"> </w:t>
+      </w:r>
+      <w:r>
+        <w:rPr>
+          <w:i/>
+        </w:rPr>
+        <w:t>Hourly Stats Report</w:t>
+      </w:r>
+      <w:r>
+        <w:t xml:space="preserve">, </w:t>
+      </w:r>
+      <w:r>
+        <w:rPr>
+          <w:i/>
+        </w:rPr>
+        <w:t>Daily Trends Report</w:t>
+      </w:r>
+      <w:r>
+        <w:t xml:space="preserve">, </w:t>
+      </w:r>
+      <w:r>
+        <w:rPr>
+          <w:i/>
+        </w:rPr>
+        <w:t>Glucose Trends Report</w:t>
+      </w:r>
+      <w:r>
+        <w:t>.</w:t>
+      </w:r>
+      <w:r>
+        <w:t xml:space="preserve"> Tyto grafy zobrazují průběh glykémie po daných časových úsecích (dle názvu) a poskytují pacientovi </w:t>
+      </w:r>
+      <w:r>
+        <w:t>různé informace</w:t>
+      </w:r>
+      <w:r>
+        <w:t xml:space="preserve"> v závislosti na svých vlastnostech.</w:t>
+      </w:r>
+    </w:p>
+    <w:p>
+      <w:pPr>
+        <w:pStyle w:val="Bezmezer"/>
+      </w:pPr>
+      <w:r>
+        <w:t xml:space="preserve"> Dalšími statistikami v grafech a infostatistikách, které mají pacienta vést</w:t>
+      </w:r>
+      <w:r>
+        <w:t>,</w:t>
+      </w:r>
+      <w:r>
+        <w:t xml:space="preserve"> jsou </w:t>
+      </w:r>
+      <w:proofErr w:type="spellStart"/>
+      <w:r>
+        <w:rPr>
+          <w:i/>
+        </w:rPr>
+        <w:t>Glucose</w:t>
       </w:r>
       <w:proofErr w:type="spellEnd"/>
       <w:r>
@@ -2831,64 +3713,27 @@
         <w:rPr>
           <w:i/>
         </w:rPr>
-        <w:t>Solutions</w:t>
+        <w:t>Distribution</w:t>
       </w:r>
       <w:proofErr w:type="spellEnd"/>
-      <w:r>
-        <w:t xml:space="preserve"> předkládá uživateli tabulku s</w:t>
-      </w:r>
-      <w:r>
-        <w:t> pravidelnými sekvencemi</w:t>
-      </w:r>
-      <w:r>
-        <w:t>,</w:t>
-      </w:r>
-      <w:r>
-        <w:t xml:space="preserve"> nočními a denními</w:t>
-      </w:r>
-      <w:r>
-        <w:t>,</w:t>
-      </w:r>
-      <w:r>
-        <w:t xml:space="preserve"> </w:t>
-      </w:r>
-      <w:r>
-        <w:t xml:space="preserve">nízkých (resp. vysokých) hodnot glykémie. Dále v této infografice </w:t>
-      </w:r>
-      <w:r>
-        <w:t>poskytuje doporučení, jak</w:t>
-      </w:r>
-      <w:r>
-        <w:t xml:space="preserve"> </w:t>
-      </w:r>
-      <w:r>
-        <w:t>výše zmíněným stavům předejít.</w:t>
-      </w:r>
-    </w:p>
-    <w:p>
-      <w:pPr>
-        <w:pStyle w:val="Bezmezer"/>
-      </w:pPr>
-      <w:r>
-        <w:t xml:space="preserve"> Další statistickou tabulkou, kterou nalezneme v aplikaci </w:t>
-      </w:r>
-      <w:proofErr w:type="spellStart"/>
-      <w:r>
-        <w:t>Dexcom</w:t>
-      </w:r>
-      <w:proofErr w:type="spellEnd"/>
-      <w:r>
-        <w:t xml:space="preserve"> studio </w:t>
-      </w:r>
-      <w:r>
-        <w:t xml:space="preserve">je </w:t>
-      </w:r>
-      <w:proofErr w:type="spellStart"/>
       <w:r>
         <w:rPr>
           <w:i/>
         </w:rPr>
-        <w:t>Summary</w:t>
+        <w:t xml:space="preserve"> Report</w:t>
+      </w:r>
+      <w:r>
+        <w:t>,</w:t>
+      </w:r>
+      <w:r>
+        <w:t xml:space="preserve"> </w:t>
+      </w:r>
+      <w:proofErr w:type="spellStart"/>
+      <w:r>
+        <w:rPr>
+          <w:i/>
+        </w:rPr>
+        <w:t>Daily</w:t>
       </w:r>
       <w:proofErr w:type="spellEnd"/>
       <w:r>
@@ -2902,93 +3747,6 @@
         <w:rPr>
           <w:i/>
         </w:rPr>
-        <w:t>Statistics</w:t>
-      </w:r>
-      <w:proofErr w:type="spellEnd"/>
-      <w:r>
-        <w:rPr>
-          <w:i/>
-        </w:rPr>
-        <w:t xml:space="preserve"> and </w:t>
-      </w:r>
-      <w:proofErr w:type="spellStart"/>
-      <w:r>
-        <w:rPr>
-          <w:i/>
-        </w:rPr>
-        <w:t>Interpretaion</w:t>
-      </w:r>
-      <w:proofErr w:type="spellEnd"/>
-      <w:r>
-        <w:t>. Tento přehled poskytuje informace o četnosti rozložení úrovní glykémie, běžné odchylce, četnosti kalibrace senzoru pro měření, průměrné hodnotě glykém</w:t>
-      </w:r>
-      <w:r>
-        <w:t>i</w:t>
-      </w:r>
-      <w:r>
-        <w:t>i</w:t>
-      </w:r>
-      <w:r>
-        <w:t>.</w:t>
-      </w:r>
-    </w:p>
-    <w:p>
-      <w:pPr>
-        <w:pStyle w:val="Bezmezer"/>
-      </w:pPr>
-      <w:r>
-        <w:t xml:space="preserve"> </w:t>
-      </w:r>
-      <w:r>
-        <w:t>Grafy, které</w:t>
-      </w:r>
-      <w:r>
-        <w:t xml:space="preserve"> se v různých variací</w:t>
-      </w:r>
-      <w:r>
-        <w:t>ch</w:t>
-      </w:r>
-      <w:r>
-        <w:t xml:space="preserve"> </w:t>
-      </w:r>
-      <w:proofErr w:type="gramStart"/>
-      <w:r>
-        <w:t>vyskytují</w:t>
-      </w:r>
-      <w:proofErr w:type="gramEnd"/>
-      <w:r>
-        <w:t xml:space="preserve"> ve většině </w:t>
-      </w:r>
-      <w:r>
-        <w:t xml:space="preserve">aplikací zaměřené na tuto problematiku se </w:t>
-      </w:r>
-      <w:proofErr w:type="gramStart"/>
-      <w:r>
-        <w:t>nazývají</w:t>
-      </w:r>
-      <w:proofErr w:type="gramEnd"/>
-      <w:r>
-        <w:t xml:space="preserve"> </w:t>
-      </w:r>
-      <w:proofErr w:type="spellStart"/>
-      <w:r>
-        <w:rPr>
-          <w:i/>
-        </w:rPr>
-        <w:t>Hourly</w:t>
-      </w:r>
-      <w:proofErr w:type="spellEnd"/>
-      <w:r>
-        <w:rPr>
-          <w:i/>
-        </w:rPr>
-        <w:t xml:space="preserve"> </w:t>
-      </w:r>
-      <w:proofErr w:type="spellStart"/>
-      <w:r>
-        <w:rPr>
-          <w:i/>
-        </w:rPr>
         <w:t>Stats</w:t>
       </w:r>
       <w:proofErr w:type="spellEnd"/>
@@ -3006,21 +3764,7 @@
         <w:rPr>
           <w:i/>
         </w:rPr>
-        <w:t>Daily</w:t>
-      </w:r>
-      <w:proofErr w:type="spellEnd"/>
-      <w:r>
-        <w:rPr>
-          <w:i/>
-        </w:rPr>
-        <w:t xml:space="preserve"> </w:t>
-      </w:r>
-      <w:proofErr w:type="spellStart"/>
-      <w:r>
-        <w:rPr>
-          <w:i/>
-        </w:rPr>
-        <w:t>Trends</w:t>
+        <w:t>Success</w:t>
       </w:r>
       <w:proofErr w:type="spellEnd"/>
       <w:r>
@@ -3030,208 +3774,59 @@
         <w:t xml:space="preserve"> Report</w:t>
       </w:r>
       <w:r>
+        <w:t xml:space="preserve">. </w:t>
+      </w:r>
+      <w:proofErr w:type="spellStart"/>
+      <w:r>
+        <w:t>Glucose</w:t>
+      </w:r>
+      <w:proofErr w:type="spellEnd"/>
+      <w:r>
+        <w:t xml:space="preserve"> </w:t>
+      </w:r>
+      <w:proofErr w:type="spellStart"/>
+      <w:r>
+        <w:t>Distribution</w:t>
+      </w:r>
+      <w:proofErr w:type="spellEnd"/>
+      <w:r>
+        <w:t xml:space="preserve"> Report</w:t>
+      </w:r>
+      <w:r>
+        <w:t xml:space="preserve"> uvádí tzv. koláčové grafy rozložení do tří hladin</w:t>
+      </w:r>
+      <w:r>
+        <w:t xml:space="preserve"> (</w:t>
+      </w:r>
+      <w:proofErr w:type="spellStart"/>
+      <w:r>
+        <w:t>high</w:t>
+      </w:r>
+      <w:proofErr w:type="spellEnd"/>
+      <w:r>
         <w:t xml:space="preserve">, </w:t>
       </w:r>
       <w:proofErr w:type="spellStart"/>
       <w:r>
-        <w:rPr>
-          <w:i/>
-        </w:rPr>
-        <w:t>Glucose</w:t>
+        <w:t>low</w:t>
       </w:r>
       <w:proofErr w:type="spellEnd"/>
       <w:r>
-        <w:rPr>
-          <w:i/>
-        </w:rPr>
-        <w:t xml:space="preserve"> </w:t>
+        <w:t xml:space="preserve">, </w:t>
       </w:r>
       <w:proofErr w:type="spellStart"/>
       <w:r>
-        <w:rPr>
-          <w:i/>
-        </w:rPr>
-        <w:t>Trends</w:t>
+        <w:t>normal</w:t>
       </w:r>
       <w:proofErr w:type="spellEnd"/>
       <w:r>
-        <w:rPr>
-          <w:i/>
-        </w:rPr>
-        <w:t xml:space="preserve"> Report</w:t>
-      </w:r>
-      <w:r>
-        <w:t>.</w:t>
-      </w:r>
-      <w:r>
-        <w:t xml:space="preserve"> Tyto grafy zobrazují průběh glykémie po daných časových úsecích (dle názvu) a poskytují pacientovi </w:t>
-      </w:r>
-      <w:r>
-        <w:t>různé informace</w:t>
-      </w:r>
-      <w:r>
-        <w:t xml:space="preserve"> v závislosti na svých vlastnostech.</w:t>
-      </w:r>
-    </w:p>
-    <w:p>
-      <w:pPr>
-        <w:pStyle w:val="Bezmezer"/>
-      </w:pPr>
-      <w:r>
-        <w:t xml:space="preserve"> Dalšími statistikami v grafech a infostatistikách, které mají pacienta vést</w:t>
-      </w:r>
-      <w:r>
-        <w:t>,</w:t>
-      </w:r>
-      <w:r>
-        <w:t xml:space="preserve"> jsou </w:t>
-      </w:r>
-      <w:proofErr w:type="spellStart"/>
-      <w:r>
-        <w:rPr>
-          <w:i/>
-        </w:rPr>
-        <w:t>Glucose</w:t>
-      </w:r>
-      <w:proofErr w:type="spellEnd"/>
-      <w:r>
-        <w:rPr>
-          <w:i/>
-        </w:rPr>
-        <w:t xml:space="preserve"> </w:t>
-      </w:r>
-      <w:proofErr w:type="spellStart"/>
-      <w:r>
-        <w:rPr>
-          <w:i/>
-        </w:rPr>
-        <w:t>Distribution</w:t>
-      </w:r>
-      <w:proofErr w:type="spellEnd"/>
-      <w:r>
-        <w:rPr>
-          <w:i/>
-        </w:rPr>
-        <w:t xml:space="preserve"> Report</w:t>
-      </w:r>
-      <w:r>
-        <w:t>,</w:t>
-      </w:r>
-      <w:r>
-        <w:t xml:space="preserve"> </w:t>
-      </w:r>
-      <w:proofErr w:type="spellStart"/>
-      <w:r>
-        <w:rPr>
-          <w:i/>
-        </w:rPr>
-        <w:t>Daily</w:t>
-      </w:r>
-      <w:proofErr w:type="spellEnd"/>
-      <w:r>
-        <w:rPr>
-          <w:i/>
-        </w:rPr>
-        <w:t xml:space="preserve"> </w:t>
-      </w:r>
-      <w:proofErr w:type="spellStart"/>
-      <w:r>
-        <w:rPr>
-          <w:i/>
-        </w:rPr>
-        <w:t>Stats</w:t>
-      </w:r>
-      <w:proofErr w:type="spellEnd"/>
-      <w:r>
-        <w:rPr>
-          <w:i/>
-        </w:rPr>
-        <w:t xml:space="preserve"> Report</w:t>
-      </w:r>
-      <w:r>
-        <w:t xml:space="preserve">, </w:t>
-      </w:r>
-      <w:proofErr w:type="spellStart"/>
-      <w:r>
-        <w:rPr>
-          <w:i/>
-        </w:rPr>
-        <w:t>Success</w:t>
-      </w:r>
-      <w:proofErr w:type="spellEnd"/>
-      <w:r>
-        <w:rPr>
-          <w:i/>
-        </w:rPr>
-        <w:t xml:space="preserve"> Report</w:t>
+        <w:t>) a histogram rozložení hladin glykémie</w:t>
       </w:r>
       <w:r>
         <w:t xml:space="preserve">. </w:t>
       </w:r>
-      <w:proofErr w:type="spellStart"/>
-      <w:r>
-        <w:t>Glucose</w:t>
-      </w:r>
-      <w:proofErr w:type="spellEnd"/>
-      <w:r>
-        <w:t xml:space="preserve"> </w:t>
-      </w:r>
-      <w:proofErr w:type="spellStart"/>
-      <w:r>
-        <w:t>Distribution</w:t>
-      </w:r>
-      <w:proofErr w:type="spellEnd"/>
-      <w:r>
-        <w:t xml:space="preserve"> Report</w:t>
-      </w:r>
-      <w:r>
-        <w:t xml:space="preserve"> uvádí tzv. koláčové grafy rozložení do tří hladin</w:t>
-      </w:r>
-      <w:r>
-        <w:t xml:space="preserve"> (</w:t>
-      </w:r>
-      <w:proofErr w:type="spellStart"/>
-      <w:r>
-        <w:t>high</w:t>
-      </w:r>
-      <w:proofErr w:type="spellEnd"/>
-      <w:r>
-        <w:t xml:space="preserve">, </w:t>
-      </w:r>
-      <w:proofErr w:type="spellStart"/>
-      <w:r>
-        <w:t>low</w:t>
-      </w:r>
-      <w:proofErr w:type="spellEnd"/>
-      <w:r>
-        <w:t xml:space="preserve">, </w:t>
-      </w:r>
-      <w:proofErr w:type="spellStart"/>
-      <w:r>
-        <w:t>normal</w:t>
-      </w:r>
-      <w:proofErr w:type="spellEnd"/>
-      <w:r>
-        <w:t>) a histogram rozložení hladin glykémie</w:t>
-      </w:r>
-      <w:r>
-        <w:t xml:space="preserve">. </w:t>
-      </w:r>
-      <w:proofErr w:type="spellStart"/>
-      <w:r>
-        <w:t>Daily</w:t>
-      </w:r>
-      <w:proofErr w:type="spellEnd"/>
-      <w:r>
-        <w:t xml:space="preserve"> </w:t>
-      </w:r>
-      <w:proofErr w:type="spellStart"/>
-      <w:r>
-        <w:t>Stats</w:t>
-      </w:r>
-      <w:proofErr w:type="spellEnd"/>
-      <w:r>
-        <w:t xml:space="preserve"> Report</w:t>
+      <w:r>
+        <w:t>Daily Stats Report</w:t>
       </w:r>
       <w:r>
         <w:t xml:space="preserve"> předkládá tabulku s cílenými hodnotami, přehl</w:t>
@@ -3280,7 +3875,7 @@
       <w:pPr>
         <w:pStyle w:val="Nadpis2"/>
       </w:pPr>
-      <w:bookmarkStart w:id="3" w:name="_Toc449389001"/>
+      <w:bookmarkStart w:id="7" w:name="_Toc450162230"/>
       <w:proofErr w:type="spellStart"/>
       <w:r>
         <w:lastRenderedPageBreak/>
@@ -3294,7 +3889,7 @@
       <w:r>
         <w:t>Personal</w:t>
       </w:r>
-      <w:bookmarkEnd w:id="3"/>
+      <w:bookmarkEnd w:id="7"/>
       <w:proofErr w:type="spellEnd"/>
     </w:p>
     <w:p>
@@ -3378,7 +3973,13 @@
         <w:t>Uživatel může provést několik druhů exportu dat pro vyhodnocení svých dat.</w:t>
       </w:r>
       <w:r>
-        <w:t xml:space="preserve"> Jedním z možných exportů je tzv. Denní souhrn, který obsahuje graf glykémie</w:t>
+        <w:t xml:space="preserve"> Jedním z možných exportů je tzv. </w:t>
+      </w:r>
+      <w:r>
+        <w:t xml:space="preserve">denní </w:t>
+      </w:r>
+      <w:r>
+        <w:t>souhrn, který obsahuje graf glykémie</w:t>
       </w:r>
       <w:r>
         <w:t>, výdej insulinu, hodnoty sacharidů a tělesné aktivity z diabetického deníku a souhrnnou tabulku statistik.</w:t>
@@ -3446,7 +4047,10 @@
         <w:t>ýdeje inzulinu a plnění pumpy</w:t>
       </w:r>
       <w:r>
-        <w:t>, změny nastavení, testy kontrolního roztoku a další diagnostické informace o pumpě a senzoru. Tuto tabulku je také možno vyexportovat pro specifické ča</w:t>
+        <w:t>. Ale také</w:t>
+      </w:r>
+      <w:r>
+        <w:t xml:space="preserve"> změny nastavení, testy kontrolního roztoku a další diagnostické informace o pumpě a senzoru. Tuto tabulku je také možno vyexportovat pro specifické ča</w:t>
       </w:r>
       <w:r>
         <w:t>sové období.</w:t>
@@ -3496,13 +4100,31 @@
         <w:t xml:space="preserve"> měření.</w:t>
       </w:r>
       <w:r>
-        <w:t xml:space="preserve"> Dále tento export obsahuje souhrnnou statistickou tabulku</w:t>
-      </w:r>
-      <w:r>
         <w:t xml:space="preserve"> </w:t>
       </w:r>
       <w:r>
-        <w:t>s hodnotami GL, Počtem měření a počtem hypoglykémií.</w:t>
+        <w:t>T</w:t>
+      </w:r>
+      <w:r>
+        <w:t xml:space="preserve">ento export </w:t>
+      </w:r>
+      <w:r>
+        <w:t xml:space="preserve">zároveň </w:t>
+      </w:r>
+      <w:r>
+        <w:t>obsahuje souhrnnou statistickou tabulku</w:t>
+      </w:r>
+      <w:r>
+        <w:t xml:space="preserve"> </w:t>
+      </w:r>
+      <w:r>
+        <w:t xml:space="preserve">s hodnotami GL, </w:t>
+      </w:r>
+      <w:r>
+        <w:t xml:space="preserve">počtem </w:t>
+      </w:r>
+      <w:r>
+        <w:t>měření a počtem hypoglykémií.</w:t>
       </w:r>
     </w:p>
     <w:p>
@@ -3516,10 +4138,10 @@
         <w:t xml:space="preserve">Podobným exportem je Modální den podle hodin, který lze </w:t>
       </w:r>
       <w:r>
-        <w:t>vytvoří</w:t>
-      </w:r>
-      <w:r>
-        <w:t xml:space="preserve"> pro interval 2, 4, 8, nebo 12 týdnů</w:t>
+        <w:t xml:space="preserve">vytvořit </w:t>
+      </w:r>
+      <w:r>
+        <w:t>pro interval 2, 4, 8, nebo 12 týdnů</w:t>
       </w:r>
       <w:r>
         <w:t xml:space="preserve">. Grafy jsou </w:t>
@@ -3531,7 +4153,13 @@
         <w:t>statisticky</w:t>
       </w:r>
       <w:r>
-        <w:t xml:space="preserve"> upravený graf je po hodinových intervalech. A tabulka byla na</w:t>
+        <w:t xml:space="preserve"> upravený graf je po hodinových intervalech. </w:t>
+      </w:r>
+      <w:r>
+        <w:t>T</w:t>
+      </w:r>
+      <w:r>
+        <w:t>abulka byla na</w:t>
       </w:r>
       <w:r>
         <w:t>h</w:t>
@@ -3540,7 +4168,19 @@
         <w:t xml:space="preserve">razena koláčovým grafem doplněným tabulkou o </w:t>
       </w:r>
       <w:r>
-        <w:t xml:space="preserve">statistickém rozložení hodnot podle nastavených hranit hypoglykémie resp. hyperglykémie a doplněna tabulkou GL. </w:t>
+        <w:t xml:space="preserve">statistickém rozložení hodnot podle nastavených </w:t>
+      </w:r>
+      <w:r>
+        <w:t xml:space="preserve">hranic </w:t>
+      </w:r>
+      <w:r>
+        <w:t xml:space="preserve">hypoglykémie resp. hyperglykémie a </w:t>
+      </w:r>
+      <w:r>
+        <w:t xml:space="preserve">je </w:t>
+      </w:r>
+      <w:r>
+        <w:t xml:space="preserve">doplněna tabulkou GL. </w:t>
       </w:r>
     </w:p>
     <w:p>
@@ -3579,10 +4219,28 @@
         <w:pStyle w:val="Bezmezer"/>
       </w:pPr>
       <w:r>
-        <w:t xml:space="preserve"> Porovnání denních hodnot senzoru umožňuje uživateli vyhodnotit z grafů a tabulek průběh naměřených hodnot z CGM v daném časovém intervalu v jednom grafu</w:t>
-      </w:r>
-      <w:r>
-        <w:t xml:space="preserve"> a v tabulkách zhodnotit korekci svých dávek insulinu.</w:t>
+        <w:t xml:space="preserve"> Porovnání denních hodnot senzoru umožňuje uživateli vyhodnotit z grafů a tabulek průběh naměřených hodnot z CGM v</w:t>
+      </w:r>
+      <w:r>
+        <w:t>e</w:t>
+      </w:r>
+      <w:r>
+        <w:t> </w:t>
+      </w:r>
+      <w:r>
+        <w:t xml:space="preserve">vybraném </w:t>
+      </w:r>
+      <w:r>
+        <w:t>časovém intervalu v jednom grafu</w:t>
+      </w:r>
+      <w:r>
+        <w:t xml:space="preserve"> a </w:t>
+      </w:r>
+      <w:r>
+        <w:t xml:space="preserve">zároveň </w:t>
+      </w:r>
+      <w:r>
+        <w:t>v tabulkách zhodnotit korekci svých dávek insulinu.</w:t>
       </w:r>
     </w:p>
     <w:p>
@@ -3593,7 +4251,19 @@
         <w:t xml:space="preserve"> Týdenní přehled deníku senz</w:t>
       </w:r>
       <w:r>
-        <w:t>oru exportuje tabulku s daty senzoru a deníku společně s cílovými rozsahy a uživatel tak může analyzovat vlivy různých událostí na glykémii.</w:t>
+        <w:t>oru exportuje tabulku s daty senzoru a deníku společně s cílovými rozsahy</w:t>
+      </w:r>
+      <w:r>
+        <w:t>.</w:t>
+      </w:r>
+      <w:r>
+        <w:t xml:space="preserve"> </w:t>
+      </w:r>
+      <w:r>
+        <w:t xml:space="preserve">Uživatel </w:t>
+      </w:r>
+      <w:r>
+        <w:t>tak může analyzovat vlivy různých událostí na glykémii.</w:t>
       </w:r>
     </w:p>
     <w:p>
@@ -3667,6 +4337,9 @@
       </w:r>
       <w:r>
         <w:t xml:space="preserve">dnes </w:t>
+      </w:r>
+      <w:r>
+        <w:t xml:space="preserve">již </w:t>
       </w:r>
       <w:r>
         <w:t>zastaralé</w:t>
@@ -3698,7 +4371,7 @@
       <w:pPr>
         <w:pStyle w:val="Nadpis2"/>
       </w:pPr>
-      <w:bookmarkStart w:id="4" w:name="_Toc449389002"/>
+      <w:bookmarkStart w:id="8" w:name="_Toc450162231"/>
       <w:proofErr w:type="spellStart"/>
       <w:r>
         <w:lastRenderedPageBreak/>
@@ -3707,7 +4380,7 @@
       <w:r>
         <w:t>send</w:t>
       </w:r>
-      <w:bookmarkEnd w:id="4"/>
+      <w:bookmarkEnd w:id="8"/>
       <w:proofErr w:type="spellEnd"/>
     </w:p>
     <w:p>
@@ -3762,7 +4435,13 @@
       </w:r>
       <w:proofErr w:type="spellEnd"/>
       <w:r>
-        <w:t xml:space="preserve"> UP. Dále je možno propojit systém</w:t>
+        <w:t xml:space="preserve"> UP. Dále je </w:t>
+      </w:r>
+      <w:r>
+        <w:t xml:space="preserve">možné </w:t>
+      </w:r>
+      <w:r>
+        <w:t>propojit systém</w:t>
       </w:r>
       <w:r>
         <w:t xml:space="preserve"> aplikaci</w:t>
@@ -3880,13 +4559,22 @@
         <w:t>různých časových intervalech (poslední týden, poslední 2 týdny, poslední měsíc a libovolný časový interval).</w:t>
       </w:r>
       <w:r>
-        <w:t xml:space="preserve"> Dále </w:t>
+        <w:t xml:space="preserve"> </w:t>
+      </w:r>
+      <w:r>
+        <w:t xml:space="preserve">Zároveň </w:t>
       </w:r>
       <w:r>
         <w:t xml:space="preserve">můžeme </w:t>
       </w:r>
       <w:r>
-        <w:t xml:space="preserve">prohlédnout data v grafu </w:t>
+        <w:t xml:space="preserve">prohlédnout </w:t>
+      </w:r>
+      <w:r>
+        <w:t xml:space="preserve">i </w:t>
+      </w:r>
+      <w:r>
+        <w:t xml:space="preserve">data v grafu </w:t>
       </w:r>
       <w:r>
         <w:t>ve standar</w:t>
@@ -4077,7 +4765,16 @@
         <w:t>Ve správě uživatelského účtu nalezneme možnost sdílet svá data s klinikou podle</w:t>
       </w:r>
       <w:r>
-        <w:t xml:space="preserve"> ID, exportovat data do Microsoft Excelu a propojovat svůj </w:t>
+        <w:t xml:space="preserve"> ID</w:t>
+      </w:r>
+      <w:r>
+        <w:t xml:space="preserve">, </w:t>
+      </w:r>
+      <w:r>
+        <w:t xml:space="preserve">ale také </w:t>
+      </w:r>
+      <w:r>
+        <w:t xml:space="preserve">exportovat data do Microsoft Excelu a propojovat svůj </w:t>
       </w:r>
       <w:proofErr w:type="spellStart"/>
       <w:r>
@@ -4121,7 +4818,13 @@
         <w:t>diabet</w:t>
       </w:r>
       <w:r>
-        <w:t>em a umožňuje sledovat správné užívání insulinu pomocí mnoha infografik.</w:t>
+        <w:t xml:space="preserve">em a umožňuje </w:t>
+      </w:r>
+      <w:r>
+        <w:t xml:space="preserve">mu </w:t>
+      </w:r>
+      <w:r>
+        <w:t>sledovat správné užívání insulinu pomocí mnoha infografik.</w:t>
       </w:r>
     </w:p>
     <w:p>
@@ -4129,8 +4832,6 @@
         <w:pStyle w:val="Bezmezer"/>
         <w:ind w:firstLine="105"/>
       </w:pPr>
-      <w:bookmarkStart w:id="5" w:name="_GoBack"/>
-      <w:bookmarkEnd w:id="5"/>
       <w:r>
         <w:br w:type="page"/>
       </w:r>
@@ -4139,13 +4840,13 @@
       <w:pPr>
         <w:pStyle w:val="Nadpis2"/>
       </w:pPr>
-      <w:bookmarkStart w:id="6" w:name="_Toc449389003"/>
+      <w:bookmarkStart w:id="9" w:name="_Toc450162232"/>
       <w:proofErr w:type="spellStart"/>
       <w:r>
         <w:lastRenderedPageBreak/>
         <w:t>SiDiary</w:t>
       </w:r>
-      <w:bookmarkEnd w:id="6"/>
+      <w:bookmarkEnd w:id="9"/>
       <w:proofErr w:type="spellEnd"/>
     </w:p>
     <w:p>
@@ -4161,7 +4862,13 @@
       </w:r>
       <w:proofErr w:type="spellEnd"/>
       <w:r>
-        <w:t xml:space="preserve"> vytváří aplikaci jak pro za</w:t>
+        <w:t xml:space="preserve"> vytváří aplikaci</w:t>
+      </w:r>
+      <w:r>
+        <w:t>,</w:t>
+      </w:r>
+      <w:r>
+        <w:t xml:space="preserve"> jak pro za</w:t>
       </w:r>
       <w:r>
         <w:t>říz</w:t>
@@ -4191,10 +4898,28 @@
         <w:ind w:left="142" w:firstLine="142"/>
       </w:pPr>
       <w:r>
-        <w:t xml:space="preserve">Aplikace umožňuje si vést diabetický deník. </w:t>
-      </w:r>
-      <w:r>
-        <w:t xml:space="preserve">Dále je zde sekce se statistikami, kde uživatel může přepínat mezi několika typy grafů (kruhový, přímkový, sloupcový, modální). </w:t>
+        <w:t xml:space="preserve">Tato aplikace </w:t>
+      </w:r>
+      <w:r>
+        <w:t>umožňuje vést</w:t>
+      </w:r>
+      <w:r>
+        <w:t xml:space="preserve"> si</w:t>
+      </w:r>
+      <w:r>
+        <w:t xml:space="preserve"> diabetický deník. </w:t>
+      </w:r>
+      <w:r>
+        <w:t>Disponuje</w:t>
+      </w:r>
+      <w:r>
+        <w:t xml:space="preserve"> </w:t>
+      </w:r>
+      <w:r>
+        <w:t xml:space="preserve">sekcí </w:t>
+      </w:r>
+      <w:r>
+        <w:t xml:space="preserve">se statistikami, kde uživatel může přepínat mezi několika typy grafů (kruhový, přímkový, sloupcový, modální). </w:t>
       </w:r>
       <w:r>
         <w:t>Pro každý z těchto typů uživatel může zvolit jen určitou množinu zobrazených dat (glykémii, bolusovou či bazální dávku, uhlohydráty, krevní tlak a tep atd.).</w:t>
@@ -4218,13 +4943,37 @@
         <w:ind w:left="142" w:firstLine="142"/>
       </w:pPr>
       <w:r>
-        <w:t>V sekci potravin můžete vkládat jednotlivé potraviny</w:t>
-      </w:r>
-      <w:r>
-        <w:t xml:space="preserve">. Parametry pro potravinu je výrobce, typ, popis, velikost porce, uhlohydráty, tuk, bílkoviny, kalorie a glykemický index. Tato sekce je zjevně nedodělaná, protože </w:t>
-      </w:r>
-      <w:r>
-        <w:t>výrobce a typ jsou jen ze jmenného seznamu a nelze přidat vlastního. A několika parametrů potraviny nejsou vypsány jednotky.</w:t>
+        <w:t xml:space="preserve">V sekci potravin </w:t>
+      </w:r>
+      <w:r>
+        <w:t xml:space="preserve">můžeme </w:t>
+      </w:r>
+      <w:r>
+        <w:t>vkládat jednotlivé potraviny</w:t>
+      </w:r>
+      <w:r>
+        <w:t xml:space="preserve">. Parametry pro potravinu </w:t>
+      </w:r>
+      <w:r>
+        <w:t xml:space="preserve">jsou: </w:t>
+      </w:r>
+      <w:r>
+        <w:t xml:space="preserve">výrobce, typ, popis, velikost porce, uhlohydráty, tuk, bílkoviny, kalorie a glykemický index. Tato sekce je zjevně </w:t>
+      </w:r>
+      <w:r>
+        <w:t>nedokončená</w:t>
+      </w:r>
+      <w:r>
+        <w:t xml:space="preserve">, protože </w:t>
+      </w:r>
+      <w:r>
+        <w:t>výrobce a typ jsou jen ze jmenného seznamu a nelze přidat vlastního. A</w:t>
+      </w:r>
+      <w:r>
+        <w:t xml:space="preserve"> u </w:t>
+      </w:r>
+      <w:r>
+        <w:t>několika parametrů potraviny nejsou vypsány jednotky.</w:t>
       </w:r>
     </w:p>
     <w:p>
@@ -4239,7 +4988,13 @@
         <w:t>se šipkami a emotikony</w:t>
       </w:r>
       <w:r>
-        <w:t xml:space="preserve"> pro měřené veličiny jako intenzita měření, glykovaný hemoglobin (HbA1c), standartní odchylce a postkraniální stav.</w:t>
+        <w:t xml:space="preserve"> pro měřené veličiny jako </w:t>
+      </w:r>
+      <w:r>
+        <w:t xml:space="preserve">jsou: </w:t>
+      </w:r>
+      <w:r>
+        <w:t>intenzita měření, glykovaný hemoglobin (HbA1c), standartní odchylce a postkraniální stav.</w:t>
       </w:r>
       <w:r>
         <w:t xml:space="preserve"> Nastavení hranic</w:t>
@@ -4257,7 +5012,13 @@
         <w:t>Uživatel ve výše zmíněných sekcích</w:t>
       </w:r>
       <w:r>
-        <w:t>, která to umožňují,</w:t>
+        <w:t xml:space="preserve">, </w:t>
+      </w:r>
+      <w:r>
+        <w:t xml:space="preserve">které </w:t>
+      </w:r>
+      <w:r>
+        <w:t>to umožňují,</w:t>
       </w:r>
       <w:r>
         <w:t xml:space="preserve"> může vždy zvolit </w:t>
@@ -4297,7 +5058,13 @@
         <w:ind w:left="142" w:firstLine="142"/>
       </w:pPr>
       <w:r>
-        <w:t>V nastavené profilu lze měnit druh medikace léčby (resp. kompenzace) diabetu. Typ diabetu</w:t>
+        <w:t>V nastavené</w:t>
+      </w:r>
+      <w:r>
+        <w:t>m</w:t>
+      </w:r>
+      <w:r>
+        <w:t xml:space="preserve"> profilu lze měnit druh medikace léčby (resp. kompenzace) diabetu. Typ diabetu</w:t>
       </w:r>
       <w:r>
         <w:t xml:space="preserve">, jednotky glykémie a další standartní parametry (jméno, rok </w:t>
@@ -4361,12 +5128,12 @@
       <w:pPr>
         <w:pStyle w:val="Nadpis2"/>
       </w:pPr>
-      <w:bookmarkStart w:id="7" w:name="_Toc449389004"/>
+      <w:bookmarkStart w:id="10" w:name="_Toc450162233"/>
       <w:r>
         <w:lastRenderedPageBreak/>
         <w:t>NightScout</w:t>
       </w:r>
-      <w:bookmarkEnd w:id="7"/>
+      <w:bookmarkEnd w:id="10"/>
     </w:p>
     <w:p>
       <w:pPr>
@@ -4445,10 +5212,10 @@
         <w:t xml:space="preserve"> </w:t>
       </w:r>
       <w:r>
-        <w:t>P</w:t>
-      </w:r>
-      <w:r>
-        <w:t>ropojení zařízení s chytrým telefonem</w:t>
+        <w:t xml:space="preserve"> Také propojení </w:t>
+      </w:r>
+      <w:r>
+        <w:t>zařízení s chytrým telefonem</w:t>
       </w:r>
       <w:r>
         <w:t xml:space="preserve"> </w:t>
@@ -4512,23 +5279,7 @@
         <w:t xml:space="preserve">Statistické výsledky pro jednotlivé dny ve zvoleném období </w:t>
       </w:r>
       <w:r>
-        <w:t>nalezneme v </w:t>
-      </w:r>
-      <w:proofErr w:type="spellStart"/>
-      <w:r>
-        <w:t>Daily</w:t>
-      </w:r>
-      <w:proofErr w:type="spellEnd"/>
-      <w:r>
-        <w:t xml:space="preserve"> </w:t>
-      </w:r>
-      <w:proofErr w:type="spellStart"/>
-      <w:r>
-        <w:t>Stats</w:t>
-      </w:r>
-      <w:proofErr w:type="spellEnd"/>
-      <w:r>
-        <w:t xml:space="preserve">. Tabulka s jednotlivými instancemi pro každý den zobrazuje procentuální rozložení naměřených dat nízké, normální nebo vysoké glykémie. Tyto data jsou znázorněna také v koláčovém grafu. Dále </w:t>
+        <w:t xml:space="preserve">nalezneme v Daily Stats. Tabulka s jednotlivými instancemi pro každý den zobrazuje procentuální rozložení naměřených dat nízké, normální nebo vysoké glykémie. Tyto data jsou znázorněna také v koláčovém grafu. Dále </w:t>
       </w:r>
       <w:r>
         <w:t xml:space="preserve">zde najdeme počet načtených dat, minimální a maximální hodnotu glykémie, střední hodnotu a </w:t>
@@ -4546,7 +5297,10 @@
         <w:ind w:left="142" w:firstLine="142"/>
       </w:pPr>
       <w:r>
-        <w:t xml:space="preserve">Další podsekcí je </w:t>
+        <w:t xml:space="preserve">Podsekce </w:t>
+      </w:r>
+      <w:r>
+        <w:t xml:space="preserve"> </w:t>
       </w:r>
       <w:proofErr w:type="spellStart"/>
       <w:r>
@@ -4554,19 +5308,19 @@
       </w:r>
       <w:proofErr w:type="spellEnd"/>
       <w:r>
-        <w:t>, která zobrazuje tabulku společně s koláčovým grafem. Zde je zobrazeno rozložení nízké, normální a vysoké glykémie za celé zvolené období. Počet měření v jednotlivých třídách</w:t>
-      </w:r>
-      <w:r>
-        <w:t>.</w:t>
+        <w:t xml:space="preserve"> zobrazuje tabulku společně s koláčovým grafem. Zde je zobrazeno rozložení nízké, normální a vysoké glykémie za celé zvolené období. Počet měření v jednotlivých třídách</w:t>
+      </w:r>
+      <w:r>
+        <w:t>,</w:t>
       </w:r>
       <w:r>
         <w:t xml:space="preserve"> </w:t>
       </w:r>
       <w:r>
-        <w:t>P</w:t>
-      </w:r>
-      <w:r>
-        <w:t xml:space="preserve">růměr, medián a standartní odchylku v jednotlivých </w:t>
+        <w:t>průměr</w:t>
+      </w:r>
+      <w:r>
+        <w:t xml:space="preserve">, medián a standartní odchylku v jednotlivých </w:t>
       </w:r>
       <w:r>
         <w:t>třídách.</w:t>
@@ -4733,7 +5487,19 @@
         <w:t xml:space="preserve"> podsekce podporují</w:t>
       </w:r>
       <w:r>
-        <w:t xml:space="preserve"> zobrazení dat ve zvolením období a umožňují vybrat jen specifické dny (např. jen soboty a neděle). Dalším filtrem je zobrazení dat podle typu události a specifické poznámky.</w:t>
+        <w:t xml:space="preserve"> zobrazení dat ve zvolením období a umožňují vybrat jen specifické dny (např. jen soboty a neděle). </w:t>
+      </w:r>
+      <w:r>
+        <w:t>F</w:t>
+      </w:r>
+      <w:r>
+        <w:t>iltr</w:t>
+      </w:r>
+      <w:r>
+        <w:t>ovat získané informace můžeme rovněž podle</w:t>
+      </w:r>
+      <w:r>
+        <w:t xml:space="preserve"> zobrazení dat dle typu události a specifické poznámky.</w:t>
       </w:r>
     </w:p>
     <w:p>
@@ -4759,262 +5525,12 @@
       <w:pPr>
         <w:pStyle w:val="Nadpis1"/>
       </w:pPr>
-      <w:r>
-        <w:lastRenderedPageBreak/>
-        <w:t>Problematika a její cíle</w:t>
-      </w:r>
-    </w:p>
-    <w:p>
-      <w:r>
-        <w:t xml:space="preserve"> </w:t>
-      </w:r>
-      <w:r>
-        <w:t>Pro řešení problematiky</w:t>
-      </w:r>
-      <w:r>
-        <w:t xml:space="preserve"> sběru a</w:t>
-      </w:r>
-      <w:r>
-        <w:t xml:space="preserve"> zobrazení</w:t>
-      </w:r>
-      <w:r>
-        <w:t xml:space="preserve"> pacientských dat se MUDr. Jan Brož</w:t>
-      </w:r>
-      <w:r>
-        <w:t xml:space="preserve"> obrátil na </w:t>
-      </w:r>
-      <w:r>
-        <w:t xml:space="preserve">společné pracoviště Fakulty biomedicínského inženýrství a 1. lékařské fakulty. Po rešerši </w:t>
-      </w:r>
-      <w:r>
-        <w:t xml:space="preserve">již </w:t>
-      </w:r>
-      <w:r>
-        <w:t>existujících systémů</w:t>
-      </w:r>
-      <w:r>
-        <w:t xml:space="preserve"> Ing. Jan Mužík došel k závěru, že neexistuje dostatečně komplexní a konfigurovatelný systém, aby vyhověl požadavkům </w:t>
-      </w:r>
-      <w:r>
-        <w:t>lékaře.</w:t>
-      </w:r>
-    </w:p>
-    <w:p>
-      <w:r>
-        <w:t xml:space="preserve"> Vznikl projekt, který</w:t>
-      </w:r>
-      <w:r>
-        <w:t xml:space="preserve"> </w:t>
-      </w:r>
-      <w:r>
-        <w:t>měl vyhovět tehdejším požadavkům MUDr. Brože. Zá</w:t>
-      </w:r>
-      <w:r>
-        <w:t xml:space="preserve">kladní požadavky byli, aby </w:t>
-      </w:r>
-      <w:r>
-        <w:t>uživatel mohl jednoduše měřit pomocí setu (</w:t>
-      </w:r>
-      <w:proofErr w:type="spellStart"/>
-      <w:r>
-        <w:t>aktivimetr</w:t>
-      </w:r>
-      <w:proofErr w:type="spellEnd"/>
-      <w:r>
-        <w:t xml:space="preserve"> a glukometr). Hodnoty naměřené za dobu nošení</w:t>
-      </w:r>
-      <w:r>
-        <w:t xml:space="preserve"> se měli následně zobrazit tak, aby bylo možné sledovat souvislosti mezi naměřenými daty, kterými byla aktivita a glykémie.</w:t>
-      </w:r>
-    </w:p>
-    <w:p>
-      <w:r>
-        <w:t xml:space="preserve"> Ing. Mužík navrhl systém</w:t>
-      </w:r>
-      <w:r>
-        <w:t>,</w:t>
-      </w:r>
-      <w:r>
-        <w:t xml:space="preserve"> který se skládá z několika částí</w:t>
-      </w:r>
-      <w:r>
-        <w:t>. Jednalo se o set</w:t>
-      </w:r>
-      <w:r>
-        <w:t>,</w:t>
-      </w:r>
-      <w:r>
-        <w:t xml:space="preserve"> který obsahoval chytrý telefon</w:t>
-      </w:r>
-      <w:r>
-        <w:t>,</w:t>
-      </w:r>
-      <w:r>
-        <w:t xml:space="preserve"> </w:t>
-      </w:r>
-      <w:r>
-        <w:t xml:space="preserve">na který se data ukládala a odesílala na server ke zpracování. Dále tento set obsahoval aktivitimetr </w:t>
-      </w:r>
-      <w:proofErr w:type="spellStart"/>
-      <w:r>
-        <w:t>Fitbit</w:t>
-      </w:r>
-      <w:proofErr w:type="spellEnd"/>
-      <w:r>
-        <w:t xml:space="preserve"> a glukometr.</w:t>
-      </w:r>
-      <w:r>
-        <w:t xml:space="preserve"> Další částí systému bylo využití aplikace pro chytré telefony s operačním systémem Android</w:t>
-      </w:r>
-      <w:r>
-        <w:t>. Aplikace</w:t>
-      </w:r>
-      <w:r>
-        <w:t xml:space="preserve"> </w:t>
-      </w:r>
-      <w:proofErr w:type="spellStart"/>
-      <w:r>
-        <w:t>DiabetesDagboka</w:t>
-      </w:r>
-      <w:proofErr w:type="spellEnd"/>
-      <w:r>
-        <w:t xml:space="preserve"> </w:t>
-      </w:r>
-      <w:r>
-        <w:t xml:space="preserve">je </w:t>
-      </w:r>
-      <w:r>
-        <w:t>pro záznam do diabetického deníku a zobrazení naměřených dat</w:t>
-      </w:r>
-      <w:r>
-        <w:t>. Poslední částí systému byl tzv. tenký klient s názvem Diani, kterým se zabývá tato diplomová práce.</w:t>
-      </w:r>
-    </w:p>
-    <w:p>
-      <w:r>
-        <w:t xml:space="preserve"> Požadavky na</w:t>
-      </w:r>
-      <w:r>
-        <w:t xml:space="preserve"> </w:t>
-      </w:r>
-      <w:r>
-        <w:t xml:space="preserve">tento </w:t>
-      </w:r>
-      <w:r>
-        <w:t xml:space="preserve">systém byli, aby uživatel, kterým v té době byl jen MUDr. Jan Brož a další výzkumní pracovníci </w:t>
-      </w:r>
-      <w:r>
-        <w:t xml:space="preserve">mohli zobrazit do infografiky naměřená data pacientů a sledovat závislosti glykémie a aktivity. Další požadavky, které </w:t>
-      </w:r>
-      <w:proofErr w:type="gramStart"/>
-      <w:r>
-        <w:t>navrhl</w:t>
-      </w:r>
-      <w:proofErr w:type="gramEnd"/>
-      <w:r>
-        <w:t xml:space="preserve"> Ing. Mužík </w:t>
-      </w:r>
-      <w:proofErr w:type="gramStart"/>
-      <w:r>
-        <w:t>byli</w:t>
-      </w:r>
-      <w:proofErr w:type="gramEnd"/>
-      <w:r>
-        <w:t>, aby tento systém mohl</w:t>
-      </w:r>
-      <w:r>
-        <w:t xml:space="preserve"> jednoduše propojovat zařízení (v té době </w:t>
-      </w:r>
-      <w:proofErr w:type="spellStart"/>
-      <w:r>
-        <w:t>Fitbit</w:t>
-      </w:r>
-      <w:proofErr w:type="spellEnd"/>
-      <w:r>
-        <w:t xml:space="preserve">) s pacientem, propojovat pro sběr dat tzv. </w:t>
-      </w:r>
-      <w:proofErr w:type="spellStart"/>
-      <w:r>
-        <w:t>Fitbit</w:t>
-      </w:r>
-      <w:proofErr w:type="spellEnd"/>
-      <w:r>
-        <w:t xml:space="preserve"> účet se systémem Diani,</w:t>
-      </w:r>
-      <w:r>
-        <w:t xml:space="preserve"> spravovat</w:t>
-      </w:r>
-      <w:r>
-        <w:t xml:space="preserve"> karty pacientů, nahrávat data z exportů různých zařízení.</w:t>
-      </w:r>
-    </w:p>
-    <w:p>
-      <w:pPr>
-        <w:pStyle w:val="Bezmezer"/>
-      </w:pPr>
-      <w:r>
-        <w:t xml:space="preserve"> V současné době systém využívají </w:t>
-      </w:r>
-      <w:r>
-        <w:t>aplikaci Diani MUDr. Brož</w:t>
-      </w:r>
-      <w:r>
-        <w:t>, výzkumní pracovníci</w:t>
-      </w:r>
-      <w:r>
-        <w:t xml:space="preserve"> a testující uživatelé s diabetem.</w:t>
-      </w:r>
-    </w:p>
-    <w:p>
-      <w:pPr>
-        <w:pStyle w:val="Nadpis2"/>
-      </w:pPr>
-      <w:r>
-        <w:t xml:space="preserve"> </w:t>
-      </w:r>
-      <w:bookmarkStart w:id="8" w:name="_Toc449389009"/>
-      <w:r>
-        <w:t>Schválení lékařskou etickou komisí</w:t>
-      </w:r>
-      <w:bookmarkEnd w:id="8"/>
-    </w:p>
-    <w:p>
-      <w:pPr>
-        <w:ind w:left="199"/>
-      </w:pPr>
-      <w:r>
-        <w:t xml:space="preserve"> </w:t>
-      </w:r>
-      <w:r>
-        <w:t xml:space="preserve">Před </w:t>
-      </w:r>
-      <w:r>
-        <w:t>začátkem sdílení pacientských dat MUDr. Jan Brož studii spojenou s tímto projektem</w:t>
-      </w:r>
-      <w:r>
-        <w:t xml:space="preserve"> a to</w:t>
-      </w:r>
-      <w:r>
-        <w:t xml:space="preserve"> včetně aplikace Diani</w:t>
-      </w:r>
-      <w:r>
-        <w:t xml:space="preserve"> konzultoval s lékařskou etickou komisí Fakultní nemocnice Motol, která schválila sdílení anonymizovaných pacientských dat pro výzkumnou činnost. </w:t>
-      </w:r>
-    </w:p>
-    <w:p>
-      <w:r>
-        <w:br w:type="page"/>
-      </w:r>
-    </w:p>
-    <w:p>
-      <w:pPr>
-        <w:pStyle w:val="Nadpis1"/>
-      </w:pPr>
-      <w:bookmarkStart w:id="9" w:name="_Toc449389006"/>
+      <w:bookmarkStart w:id="11" w:name="_Toc450162234"/>
       <w:r>
         <w:lastRenderedPageBreak/>
         <w:t>Metodika práce</w:t>
       </w:r>
+      <w:bookmarkEnd w:id="11"/>
     </w:p>
     <w:p>
       <w:pPr>
@@ -5055,10 +5571,11 @@
       <w:pPr>
         <w:pStyle w:val="Nadpis2"/>
       </w:pPr>
+      <w:bookmarkStart w:id="12" w:name="_Toc450162235"/>
       <w:r>
         <w:t>Použité technologie</w:t>
       </w:r>
-      <w:bookmarkEnd w:id="9"/>
+      <w:bookmarkEnd w:id="12"/>
     </w:p>
     <w:p>
       <w:pPr>
@@ -5180,23 +5697,27 @@
       <w:pPr>
         <w:pStyle w:val="Nadpis2"/>
       </w:pPr>
+      <w:bookmarkStart w:id="13" w:name="_Toc450162236"/>
       <w:r>
         <w:t>Softwarové</w:t>
       </w:r>
       <w:r>
         <w:t xml:space="preserve"> vzory</w:t>
       </w:r>
+      <w:bookmarkEnd w:id="13"/>
     </w:p>
     <w:p>
       <w:pPr>
         <w:pStyle w:val="Nadpis3"/>
       </w:pPr>
+      <w:bookmarkStart w:id="14" w:name="_Toc450162237"/>
       <w:r>
         <w:t>Architektura</w:t>
       </w:r>
       <w:r>
         <w:t xml:space="preserve"> MVC</w:t>
       </w:r>
+      <w:bookmarkEnd w:id="14"/>
     </w:p>
     <w:p>
       <w:pPr>
@@ -5397,16 +5918,19 @@
         <w:t>Model</w:t>
       </w:r>
       <w:r>
-        <w:t xml:space="preserve"> (m</w:t>
-      </w:r>
-      <w:r>
-        <w:t>odel)</w:t>
-      </w:r>
-      <w:r>
-        <w:t xml:space="preserve"> je tedy vrstvou, který zastává datovou </w:t>
-      </w:r>
-      <w:r>
-        <w:t>logikou aplikace. Často je programátory ze starší literatury chápán jen jakýsi prostředník,</w:t>
+        <w:t xml:space="preserve"> </w:t>
+      </w:r>
+      <w:r>
+        <w:t xml:space="preserve">je tedy vrstvou, který zastává datovou </w:t>
+      </w:r>
+      <w:r>
+        <w:t xml:space="preserve">logikou aplikace. Často je programátory ze starší literatury chápán jen </w:t>
+      </w:r>
+      <w:r>
+        <w:t xml:space="preserve">jako </w:t>
+      </w:r>
+      <w:r>
+        <w:t>jakýsi prostředník,</w:t>
       </w:r>
       <w:r>
         <w:t xml:space="preserve"> který je datovým objektem (obrazem) například </w:t>
@@ -5466,7 +5990,13 @@
         <w:t xml:space="preserve"> </w:t>
       </w:r>
       <w:r>
-        <w:t>Tento výstup je nejčastěji nějakou stránkou, která je založena na HTML a značkách nějakého jiného značkovacího jazyka</w:t>
+        <w:t xml:space="preserve">Tento výstup je nejčastěji nějakou stránkou, která je založena na HTML a </w:t>
+      </w:r>
+      <w:r>
+        <w:t xml:space="preserve">na </w:t>
+      </w:r>
+      <w:r>
+        <w:t>značkách jiného značkovacího jazyka</w:t>
       </w:r>
       <w:r>
         <w:t>,</w:t>
@@ -5562,7 +6092,13 @@
       </w:r>
       <w:proofErr w:type="spellEnd"/>
       <w:r>
-        <w:t>) odeslat. A na základě jakých událostí naplnit případný model pro tento pohled (</w:t>
+        <w:t xml:space="preserve">) odeslat </w:t>
+      </w:r>
+      <w:r>
+        <w:t xml:space="preserve">a </w:t>
+      </w:r>
+      <w:r>
+        <w:t>na základě jakých událostí naplnit případný model pro tento pohled (</w:t>
       </w:r>
       <w:proofErr w:type="spellStart"/>
       <w:r>
@@ -5628,6 +6164,7 @@
       <w:pPr>
         <w:pStyle w:val="Nadpis3"/>
       </w:pPr>
+      <w:bookmarkStart w:id="15" w:name="_Toc450162238"/>
       <w:r>
         <w:t xml:space="preserve">Návrhový vzor </w:t>
       </w:r>
@@ -5635,6 +6172,7 @@
       <w:r>
         <w:t>Facade</w:t>
       </w:r>
+      <w:bookmarkEnd w:id="15"/>
       <w:proofErr w:type="spellEnd"/>
     </w:p>
     <w:p>
@@ -5648,7 +6186,13 @@
         <w:t xml:space="preserve"> návrhový vzor se používá pro řešení, pokud </w:t>
       </w:r>
       <w:r>
-        <w:t>je rozsáhlý kód zjednodušit. Při vývoji se často stává, že programátor vytvoří velice rozsáhlou (rozvětvenou)</w:t>
+        <w:t xml:space="preserve">je </w:t>
+      </w:r>
+      <w:r>
+        <w:t xml:space="preserve">třeba </w:t>
+      </w:r>
+      <w:r>
+        <w:t>rozsáhlý kód zjednodušit. Při vývoji se často stává, že programátor vytvoří velice rozsáhlou (rozvětvenou)</w:t>
       </w:r>
       <w:r>
         <w:t xml:space="preserve"> a </w:t>
@@ -5745,7 +6289,7 @@
                 <v:shape id="_x0000_i1025" type="#_x0000_t75" style="width:224.25pt;height:282pt" o:ole="">
                   <v:imagedata r:id="rId20" o:title=""/>
                 </v:shape>
-                <o:OLEObject Type="Embed" ProgID="Visio.Drawing.15" ShapeID="_x0000_i1025" DrawAspect="Content" ObjectID="_1523898990" r:id="rId21"/>
+                <o:OLEObject Type="Embed" ProgID="Visio.Drawing.15" ShapeID="_x0000_i1025" DrawAspect="Content" ObjectID="_1523904279" r:id="rId21"/>
               </w:object>
             </w:r>
           </w:p>
@@ -5841,7 +6385,7 @@
                 <v:shape id="_x0000_i1026" type="#_x0000_t75" style="width:444pt;height:3in" o:ole="">
                   <v:imagedata r:id="rId22" o:title=""/>
                 </v:shape>
-                <o:OLEObject Type="Embed" ProgID="Visio.Drawing.15" ShapeID="_x0000_i1026" DrawAspect="Content" ObjectID="_1523898991" r:id="rId23"/>
+                <o:OLEObject Type="Embed" ProgID="Visio.Drawing.15" ShapeID="_x0000_i1026" DrawAspect="Content" ObjectID="_1523904280" r:id="rId23"/>
               </w:object>
             </w:r>
           </w:p>
@@ -5872,7 +6416,13 @@
       </w:r>
       <w:proofErr w:type="spellEnd"/>
       <w:r>
-        <w:t xml:space="preserve"> nemá rozšiřovat funkcionalitu již </w:t>
+        <w:t xml:space="preserve"> nemá </w:t>
+      </w:r>
+      <w:r>
+        <w:t xml:space="preserve">za úkol </w:t>
+      </w:r>
+      <w:r>
+        <w:t xml:space="preserve">rozšiřovat funkcionalitu již </w:t>
       </w:r>
       <w:r>
         <w:t>existujících</w:t>
@@ -5890,7 +6440,18 @@
         <w:t xml:space="preserve"> převzít do své struktury a </w:t>
       </w:r>
       <w:r>
-        <w:t xml:space="preserve">pomoci zjednodušit kód. Ale neměl by se stát tzv. všemohoucím objektem. </w:t>
+        <w:t xml:space="preserve">pomoci zjednodušit kód. </w:t>
+      </w:r>
+      <w:proofErr w:type="spellStart"/>
+      <w:r>
+        <w:t>Facade</w:t>
+      </w:r>
+      <w:proofErr w:type="spellEnd"/>
+      <w:r>
+        <w:t xml:space="preserve"> by se ale </w:t>
+      </w:r>
+      <w:r>
+        <w:t xml:space="preserve">neměl stát tzv. všemohoucím objektem. </w:t>
       </w:r>
       <w:r>
         <w:t>Tento přístup k návrhu softwaru může zvyšovat počet malých tříd</w:t>
@@ -5902,7 +6463,7 @@
         <w:t xml:space="preserve"> </w:t>
       </w:r>
       <w:r>
-        <w:t>Ale j</w:t>
+        <w:t>J</w:t>
       </w:r>
       <w:r>
         <w:t>eho účelem je zvýšit přehlednost, udržovatelnost a tzv. čistotu kódu.</w:t>
@@ -5912,6 +6473,7 @@
       <w:pPr>
         <w:pStyle w:val="Nadpis3"/>
       </w:pPr>
+      <w:bookmarkStart w:id="16" w:name="_Toc450162239"/>
       <w:r>
         <w:lastRenderedPageBreak/>
         <w:t xml:space="preserve">Návrhový vzor </w:t>
@@ -5920,62 +6482,71 @@
       <w:r>
         <w:t>Singleton</w:t>
       </w:r>
+      <w:bookmarkEnd w:id="16"/>
       <w:proofErr w:type="spellEnd"/>
     </w:p>
     <w:p>
       <w:pPr>
         <w:pStyle w:val="Nadpis2"/>
       </w:pPr>
+      <w:bookmarkStart w:id="17" w:name="_Toc450162240"/>
       <w:r>
         <w:t>Uživatelská oprávnění</w:t>
       </w:r>
+      <w:bookmarkEnd w:id="17"/>
     </w:p>
     <w:p>
       <w:pPr>
         <w:pStyle w:val="Nadpis2"/>
       </w:pPr>
-      <w:bookmarkStart w:id="10" w:name="_Toc449389007"/>
+      <w:bookmarkStart w:id="18" w:name="_Toc450162241"/>
       <w:r>
         <w:t xml:space="preserve">Popis jednotlivých </w:t>
       </w:r>
-      <w:bookmarkEnd w:id="10"/>
       <w:r>
         <w:t>částí</w:t>
       </w:r>
+      <w:bookmarkEnd w:id="18"/>
     </w:p>
     <w:p>
       <w:pPr>
         <w:pStyle w:val="Nadpis1"/>
       </w:pPr>
+      <w:bookmarkStart w:id="19" w:name="_Toc450162242"/>
       <w:r>
         <w:t>Výsledky a jejich zhodnocení</w:t>
       </w:r>
+      <w:bookmarkEnd w:id="19"/>
     </w:p>
     <w:p>
       <w:pPr>
         <w:pStyle w:val="Nadpis1"/>
       </w:pPr>
-      <w:bookmarkStart w:id="11" w:name="_Toc449389010"/>
+      <w:bookmarkStart w:id="20" w:name="_Toc450162243"/>
       <w:r>
         <w:t>Závěr</w:t>
       </w:r>
-      <w:bookmarkEnd w:id="11"/>
+      <w:bookmarkEnd w:id="20"/>
     </w:p>
     <w:p>
       <w:pPr>
         <w:pStyle w:val="Nadpis1"/>
       </w:pPr>
+      <w:bookmarkStart w:id="21" w:name="_Toc450162244"/>
       <w:r>
         <w:t>Seznam použitých informačních zdrojů</w:t>
       </w:r>
+      <w:bookmarkEnd w:id="21"/>
     </w:p>
     <w:p>
       <w:pPr>
         <w:pStyle w:val="Nadpis1"/>
       </w:pPr>
+      <w:bookmarkStart w:id="22" w:name="_Toc450162245"/>
       <w:r>
         <w:t>Přílohy</w:t>
       </w:r>
+      <w:bookmarkEnd w:id="22"/>
     </w:p>
     <w:sectPr>
       <w:headerReference w:type="default" r:id="rId24"/>
@@ -6033,19 +6604,7 @@
       <w:rPr>
         <w:b/>
       </w:rPr>
-      <w:t>Praha</w:t>
-    </w:r>
-    <w:r>
-      <w:rPr>
-        <w:b/>
-      </w:rPr>
-      <w:t>, květen</w:t>
-    </w:r>
-    <w:r>
-      <w:rPr>
-        <w:b/>
-      </w:rPr>
-      <w:t xml:space="preserve"> 2016</w:t>
+      <w:t>Praha, květen 2016</w:t>
     </w:r>
   </w:p>
   <w:p>
@@ -6126,7 +6685,6 @@
         <w:docPartUnique/>
       </w:docPartObj>
     </w:sdtPr>
-    <w:sdtEndPr/>
     <w:sdtContent>
       <w:p>
         <w:pPr>
@@ -6521,54 +7079,28 @@
     <w:r>
       <w:t xml:space="preserve">Kapitola </w:t>
     </w:r>
-    <w:r>
-      <w:fldChar w:fldCharType="begin"/>
-    </w:r>
-    <w:r>
-      <w:instrText xml:space="preserve"> STYLEREF  "Nadpis 1" \w  \* MERGEFORMAT </w:instrText>
-    </w:r>
-    <w:r>
-      <w:fldChar w:fldCharType="separate"/>
-    </w:r>
-    <w:r>
-      <w:rPr>
-        <w:noProof/>
-      </w:rPr>
-      <w:t>5</w:t>
-    </w:r>
-    <w:r>
-      <w:rPr>
-        <w:noProof/>
-      </w:rPr>
-      <w:fldChar w:fldCharType="end"/>
-    </w:r>
+    <w:fldSimple w:instr=" STYLEREF  &quot;Nadpis 1&quot; \w  \* MERGEFORMAT ">
+      <w:r>
+        <w:rPr>
+          <w:noProof/>
+        </w:rPr>
+        <w:t>5</w:t>
+      </w:r>
+    </w:fldSimple>
   </w:p>
   <w:p>
     <w:pPr>
       <w:pStyle w:val="Zhlav"/>
       <w:jc w:val="right"/>
     </w:pPr>
-    <w:r>
-      <w:fldChar w:fldCharType="begin"/>
-    </w:r>
-    <w:r>
-      <w:instrText xml:space="preserve"> STYLEREF  "Nadpis 1"  \* MERGEFORMAT </w:instrText>
-    </w:r>
-    <w:r>
-      <w:fldChar w:fldCharType="separate"/>
-    </w:r>
-    <w:r>
-      <w:rPr>
-        <w:noProof/>
-      </w:rPr>
-      <w:t>Výsledky a jejich zhodnocení</w:t>
-    </w:r>
-    <w:r>
-      <w:rPr>
-        <w:noProof/>
-      </w:rPr>
-      <w:fldChar w:fldCharType="end"/>
-    </w:r>
+    <w:fldSimple w:instr=" STYLEREF  &quot;Nadpis 1&quot;  \* MERGEFORMAT ">
+      <w:r>
+        <w:rPr>
+          <w:noProof/>
+        </w:rPr>
+        <w:t>Výsledky a jejich zhodnocení</w:t>
+      </w:r>
+    </w:fldSimple>
   </w:p>
 </w:hdr>
 </file>
@@ -6596,7 +7128,7 @@
         <v:path o:extrusionok="f" gradientshapeok="t" o:connecttype="rect"/>
         <o:lock v:ext="edit" aspectratio="t"/>
       </v:shapetype>
-      <v:shape id="_x0000_i1083" type="#_x0000_t75" style="width:21pt;height:22.5pt;visibility:visible;mso-wrap-style:square" o:bullet="t">
+      <v:shape id="_x0000_i1036" type="#_x0000_t75" style="width:21pt;height:22.5pt;visibility:visible;mso-wrap-style:square" o:bullet="t">
         <v:imagedata r:id="rId1" o:title=""/>
       </v:shape>
     </w:pict>
@@ -11337,7 +11869,7 @@
 </file>
 
 <file path=customXml/itemProps1.xml><?xml version="1.0" encoding="utf-8"?>
-<ds:datastoreItem xmlns:ds="http://schemas.openxmlformats.org/officeDocument/2006/customXml" ds:itemID="{661C2BA0-BA6B-4820-B4DB-E9F6CCA9F0A6}">
+<ds:datastoreItem xmlns:ds="http://schemas.openxmlformats.org/officeDocument/2006/customXml" ds:itemID="{7C300EB0-33CD-4A85-B4D9-78CE5CE0EE9A}">
   <ds:schemaRefs>
     <ds:schemaRef ds:uri="http://schemas.openxmlformats.org/officeDocument/2006/bibliography"/>
   </ds:schemaRefs>

</xml_diff>

<commit_message>
Druhá úprava od mamky
</commit_message>
<xml_diff>
--- a/Diplomová práce_prace_Polacek.docx
+++ b/Diplomová práce_prace_Polacek.docx
@@ -726,6 +726,181 @@
           <w:sz w:val="28"/>
         </w:rPr>
         <w:t>Abstrakt:</w:t>
+      </w:r>
+    </w:p>
+    <w:p>
+      <w:pPr>
+        <w:pStyle w:val="Bezmezer"/>
+      </w:pPr>
+      <w:r>
+        <w:t>V současné době existuje řada softwarových řešení pro stahování a agregaci dat z mobilních zařízení pro léčbu pacientů s diabetem. Pro využití záznamů z různých přístrojů musí tedy mít pacient či lékař přístup i k různým aplikacím. Protože tyto aplikace nebývají mezi sebou kompatibilní, lze následně vyhodnocovat přenesená data pouze separovaně, tedy z každého zařízení zvlášť</w:t>
+      </w:r>
+      <w:r>
+        <w:t>, což snižuje uživatelský komfort či dokonce brání jejich praktickému využití.</w:t>
+      </w:r>
+    </w:p>
+    <w:p>
+      <w:pPr>
+        <w:pStyle w:val="Bezmezer"/>
+      </w:pPr>
+      <w:r>
+        <w:t xml:space="preserve"> Moji snahou tedy bylo vytvořit webový portál, kam by data z různých druhů přístrojů používaných pacienty byla automaticky přenášena a zároveň by zde pacient či jeho lékař měl </w:t>
+      </w:r>
+      <w:r>
+        <w:t xml:space="preserve">možnost data v celistvosti prohlížet </w:t>
+      </w:r>
+      <w:r>
+        <w:t>a analyzovat.</w:t>
+      </w:r>
+    </w:p>
+    <w:p>
+      <w:pPr>
+        <w:pStyle w:val="Bezmezer"/>
+      </w:pPr>
+      <w:r>
+        <w:t xml:space="preserve"> Tato diplomová práce pojednává o webové aplikaci Diani umožňující</w:t>
+      </w:r>
+      <w:r>
+        <w:rPr>
+          <w:color w:val="00B050"/>
+        </w:rPr>
+        <w:t xml:space="preserve"> </w:t>
+      </w:r>
+      <w:r>
+        <w:t xml:space="preserve">automatický přesun, uložení a hodnocení dat z různých elektronických přístrojů, jakými jsou např. hodnoty glykémie, krevního tlaku, počtu nachozených kroků, tepové frekvence aj. </w:t>
+      </w:r>
+      <w:r>
+        <w:t>Kromě zobrazení grafů je možné vést i osobní kartu pacienta s informacemi jako je váha, výška, HbA1c, hodnoty sacharidů v jídle, dávky inzulínu, spánek/bdění aj. Do systému lze v libovolném časovém rozmezí manuálně nahrávat i data z kontinuálních monitorů glykémie</w:t>
+      </w:r>
+      <w:r>
+        <w:t>. Uvedená data jsou přehledně graficky zobrazena na časové ose. Už</w:t>
+      </w:r>
+      <w:r>
+        <w:t>ivatel si může také vygenerovat výpis záznamů do přehledné tabulky a využít jej během konzultace s lékařem.</w:t>
+      </w:r>
+    </w:p>
+    <w:p>
+      <w:pPr>
+        <w:pStyle w:val="Bezmezer"/>
+      </w:pPr>
+      <w:r>
+        <w:t xml:space="preserve"> Pomocí řídící logiky v jazyce C# a také </w:t>
+      </w:r>
+      <w:proofErr w:type="spellStart"/>
+      <w:r>
+        <w:t>JavaScriptu</w:t>
+      </w:r>
+      <w:proofErr w:type="spellEnd"/>
+      <w:r>
+        <w:t xml:space="preserve"> je v současnosti možné data zobrazovat v denním, týdenním a měsíčním náhledu, kde měsíční náhled je obohacen o trend glykémie. Pro další </w:t>
+      </w:r>
+      <w:r>
+        <w:t>statistické zpracování dat</w:t>
+      </w:r>
+      <w:r>
+        <w:t xml:space="preserve"> lze data stáhnout ve formátu </w:t>
+      </w:r>
+      <w:proofErr w:type="spellStart"/>
+      <w:r>
+        <w:t>csv</w:t>
+      </w:r>
+      <w:proofErr w:type="spellEnd"/>
+      <w:r>
+        <w:t>.</w:t>
+      </w:r>
+    </w:p>
+    <w:p>
+      <w:pPr>
+        <w:pStyle w:val="Bezmezer"/>
+      </w:pPr>
+      <w:r>
+        <w:t xml:space="preserve"> </w:t>
+      </w:r>
+      <w:r>
+        <w:t xml:space="preserve">Systém Diani je postavený </w:t>
+      </w:r>
+      <w:r>
+        <w:t xml:space="preserve">na architektuře </w:t>
+      </w:r>
+      <w:proofErr w:type="gramStart"/>
+      <w:r>
+        <w:t>ASP.NET</w:t>
+      </w:r>
+      <w:proofErr w:type="gramEnd"/>
+      <w:r>
+        <w:t xml:space="preserve"> MVC s podporou HTML a CSS. Aplikace je dále doplněna o </w:t>
+      </w:r>
+      <w:proofErr w:type="spellStart"/>
+      <w:r>
+        <w:t>opensource</w:t>
+      </w:r>
+      <w:proofErr w:type="spellEnd"/>
+      <w:r>
+        <w:t xml:space="preserve"> </w:t>
+      </w:r>
+      <w:proofErr w:type="spellStart"/>
+      <w:r>
+        <w:t>pluginy</w:t>
+      </w:r>
+      <w:proofErr w:type="spellEnd"/>
+      <w:r>
+        <w:t xml:space="preserve"> (jako např. </w:t>
+      </w:r>
+      <w:proofErr w:type="spellStart"/>
+      <w:r>
+        <w:t>Highcharts</w:t>
+      </w:r>
+      <w:proofErr w:type="spellEnd"/>
+      <w:r>
+        <w:t xml:space="preserve">, </w:t>
+      </w:r>
+      <w:proofErr w:type="spellStart"/>
+      <w:r>
+        <w:t>Jquery</w:t>
+      </w:r>
+      <w:proofErr w:type="spellEnd"/>
+      <w:r>
+        <w:t xml:space="preserve"> apod.).</w:t>
+      </w:r>
+    </w:p>
+    <w:p>
+      <w:pPr>
+        <w:pStyle w:val="Bezmezer"/>
+      </w:pPr>
+      <w:r>
+        <w:t xml:space="preserve"> Vytvořili jsme funkční</w:t>
+      </w:r>
+      <w:r>
+        <w:t xml:space="preserve"> webové rozhraní pro přenos, sběr, analýzu a export dat z mobilních zařízení jako je aplikace diabetického deníku pro </w:t>
+      </w:r>
+      <w:proofErr w:type="spellStart"/>
+      <w:r>
+        <w:t>smartphone</w:t>
+      </w:r>
+      <w:proofErr w:type="spellEnd"/>
+      <w:r>
+        <w:t>, krokoměr, glukometr, konti</w:t>
+      </w:r>
+      <w:r>
+        <w:t xml:space="preserve">nuální monitor glykémie, váha a </w:t>
+      </w:r>
+      <w:r>
+        <w:t>tlakoměr. Webovou aplikac</w:t>
+      </w:r>
+      <w:r>
+        <w:t>i</w:t>
+      </w:r>
+      <w:r>
+        <w:t xml:space="preserve"> Diani používají </w:t>
+      </w:r>
+      <w:r>
+        <w:t xml:space="preserve">v testovacím módu </w:t>
+      </w:r>
+      <w:r>
+        <w:t>jak pacienti, tak lékaři</w:t>
+      </w:r>
+      <w:r>
+        <w:t>.</w:t>
       </w:r>
     </w:p>
     <w:p>
@@ -1029,110 +1204,63 @@
           <w:r>
             <w:fldChar w:fldCharType="separate"/>
           </w:r>
-          <w:bookmarkStart w:id="0" w:name="_GoBack"/>
-          <w:bookmarkEnd w:id="0"/>
-          <w:r>
-            <w:rPr>
-              <w:rStyle w:val="Hypertextovodkaz"/>
-              <w:noProof/>
-            </w:rPr>
-            <w:fldChar w:fldCharType="begin"/>
-          </w:r>
-          <w:r>
-            <w:rPr>
-              <w:rStyle w:val="Hypertextovodkaz"/>
-              <w:noProof/>
-            </w:rPr>
-            <w:instrText xml:space="preserve"> </w:instrText>
-          </w:r>
-          <w:r>
-            <w:rPr>
-              <w:noProof/>
-            </w:rPr>
-            <w:instrText>HYPERLINK \l "_Toc450162224"</w:instrText>
-          </w:r>
-          <w:r>
-            <w:rPr>
-              <w:rStyle w:val="Hypertextovodkaz"/>
-              <w:noProof/>
-            </w:rPr>
-            <w:instrText xml:space="preserve"> </w:instrText>
-          </w:r>
-          <w:r>
-            <w:rPr>
-              <w:rStyle w:val="Hypertextovodkaz"/>
-              <w:noProof/>
-            </w:rPr>
-          </w:r>
-          <w:r>
-            <w:rPr>
-              <w:rStyle w:val="Hypertextovodkaz"/>
-              <w:noProof/>
-            </w:rPr>
-            <w:fldChar w:fldCharType="separate"/>
-          </w:r>
-          <w:r>
-            <w:rPr>
-              <w:rStyle w:val="Hypertextovodkaz"/>
-              <w:noProof/>
-            </w:rPr>
-            <w:t>1. Úvod</w:t>
-          </w:r>
-          <w:r>
-            <w:rPr>
-              <w:noProof/>
-              <w:webHidden/>
-            </w:rPr>
-            <w:tab/>
-          </w:r>
-          <w:r>
-            <w:rPr>
-              <w:noProof/>
-              <w:webHidden/>
-            </w:rPr>
-            <w:fldChar w:fldCharType="begin"/>
-          </w:r>
-          <w:r>
-            <w:rPr>
-              <w:noProof/>
-              <w:webHidden/>
-            </w:rPr>
-            <w:instrText xml:space="preserve"> PAGEREF _Toc450162224 \h </w:instrText>
-          </w:r>
-          <w:r>
-            <w:rPr>
-              <w:noProof/>
-              <w:webHidden/>
-            </w:rPr>
-          </w:r>
-          <w:r>
-            <w:rPr>
-              <w:noProof/>
-              <w:webHidden/>
-            </w:rPr>
-            <w:fldChar w:fldCharType="separate"/>
-          </w:r>
-          <w:r>
-            <w:rPr>
-              <w:noProof/>
-              <w:webHidden/>
-            </w:rPr>
-            <w:t>1</w:t>
-          </w:r>
-          <w:r>
-            <w:rPr>
-              <w:noProof/>
-              <w:webHidden/>
-            </w:rPr>
-            <w:fldChar w:fldCharType="end"/>
-          </w:r>
-          <w:r>
-            <w:rPr>
-              <w:rStyle w:val="Hypertextovodkaz"/>
-              <w:noProof/>
-            </w:rPr>
-            <w:fldChar w:fldCharType="end"/>
-          </w:r>
+          <w:hyperlink w:anchor="_Toc450162224" w:history="1">
+            <w:r>
+              <w:rPr>
+                <w:rStyle w:val="Hypertextovodkaz"/>
+                <w:noProof/>
+              </w:rPr>
+              <w:t>1. Úvod</w:t>
+            </w:r>
+            <w:r>
+              <w:rPr>
+                <w:noProof/>
+                <w:webHidden/>
+              </w:rPr>
+              <w:tab/>
+            </w:r>
+            <w:r>
+              <w:rPr>
+                <w:noProof/>
+                <w:webHidden/>
+              </w:rPr>
+              <w:fldChar w:fldCharType="begin"/>
+            </w:r>
+            <w:r>
+              <w:rPr>
+                <w:noProof/>
+                <w:webHidden/>
+              </w:rPr>
+              <w:instrText xml:space="preserve"> PAGEREF _Toc450162224 \h </w:instrText>
+            </w:r>
+            <w:r>
+              <w:rPr>
+                <w:noProof/>
+                <w:webHidden/>
+              </w:rPr>
+            </w:r>
+            <w:r>
+              <w:rPr>
+                <w:noProof/>
+                <w:webHidden/>
+              </w:rPr>
+              <w:fldChar w:fldCharType="separate"/>
+            </w:r>
+            <w:r>
+              <w:rPr>
+                <w:noProof/>
+                <w:webHidden/>
+              </w:rPr>
+              <w:t>1</w:t>
+            </w:r>
+            <w:r>
+              <w:rPr>
+                <w:noProof/>
+                <w:webHidden/>
+              </w:rPr>
+              <w:fldChar w:fldCharType="end"/>
+            </w:r>
+          </w:hyperlink>
         </w:p>
         <w:p>
           <w:pPr>
@@ -2841,12 +2969,12 @@
       <w:pPr>
         <w:pStyle w:val="Nadpis1"/>
       </w:pPr>
-      <w:bookmarkStart w:id="1" w:name="_Toc450162224"/>
+      <w:bookmarkStart w:id="0" w:name="_Toc450162224"/>
       <w:r>
         <w:lastRenderedPageBreak/>
         <w:t>Úvod</w:t>
       </w:r>
-      <w:bookmarkEnd w:id="1"/>
+      <w:bookmarkEnd w:id="0"/>
     </w:p>
     <w:p>
       <w:pPr>
@@ -3023,7 +3151,16 @@
         <w:t>,</w:t>
       </w:r>
       <w:r>
-        <w:t xml:space="preserve"> s odborníky z oboru Diabetologie z Motolské nemocnice</w:t>
+        <w:t xml:space="preserve"> s odborníky z oboru Diabetologie </w:t>
+      </w:r>
+      <w:r>
+        <w:t>v </w:t>
+      </w:r>
+      <w:r>
+        <w:t xml:space="preserve">Motolské </w:t>
+      </w:r>
+      <w:r>
+        <w:t>nemocnici</w:t>
       </w:r>
       <w:r>
         <w:t>,</w:t>
@@ -3138,12 +3275,12 @@
       <w:pPr>
         <w:pStyle w:val="Nadpis2"/>
       </w:pPr>
-      <w:bookmarkStart w:id="2" w:name="_Toc450162225"/>
+      <w:bookmarkStart w:id="1" w:name="_Toc450162225"/>
       <w:r>
         <w:lastRenderedPageBreak/>
         <w:t>Přínosy práce</w:t>
       </w:r>
-      <w:bookmarkEnd w:id="2"/>
+      <w:bookmarkEnd w:id="1"/>
     </w:p>
     <w:p>
       <w:pPr>
@@ -3298,109 +3435,145 @@
       <w:r>
         <w:br w:type="page"/>
       </w:r>
-      <w:bookmarkStart w:id="3" w:name="_Toc450162226"/>
+      <w:bookmarkStart w:id="2" w:name="_Toc450162226"/>
       <w:r>
         <w:lastRenderedPageBreak/>
         <w:t>Problematika a její cíle</w:t>
       </w:r>
+      <w:bookmarkEnd w:id="2"/>
+    </w:p>
+    <w:p>
+      <w:r>
+        <w:t xml:space="preserve"> Pro řešení problematiky sběru a zobrazení pacientských dat se MUDr. Jan Brož obrátil na společné pracoviště Fakulty biomedicínského inženýrství a 1. lékařské fakulty. Po rešerši již existujících systémů Ing. Jan Mužík došel k závěru, že neexistuje dostatečně komplexní a konfigurovatelný systém, aby vyhověl požadavkům lékaře.</w:t>
+      </w:r>
+    </w:p>
+    <w:p>
+      <w:r>
+        <w:t>V polovině roku 2013 v</w:t>
+      </w:r>
+      <w:r>
+        <w:t>znikl projekt, který měl vyhovět tehdejším požadavkům MUDr. Brože. Základními požadavky bylo, aby uživatel mohl jednoduše měřit pomocí setu (</w:t>
+      </w:r>
+      <w:proofErr w:type="spellStart"/>
+      <w:r>
+        <w:t>aktivimetr</w:t>
+      </w:r>
+      <w:proofErr w:type="spellEnd"/>
+      <w:r>
+        <w:t xml:space="preserve"> a glukometr). Hodnoty naměřené za dobu nošení se měly následně zobrazit tak, aby bylo možné sledovat souvislosti mezi naměřenými daty, kterými byla aktivita a glykémie.</w:t>
+      </w:r>
+    </w:p>
+    <w:p>
+      <w:r>
+        <w:t xml:space="preserve"> Ing. Mužík navrhl systém, který se skládá z několika částí. Jednalo se o set, jenž obsahoval chytrý telefon, na který se data ukládala a odesílala se na server ke zpracování. Tento set rovněž obsahoval aktivitimetr </w:t>
+      </w:r>
+      <w:proofErr w:type="spellStart"/>
+      <w:r>
+        <w:t>Fitbit</w:t>
+      </w:r>
+      <w:proofErr w:type="spellEnd"/>
+      <w:r>
+        <w:t xml:space="preserve"> a glukometr. Další částí systému bylo využití aplikace pro chytré telefony s operačním systémem Android. Aplikace </w:t>
+      </w:r>
+      <w:proofErr w:type="spellStart"/>
+      <w:r>
+        <w:t>DiabetesDagboka</w:t>
+      </w:r>
+      <w:proofErr w:type="spellEnd"/>
+      <w:r>
+        <w:t xml:space="preserve"> je určen</w:t>
+      </w:r>
+      <w:r>
+        <w:t>a</w:t>
+      </w:r>
+      <w:r>
+        <w:t xml:space="preserve"> především pro záznam do diabetického deníku a </w:t>
+      </w:r>
+      <w:r>
+        <w:t xml:space="preserve">pro </w:t>
+      </w:r>
+      <w:r>
+        <w:t>zobrazení naměřených dat. Poslední částí systému byl tzv. tenký klient s názvem Diani, kterým se zabývá tato diplomová práce.</w:t>
+      </w:r>
+    </w:p>
+    <w:p>
+      <w:r>
+        <w:t xml:space="preserve"> Požadavkem na tento systém bylo, aby uživatel, kterým v té době byl jen MUDr. Jan Brož a další výzkumní pracovníci, mohli zobrazit do infografiky naměřená data pacientů a sledovat závislosti glykémie a aktivity. Další</w:t>
+      </w:r>
+      <w:r>
+        <w:t xml:space="preserve"> rozšíření </w:t>
+      </w:r>
+      <w:r>
+        <w:t>funkčnosti</w:t>
+      </w:r>
+      <w:r>
+        <w:t xml:space="preserve">, </w:t>
+      </w:r>
+      <w:r>
+        <w:t xml:space="preserve">které </w:t>
+      </w:r>
+      <w:proofErr w:type="gramStart"/>
+      <w:r>
+        <w:t>navrhl</w:t>
+      </w:r>
+      <w:proofErr w:type="gramEnd"/>
+      <w:r>
+        <w:t xml:space="preserve"> Ing. Mužík </w:t>
+      </w:r>
+      <w:proofErr w:type="gramStart"/>
+      <w:r>
+        <w:t>bylo</w:t>
+      </w:r>
+      <w:proofErr w:type="gramEnd"/>
+      <w:r>
+        <w:t xml:space="preserve">, aby tento systém mohl jednoduše propojovat zařízení (v té době </w:t>
+      </w:r>
+      <w:proofErr w:type="spellStart"/>
+      <w:r>
+        <w:t>Fitbit</w:t>
+      </w:r>
+      <w:proofErr w:type="spellEnd"/>
+      <w:r>
+        <w:t>) s</w:t>
+      </w:r>
+      <w:r>
+        <w:t> </w:t>
+      </w:r>
+      <w:r>
+        <w:t>pacientem a propojovat</w:t>
+      </w:r>
+      <w:r>
+        <w:t xml:space="preserve"> pro sběr dat tzv. </w:t>
+      </w:r>
+      <w:proofErr w:type="spellStart"/>
+      <w:r>
+        <w:t>Fitbit</w:t>
+      </w:r>
+      <w:proofErr w:type="spellEnd"/>
+      <w:r>
+        <w:t xml:space="preserve"> účet se systémem Diani, spravovat karty pacientů, nahrávat data z exportů různých zařízení.</w:t>
+      </w:r>
+    </w:p>
+    <w:p>
+      <w:pPr>
+        <w:pStyle w:val="Bezmezer"/>
+      </w:pPr>
+      <w:r>
+        <w:t xml:space="preserve"> V současné době systém využívají aplikaci Diani MUDr. Brož, výzkumní pracovníci a testující uživatelé s diabetem.</w:t>
+      </w:r>
+    </w:p>
+    <w:p>
+      <w:pPr>
+        <w:pStyle w:val="Nadpis2"/>
+      </w:pPr>
+      <w:r>
+        <w:t xml:space="preserve"> </w:t>
+      </w:r>
+      <w:bookmarkStart w:id="3" w:name="_Toc450162227"/>
+      <w:r>
+        <w:t>Schválení lékařskou etickou komisí</w:t>
+      </w:r>
       <w:bookmarkEnd w:id="3"/>
-    </w:p>
-    <w:p>
-      <w:r>
-        <w:t xml:space="preserve"> Pro řešení problematiky sběru a zobrazení pacientských dat se MUDr. Jan Brož obrátil na společné pracoviště Fakulty biomedicínského inženýrství a 1. lékařské fakulty. Po rešerši již existujících systémů Ing. Jan Mužík došel k závěru, že neexistuje dostatečně komplexní a konfigurovatelný systém, aby vyhověl požadavkům lékaře.</w:t>
-      </w:r>
-    </w:p>
-    <w:p>
-      <w:r>
-        <w:t xml:space="preserve"> Vznikl projekt, který měl vyhovět tehdejším požadavkům MUDr. Brože. Základními požadavky bylo, aby uživatel mohl jednoduše měřit pomocí setu (</w:t>
-      </w:r>
-      <w:proofErr w:type="spellStart"/>
-      <w:r>
-        <w:t>aktivimetr</w:t>
-      </w:r>
-      <w:proofErr w:type="spellEnd"/>
-      <w:r>
-        <w:t xml:space="preserve"> a glukometr). Hodnoty naměřené za dobu nošení se měly následně zobrazit tak, aby bylo možné sledovat souvislosti mezi naměřenými daty, kterými byla aktivita a glykémie.</w:t>
-      </w:r>
-    </w:p>
-    <w:p>
-      <w:r>
-        <w:t xml:space="preserve"> Ing. Mužík navrhl systém, který se skládá z několika částí. Jednalo se o set, jenž obsahoval chytrý telefon, na který se data ukládala a odesílala se na server ke zpracování. Tento set rovněž obsahoval aktivitimetr </w:t>
-      </w:r>
-      <w:proofErr w:type="spellStart"/>
-      <w:r>
-        <w:t>Fitbit</w:t>
-      </w:r>
-      <w:proofErr w:type="spellEnd"/>
-      <w:r>
-        <w:t xml:space="preserve"> a glukometr. Další částí systému bylo využití aplikace pro chytré telefony s operačním systémem Android. Aplikace </w:t>
-      </w:r>
-      <w:proofErr w:type="spellStart"/>
-      <w:r>
-        <w:t>DiabetesDagboka</w:t>
-      </w:r>
-      <w:proofErr w:type="spellEnd"/>
-      <w:r>
-        <w:t xml:space="preserve"> je určen především pro záznam do diabetického deníku a zobrazení naměřených dat. Poslední částí systému byl tzv. tenký klient s názvem Diani, kterým se zabývá tato diplomová práce.</w:t>
-      </w:r>
-    </w:p>
-    <w:p>
-      <w:r>
-        <w:t xml:space="preserve"> Požadavkem na tento systém bylo, aby uživatel, kterým v té době byl jen MUDr. Jan Brož a další výzkumní pracovníci, mohli zobrazit do infografiky naměřená data pacientů a sledovat závislosti glykémie a aktivity. Dalším požadavkem, který </w:t>
-      </w:r>
-      <w:proofErr w:type="gramStart"/>
-      <w:r>
-        <w:t>navrhl</w:t>
-      </w:r>
-      <w:proofErr w:type="gramEnd"/>
-      <w:r>
-        <w:t xml:space="preserve"> Ing. Mužík </w:t>
-      </w:r>
-      <w:proofErr w:type="gramStart"/>
-      <w:r>
-        <w:t>bylo</w:t>
-      </w:r>
-      <w:proofErr w:type="gramEnd"/>
-      <w:r>
-        <w:t xml:space="preserve">, aby tento systém mohl jednoduše propojovat zařízení (v té době </w:t>
-      </w:r>
-      <w:proofErr w:type="spellStart"/>
-      <w:r>
-        <w:t>Fitbit</w:t>
-      </w:r>
-      <w:proofErr w:type="spellEnd"/>
-      <w:r>
-        <w:t xml:space="preserve">) s pacientem, propojovat pro sběr dat tzv. </w:t>
-      </w:r>
-      <w:proofErr w:type="spellStart"/>
-      <w:r>
-        <w:t>Fitbit</w:t>
-      </w:r>
-      <w:proofErr w:type="spellEnd"/>
-      <w:r>
-        <w:t xml:space="preserve"> účet se systémem Diani, spravovat karty pacientů, nahrávat data z exportů různých zařízení.</w:t>
-      </w:r>
-    </w:p>
-    <w:p>
-      <w:pPr>
-        <w:pStyle w:val="Bezmezer"/>
-      </w:pPr>
-      <w:r>
-        <w:t xml:space="preserve"> V současné době systém využívají aplikaci Diani MUDr. Brož, výzkumní pracovníci a testující uživatelé s diabetem.</w:t>
-      </w:r>
-    </w:p>
-    <w:p>
-      <w:pPr>
-        <w:pStyle w:val="Nadpis2"/>
-      </w:pPr>
-      <w:r>
-        <w:t xml:space="preserve"> </w:t>
-      </w:r>
-      <w:bookmarkStart w:id="4" w:name="_Toc450162227"/>
-      <w:r>
-        <w:t>Schválení lékařskou etickou komisí</w:t>
-      </w:r>
-      <w:bookmarkEnd w:id="4"/>
     </w:p>
     <w:p>
       <w:pPr>
@@ -3423,42 +3596,48 @@
       <w:pPr>
         <w:pStyle w:val="Nadpis1"/>
       </w:pPr>
-      <w:bookmarkStart w:id="5" w:name="_Toc450162228"/>
+      <w:bookmarkStart w:id="4" w:name="_Toc450162228"/>
       <w:r>
         <w:lastRenderedPageBreak/>
         <w:t>Stav poznatků o řešené problematice</w:t>
       </w:r>
+      <w:bookmarkEnd w:id="4"/>
+    </w:p>
+    <w:p>
+      <w:pPr>
+        <w:ind w:left="57"/>
+      </w:pPr>
+      <w:r>
+        <w:t>V této kapitole se budu zabývat aplikacemi, které mají obdobnou funkcionalitu</w:t>
+      </w:r>
+      <w:r>
+        <w:t xml:space="preserve"> jako aplikace, která je předmětem této diplomové práce. </w:t>
+      </w:r>
+      <w:r>
+        <w:t>Jedná se</w:t>
+      </w:r>
+      <w:r>
+        <w:t xml:space="preserve"> nejen o webové aplikace, ale i o </w:t>
+      </w:r>
+      <w:r>
+        <w:t>aplikace pro stolní počítače</w:t>
+      </w:r>
+      <w:r>
+        <w:t xml:space="preserve"> a mobilní</w:t>
+      </w:r>
+      <w:r>
+        <w:t xml:space="preserve"> aplikace. </w:t>
+      </w:r>
+    </w:p>
+    <w:p>
+      <w:pPr>
+        <w:pStyle w:val="Nadpis2"/>
+      </w:pPr>
+      <w:bookmarkStart w:id="5" w:name="_Toc450162229"/>
+      <w:r>
+        <w:t>Dexcom Studio</w:t>
+      </w:r>
       <w:bookmarkEnd w:id="5"/>
-    </w:p>
-    <w:p>
-      <w:pPr>
-        <w:ind w:left="57"/>
-      </w:pPr>
-      <w:r>
-        <w:t>V této kapitole se budu zabývat aplikacemi, které mají obdobnou funkcionalitu</w:t>
-      </w:r>
-      <w:r>
-        <w:t xml:space="preserve"> jako aplikace, která je předmětem této diplomové práce. Bude se jednat nejenom o webové aplikace, ale i o </w:t>
-      </w:r>
-      <w:r>
-        <w:t>aplikace pro stolní počítače</w:t>
-      </w:r>
-      <w:r>
-        <w:t xml:space="preserve"> a mobilní</w:t>
-      </w:r>
-      <w:r>
-        <w:t xml:space="preserve"> aplikace. </w:t>
-      </w:r>
-    </w:p>
-    <w:p>
-      <w:pPr>
-        <w:pStyle w:val="Nadpis2"/>
-      </w:pPr>
-      <w:bookmarkStart w:id="6" w:name="_Toc450162229"/>
-      <w:r>
-        <w:t>Dexcom Studio</w:t>
-      </w:r>
-      <w:bookmarkEnd w:id="6"/>
     </w:p>
     <w:p>
       <w:r>
@@ -3559,7 +3738,16 @@
         <w:t xml:space="preserve"> </w:t>
       </w:r>
       <w:r>
-        <w:t xml:space="preserve">nízkých (resp. vysokých) hodnot glykémie. Dále v této infografice </w:t>
+        <w:t xml:space="preserve">nízkých (resp. vysokých) hodnot glykémie. </w:t>
+      </w:r>
+      <w:r>
+        <w:t>V</w:t>
+      </w:r>
+      <w:r>
+        <w:t xml:space="preserve"> této infografice </w:t>
+      </w:r>
+      <w:r>
+        <w:t xml:space="preserve">také </w:t>
       </w:r>
       <w:r>
         <w:t>poskytuje doporučení, jak</w:t>
@@ -3623,41 +3811,67 @@
         <w:t>ch</w:t>
       </w:r>
       <w:r>
-        <w:t xml:space="preserve"> </w:t>
-      </w:r>
-      <w:proofErr w:type="gramStart"/>
-      <w:r>
-        <w:t>vyskytují</w:t>
-      </w:r>
-      <w:proofErr w:type="gramEnd"/>
+        <w:t xml:space="preserve"> vyskytují</w:t>
+      </w:r>
+      <w:r>
+        <w:t>,</w:t>
+      </w:r>
       <w:r>
         <w:t xml:space="preserve"> ve většině </w:t>
       </w:r>
       <w:r>
-        <w:t xml:space="preserve">aplikací zaměřené na tuto problematiku se </w:t>
-      </w:r>
-      <w:proofErr w:type="gramStart"/>
-      <w:r>
-        <w:t>nazývají</w:t>
-      </w:r>
-      <w:proofErr w:type="gramEnd"/>
-      <w:r>
-        <w:t xml:space="preserve"> </w:t>
-      </w:r>
+        <w:t>aplikací zaměřené na tuto problematiku</w:t>
+      </w:r>
+      <w:r>
+        <w:t>,</w:t>
+      </w:r>
+      <w:r>
+        <w:t xml:space="preserve"> se nazývají </w:t>
+      </w:r>
+      <w:proofErr w:type="spellStart"/>
       <w:r>
         <w:rPr>
           <w:i/>
         </w:rPr>
-        <w:t>Hourly Stats Report</w:t>
-      </w:r>
-      <w:r>
-        <w:t xml:space="preserve">, </w:t>
-      </w:r>
+        <w:t>Hourly</w:t>
+      </w:r>
+      <w:proofErr w:type="spellEnd"/>
       <w:r>
         <w:rPr>
           <w:i/>
         </w:rPr>
-        <w:t>Daily Trends Report</w:t>
+        <w:t xml:space="preserve"> </w:t>
+      </w:r>
+      <w:proofErr w:type="spellStart"/>
+      <w:r>
+        <w:rPr>
+          <w:i/>
+        </w:rPr>
+        <w:t>Stats</w:t>
+      </w:r>
+      <w:proofErr w:type="spellEnd"/>
+      <w:r>
+        <w:rPr>
+          <w:i/>
+        </w:rPr>
+        <w:t xml:space="preserve"> Report</w:t>
+      </w:r>
+      <w:r>
+        <w:t xml:space="preserve">, </w:t>
+      </w:r>
+      <w:proofErr w:type="spellStart"/>
+      <w:r>
+        <w:rPr>
+          <w:i/>
+        </w:rPr>
+        <w:t>Daily</w:t>
+      </w:r>
+      <w:proofErr w:type="spellEnd"/>
+      <w:r>
+        <w:rPr>
+          <w:i/>
+        </w:rPr>
+        <w:t xml:space="preserve"> Trends Report</w:t>
       </w:r>
       <w:r>
         <w:t xml:space="preserve">, </w:t>
@@ -3875,7 +4089,7 @@
       <w:pPr>
         <w:pStyle w:val="Nadpis2"/>
       </w:pPr>
-      <w:bookmarkStart w:id="7" w:name="_Toc450162230"/>
+      <w:bookmarkStart w:id="6" w:name="_Toc450162230"/>
       <w:proofErr w:type="spellStart"/>
       <w:r>
         <w:lastRenderedPageBreak/>
@@ -3889,7 +4103,7 @@
       <w:r>
         <w:t>Personal</w:t>
       </w:r>
-      <w:bookmarkEnd w:id="7"/>
+      <w:bookmarkEnd w:id="6"/>
       <w:proofErr w:type="spellEnd"/>
     </w:p>
     <w:p>
@@ -3950,13 +4164,19 @@
         <w:t xml:space="preserve"> generovat zprávy, které obsahují statistické</w:t>
       </w:r>
       <w:r>
-        <w:t xml:space="preserve"> grafy a tabulky. Dále </w:t>
+        <w:t xml:space="preserve"> grafy a tabulky. </w:t>
+      </w:r>
+      <w:r>
+        <w:t>V</w:t>
+      </w:r>
+      <w:r>
+        <w:t xml:space="preserve"> předvolbách </w:t>
       </w:r>
       <w:r>
         <w:t xml:space="preserve">si </w:t>
       </w:r>
       <w:r>
-        <w:t xml:space="preserve">v předvolbách uživatel může nastavit personalizované hodnoty dolní resp. horní hranice glykémie </w:t>
+        <w:t xml:space="preserve">uživatel může nastavit personalizované hodnoty dolní resp. horní hranice glykémie </w:t>
       </w:r>
       <w:r>
         <w:t>a práh hypoglykémie, jednotky glykémie, sacharidové jednoty pro diabetický deník a převodní faktor pro sacharidy.</w:t>
@@ -3970,7 +4190,13 @@
         <w:t xml:space="preserve"> </w:t>
       </w:r>
       <w:r>
-        <w:t>Uživatel může provést několik druhů exportu dat pro vyhodnocení svých dat.</w:t>
+        <w:t xml:space="preserve">Uživatel </w:t>
+      </w:r>
+      <w:r>
+        <w:t xml:space="preserve">rovněž </w:t>
+      </w:r>
+      <w:r>
+        <w:t>může provést několik druhů exportu dat pro vyhodnocení svých dat.</w:t>
       </w:r>
       <w:r>
         <w:t xml:space="preserve"> Jedním z možných exportů je tzv. </w:t>
@@ -4047,10 +4273,22 @@
         <w:t>ýdeje inzulinu a plnění pumpy</w:t>
       </w:r>
       <w:r>
-        <w:t>. Ale také</w:t>
-      </w:r>
-      <w:r>
-        <w:t xml:space="preserve"> změny nastavení, testy kontrolního roztoku a další diagnostické informace o pumpě a senzoru. Tuto tabulku je také možno vyexportovat pro specifické ča</w:t>
+        <w:t xml:space="preserve">. Ale </w:t>
+      </w:r>
+      <w:r>
+        <w:t xml:space="preserve">zjistíme </w:t>
+      </w:r>
+      <w:r>
+        <w:t>také</w:t>
+      </w:r>
+      <w:r>
+        <w:t xml:space="preserve"> změny nastavení, testy kontrolního roztoku a další diagnostické informace o pumpě a senzoru. Tuto tabulku je </w:t>
+      </w:r>
+      <w:r>
+        <w:t xml:space="preserve">možné </w:t>
+      </w:r>
+      <w:r>
+        <w:t>vyexportovat pro specifické ča</w:t>
       </w:r>
       <w:r>
         <w:t>sové období.</w:t>
@@ -4091,10 +4329,13 @@
         <w:t xml:space="preserve"> </w:t>
       </w:r>
       <w:r>
-        <w:t>glykémie a naměřené hodnoty pro dan</w:t>
-      </w:r>
-      <w:r>
-        <w:t>é období</w:t>
+        <w:t xml:space="preserve">glykémie a naměřené hodnoty pro </w:t>
+      </w:r>
+      <w:r>
+        <w:t xml:space="preserve">stanovené </w:t>
+      </w:r>
+      <w:r>
+        <w:t>období</w:t>
       </w:r>
       <w:r>
         <w:t xml:space="preserve"> měření.</w:t>
@@ -4132,138 +4373,144 @@
         <w:pStyle w:val="Bezmezer"/>
       </w:pPr>
       <w:r>
+        <w:t>Jiným</w:t>
+      </w:r>
+      <w:r>
+        <w:t xml:space="preserve"> exportem je Modální den podle hodin, který lze </w:t>
+      </w:r>
+      <w:r>
+        <w:t xml:space="preserve">vytvořit </w:t>
+      </w:r>
+      <w:r>
+        <w:t>pro interval 2, 4, 8, nebo 12 týdnů</w:t>
+      </w:r>
+      <w:r>
+        <w:t xml:space="preserve">. Grafy jsou </w:t>
+      </w:r>
+      <w:r>
+        <w:t xml:space="preserve">podobné jako z předchozího exportu, kde </w:t>
+      </w:r>
+      <w:r>
+        <w:t>statisticky</w:t>
+      </w:r>
+      <w:r>
+        <w:t xml:space="preserve"> upravený graf je po hodinových intervalech. </w:t>
+      </w:r>
+      <w:r>
+        <w:t>T</w:t>
+      </w:r>
+      <w:r>
+        <w:t>abulka byla na</w:t>
+      </w:r>
+      <w:r>
+        <w:t>h</w:t>
+      </w:r>
+      <w:r>
+        <w:t xml:space="preserve">razena koláčovým grafem doplněným tabulkou o </w:t>
+      </w:r>
+      <w:r>
+        <w:t xml:space="preserve">statistické rozložení hodnot podle nastavených </w:t>
+      </w:r>
+      <w:r>
+        <w:t xml:space="preserve">hranic </w:t>
+      </w:r>
+      <w:r>
+        <w:t xml:space="preserve">hypoglykémie resp. hyperglykémie a </w:t>
+      </w:r>
+      <w:r>
+        <w:t xml:space="preserve">je </w:t>
+      </w:r>
+      <w:r>
+        <w:t xml:space="preserve">doplněna tabulkou GL. </w:t>
+      </w:r>
+    </w:p>
+    <w:p>
+      <w:pPr>
+        <w:pStyle w:val="Bezmezer"/>
+      </w:pPr>
+      <w:r>
+        <w:t xml:space="preserve"> Export Souhrnu </w:t>
+      </w:r>
+      <w:r>
+        <w:t>trendů ukazuje v několika grafech a statistických tabulkách hodnoty glykémie, celkové denní dávky glykémie a sacharidů</w:t>
+      </w:r>
+      <w:r>
+        <w:t>.</w:t>
+      </w:r>
+      <w:r>
+        <w:t xml:space="preserve"> Grafy jsou následovány souhrnnou tabulkou pro jednotlivé </w:t>
+      </w:r>
+      <w:r>
+        <w:t>dny a pro</w:t>
+      </w:r>
+      <w:r>
+        <w:t xml:space="preserve"> vybraný časový interval.</w:t>
+      </w:r>
+    </w:p>
+    <w:p>
+      <w:pPr>
+        <w:pStyle w:val="Bezmezer"/>
+      </w:pPr>
+      <w:r>
+        <w:t xml:space="preserve"> Jedním z dalších exportů je graf nastavení bazálních dávek.</w:t>
+      </w:r>
+    </w:p>
+    <w:p>
+      <w:pPr>
+        <w:pStyle w:val="Bezmezer"/>
+      </w:pPr>
+      <w:r>
+        <w:t xml:space="preserve"> Porovnání denních hodnot senzoru umožňuje uživateli vyhodnotit z grafů a tabulek průběh naměřených hodnot z CGM v</w:t>
+      </w:r>
+      <w:r>
+        <w:t>e</w:t>
+      </w:r>
+      <w:r>
+        <w:t> </w:t>
+      </w:r>
+      <w:r>
+        <w:t xml:space="preserve">vybraném </w:t>
+      </w:r>
+      <w:r>
+        <w:t>časovém intervalu v jednom grafu</w:t>
+      </w:r>
+      <w:r>
+        <w:t xml:space="preserve"> a </w:t>
+      </w:r>
+      <w:r>
+        <w:t xml:space="preserve">zároveň </w:t>
+      </w:r>
+      <w:r>
+        <w:t>v tabulkách zhodnotit korekci svých dávek insulinu.</w:t>
+      </w:r>
+    </w:p>
+    <w:p>
+      <w:pPr>
+        <w:pStyle w:val="Bezmezer"/>
+      </w:pPr>
+      <w:r>
+        <w:t xml:space="preserve"> Týdenní přehled deníku senz</w:t>
+      </w:r>
+      <w:r>
+        <w:t>oru exportuje tabulku s daty senzoru a deníku společně s cílovými rozsahy</w:t>
+      </w:r>
+      <w:r>
+        <w:t>.</w:t>
+      </w:r>
+      <w:r>
         <w:t xml:space="preserve"> </w:t>
       </w:r>
       <w:r>
-        <w:t xml:space="preserve">Podobným exportem je Modální den podle hodin, který lze </w:t>
-      </w:r>
-      <w:r>
-        <w:t xml:space="preserve">vytvořit </w:t>
-      </w:r>
-      <w:r>
-        <w:t>pro interval 2, 4, 8, nebo 12 týdnů</w:t>
-      </w:r>
-      <w:r>
-        <w:t xml:space="preserve">. Grafy jsou </w:t>
-      </w:r>
-      <w:r>
-        <w:t xml:space="preserve">podobné jako z předchozího exportu, kde </w:t>
-      </w:r>
-      <w:r>
-        <w:t>statisticky</w:t>
-      </w:r>
-      <w:r>
-        <w:t xml:space="preserve"> upravený graf je po hodinových intervalech. </w:t>
-      </w:r>
-      <w:r>
-        <w:t>T</w:t>
-      </w:r>
-      <w:r>
-        <w:t>abulka byla na</w:t>
-      </w:r>
-      <w:r>
-        <w:t>h</w:t>
-      </w:r>
-      <w:r>
-        <w:t xml:space="preserve">razena koláčovým grafem doplněným tabulkou o </w:t>
-      </w:r>
-      <w:r>
-        <w:t xml:space="preserve">statistickém rozložení hodnot podle nastavených </w:t>
-      </w:r>
-      <w:r>
-        <w:t xml:space="preserve">hranic </w:t>
-      </w:r>
-      <w:r>
-        <w:t xml:space="preserve">hypoglykémie resp. hyperglykémie a </w:t>
-      </w:r>
-      <w:r>
-        <w:t xml:space="preserve">je </w:t>
-      </w:r>
-      <w:r>
-        <w:t xml:space="preserve">doplněna tabulkou GL. </w:t>
-      </w:r>
-    </w:p>
-    <w:p>
-      <w:pPr>
-        <w:pStyle w:val="Bezmezer"/>
-      </w:pPr>
-      <w:r>
-        <w:t xml:space="preserve"> Export Souhrnu </w:t>
-      </w:r>
-      <w:r>
-        <w:t>trendů ukazuje v několika grafech a statistických tabulkách hodnoty glykémie, celkové denní dávky glykémie a sacharidů</w:t>
-      </w:r>
-      <w:r>
-        <w:t>.</w:t>
-      </w:r>
-      <w:r>
-        <w:t xml:space="preserve"> Grafy jsou následovány souhrnnou tabulkou pro jednotlivé </w:t>
-      </w:r>
-      <w:r>
-        <w:t>dny a pro</w:t>
-      </w:r>
-      <w:r>
-        <w:t xml:space="preserve"> vybraný časový interval.</w:t>
-      </w:r>
-    </w:p>
-    <w:p>
-      <w:pPr>
-        <w:pStyle w:val="Bezmezer"/>
-      </w:pPr>
-      <w:r>
-        <w:t xml:space="preserve"> Jedním z dalších exportů je graf nastavení bazálních dávek.</w:t>
-      </w:r>
-    </w:p>
-    <w:p>
-      <w:pPr>
-        <w:pStyle w:val="Bezmezer"/>
-      </w:pPr>
-      <w:r>
-        <w:t xml:space="preserve"> Porovnání denních hodnot senzoru umožňuje uživateli vyhodnotit z grafů a tabulek průběh naměřených hodnot z CGM v</w:t>
-      </w:r>
-      <w:r>
-        <w:t>e</w:t>
-      </w:r>
-      <w:r>
-        <w:t> </w:t>
-      </w:r>
-      <w:r>
-        <w:t xml:space="preserve">vybraném </w:t>
-      </w:r>
-      <w:r>
-        <w:t>časovém intervalu v jednom grafu</w:t>
-      </w:r>
-      <w:r>
-        <w:t xml:space="preserve"> a </w:t>
-      </w:r>
-      <w:r>
-        <w:t xml:space="preserve">zároveň </w:t>
-      </w:r>
-      <w:r>
-        <w:t>v tabulkách zhodnotit korekci svých dávek insulinu.</w:t>
-      </w:r>
-    </w:p>
-    <w:p>
-      <w:pPr>
-        <w:pStyle w:val="Bezmezer"/>
-      </w:pPr>
-      <w:r>
-        <w:t xml:space="preserve"> Týdenní přehled deníku senz</w:t>
-      </w:r>
-      <w:r>
-        <w:t>oru exportuje tabulku s daty senzoru a deníku společně s cílovými rozsahy</w:t>
-      </w:r>
-      <w:r>
-        <w:t>.</w:t>
-      </w:r>
-      <w:r>
-        <w:t xml:space="preserve"> </w:t>
-      </w:r>
-      <w:r>
         <w:t xml:space="preserve">Uživatel </w:t>
       </w:r>
       <w:r>
-        <w:t>tak může analyzovat vlivy různých událostí na glykémii.</w:t>
+        <w:t xml:space="preserve">tak </w:t>
+      </w:r>
+      <w:r>
+        <w:t xml:space="preserve">tedy </w:t>
+      </w:r>
+      <w:r>
+        <w:t>může analyzovat vlivy různých událostí na glykémii.</w:t>
       </w:r>
     </w:p>
     <w:p>
@@ -4324,7 +4571,13 @@
         <w:pStyle w:val="Bezmezer"/>
       </w:pPr>
       <w:r>
-        <w:t xml:space="preserve"> Hlavní nevýhodou tohoto systému </w:t>
+        <w:t xml:space="preserve"> </w:t>
+      </w:r>
+      <w:r>
+        <w:t xml:space="preserve">Velkou </w:t>
+      </w:r>
+      <w:r>
+        <w:t xml:space="preserve">nevýhodou tohoto systému </w:t>
       </w:r>
       <w:r>
         <w:t xml:space="preserve">však </w:t>
@@ -4371,7 +4624,7 @@
       <w:pPr>
         <w:pStyle w:val="Nadpis2"/>
       </w:pPr>
-      <w:bookmarkStart w:id="8" w:name="_Toc450162231"/>
+      <w:bookmarkStart w:id="7" w:name="_Toc450162231"/>
       <w:proofErr w:type="spellStart"/>
       <w:r>
         <w:lastRenderedPageBreak/>
@@ -4380,476 +4633,560 @@
       <w:r>
         <w:t>send</w:t>
       </w:r>
+      <w:bookmarkEnd w:id="7"/>
+      <w:proofErr w:type="spellEnd"/>
+    </w:p>
+    <w:p>
+      <w:r>
+        <w:t xml:space="preserve"> </w:t>
+      </w:r>
+      <w:proofErr w:type="spellStart"/>
+      <w:r>
+        <w:t>Diasend</w:t>
+      </w:r>
+      <w:proofErr w:type="spellEnd"/>
+      <w:r>
+        <w:t xml:space="preserve"> je všestrannou webovou a mobilní aplikací</w:t>
+      </w:r>
+      <w:r>
+        <w:t>,</w:t>
+      </w:r>
+      <w:r>
+        <w:t xml:space="preserve"> která umožňuje propojit</w:t>
+      </w:r>
+      <w:r>
+        <w:t xml:space="preserve"> několik zařízení.</w:t>
+      </w:r>
+      <w:r>
+        <w:t xml:space="preserve"> Já se zaměřím na webovou aplikaci. Aplikace </w:t>
+      </w:r>
+      <w:proofErr w:type="spellStart"/>
+      <w:r>
+        <w:t>Diasend</w:t>
+      </w:r>
+      <w:proofErr w:type="spellEnd"/>
+      <w:r>
+        <w:t xml:space="preserve"> obecně s</w:t>
+      </w:r>
+      <w:r>
+        <w:t xml:space="preserve">družuje sběr dat z aktivity </w:t>
+      </w:r>
+      <w:r>
+        <w:t xml:space="preserve">monitorů jako je </w:t>
+      </w:r>
+      <w:proofErr w:type="spellStart"/>
+      <w:r>
+        <w:t>Fitbit</w:t>
+      </w:r>
+      <w:proofErr w:type="spellEnd"/>
+      <w:r>
+        <w:t xml:space="preserve">, </w:t>
+      </w:r>
+      <w:proofErr w:type="spellStart"/>
+      <w:r>
+        <w:t>Jawbone</w:t>
+      </w:r>
+      <w:proofErr w:type="spellEnd"/>
+      <w:r>
+        <w:t xml:space="preserve"> UP. Dále je </w:t>
+      </w:r>
+      <w:r>
+        <w:t xml:space="preserve">možné </w:t>
+      </w:r>
+      <w:r>
+        <w:t>propojit systém</w:t>
+      </w:r>
+      <w:r>
+        <w:t xml:space="preserve"> aplikaci</w:t>
+      </w:r>
+      <w:r>
+        <w:t xml:space="preserve"> </w:t>
+      </w:r>
+      <w:proofErr w:type="spellStart"/>
+      <w:r>
+        <w:t>Diasend</w:t>
+      </w:r>
+      <w:proofErr w:type="spellEnd"/>
+      <w:r>
+        <w:t xml:space="preserve"> s aplikacemi </w:t>
+      </w:r>
+      <w:proofErr w:type="spellStart"/>
+      <w:r>
+        <w:t>Moves</w:t>
+      </w:r>
+      <w:proofErr w:type="spellEnd"/>
+      <w:r>
+        <w:t xml:space="preserve"> a </w:t>
+      </w:r>
+      <w:proofErr w:type="spellStart"/>
+      <w:r>
+        <w:t>Runkeeper</w:t>
+      </w:r>
+      <w:proofErr w:type="spellEnd"/>
+      <w:r>
+        <w:t>, které</w:t>
+      </w:r>
+      <w:r>
+        <w:t xml:space="preserve"> po instalaci na chytrý mobilní telefon umožňují monitorovat aktivitu uživatele. Pro sledování glykémie se pro</w:t>
+      </w:r>
+      <w:r>
+        <w:t>po</w:t>
+      </w:r>
+      <w:r>
+        <w:t xml:space="preserve">juje účet </w:t>
+      </w:r>
+      <w:proofErr w:type="spellStart"/>
+      <w:r>
+        <w:t>Diasend</w:t>
+      </w:r>
+      <w:proofErr w:type="spellEnd"/>
+      <w:r>
+        <w:t xml:space="preserve"> s </w:t>
+      </w:r>
+      <w:proofErr w:type="spellStart"/>
+      <w:r>
+        <w:t>Dexcom</w:t>
+      </w:r>
+      <w:proofErr w:type="spellEnd"/>
+      <w:r>
+        <w:t xml:space="preserve"> G5 mobile</w:t>
+      </w:r>
+      <w:r>
+        <w:t>, který sleduje pomocí senzoru kontinuálně stav glykémie.</w:t>
+      </w:r>
+    </w:p>
+    <w:p>
+      <w:pPr>
+        <w:pStyle w:val="Bezmezer"/>
+      </w:pPr>
+      <w:r>
+        <w:t xml:space="preserve"> </w:t>
+      </w:r>
+      <w:r>
+        <w:t xml:space="preserve">Výhodou webové </w:t>
+      </w:r>
+      <w:r>
+        <w:t xml:space="preserve">aplikace </w:t>
+      </w:r>
+      <w:proofErr w:type="spellStart"/>
+      <w:r>
+        <w:t>Diasend</w:t>
+      </w:r>
+      <w:proofErr w:type="spellEnd"/>
+      <w:r>
+        <w:t xml:space="preserve"> </w:t>
+      </w:r>
+      <w:r>
+        <w:t xml:space="preserve">je to, že </w:t>
+      </w:r>
+      <w:r>
+        <w:t>podporuje českou lokalizaci.</w:t>
+      </w:r>
+    </w:p>
+    <w:p>
+      <w:pPr>
+        <w:pStyle w:val="Bezmezer"/>
+        <w:ind w:firstLine="105"/>
+      </w:pPr>
+      <w:proofErr w:type="spellStart"/>
+      <w:r>
+        <w:t>Diasend</w:t>
+      </w:r>
+      <w:proofErr w:type="spellEnd"/>
+      <w:r>
+        <w:t xml:space="preserve"> ve webové aplikaci</w:t>
+      </w:r>
+      <w:r>
+        <w:t xml:space="preserve"> má </w:t>
+      </w:r>
+      <w:r>
+        <w:t>několik základních sekcí infografik. První</w:t>
+      </w:r>
+      <w:r>
+        <w:t>,</w:t>
+      </w:r>
+      <w:r>
+        <w:t xml:space="preserve"> kterou zde </w:t>
+      </w:r>
+      <w:r>
+        <w:t xml:space="preserve">popíši, </w:t>
+      </w:r>
+      <w:r>
+        <w:t>je sekce Glukóza</w:t>
+      </w:r>
+      <w:r>
+        <w:t>. V této sekci lze prohlédnout data v tabulce v</w:t>
+      </w:r>
+      <w:r>
+        <w:t xml:space="preserve"> </w:t>
+      </w:r>
+      <w:r>
+        <w:t>různých časových intervalech (poslední týden, poslední 2 týdny, poslední měsíc a libovolný časový interval).</w:t>
+      </w:r>
+      <w:r>
+        <w:t xml:space="preserve"> </w:t>
+      </w:r>
+      <w:r>
+        <w:t xml:space="preserve">Zároveň </w:t>
+      </w:r>
+      <w:r>
+        <w:t xml:space="preserve">můžeme </w:t>
+      </w:r>
+      <w:r>
+        <w:t xml:space="preserve">prohlédnout </w:t>
+      </w:r>
+      <w:r>
+        <w:t xml:space="preserve">i </w:t>
+      </w:r>
+      <w:r>
+        <w:t xml:space="preserve">data v grafu </w:t>
+      </w:r>
+      <w:r>
+        <w:t>ve standar</w:t>
+      </w:r>
+      <w:r>
+        <w:t>d</w:t>
+      </w:r>
+      <w:r>
+        <w:t xml:space="preserve">ním dni v předefinovaných časových intervalech s možností interval posunout od půlnoci k půlnoci druhého dne nebo od poledne k poledni druhého dne. Dalším grafem v této </w:t>
+      </w:r>
+      <w:r>
+        <w:t xml:space="preserve">sekci je trend, který lze zobrazit v různých fázích dne v daném časovém intervalu. Posledními podsekcemi je tabulkový výpis </w:t>
+      </w:r>
+      <w:r>
+        <w:t>hodnot</w:t>
+      </w:r>
+      <w:r>
+        <w:t xml:space="preserve"> po dni</w:t>
+      </w:r>
+      <w:r>
+        <w:t>, alarmy měřicího přístroje a tabulka nastavené glukometru.</w:t>
+      </w:r>
+    </w:p>
+    <w:p>
+      <w:pPr>
+        <w:pStyle w:val="Bezmezer"/>
+        <w:ind w:firstLine="105"/>
+      </w:pPr>
+      <w:r>
+        <w:t>U</w:t>
+      </w:r>
+      <w:r>
+        <w:t xml:space="preserve"> kontinuální</w:t>
+      </w:r>
+      <w:r>
+        <w:t>ho</w:t>
+      </w:r>
+      <w:r>
+        <w:t xml:space="preserve"> monitor</w:t>
+      </w:r>
+      <w:r>
+        <w:t>u</w:t>
+      </w:r>
+      <w:r>
+        <w:t xml:space="preserve"> glykémie, </w:t>
+      </w:r>
+      <w:r>
+        <w:t xml:space="preserve">můžeme </w:t>
+      </w:r>
+      <w:r>
+        <w:t>zobrazit</w:t>
+      </w:r>
+      <w:r>
+        <w:t xml:space="preserve"> opět </w:t>
+      </w:r>
+      <w:r>
+        <w:t>graf</w:t>
+      </w:r>
+      <w:r>
+        <w:t xml:space="preserve"> </w:t>
+      </w:r>
+      <w:r>
+        <w:t>standartního</w:t>
+      </w:r>
+      <w:r>
+        <w:t xml:space="preserve"> dne s</w:t>
+      </w:r>
+      <w:r>
+        <w:t> </w:t>
+      </w:r>
+      <w:r>
+        <w:t>krabi</w:t>
+      </w:r>
+      <w:r>
+        <w:t>covými značkami, prům</w:t>
+      </w:r>
+      <w:r>
+        <w:t xml:space="preserve">ěrnou křivkou a křivkou mediánu. </w:t>
+      </w:r>
+      <w:r>
+        <w:t xml:space="preserve">Zde </w:t>
+      </w:r>
+      <w:r>
+        <w:t xml:space="preserve">je možné </w:t>
+      </w:r>
+      <w:r>
+        <w:t xml:space="preserve">přepnout tento graf do </w:t>
+      </w:r>
+      <w:r>
+        <w:t xml:space="preserve">modálního </w:t>
+      </w:r>
+      <w:r>
+        <w:t>režimu, kdy pro zvolený časový interval vykreslí po dni křivku do jednoho grafu. Také je zde</w:t>
+      </w:r>
+      <w:r>
+        <w:t>,</w:t>
+      </w:r>
+      <w:r>
+        <w:t xml:space="preserve"> </w:t>
+      </w:r>
+      <w:r>
+        <w:t>jako v </w:t>
+      </w:r>
+      <w:r>
+        <w:t>předcházející</w:t>
+      </w:r>
+      <w:r>
+        <w:t xml:space="preserve"> sekci</w:t>
+      </w:r>
+      <w:r>
+        <w:t>,</w:t>
+      </w:r>
+      <w:r>
+        <w:t xml:space="preserve"> podsekce trend a tabulkový výpis hodnot po dni. </w:t>
+      </w:r>
+      <w:r>
+        <w:t>S</w:t>
+      </w:r>
+      <w:r>
+        <w:t>tatistika</w:t>
+      </w:r>
+      <w:r>
+        <w:t xml:space="preserve"> nám pak </w:t>
+      </w:r>
+      <w:r>
+        <w:t>zde umožňuje</w:t>
+      </w:r>
+      <w:r>
+        <w:t xml:space="preserve"> pro zadaný časový interval zobrazit počet odečtů hodnot, medián a průměr hodnot z kontinuálního monitoru glykémie, minimální a maximální hodnotu, 25% a 75% kvartil.</w:t>
+      </w:r>
+    </w:p>
+    <w:p>
+      <w:pPr>
+        <w:pStyle w:val="Bezmezer"/>
+        <w:ind w:firstLine="105"/>
+      </w:pPr>
+      <w:r>
+        <w:t>Sekce inzulínu nabízí graf bolusu spolu s bazální dávkou. Také trend, tabulkový výpis hodnot po dni, alarmy pumpy a natavení pumpy. Grafy po dni vykreslující bolusové dávky</w:t>
+      </w:r>
+      <w:r>
+        <w:t xml:space="preserve"> a tabulku </w:t>
+      </w:r>
+      <w:r>
+        <w:t xml:space="preserve">dodržení bolusu. </w:t>
+      </w:r>
+    </w:p>
+    <w:p>
+      <w:pPr>
+        <w:pStyle w:val="Bezmezer"/>
+        <w:ind w:firstLine="105"/>
+      </w:pPr>
+      <w:r>
+        <w:t xml:space="preserve">V sekci srovnání jsou dvě podsekce. První je protokol/tabulka, kde lze porovnat </w:t>
+      </w:r>
+      <w:r>
+        <w:t xml:space="preserve">dávkování insulinu z insulinové pumpy a bolusových dávek, příjem sacharidů, alarmy pumpy. Druhou </w:t>
+      </w:r>
+      <w:r>
+        <w:t>pod</w:t>
+      </w:r>
+      <w:r>
+        <w:t>sekcí je</w:t>
+      </w:r>
+      <w:r>
+        <w:t xml:space="preserve"> ode dne ke dni, která sdružuje infografiku grafů kontinuálního graf</w:t>
+      </w:r>
+      <w:r>
+        <w:t>ů</w:t>
+      </w:r>
+      <w:r>
+        <w:t xml:space="preserve"> glykémie, glukózy, basální s bolusovou dávkou</w:t>
+      </w:r>
+      <w:r>
+        <w:t xml:space="preserve"> v průběhu dne</w:t>
+      </w:r>
+      <w:r>
+        <w:t xml:space="preserve"> </w:t>
+      </w:r>
+      <w:r>
+        <w:t>a koláčového grafu poměru basální a bolusové dávky. Tyto grafy jsou doplněny o tabulku výpisu hodnot basálních a bolusových dávek v čase pro daný den.</w:t>
+      </w:r>
+    </w:p>
+    <w:p>
+      <w:pPr>
+        <w:pStyle w:val="Bezmezer"/>
+        <w:ind w:firstLine="105"/>
+      </w:pPr>
+      <w:r>
+        <w:t xml:space="preserve">Poslední </w:t>
+      </w:r>
+      <w:r>
+        <w:t xml:space="preserve">částí </w:t>
+      </w:r>
+      <w:r>
+        <w:t xml:space="preserve">s infografikou je kompilace, </w:t>
+      </w:r>
+      <w:r>
+        <w:t>v</w:t>
+      </w:r>
+      <w:r>
+        <w:t>e</w:t>
+      </w:r>
+      <w:r>
+        <w:t> </w:t>
+      </w:r>
+      <w:r>
+        <w:t>které se</w:t>
+      </w:r>
+      <w:r>
+        <w:t xml:space="preserve"> zobrazují tabulky průměrných hodnot glukózy, kontinuálního monitoru glykémie, inzulínu, sacharidů a aktivity</w:t>
+      </w:r>
+      <w:r>
+        <w:t>. Tyto základní tabulky jsou doplněny koláčovými grafy a podrobnějšími tabulkami se statistikami glukózy, kontinuálního monitoru glykémie, inzulínu, sacharidů.</w:t>
+      </w:r>
+    </w:p>
+    <w:p>
+      <w:pPr>
+        <w:pStyle w:val="Bezmezer"/>
+        <w:ind w:firstLine="105"/>
+      </w:pPr>
+      <w:r>
+        <w:t>Uživatel všechny výše zmíněné infografiky může exportovat do</w:t>
+      </w:r>
+      <w:r>
+        <w:t xml:space="preserve"> dokumentu ve formátu </w:t>
+      </w:r>
+      <w:proofErr w:type="spellStart"/>
+      <w:r>
+        <w:t>pdf</w:t>
+      </w:r>
+      <w:proofErr w:type="spellEnd"/>
+      <w:r>
+        <w:t>.</w:t>
+      </w:r>
+    </w:p>
+    <w:p>
+      <w:pPr>
+        <w:pStyle w:val="Bezmezer"/>
+        <w:ind w:firstLine="105"/>
+      </w:pPr>
+      <w:r>
+        <w:t xml:space="preserve">Ve správě uživatelského účtu nalezneme možnost </w:t>
+      </w:r>
+      <w:r>
+        <w:t xml:space="preserve">sdílení </w:t>
+      </w:r>
+      <w:r>
+        <w:t xml:space="preserve">svých </w:t>
+      </w:r>
+      <w:r>
+        <w:t>dat s klinikou podle</w:t>
+      </w:r>
+      <w:r>
+        <w:t xml:space="preserve"> ID</w:t>
+      </w:r>
+      <w:r>
+        <w:t xml:space="preserve">, </w:t>
+      </w:r>
+      <w:r>
+        <w:t xml:space="preserve">ale také </w:t>
+      </w:r>
+      <w:r>
+        <w:t xml:space="preserve">možnost </w:t>
+      </w:r>
+      <w:r>
+        <w:t xml:space="preserve">exportovat data do Microsoft Excelu a propojovat </w:t>
+      </w:r>
+      <w:r>
+        <w:t xml:space="preserve">tak </w:t>
+      </w:r>
+      <w:r>
+        <w:t xml:space="preserve">svůj </w:t>
+      </w:r>
+      <w:proofErr w:type="spellStart"/>
+      <w:r>
+        <w:t>Diasend</w:t>
+      </w:r>
+      <w:proofErr w:type="spellEnd"/>
+      <w:r>
+        <w:t xml:space="preserve"> účet s externími účty.</w:t>
+      </w:r>
+    </w:p>
+    <w:p>
+      <w:pPr>
+        <w:pStyle w:val="Bezmezer"/>
+        <w:ind w:firstLine="105"/>
+      </w:pPr>
+      <w:r>
+        <w:lastRenderedPageBreak/>
+        <w:t>V sekci nástroje může uživatel upravovat a případně exportovat svoji databázi potravin, kterou lze využít pro rychlé zadávání sacharidů v diabetickém deníku.</w:t>
+      </w:r>
+    </w:p>
+    <w:p>
+      <w:pPr>
+        <w:pStyle w:val="Bezmezer"/>
+        <w:ind w:firstLine="105"/>
+      </w:pPr>
+      <w:r>
+        <w:t xml:space="preserve">Systém </w:t>
+      </w:r>
+      <w:proofErr w:type="spellStart"/>
+      <w:r>
+        <w:t>Diasend</w:t>
+      </w:r>
+      <w:proofErr w:type="spellEnd"/>
+      <w:r>
+        <w:t xml:space="preserve"> poskytuje robustní servis pro pacienta s</w:t>
+      </w:r>
+      <w:r>
+        <w:t> </w:t>
+      </w:r>
+      <w:r>
+        <w:t>diabet</w:t>
+      </w:r>
+      <w:r>
+        <w:t xml:space="preserve">em a umožňuje </w:t>
+      </w:r>
+      <w:r>
+        <w:t xml:space="preserve">mu </w:t>
+      </w:r>
+      <w:r>
+        <w:t>sledovat správné užívání insulinu pomocí mnoha infografik.</w:t>
+      </w:r>
+    </w:p>
+    <w:p>
+      <w:pPr>
+        <w:pStyle w:val="Bezmezer"/>
+        <w:ind w:firstLine="105"/>
+      </w:pPr>
+      <w:r>
+        <w:br w:type="page"/>
+      </w:r>
+    </w:p>
+    <w:p>
+      <w:pPr>
+        <w:pStyle w:val="Nadpis2"/>
+      </w:pPr>
+      <w:bookmarkStart w:id="8" w:name="_Toc450162232"/>
+      <w:proofErr w:type="spellStart"/>
+      <w:r>
+        <w:lastRenderedPageBreak/>
+        <w:t>SiDiary</w:t>
+      </w:r>
       <w:bookmarkEnd w:id="8"/>
       <w:proofErr w:type="spellEnd"/>
     </w:p>
     <w:p>
-      <w:r>
-        <w:t xml:space="preserve"> </w:t>
-      </w:r>
-      <w:proofErr w:type="spellStart"/>
-      <w:r>
-        <w:t>Diasend</w:t>
-      </w:r>
-      <w:proofErr w:type="spellEnd"/>
-      <w:r>
-        <w:t xml:space="preserve"> je všestrannou webovou a mobilní aplikací</w:t>
-      </w:r>
-      <w:r>
-        <w:t>,</w:t>
-      </w:r>
-      <w:r>
-        <w:t xml:space="preserve"> která umožňuje propojit</w:t>
-      </w:r>
-      <w:r>
-        <w:t xml:space="preserve"> několik zařízení.</w:t>
-      </w:r>
-      <w:r>
-        <w:t xml:space="preserve"> Já se zaměřím na webovou aplikaci. Aplikace </w:t>
-      </w:r>
-      <w:proofErr w:type="spellStart"/>
-      <w:r>
-        <w:t>Diasend</w:t>
-      </w:r>
-      <w:proofErr w:type="spellEnd"/>
-      <w:r>
-        <w:t xml:space="preserve"> obecně s</w:t>
-      </w:r>
-      <w:r>
-        <w:t xml:space="preserve">družuje sběr dat z aktivity </w:t>
-      </w:r>
-      <w:r>
-        <w:t xml:space="preserve">monitorů jako je </w:t>
-      </w:r>
-      <w:proofErr w:type="spellStart"/>
-      <w:r>
-        <w:t>Fitbit</w:t>
-      </w:r>
-      <w:proofErr w:type="spellEnd"/>
-      <w:r>
-        <w:t xml:space="preserve">, </w:t>
-      </w:r>
-      <w:proofErr w:type="spellStart"/>
-      <w:r>
-        <w:t>Jawbone</w:t>
-      </w:r>
-      <w:proofErr w:type="spellEnd"/>
-      <w:r>
-        <w:t xml:space="preserve"> UP. Dále je </w:t>
-      </w:r>
-      <w:r>
-        <w:t xml:space="preserve">možné </w:t>
-      </w:r>
-      <w:r>
-        <w:t>propojit systém</w:t>
-      </w:r>
-      <w:r>
-        <w:t xml:space="preserve"> aplikaci</w:t>
-      </w:r>
-      <w:r>
-        <w:t xml:space="preserve"> </w:t>
-      </w:r>
-      <w:proofErr w:type="spellStart"/>
-      <w:r>
-        <w:t>Diasend</w:t>
-      </w:r>
-      <w:proofErr w:type="spellEnd"/>
-      <w:r>
-        <w:t xml:space="preserve"> s aplikacemi </w:t>
-      </w:r>
-      <w:proofErr w:type="spellStart"/>
-      <w:r>
-        <w:t>Moves</w:t>
-      </w:r>
-      <w:proofErr w:type="spellEnd"/>
-      <w:r>
-        <w:t xml:space="preserve"> a </w:t>
-      </w:r>
-      <w:proofErr w:type="spellStart"/>
-      <w:r>
-        <w:t>Runkeeper</w:t>
-      </w:r>
-      <w:proofErr w:type="spellEnd"/>
-      <w:r>
-        <w:t>, které</w:t>
-      </w:r>
-      <w:r>
-        <w:t xml:space="preserve"> po instalaci na chytrý mobilní telefon umožňují monitorovat aktivitu uživatele. Pro sledování glykémie se pro</w:t>
-      </w:r>
-      <w:r>
-        <w:t>po</w:t>
-      </w:r>
-      <w:r>
-        <w:t xml:space="preserve">juje účet </w:t>
-      </w:r>
-      <w:proofErr w:type="spellStart"/>
-      <w:r>
-        <w:t>Diasend</w:t>
-      </w:r>
-      <w:proofErr w:type="spellEnd"/>
-      <w:r>
-        <w:t xml:space="preserve"> s </w:t>
-      </w:r>
-      <w:proofErr w:type="spellStart"/>
-      <w:r>
-        <w:t>Dexcom</w:t>
-      </w:r>
-      <w:proofErr w:type="spellEnd"/>
-      <w:r>
-        <w:t xml:space="preserve"> G5 mobile</w:t>
-      </w:r>
-      <w:r>
-        <w:t>, který sleduje pomocí senzoru kontinuálně stav glykémie.</w:t>
-      </w:r>
-    </w:p>
-    <w:p>
-      <w:pPr>
-        <w:pStyle w:val="Bezmezer"/>
-      </w:pPr>
-      <w:r>
-        <w:t xml:space="preserve"> Webová aplikace </w:t>
-      </w:r>
-      <w:proofErr w:type="spellStart"/>
-      <w:r>
-        <w:t>Diasend</w:t>
-      </w:r>
-      <w:proofErr w:type="spellEnd"/>
-      <w:r>
-        <w:t xml:space="preserve"> podporuje českou lokalizaci.</w:t>
-      </w:r>
-    </w:p>
-    <w:p>
-      <w:pPr>
-        <w:pStyle w:val="Bezmezer"/>
-        <w:ind w:firstLine="105"/>
-      </w:pPr>
-      <w:proofErr w:type="spellStart"/>
-      <w:r>
-        <w:t>Diasend</w:t>
-      </w:r>
-      <w:proofErr w:type="spellEnd"/>
-      <w:r>
-        <w:t xml:space="preserve"> ve webové aplikaci</w:t>
-      </w:r>
-      <w:r>
-        <w:t xml:space="preserve"> má </w:t>
-      </w:r>
-      <w:r>
-        <w:t>několik základních sekcí infografik. První</w:t>
-      </w:r>
-      <w:r>
-        <w:t>,</w:t>
-      </w:r>
-      <w:r>
-        <w:t xml:space="preserve"> kterou zde </w:t>
-      </w:r>
-      <w:r>
-        <w:t xml:space="preserve">popíši, </w:t>
-      </w:r>
-      <w:r>
-        <w:t>je sekce Glukóza</w:t>
-      </w:r>
-      <w:r>
-        <w:t>. V této sekci lze prohlédnout data v tabulce v</w:t>
-      </w:r>
-      <w:r>
-        <w:t xml:space="preserve"> </w:t>
-      </w:r>
-      <w:r>
-        <w:t>různých časových intervalech (poslední týden, poslední 2 týdny, poslední měsíc a libovolný časový interval).</w:t>
-      </w:r>
-      <w:r>
-        <w:t xml:space="preserve"> </w:t>
-      </w:r>
-      <w:r>
-        <w:t xml:space="preserve">Zároveň </w:t>
-      </w:r>
-      <w:r>
-        <w:t xml:space="preserve">můžeme </w:t>
-      </w:r>
-      <w:r>
-        <w:t xml:space="preserve">prohlédnout </w:t>
-      </w:r>
-      <w:r>
-        <w:t xml:space="preserve">i </w:t>
-      </w:r>
-      <w:r>
-        <w:t xml:space="preserve">data v grafu </w:t>
-      </w:r>
-      <w:r>
-        <w:t>ve standar</w:t>
-      </w:r>
-      <w:r>
-        <w:t>d</w:t>
-      </w:r>
-      <w:r>
-        <w:t xml:space="preserve">ním dni v předefinovaných časových intervalech s možností interval posunout od půlnoci k půlnoci druhého dne nebo od poledne k poledni druhého dne. Dalším grafem v této </w:t>
-      </w:r>
-      <w:r>
-        <w:t xml:space="preserve">sekci je trend, který lze zobrazit v různých fázích dne v daném časovém intervalu. Posledními podsekcemi je tabulkový výpis </w:t>
-      </w:r>
-      <w:r>
-        <w:t>hodnot</w:t>
-      </w:r>
-      <w:r>
-        <w:t xml:space="preserve"> po dni</w:t>
-      </w:r>
-      <w:r>
-        <w:t>, alarmy měřicího přístroje a tabulka nastavené glukometru.</w:t>
-      </w:r>
-    </w:p>
-    <w:p>
-      <w:pPr>
-        <w:pStyle w:val="Bezmezer"/>
-        <w:ind w:firstLine="105"/>
-      </w:pPr>
-      <w:r>
-        <w:t xml:space="preserve"> Další sekcí je kontinuální monitor glykémie, kde lze </w:t>
-      </w:r>
-      <w:r>
-        <w:t>zobrazit</w:t>
-      </w:r>
-      <w:r>
-        <w:t xml:space="preserve"> opět </w:t>
-      </w:r>
-      <w:r>
-        <w:t>graf</w:t>
-      </w:r>
-      <w:r>
-        <w:t xml:space="preserve"> </w:t>
-      </w:r>
-      <w:r>
-        <w:t>standartního</w:t>
-      </w:r>
-      <w:r>
-        <w:t xml:space="preserve"> dne s</w:t>
-      </w:r>
-      <w:r>
-        <w:t> </w:t>
-      </w:r>
-      <w:r>
-        <w:t>krabi</w:t>
-      </w:r>
-      <w:r>
-        <w:t>covými značkami, prům</w:t>
-      </w:r>
-      <w:r>
-        <w:t xml:space="preserve">ěrnou křivkou a křivkou mediánu. </w:t>
-      </w:r>
-      <w:r>
-        <w:t xml:space="preserve">Zde </w:t>
-      </w:r>
-      <w:r>
-        <w:t>lze přepnout tento graf do modálního režimu, kdy pro zvolený časový interval vykreslí po dni křivku do jednoho grafu. Také je zde</w:t>
-      </w:r>
-      <w:r>
-        <w:t>,</w:t>
-      </w:r>
-      <w:r>
-        <w:t xml:space="preserve"> </w:t>
-      </w:r>
-      <w:r>
-        <w:t>jako v </w:t>
-      </w:r>
-      <w:r>
-        <w:t>předcházející</w:t>
-      </w:r>
-      <w:r>
-        <w:t xml:space="preserve"> sekci</w:t>
-      </w:r>
-      <w:r>
-        <w:t xml:space="preserve"> podsekce trend a tabulkový výpis hodnot po dni. Poslední podsekcí je statistika, která umožňuje</w:t>
-      </w:r>
-      <w:r>
-        <w:t xml:space="preserve"> pro zadaný časový interval zobrazit počet odečtů hodnot, medián a průměr hodnot z kontinuálního monitoru glykémie, minimální a maximální hodnotu, 25% a 75% kvartil.</w:t>
-      </w:r>
-    </w:p>
-    <w:p>
-      <w:pPr>
-        <w:pStyle w:val="Bezmezer"/>
-        <w:ind w:firstLine="105"/>
-      </w:pPr>
-      <w:r>
-        <w:t xml:space="preserve">Sekce inzulínu nabízí graf bolusu spolu s bazální dávkou. Také trend, tabulkový výpis hodnot po dni, alarmy pumpy a natavení pumpy. Grafy po dni vykreslující bolusové dávky. Tabulku dodržení bolusu. </w:t>
-      </w:r>
-    </w:p>
-    <w:p>
-      <w:pPr>
-        <w:pStyle w:val="Bezmezer"/>
-        <w:ind w:firstLine="105"/>
-      </w:pPr>
-      <w:r>
-        <w:t xml:space="preserve">V sekci srovnání jsou dvě podsekce. První je protokol/tabulka, kde lze porovnat </w:t>
-      </w:r>
-      <w:r>
-        <w:t xml:space="preserve">dávkování insulinu z insulinové pumpy a bolusových dávek, příjem sacharidů, alarmy pumpy. Druhou </w:t>
-      </w:r>
-      <w:r>
-        <w:t>pod</w:t>
-      </w:r>
-      <w:r>
-        <w:t>sekcí je</w:t>
-      </w:r>
-      <w:r>
-        <w:t xml:space="preserve"> ode dne ke dni, která sdružuje infografiku grafů kontinuálního graf</w:t>
-      </w:r>
-      <w:r>
-        <w:t>ů</w:t>
-      </w:r>
-      <w:r>
-        <w:t xml:space="preserve"> glykémie, glukózy, basální s bolusovou dávkou</w:t>
-      </w:r>
-      <w:r>
-        <w:t xml:space="preserve"> v průběhu dne</w:t>
-      </w:r>
-      <w:r>
-        <w:t xml:space="preserve"> </w:t>
-      </w:r>
-      <w:r>
-        <w:t>a koláčového grafu poměru basální a bolusové dávky. Tyto grafy jsou doplněny o tabulku výpisu hodnot basálních a bolusových dávek v čase pro daný den.</w:t>
-      </w:r>
-    </w:p>
-    <w:p>
-      <w:pPr>
-        <w:pStyle w:val="Bezmezer"/>
-        <w:ind w:firstLine="105"/>
-      </w:pPr>
-      <w:r>
-        <w:t xml:space="preserve">Poslední sekcí s infografikou je kompilace, </w:t>
-      </w:r>
-      <w:r>
-        <w:t>v</w:t>
-      </w:r>
-      <w:r>
-        <w:t>e</w:t>
-      </w:r>
-      <w:r>
-        <w:t> </w:t>
-      </w:r>
-      <w:r>
-        <w:t>které se</w:t>
-      </w:r>
-      <w:r>
-        <w:t xml:space="preserve"> zobrazují tabulky průměrných hodnot glukózy, kontinuálního monitoru glykémie, inzulínu, sacharidů a aktivity</w:t>
-      </w:r>
-      <w:r>
-        <w:t>. Tyto základní tabulky jsou doplněny koláčovými grafy a podrobnějšími tabulkami se statistikami glukózy, kontinuálního monitoru glykémie, inzulínu, sacharidů.</w:t>
-      </w:r>
-    </w:p>
-    <w:p>
-      <w:pPr>
-        <w:pStyle w:val="Bezmezer"/>
-        <w:ind w:firstLine="105"/>
-      </w:pPr>
-      <w:r>
-        <w:t>Uživatel všechny výše zmíněné infografiky může exportovat do</w:t>
-      </w:r>
-      <w:r>
-        <w:t xml:space="preserve"> dokumentu ve formátu </w:t>
-      </w:r>
-      <w:proofErr w:type="spellStart"/>
-      <w:r>
-        <w:t>pdf</w:t>
-      </w:r>
-      <w:proofErr w:type="spellEnd"/>
-      <w:r>
-        <w:t>.</w:t>
-      </w:r>
-    </w:p>
-    <w:p>
-      <w:pPr>
-        <w:pStyle w:val="Bezmezer"/>
-        <w:ind w:firstLine="105"/>
-      </w:pPr>
-      <w:r>
-        <w:t>Ve správě uživatelského účtu nalezneme možnost sdílet svá data s klinikou podle</w:t>
-      </w:r>
-      <w:r>
-        <w:t xml:space="preserve"> ID</w:t>
-      </w:r>
-      <w:r>
-        <w:t xml:space="preserve">, </w:t>
-      </w:r>
-      <w:r>
-        <w:t xml:space="preserve">ale také </w:t>
-      </w:r>
-      <w:r>
-        <w:t xml:space="preserve">exportovat data do Microsoft Excelu a propojovat svůj </w:t>
-      </w:r>
-      <w:proofErr w:type="spellStart"/>
-      <w:r>
-        <w:t>Diasend</w:t>
-      </w:r>
-      <w:proofErr w:type="spellEnd"/>
-      <w:r>
-        <w:t xml:space="preserve"> účet s externími účty.</w:t>
-      </w:r>
-    </w:p>
-    <w:p>
-      <w:pPr>
-        <w:pStyle w:val="Bezmezer"/>
-        <w:ind w:firstLine="105"/>
-      </w:pPr>
-      <w:r>
-        <w:lastRenderedPageBreak/>
-        <w:t>V sekci nástroje může uživatel upravovat a případně exportovat svoji databázi potravin, kterou lze využít pro rychlé zadávání sacharidů v diabetickém deníku.</w:t>
-      </w:r>
-    </w:p>
-    <w:p>
-      <w:pPr>
-        <w:pStyle w:val="Bezmezer"/>
-        <w:ind w:firstLine="105"/>
-      </w:pPr>
-      <w:r>
-        <w:t xml:space="preserve">Systém </w:t>
-      </w:r>
-      <w:proofErr w:type="spellStart"/>
-      <w:r>
-        <w:t>Diasend</w:t>
-      </w:r>
-      <w:proofErr w:type="spellEnd"/>
-      <w:r>
-        <w:t xml:space="preserve"> poskytuje robustní servis pro pacienta s</w:t>
-      </w:r>
-      <w:r>
-        <w:t> </w:t>
-      </w:r>
-      <w:r>
-        <w:t>diabet</w:t>
-      </w:r>
-      <w:r>
-        <w:t xml:space="preserve">em a umožňuje </w:t>
-      </w:r>
-      <w:r>
-        <w:t xml:space="preserve">mu </w:t>
-      </w:r>
-      <w:r>
-        <w:t>sledovat správné užívání insulinu pomocí mnoha infografik.</w:t>
-      </w:r>
-    </w:p>
-    <w:p>
-      <w:pPr>
-        <w:pStyle w:val="Bezmezer"/>
-        <w:ind w:firstLine="105"/>
-      </w:pPr>
-      <w:r>
-        <w:br w:type="page"/>
-      </w:r>
-    </w:p>
-    <w:p>
-      <w:pPr>
-        <w:pStyle w:val="Nadpis2"/>
-      </w:pPr>
-      <w:bookmarkStart w:id="9" w:name="_Toc450162232"/>
-      <w:proofErr w:type="spellStart"/>
-      <w:r>
-        <w:lastRenderedPageBreak/>
-        <w:t>SiDiary</w:t>
-      </w:r>
-      <w:bookmarkEnd w:id="9"/>
-      <w:proofErr w:type="spellEnd"/>
-    </w:p>
-    <w:p>
       <w:pPr>
         <w:ind w:left="142" w:firstLine="114"/>
       </w:pPr>
@@ -4922,7 +5259,13 @@
         <w:t xml:space="preserve">se statistikami, kde uživatel může přepínat mezi několika typy grafů (kruhový, přímkový, sloupcový, modální). </w:t>
       </w:r>
       <w:r>
-        <w:t>Pro každý z těchto typů uživatel může zvolit jen určitou množinu zobrazených dat (glykémii, bolusovou či bazální dávku, uhlohydráty, krevní tlak a tep atd.).</w:t>
+        <w:t xml:space="preserve">Pro každý z těchto typů </w:t>
+      </w:r>
+      <w:r>
+        <w:t xml:space="preserve">může </w:t>
+      </w:r>
+      <w:r>
+        <w:t>uživatel zvolit jen určitou množinu zobrazených dat (glykémii, bolusovou či bazální dávku, uhlohydráty, krevní tlak a tep atd.).</w:t>
       </w:r>
     </w:p>
     <w:p>
@@ -4931,10 +5274,19 @@
         <w:ind w:left="142" w:firstLine="142"/>
       </w:pPr>
       <w:r>
-        <w:t>Další sekcí jsou labora</w:t>
-      </w:r>
-      <w:r>
-        <w:t>torní hodnoty, které zprostředkovávají výpis výsledků v čase se zadanými hodnotami a normální oblastí pro danou veličinu.</w:t>
+        <w:t>L</w:t>
+      </w:r>
+      <w:r>
+        <w:t>abora</w:t>
+      </w:r>
+      <w:r>
+        <w:t>torní hodnoty</w:t>
+      </w:r>
+      <w:r>
+        <w:t xml:space="preserve"> nám</w:t>
+      </w:r>
+      <w:r>
+        <w:t xml:space="preserve"> zprostředkovávají výpis výsledků v čase se zadanými hodnotami a normální oblastí pro danou veličinu.</w:t>
       </w:r>
     </w:p>
     <w:p>
@@ -4967,13 +5319,28 @@
         <w:t xml:space="preserve">, protože </w:t>
       </w:r>
       <w:r>
-        <w:t>výrobce a typ jsou jen ze jmenného seznamu a nelze přidat vlastního. A</w:t>
-      </w:r>
-      <w:r>
-        <w:t xml:space="preserve"> u </w:t>
-      </w:r>
-      <w:r>
-        <w:t>několika parametrů potraviny nejsou vypsány jednotky.</w:t>
+        <w:t>výrobce a typ jsou jen z</w:t>
+      </w:r>
+      <w:r>
+        <w:t>e</w:t>
+      </w:r>
+      <w:r>
+        <w:t xml:space="preserve"> jmenného seznamu a nelze přidat vlastního. </w:t>
+      </w:r>
+      <w:r>
+        <w:t>U</w:t>
+      </w:r>
+      <w:r>
+        <w:t xml:space="preserve"> </w:t>
+      </w:r>
+      <w:r>
+        <w:t xml:space="preserve">několika parametrů potraviny nejsou </w:t>
+      </w:r>
+      <w:r>
+        <w:t xml:space="preserve">dokonce </w:t>
+      </w:r>
+      <w:r>
+        <w:t>vypsány jednotky.</w:t>
       </w:r>
     </w:p>
     <w:p>
@@ -5000,7 +5367,13 @@
         <w:t xml:space="preserve"> Nastavení hranic</w:t>
       </w:r>
       <w:r>
-        <w:t xml:space="preserve"> hodnocení trendů lze udělat v příslušném dialogovém oknu podle tří kritérií. Čtvrté kritérium je automaticky nastaveno dle lékařských norem.</w:t>
+        <w:t xml:space="preserve"> hodnocení trendů lze udělat v příslušném dialogovém oknu podle tří kritérií. Čtvrté kritérium je automaticky nastaveno </w:t>
+      </w:r>
+      <w:r>
+        <w:t>po</w:t>
+      </w:r>
+      <w:r>
+        <w:t>dle lékařských norem.</w:t>
       </w:r>
     </w:p>
     <w:p>
@@ -5033,23 +5406,13 @@
         <w:t>é</w:t>
       </w:r>
       <w:r>
-        <w:t xml:space="preserve"> se data </w:t>
-      </w:r>
-      <w:proofErr w:type="gramStart"/>
-      <w:r>
-        <w:t>zobrazí</w:t>
-      </w:r>
-      <w:proofErr w:type="gramEnd"/>
-      <w:r>
-        <w:t xml:space="preserve"> respektive </w:t>
-      </w:r>
-      <w:proofErr w:type="gramStart"/>
-      <w:r>
-        <w:t>zpracují</w:t>
-      </w:r>
-      <w:proofErr w:type="gramEnd"/>
-      <w:r>
-        <w:t>.</w:t>
+        <w:t xml:space="preserve"> se data zobrazí</w:t>
+      </w:r>
+      <w:r>
+        <w:t>,</w:t>
+      </w:r>
+      <w:r>
+        <w:t xml:space="preserve"> respektive zpracují.</w:t>
       </w:r>
     </w:p>
     <w:p>
@@ -5090,7 +5453,13 @@
       </w:r>
       <w:proofErr w:type="spellEnd"/>
       <w:r>
-        <w:t xml:space="preserve"> umožňuje připojit </w:t>
+        <w:t xml:space="preserve"> </w:t>
+      </w:r>
+      <w:r>
+        <w:t xml:space="preserve">však </w:t>
+      </w:r>
+      <w:r>
+        <w:t xml:space="preserve">umožňuje připojit </w:t>
       </w:r>
       <w:r>
         <w:t xml:space="preserve">zařízení (tlakoměr, glukometr atd.) </w:t>
@@ -5102,10 +5471,31 @@
         <w:t xml:space="preserve"> stahování dat do stolního počítače</w:t>
       </w:r>
       <w:r>
-        <w:t xml:space="preserve"> jen pomocí kabelu USB</w:t>
-      </w:r>
-      <w:r>
-        <w:t>. Dalším jeho nedostatkem je vágní překlad do české lokalizace.</w:t>
+        <w:t xml:space="preserve"> </w:t>
+      </w:r>
+      <w:r>
+        <w:t xml:space="preserve">pouze </w:t>
+      </w:r>
+      <w:r>
+        <w:t>pomocí kabelu USB</w:t>
+      </w:r>
+      <w:r>
+        <w:t>. Dalším</w:t>
+      </w:r>
+      <w:r>
+        <w:t xml:space="preserve"> </w:t>
+      </w:r>
+      <w:r>
+        <w:t>nedostatkem</w:t>
+      </w:r>
+      <w:r>
+        <w:t xml:space="preserve"> </w:t>
+      </w:r>
+      <w:r>
+        <w:t xml:space="preserve">této aplikace </w:t>
+      </w:r>
+      <w:r>
+        <w:t>je vágní překlad do české lokalizace.</w:t>
       </w:r>
     </w:p>
     <w:p>
@@ -5128,12 +5518,12 @@
       <w:pPr>
         <w:pStyle w:val="Nadpis2"/>
       </w:pPr>
-      <w:bookmarkStart w:id="10" w:name="_Toc450162233"/>
+      <w:bookmarkStart w:id="9" w:name="_Toc450162233"/>
       <w:r>
         <w:lastRenderedPageBreak/>
         <w:t>NightScout</w:t>
       </w:r>
-      <w:bookmarkEnd w:id="10"/>
+      <w:bookmarkEnd w:id="9"/>
     </w:p>
     <w:p>
       <w:pPr>
@@ -5212,7 +5602,10 @@
         <w:t xml:space="preserve"> </w:t>
       </w:r>
       <w:r>
-        <w:t xml:space="preserve"> Také propojení </w:t>
+        <w:t xml:space="preserve">Je zde také uveden způsob </w:t>
+      </w:r>
+      <w:r>
+        <w:t xml:space="preserve">propojení </w:t>
       </w:r>
       <w:r>
         <w:t>zařízení s chytrým telefonem</w:t>
@@ -5279,7 +5672,16 @@
         <w:t xml:space="preserve">Statistické výsledky pro jednotlivé dny ve zvoleném období </w:t>
       </w:r>
       <w:r>
-        <w:t xml:space="preserve">nalezneme v Daily Stats. Tabulka s jednotlivými instancemi pro každý den zobrazuje procentuální rozložení naměřených dat nízké, normální nebo vysoké glykémie. Tyto data jsou znázorněna také v koláčovém grafu. Dále </w:t>
+        <w:t xml:space="preserve">nalezneme v Daily Stats. Tabulka s jednotlivými instancemi pro každý den zobrazuje procentuální rozložení naměřených dat nízké, normální nebo vysoké glykémie. </w:t>
+      </w:r>
+      <w:r>
+        <w:t xml:space="preserve">Tato </w:t>
+      </w:r>
+      <w:r>
+        <w:t xml:space="preserve">data jsou znázorněna také v koláčovém grafu. </w:t>
+      </w:r>
+      <w:r>
+        <w:t xml:space="preserve">Rovněž </w:t>
       </w:r>
       <w:r>
         <w:t xml:space="preserve">zde najdeme počet načtených dat, minimální a maximální hodnotu glykémie, střední hodnotu a </w:t>
@@ -5299,28 +5701,43 @@
       <w:r>
         <w:t xml:space="preserve">Podsekce </w:t>
       </w:r>
+      <w:proofErr w:type="spellStart"/>
+      <w:r>
+        <w:t>Distibution</w:t>
+      </w:r>
+      <w:proofErr w:type="spellEnd"/>
+      <w:r>
+        <w:t xml:space="preserve"> zobrazuje tabulku společně s koláčovým grafem. Zde je </w:t>
+      </w:r>
+      <w:r>
+        <w:t xml:space="preserve">znázorněno </w:t>
+      </w:r>
+      <w:r>
+        <w:t xml:space="preserve">rozložení nízké, normální a vysoké glykémie za celé zvolené období. </w:t>
+      </w:r>
+      <w:r>
+        <w:t xml:space="preserve">Také počet </w:t>
+      </w:r>
+      <w:r>
+        <w:t>měření v jednotlivých třídách</w:t>
+      </w:r>
+      <w:r>
+        <w:t>,</w:t>
+      </w:r>
       <w:r>
         <w:t xml:space="preserve"> </w:t>
       </w:r>
-      <w:proofErr w:type="spellStart"/>
-      <w:r>
-        <w:t>Distibution</w:t>
-      </w:r>
-      <w:proofErr w:type="spellEnd"/>
-      <w:r>
-        <w:t xml:space="preserve"> zobrazuje tabulku společně s koláčovým grafem. Zde je zobrazeno rozložení nízké, normální a vysoké glykémie za celé zvolené období. Počet měření v jednotlivých třídách</w:t>
-      </w:r>
-      <w:r>
-        <w:t>,</w:t>
-      </w:r>
-      <w:r>
-        <w:t xml:space="preserve"> </w:t>
-      </w:r>
       <w:r>
         <w:t>průměr</w:t>
       </w:r>
       <w:r>
-        <w:t xml:space="preserve">, medián a standartní odchylku v jednotlivých </w:t>
+        <w:t xml:space="preserve">, medián a standartní </w:t>
+      </w:r>
+      <w:r>
+        <w:t xml:space="preserve">odchylka </w:t>
+      </w:r>
+      <w:r>
+        <w:t xml:space="preserve">v jednotlivých </w:t>
       </w:r>
       <w:r>
         <w:t>třídách.</w:t>
@@ -5366,7 +5783,13 @@
         <w:t xml:space="preserve"> zobrazuje graf s průměrným </w:t>
       </w:r>
       <w:r>
-        <w:t>průběhem ve zvoleném období a tato křivka je ohraničena horním a dolní</w:t>
+        <w:t>průběhem ve zvoleném období</w:t>
+      </w:r>
+      <w:r>
+        <w:t>,</w:t>
+      </w:r>
+      <w:r>
+        <w:t xml:space="preserve"> tato křivka je ohraničena horním a dolní</w:t>
       </w:r>
       <w:r>
         <w:t xml:space="preserve"> </w:t>
@@ -5487,7 +5910,25 @@
         <w:t xml:space="preserve"> podsekce podporují</w:t>
       </w:r>
       <w:r>
-        <w:t xml:space="preserve"> zobrazení dat ve zvolením období a umožňují vybrat jen specifické dny (např. jen soboty a neděle). </w:t>
+        <w:t xml:space="preserve"> zobrazení dat ve </w:t>
+      </w:r>
+      <w:r>
+        <w:t xml:space="preserve">zvoleném </w:t>
+      </w:r>
+      <w:r>
+        <w:t xml:space="preserve">období a umožňují vybrat </w:t>
+      </w:r>
+      <w:r>
+        <w:t xml:space="preserve">uživateli </w:t>
+      </w:r>
+      <w:r>
+        <w:t xml:space="preserve">jen specifické dny (např. </w:t>
+      </w:r>
+      <w:r>
+        <w:t xml:space="preserve">pouze </w:t>
+      </w:r>
+      <w:r>
+        <w:t xml:space="preserve">soboty a neděle). </w:t>
       </w:r>
       <w:r>
         <w:t>F</w:t>
@@ -5508,7 +5949,13 @@
         <w:ind w:left="142" w:firstLine="142"/>
       </w:pPr>
       <w:r>
-        <w:t>Systém NightScout je robustní řešení, které není lokalizované pro český jazyk.</w:t>
+        <w:t xml:space="preserve">Systém NightScout je robustní řešení, které </w:t>
+      </w:r>
+      <w:r>
+        <w:t xml:space="preserve">však </w:t>
+      </w:r>
+      <w:r>
+        <w:t>není lokalizované pro český jazyk.</w:t>
       </w:r>
     </w:p>
     <w:p>
@@ -5525,57 +5972,57 @@
       <w:pPr>
         <w:pStyle w:val="Nadpis1"/>
       </w:pPr>
-      <w:bookmarkStart w:id="11" w:name="_Toc450162234"/>
+      <w:bookmarkStart w:id="10" w:name="_Toc450162234"/>
       <w:r>
         <w:lastRenderedPageBreak/>
         <w:t>Metodika práce</w:t>
       </w:r>
+      <w:bookmarkEnd w:id="10"/>
+    </w:p>
+    <w:p>
+      <w:pPr>
+        <w:ind w:left="57"/>
+      </w:pPr>
+      <w:r>
+        <w:t xml:space="preserve"> V této kapitole se budu</w:t>
+      </w:r>
+      <w:r>
+        <w:t xml:space="preserve"> zabývat použitými technologiemi</w:t>
+      </w:r>
+      <w:r>
+        <w:t>,</w:t>
+      </w:r>
+      <w:r>
+        <w:t xml:space="preserve"> metodikami</w:t>
+      </w:r>
+      <w:r>
+        <w:t xml:space="preserve"> vývoje a návrhu softwaru, které jsem při vývoji </w:t>
+      </w:r>
+      <w:r>
+        <w:t xml:space="preserve">na </w:t>
+      </w:r>
+      <w:r>
+        <w:t>aplikace</w:t>
+      </w:r>
+      <w:r>
+        <w:t xml:space="preserve"> Diani</w:t>
+      </w:r>
+      <w:r>
+        <w:t xml:space="preserve"> využil</w:t>
+      </w:r>
+      <w:r>
+        <w:t>.</w:t>
+      </w:r>
+    </w:p>
+    <w:p>
+      <w:pPr>
+        <w:pStyle w:val="Nadpis2"/>
+      </w:pPr>
+      <w:bookmarkStart w:id="11" w:name="_Toc450162235"/>
+      <w:r>
+        <w:t>Použité technologie</w:t>
+      </w:r>
       <w:bookmarkEnd w:id="11"/>
-    </w:p>
-    <w:p>
-      <w:pPr>
-        <w:ind w:left="57"/>
-      </w:pPr>
-      <w:r>
-        <w:t xml:space="preserve"> V této kapitole se budu</w:t>
-      </w:r>
-      <w:r>
-        <w:t xml:space="preserve"> zabývat použitými technologiemi</w:t>
-      </w:r>
-      <w:r>
-        <w:t>,</w:t>
-      </w:r>
-      <w:r>
-        <w:t xml:space="preserve"> metodikami</w:t>
-      </w:r>
-      <w:r>
-        <w:t xml:space="preserve"> vývoje a návrhu softwaru, které jsem při vývoji </w:t>
-      </w:r>
-      <w:r>
-        <w:t xml:space="preserve">na </w:t>
-      </w:r>
-      <w:r>
-        <w:t>aplikace</w:t>
-      </w:r>
-      <w:r>
-        <w:t xml:space="preserve"> Diani</w:t>
-      </w:r>
-      <w:r>
-        <w:t xml:space="preserve"> využil</w:t>
-      </w:r>
-      <w:r>
-        <w:t>.</w:t>
-      </w:r>
-    </w:p>
-    <w:p>
-      <w:pPr>
-        <w:pStyle w:val="Nadpis2"/>
-      </w:pPr>
-      <w:bookmarkStart w:id="12" w:name="_Toc450162235"/>
-      <w:r>
-        <w:t>Použité technologie</w:t>
-      </w:r>
-      <w:bookmarkEnd w:id="12"/>
     </w:p>
     <w:p>
       <w:pPr>
@@ -5674,7 +6121,13 @@
         <w:ind w:left="199" w:firstLine="85"/>
       </w:pPr>
       <w:r>
-        <w:t xml:space="preserve">Jedním z důvodů zvolením této technologie byla již existující business logika, která je postavena na </w:t>
+        <w:t xml:space="preserve">Jedním z důvodů </w:t>
+      </w:r>
+      <w:r>
+        <w:t xml:space="preserve">ke </w:t>
+      </w:r>
+      <w:r>
+        <w:t xml:space="preserve">zvolení této technologie byla již existující business logika, která je postavena na </w:t>
       </w:r>
       <w:proofErr w:type="gramStart"/>
       <w:r>
@@ -5697,30 +6150,30 @@
       <w:pPr>
         <w:pStyle w:val="Nadpis2"/>
       </w:pPr>
-      <w:bookmarkStart w:id="13" w:name="_Toc450162236"/>
+      <w:bookmarkStart w:id="12" w:name="_Toc450162236"/>
       <w:r>
         <w:t>Softwarové</w:t>
       </w:r>
       <w:r>
         <w:t xml:space="preserve"> vzory</w:t>
       </w:r>
+      <w:bookmarkEnd w:id="12"/>
+    </w:p>
+    <w:p>
+      <w:pPr>
+        <w:pStyle w:val="Nadpis3"/>
+      </w:pPr>
+      <w:bookmarkStart w:id="13" w:name="_Toc450162237"/>
+      <w:r>
+        <w:t>Architektura</w:t>
+      </w:r>
+      <w:r>
+        <w:t xml:space="preserve"> MVC</w:t>
+      </w:r>
       <w:bookmarkEnd w:id="13"/>
     </w:p>
     <w:p>
       <w:pPr>
-        <w:pStyle w:val="Nadpis3"/>
-      </w:pPr>
-      <w:bookmarkStart w:id="14" w:name="_Toc450162237"/>
-      <w:r>
-        <w:t>Architektura</w:t>
-      </w:r>
-      <w:r>
-        <w:t xml:space="preserve"> MVC</w:t>
-      </w:r>
-      <w:bookmarkEnd w:id="14"/>
-    </w:p>
-    <w:p>
-      <w:pPr>
         <w:ind w:left="171"/>
       </w:pPr>
       <w:r>
@@ -5749,7 +6202,13 @@
         <w:t xml:space="preserve"> není žádnou novou myšlenkou v softwarovém inženýrství. </w:t>
       </w:r>
       <w:r>
-        <w:t>Poprvé bylo použita firmou Xerox</w:t>
+        <w:t xml:space="preserve">Poprvé </w:t>
+      </w:r>
+      <w:r>
+        <w:t xml:space="preserve">byla </w:t>
+      </w:r>
+      <w:r>
+        <w:t>použita firmou Xerox</w:t>
       </w:r>
       <w:r>
         <w:t xml:space="preserve"> na projektu </w:t>
@@ -5781,13 +6240,13 @@
         <w:t xml:space="preserve">Využití architektury MVC pro webové aplikace </w:t>
       </w:r>
       <w:r>
-        <w:t>je příhodné. Rozdělí kód aplikace podle jejich vlastností. Uživatel</w:t>
-      </w:r>
-      <w:r>
-        <w:t>,</w:t>
-      </w:r>
-      <w:r>
-        <w:t xml:space="preserve"> který odešle požadavek pro vykonání akce</w:t>
+        <w:t xml:space="preserve">je příhodné. Rozdělí </w:t>
+      </w:r>
+      <w:r>
+        <w:t xml:space="preserve">totiž </w:t>
+      </w:r>
+      <w:r>
+        <w:t>kód aplikace podle jejich vlastností. Uživatel odešle požadavek pro vykonání akce</w:t>
       </w:r>
       <w:r>
         <w:t xml:space="preserve">, kterou zpracuje </w:t>
@@ -5806,7 +6265,25 @@
       </w:r>
       <w:proofErr w:type="spellEnd"/>
       <w:r>
-        <w:t xml:space="preserve"> (pohled) a v některých případech je součástí těchto dat Model, který obsahuje data</w:t>
+        <w:t xml:space="preserve"> (pohled)</w:t>
+      </w:r>
+      <w:r>
+        <w:t>.</w:t>
+      </w:r>
+      <w:r>
+        <w:t xml:space="preserve"> </w:t>
+      </w:r>
+      <w:r>
+        <w:t>V</w:t>
+      </w:r>
+      <w:r>
+        <w:t xml:space="preserve"> některých případech </w:t>
+      </w:r>
+      <w:r>
+        <w:t xml:space="preserve">může být </w:t>
+      </w:r>
+      <w:r>
+        <w:t>součástí těchto dat Model, který obsahuje data</w:t>
       </w:r>
       <w:r>
         <w:t>.</w:t>
@@ -5861,7 +6338,19 @@
       </w:r>
       <w:proofErr w:type="spellEnd"/>
       <w:r>
-        <w:t>). Z toho plyne, že využití architektury MVC je vhodné pro webové aplikace</w:t>
+        <w:t>). Z</w:t>
+      </w:r>
+      <w:r>
+        <w:t> </w:t>
+      </w:r>
+      <w:r>
+        <w:t>toho</w:t>
+      </w:r>
+      <w:r>
+        <w:t>to nám tedy vyplývá</w:t>
+      </w:r>
+      <w:r>
+        <w:t>, že využití architektury MVC je vhodné pro webové aplikace</w:t>
       </w:r>
       <w:r>
         <w:t>, které se snaží oddělit programovou logiku od výstupu</w:t>
@@ -5871,6 +6360,9 @@
       </w:r>
       <w:r>
         <w:t xml:space="preserve"> </w:t>
+      </w:r>
+      <w:r>
+        <w:t xml:space="preserve">také </w:t>
       </w:r>
       <w:r>
         <w:t>ne</w:t>
@@ -5921,10 +6413,22 @@
         <w:t xml:space="preserve"> </w:t>
       </w:r>
       <w:r>
-        <w:t xml:space="preserve">je tedy vrstvou, který zastává datovou </w:t>
-      </w:r>
-      <w:r>
-        <w:t xml:space="preserve">logikou aplikace. Často je programátory ze starší literatury chápán jen </w:t>
+        <w:t xml:space="preserve">je tedy vrstvou, </w:t>
+      </w:r>
+      <w:r>
+        <w:t xml:space="preserve">která </w:t>
+      </w:r>
+      <w:r>
+        <w:t xml:space="preserve">zastává datovou </w:t>
+      </w:r>
+      <w:r>
+        <w:t xml:space="preserve">logikou aplikace. Často je </w:t>
+      </w:r>
+      <w:r>
+        <w:t xml:space="preserve">však </w:t>
+      </w:r>
+      <w:r>
+        <w:t xml:space="preserve">programátory ze starší literatury chápán jen </w:t>
       </w:r>
       <w:r>
         <w:t xml:space="preserve">jako </w:t>
@@ -5969,7 +6473,10 @@
         <w:t xml:space="preserve">ohled) </w:t>
       </w:r>
       <w:r>
-        <w:t xml:space="preserve">se stará o </w:t>
+        <w:t>zajišťuje</w:t>
+      </w:r>
+      <w:r>
+        <w:t xml:space="preserve"> </w:t>
       </w:r>
       <w:r>
         <w:t>prezent</w:t>
@@ -5999,10 +6506,16 @@
         <w:t>značkách jiného značkovacího jazyka</w:t>
       </w:r>
       <w:r>
-        <w:t>,</w:t>
-      </w:r>
-      <w:r>
-        <w:t xml:space="preserve"> který umožňuje zobrazovat předaná data z řadiče (</w:t>
+        <w:t>.</w:t>
+      </w:r>
+      <w:r>
+        <w:t xml:space="preserve"> </w:t>
+      </w:r>
+      <w:r>
+        <w:t xml:space="preserve">To </w:t>
+      </w:r>
+      <w:r>
+        <w:t>umožňuje zobrazovat předaná data z řadiče (</w:t>
       </w:r>
       <w:proofErr w:type="spellStart"/>
       <w:r>
@@ -6013,7 +6526,19 @@
         <w:t>)</w:t>
       </w:r>
       <w:r>
-        <w:t xml:space="preserve"> pomocí modelu, provádět cykly a jiné potřebné operace.</w:t>
+        <w:t xml:space="preserve"> pomocí modelu</w:t>
+      </w:r>
+      <w:r>
+        <w:t xml:space="preserve"> a</w:t>
+      </w:r>
+      <w:r>
+        <w:t xml:space="preserve"> provádět cykly a </w:t>
+      </w:r>
+      <w:r>
+        <w:t xml:space="preserve">další </w:t>
+      </w:r>
+      <w:r>
+        <w:t>potřebné operace.</w:t>
       </w:r>
     </w:p>
     <w:p>
@@ -6033,7 +6558,30 @@
         <w:t xml:space="preserve"> (řadič) je poslední </w:t>
       </w:r>
       <w:r>
-        <w:t>částí této architektury. Jeho úkolem je být prostřední</w:t>
+        <w:t xml:space="preserve">částí této architektury. </w:t>
+      </w:r>
+      <w:r>
+        <w:t>Ú</w:t>
+      </w:r>
+      <w:r>
+        <w:t xml:space="preserve">kolem </w:t>
+      </w:r>
+      <w:r>
+        <w:t>řadiče (</w:t>
+      </w:r>
+      <w:proofErr w:type="spellStart"/>
+      <w:r>
+        <w:t>Controller</w:t>
+      </w:r>
+      <w:proofErr w:type="spellEnd"/>
+      <w:r>
+        <w:t>)</w:t>
+      </w:r>
+      <w:r>
+        <w:t xml:space="preserve"> </w:t>
+      </w:r>
+      <w:r>
+        <w:t>je být prostřední</w:t>
       </w:r>
       <w:r>
         <w:t>kem</w:t>
@@ -6072,13 +6620,13 @@
         <w:t>)</w:t>
       </w:r>
       <w:r>
-        <w:t>,</w:t>
+        <w:t>. Ten</w:t>
       </w:r>
       <w:r>
         <w:t xml:space="preserve"> </w:t>
       </w:r>
       <w:r>
-        <w:t>který</w:t>
+        <w:t>okamžitě</w:t>
       </w:r>
       <w:r>
         <w:t xml:space="preserve"> reaguje a na základě volané akce </w:t>
@@ -6115,6 +6663,9 @@
         <w:ind w:left="171"/>
       </w:pPr>
       <w:r>
+        <w:t xml:space="preserve"> </w:t>
+      </w:r>
+      <w:r>
         <w:t xml:space="preserve">Tento princip je </w:t>
       </w:r>
       <w:r>
@@ -6149,7 +6700,13 @@
       </w:r>
       <w:proofErr w:type="gramEnd"/>
       <w:r>
-        <w:t xml:space="preserve"> MVC, který je dnes běžnou součástí jejich vývojářského nástroje </w:t>
+        <w:t xml:space="preserve"> MVC</w:t>
+      </w:r>
+      <w:r>
+        <w:t xml:space="preserve"> a</w:t>
+      </w:r>
+      <w:r>
+        <w:t xml:space="preserve"> je dnes běžnou součástí jejich vývojářského nástroje </w:t>
       </w:r>
       <w:proofErr w:type="spellStart"/>
       <w:r>
@@ -6164,7 +6721,7 @@
       <w:pPr>
         <w:pStyle w:val="Nadpis3"/>
       </w:pPr>
-      <w:bookmarkStart w:id="15" w:name="_Toc450162238"/>
+      <w:bookmarkStart w:id="14" w:name="_Toc450162238"/>
       <w:r>
         <w:t xml:space="preserve">Návrhový vzor </w:t>
       </w:r>
@@ -6172,7 +6729,7 @@
       <w:r>
         <w:t>Facade</w:t>
       </w:r>
-      <w:bookmarkEnd w:id="15"/>
+      <w:bookmarkEnd w:id="14"/>
       <w:proofErr w:type="spellEnd"/>
     </w:p>
     <w:p>
@@ -6180,10 +6737,33 @@
         <w:ind w:left="142"/>
       </w:pPr>
       <w:r>
-        <w:t>Tento</w:t>
-      </w:r>
-      <w:r>
-        <w:t xml:space="preserve"> návrhový vzor se používá pro řešení, pokud </w:t>
+        <w:t xml:space="preserve"> </w:t>
+      </w:r>
+      <w:r>
+        <w:t>N</w:t>
+      </w:r>
+      <w:r>
+        <w:t xml:space="preserve">ávrhový vzor </w:t>
+      </w:r>
+      <w:proofErr w:type="spellStart"/>
+      <w:r>
+        <w:t>Facade</w:t>
+      </w:r>
+      <w:proofErr w:type="spellEnd"/>
+      <w:r>
+        <w:t xml:space="preserve"> </w:t>
+      </w:r>
+      <w:r>
+        <w:t>se používá pro řešení</w:t>
+      </w:r>
+      <w:r>
+        <w:t xml:space="preserve"> v případě</w:t>
+      </w:r>
+      <w:r>
+        <w:t xml:space="preserve">, </w:t>
+      </w:r>
+      <w:r>
+        <w:t xml:space="preserve">že </w:t>
       </w:r>
       <w:r>
         <w:t xml:space="preserve">je </w:t>
@@ -6192,7 +6772,13 @@
         <w:t xml:space="preserve">třeba </w:t>
       </w:r>
       <w:r>
-        <w:t>rozsáhlý kód zjednodušit. Při vývoji se často stává, že programátor vytvoří velice rozsáhlou (rozvětvenou)</w:t>
+        <w:t xml:space="preserve">rozsáhlý kód zjednodušit. Při vývoji se </w:t>
+      </w:r>
+      <w:r>
+        <w:t xml:space="preserve">totiž </w:t>
+      </w:r>
+      <w:r>
+        <w:t>často stává, že programátor vytvoří velice rozsáhlou (rozvětvenou)</w:t>
       </w:r>
       <w:r>
         <w:t xml:space="preserve"> a </w:t>
@@ -6212,13 +6798,22 @@
       </w:r>
       <w:proofErr w:type="spellEnd"/>
       <w:r>
-        <w:t xml:space="preserve"> na dílčí metody, které nejlépe řeší právě jeden problém.</w:t>
+        <w:t xml:space="preserve"> na dílčí metody, které </w:t>
+      </w:r>
+      <w:r>
+        <w:t xml:space="preserve">pak </w:t>
+      </w:r>
+      <w:r>
+        <w:t>nejlépe řeší právě jeden problém.</w:t>
       </w:r>
     </w:p>
     <w:p>
       <w:pPr>
         <w:ind w:left="142"/>
       </w:pPr>
+      <w:r>
+        <w:t xml:space="preserve"> </w:t>
+      </w:r>
       <w:proofErr w:type="spellStart"/>
       <w:r>
         <w:t>Facade</w:t>
@@ -6228,7 +6823,13 @@
         <w:t xml:space="preserve"> je tedy rozhraním, které slouží ke zjednodušení komunikace mezi různými částmi systému.</w:t>
       </w:r>
       <w:r>
-        <w:t xml:space="preserve"> Nejedná se ale o tradiční rozhraní (interface), ale </w:t>
+        <w:t xml:space="preserve"> Nejedná se </w:t>
+      </w:r>
+      <w:r>
+        <w:t>však o tradiční</w:t>
+      </w:r>
+      <w:r>
+        <w:t xml:space="preserve"> rozhraní (interface), ale </w:t>
       </w:r>
       <w:proofErr w:type="spellStart"/>
       <w:r>
@@ -6244,10 +6845,34 @@
         <w:ind w:left="142"/>
       </w:pPr>
       <w:r>
-        <w:t xml:space="preserve"> Jedná se tedy o třídu, které disponuje </w:t>
-      </w:r>
-      <w:r>
-        <w:t>metodami na vyšší úrovni a oprošťují uživatele této třídy od složení někdy i složitých vnitřních vazeb.</w:t>
+        <w:t xml:space="preserve"> </w:t>
+      </w:r>
+      <w:r>
+        <w:t xml:space="preserve">Jde </w:t>
+      </w:r>
+      <w:r>
+        <w:t xml:space="preserve">tedy o třídu, </w:t>
+      </w:r>
+      <w:r>
+        <w:t xml:space="preserve">která </w:t>
+      </w:r>
+      <w:r>
+        <w:t xml:space="preserve">disponuje </w:t>
+      </w:r>
+      <w:r>
+        <w:t>metodami na vyšší úrovni</w:t>
+      </w:r>
+      <w:r>
+        <w:t xml:space="preserve">, </w:t>
+      </w:r>
+      <w:r>
+        <w:t xml:space="preserve">a </w:t>
+      </w:r>
+      <w:r>
+        <w:t xml:space="preserve">oprošťuje </w:t>
+      </w:r>
+      <w:r>
+        <w:t>uživatele této třídy od složení někdy i složitých vnitřních vazeb.</w:t>
       </w:r>
     </w:p>
     <w:tbl>
@@ -6289,7 +6914,7 @@
                 <v:shape id="_x0000_i1025" type="#_x0000_t75" style="width:224.25pt;height:282pt" o:ole="">
                   <v:imagedata r:id="rId20" o:title=""/>
                 </v:shape>
-                <o:OLEObject Type="Embed" ProgID="Visio.Drawing.15" ShapeID="_x0000_i1025" DrawAspect="Content" ObjectID="_1523904279" r:id="rId21"/>
+                <o:OLEObject Type="Embed" ProgID="Visio.Drawing.15" ShapeID="_x0000_i1025" DrawAspect="Content" ObjectID="_1523944957" r:id="rId21"/>
               </w:object>
             </w:r>
           </w:p>
@@ -6385,7 +7010,7 @@
                 <v:shape id="_x0000_i1026" type="#_x0000_t75" style="width:444pt;height:3in" o:ole="">
                   <v:imagedata r:id="rId22" o:title=""/>
                 </v:shape>
-                <o:OLEObject Type="Embed" ProgID="Visio.Drawing.15" ShapeID="_x0000_i1026" DrawAspect="Content" ObjectID="_1523904280" r:id="rId23"/>
+                <o:OLEObject Type="Embed" ProgID="Visio.Drawing.15" ShapeID="_x0000_i1026" DrawAspect="Content" ObjectID="_1523944958" r:id="rId23"/>
               </w:object>
             </w:r>
           </w:p>
@@ -6410,37 +7035,49 @@
         <w:pStyle w:val="Bezmezer"/>
         <w:ind w:left="142"/>
       </w:pPr>
+      <w:r>
+        <w:t xml:space="preserve">Úkolem </w:t>
+      </w:r>
       <w:proofErr w:type="spellStart"/>
       <w:r>
         <w:t>Facade</w:t>
       </w:r>
       <w:proofErr w:type="spellEnd"/>
       <w:r>
-        <w:t xml:space="preserve"> nemá </w:t>
-      </w:r>
-      <w:r>
-        <w:t xml:space="preserve">za úkol </w:t>
-      </w:r>
-      <w:r>
-        <w:t xml:space="preserve">rozšiřovat funkcionalitu již </w:t>
+        <w:t xml:space="preserve"> není rozšiřování funkcionality </w:t>
+      </w:r>
+      <w:r>
+        <w:t xml:space="preserve">již </w:t>
       </w:r>
       <w:r>
         <w:t>existujících</w:t>
       </w:r>
       <w:r>
-        <w:t xml:space="preserve"> metod, ale naopak e</w:t>
+        <w:t xml:space="preserve"> metod, ale naopak </w:t>
+      </w:r>
+      <w:r>
+        <w:t xml:space="preserve">má již </w:t>
+      </w:r>
+      <w:r>
+        <w:t>e</w:t>
       </w:r>
       <w:r>
         <w:t>xi</w:t>
       </w:r>
       <w:r>
-        <w:t>stující metody má</w:t>
-      </w:r>
-      <w:r>
-        <w:t xml:space="preserve"> převzít do své struktury a </w:t>
-      </w:r>
-      <w:r>
-        <w:t xml:space="preserve">pomoci zjednodušit kód. </w:t>
+        <w:t xml:space="preserve">stující metody </w:t>
+      </w:r>
+      <w:r>
+        <w:t xml:space="preserve">převzít do své struktury a </w:t>
+      </w:r>
+      <w:r>
+        <w:t xml:space="preserve">pomoci </w:t>
+      </w:r>
+      <w:r>
+        <w:t xml:space="preserve">tak </w:t>
+      </w:r>
+      <w:r>
+        <w:t xml:space="preserve">zjednodušit kód. </w:t>
       </w:r>
       <w:proofErr w:type="spellStart"/>
       <w:r>
@@ -6448,25 +7085,75 @@
       </w:r>
       <w:proofErr w:type="spellEnd"/>
       <w:r>
-        <w:t xml:space="preserve"> by se ale </w:t>
+        <w:t xml:space="preserve"> by se </w:t>
+      </w:r>
+      <w:r>
+        <w:t xml:space="preserve">však </w:t>
       </w:r>
       <w:r>
         <w:t xml:space="preserve">neměl stát tzv. všemohoucím objektem. </w:t>
       </w:r>
       <w:r>
-        <w:t>Tento přístup k návrhu softwaru může zvyšovat počet malých tříd</w:t>
-      </w:r>
-      <w:r>
-        <w:t>, které mohou snižovat flexibilitu</w:t>
+        <w:t xml:space="preserve">Tento přístup k návrhu softwaru </w:t>
+      </w:r>
+      <w:r>
+        <w:t>by pak mohl</w:t>
+      </w:r>
+      <w:r>
+        <w:t xml:space="preserve"> zvyšovat počet malých tříd</w:t>
+      </w:r>
+      <w:r>
+        <w:t xml:space="preserve">, </w:t>
+      </w:r>
+      <w:r>
+        <w:lastRenderedPageBreak/>
+        <w:t>které mohou snižovat flexibilitu</w:t>
+      </w:r>
+      <w:r>
+        <w:t>.</w:t>
       </w:r>
       <w:r>
         <w:t xml:space="preserve"> </w:t>
       </w:r>
       <w:r>
-        <w:t>J</w:t>
-      </w:r>
-      <w:r>
-        <w:t>eho účelem je zvýšit přehlednost, udržovatelnost a tzv. čistotu kódu.</w:t>
+        <w:t>Ú</w:t>
+      </w:r>
+      <w:r>
+        <w:t xml:space="preserve">čelem </w:t>
+      </w:r>
+      <w:r>
+        <w:t xml:space="preserve">vzoru </w:t>
+      </w:r>
+      <w:proofErr w:type="spellStart"/>
+      <w:r>
+        <w:t>Facede</w:t>
+      </w:r>
+      <w:proofErr w:type="spellEnd"/>
+      <w:r>
+        <w:t xml:space="preserve"> </w:t>
+      </w:r>
+      <w:r>
+        <w:t xml:space="preserve">je </w:t>
+      </w:r>
+      <w:r>
+        <w:t xml:space="preserve">zvýšení </w:t>
+      </w:r>
+      <w:r>
+        <w:t>přehlednost</w:t>
+      </w:r>
+      <w:r>
+        <w:t>i</w:t>
+      </w:r>
+      <w:r>
+        <w:t xml:space="preserve">, udržovatelnost a tzv. </w:t>
+      </w:r>
+      <w:r>
+        <w:t xml:space="preserve">čistotu </w:t>
+      </w:r>
+      <w:bookmarkStart w:id="15" w:name="_GoBack"/>
+      <w:bookmarkEnd w:id="15"/>
+      <w:r>
+        <w:t>kódu.</w:t>
       </w:r>
     </w:p>
     <w:p>
@@ -6475,7 +7162,6 @@
       </w:pPr>
       <w:bookmarkStart w:id="16" w:name="_Toc450162239"/>
       <w:r>
-        <w:lastRenderedPageBreak/>
         <w:t xml:space="preserve">Návrhový vzor </w:t>
       </w:r>
       <w:proofErr w:type="spellStart"/>
@@ -6685,6 +7371,7 @@
         <w:docPartUnique/>
       </w:docPartObj>
     </w:sdtPr>
+    <w:sdtEndPr/>
     <w:sdtContent>
       <w:p>
         <w:pPr>
@@ -6707,6 +7394,9 @@
           <w:t>14</w:t>
         </w:r>
         <w:r>
+          <w:rPr>
+            <w:noProof/>
+          </w:rPr>
           <w:fldChar w:fldCharType="end"/>
         </w:r>
       </w:p>
@@ -7079,28 +7769,54 @@
     <w:r>
       <w:t xml:space="preserve">Kapitola </w:t>
     </w:r>
-    <w:fldSimple w:instr=" STYLEREF  &quot;Nadpis 1&quot; \w  \* MERGEFORMAT ">
-      <w:r>
-        <w:rPr>
-          <w:noProof/>
-        </w:rPr>
-        <w:t>5</w:t>
-      </w:r>
-    </w:fldSimple>
+    <w:r>
+      <w:fldChar w:fldCharType="begin"/>
+    </w:r>
+    <w:r>
+      <w:instrText xml:space="preserve"> STYLEREF  "Nadpis 1" \w  \* MERGEFORMAT </w:instrText>
+    </w:r>
+    <w:r>
+      <w:fldChar w:fldCharType="separate"/>
+    </w:r>
+    <w:r>
+      <w:rPr>
+        <w:noProof/>
+      </w:rPr>
+      <w:t>5</w:t>
+    </w:r>
+    <w:r>
+      <w:rPr>
+        <w:noProof/>
+      </w:rPr>
+      <w:fldChar w:fldCharType="end"/>
+    </w:r>
   </w:p>
   <w:p>
     <w:pPr>
       <w:pStyle w:val="Zhlav"/>
       <w:jc w:val="right"/>
     </w:pPr>
-    <w:fldSimple w:instr=" STYLEREF  &quot;Nadpis 1&quot;  \* MERGEFORMAT ">
-      <w:r>
-        <w:rPr>
-          <w:noProof/>
-        </w:rPr>
-        <w:t>Výsledky a jejich zhodnocení</w:t>
-      </w:r>
-    </w:fldSimple>
+    <w:r>
+      <w:fldChar w:fldCharType="begin"/>
+    </w:r>
+    <w:r>
+      <w:instrText xml:space="preserve"> STYLEREF  "Nadpis 1"  \* MERGEFORMAT </w:instrText>
+    </w:r>
+    <w:r>
+      <w:fldChar w:fldCharType="separate"/>
+    </w:r>
+    <w:r>
+      <w:rPr>
+        <w:noProof/>
+      </w:rPr>
+      <w:t>Výsledky a jejich zhodnocení</w:t>
+    </w:r>
+    <w:r>
+      <w:rPr>
+        <w:noProof/>
+      </w:rPr>
+      <w:fldChar w:fldCharType="end"/>
+    </w:r>
   </w:p>
 </w:hdr>
 </file>
@@ -7128,7 +7844,7 @@
         <v:path o:extrusionok="f" gradientshapeok="t" o:connecttype="rect"/>
         <o:lock v:ext="edit" aspectratio="t"/>
       </v:shapetype>
-      <v:shape id="_x0000_i1036" type="#_x0000_t75" style="width:21pt;height:22.5pt;visibility:visible;mso-wrap-style:square" o:bullet="t">
+      <v:shape id="_x0000_i1045" type="#_x0000_t75" style="width:21pt;height:21.75pt;visibility:visible;mso-wrap-style:square" o:bullet="t">
         <v:imagedata r:id="rId1" o:title=""/>
       </v:shape>
     </w:pict>
@@ -11869,7 +12585,7 @@
 </file>
 
 <file path=customXml/itemProps1.xml><?xml version="1.0" encoding="utf-8"?>
-<ds:datastoreItem xmlns:ds="http://schemas.openxmlformats.org/officeDocument/2006/customXml" ds:itemID="{7C300EB0-33CD-4A85-B4D9-78CE5CE0EE9A}">
+<ds:datastoreItem xmlns:ds="http://schemas.openxmlformats.org/officeDocument/2006/customXml" ds:itemID="{895824B8-CCF8-4509-90FD-61E9F31C16C2}">
   <ds:schemaRefs>
     <ds:schemaRef ds:uri="http://schemas.openxmlformats.org/officeDocument/2006/bibliography"/>
   </ds:schemaRefs>

</xml_diff>

<commit_message>
Přidány Zdroje/Polacek Milan  Bc K TISKU .pdfzadání závěr napsán grafy
</commit_message>
<xml_diff>
--- a/Diplomová práce_prace_Polacek.docx
+++ b/Diplomová práce_prace_Polacek.docx
@@ -3429,9 +3429,6 @@
       </w:r>
     </w:p>
     <w:p>
-      <w:pPr>
-        <w:pStyle w:val="Nadpis1"/>
-      </w:pPr>
       <w:r>
         <w:br w:type="page"/>
       </w:r>
@@ -4926,13 +4923,7 @@
         <w:t xml:space="preserve">je možné </w:t>
       </w:r>
       <w:r>
-        <w:t xml:space="preserve">přepnout tento graf do </w:t>
-      </w:r>
-      <w:r>
-        <w:t xml:space="preserve">modálního </w:t>
-      </w:r>
-      <w:r>
-        <w:t>režimu, kdy pro zvolený časový interval vykreslí po dni křivku do jednoho grafu. Také je zde</w:t>
+        <w:t>přepnout tento graf do modálního režimu, kdy pro zvolený časový interval vykreslí po dni křivku do jednoho grafu. Také je zde</w:t>
       </w:r>
       <w:r>
         <w:t>,</w:t>
@@ -5319,13 +5310,7 @@
         <w:t xml:space="preserve">, protože </w:t>
       </w:r>
       <w:r>
-        <w:t>výrobce a typ jsou jen z</w:t>
-      </w:r>
-      <w:r>
-        <w:t>e</w:t>
-      </w:r>
-      <w:r>
-        <w:t xml:space="preserve"> jmenného seznamu a nelze přidat vlastního. </w:t>
+        <w:t xml:space="preserve">výrobce a typ jsou jen ze jmenného seznamu a nelze přidat vlastního. </w:t>
       </w:r>
       <w:r>
         <w:t>U</w:t>
@@ -5497,12 +5482,6 @@
       <w:r>
         <w:t>je vágní překlad do české lokalizace.</w:t>
       </w:r>
-    </w:p>
-    <w:p>
-      <w:pPr>
-        <w:pStyle w:val="Bezmezer"/>
-        <w:ind w:left="142" w:firstLine="142"/>
-      </w:pPr>
     </w:p>
     <w:p>
       <w:pPr>
@@ -6096,15 +6075,10 @@
         <w:t>) je implementována pomocí HTML značek</w:t>
       </w:r>
       <w:r>
-        <w:t xml:space="preserve"> a značkovacího jazyka </w:t>
-      </w:r>
-      <w:proofErr w:type="gramStart"/>
-      <w:r>
-        <w:t>ASP.NET</w:t>
-      </w:r>
-      <w:proofErr w:type="gramEnd"/>
-      <w:r>
-        <w:t xml:space="preserve"> </w:t>
+        <w:t>, kaskádových stylů CSS</w:t>
+      </w:r>
+      <w:r>
+        <w:t xml:space="preserve"> a značkovacího jazyka ASP.NET </w:t>
       </w:r>
       <w:proofErr w:type="spellStart"/>
       <w:r>
@@ -6148,6 +6122,77 @@
     </w:p>
     <w:p>
       <w:pPr>
+        <w:pStyle w:val="Bezmezer"/>
+        <w:ind w:left="199" w:firstLine="85"/>
+      </w:pPr>
+      <w:r>
+        <w:t>Pro propojování uživatelských</w:t>
+      </w:r>
+      <w:r>
+        <w:t xml:space="preserve"> účtu </w:t>
+      </w:r>
+      <w:proofErr w:type="spellStart"/>
+      <w:r>
+        <w:t>Fitbit</w:t>
+      </w:r>
+      <w:proofErr w:type="spellEnd"/>
+      <w:r>
+        <w:t xml:space="preserve"> s</w:t>
+      </w:r>
+      <w:r>
+        <w:t xml:space="preserve"> aplikací Diani jsem využil </w:t>
+      </w:r>
+      <w:r>
+        <w:t xml:space="preserve">knihovnu </w:t>
+      </w:r>
+      <w:proofErr w:type="spellStart"/>
+      <w:r>
+        <w:t>Fitbit</w:t>
+      </w:r>
+      <w:proofErr w:type="spellEnd"/>
+      <w:r>
+        <w:t xml:space="preserve"> .NET. Tuto knihovnu třetích stran výrobce doporučuje na svých vývojářských stránkách.</w:t>
+      </w:r>
+    </w:p>
+    <w:p>
+      <w:pPr>
+        <w:pStyle w:val="Bezmezer"/>
+        <w:ind w:left="199" w:firstLine="85"/>
+      </w:pPr>
+      <w:r>
+        <w:t>V zadání bylo, aby s</w:t>
+      </w:r>
+      <w:r>
+        <w:t xml:space="preserve">oučástí aplikace </w:t>
+      </w:r>
+      <w:r>
+        <w:t xml:space="preserve">bylo vykreslování grafů. Pro řešení této problematiky byla zvolena knihovna </w:t>
+      </w:r>
+      <w:r>
+        <w:t xml:space="preserve">třetích stran DotNet.Highcharts, která je založena na </w:t>
+      </w:r>
+      <w:proofErr w:type="spellStart"/>
+      <w:r>
+        <w:t>javascriptové</w:t>
+      </w:r>
+      <w:proofErr w:type="spellEnd"/>
+      <w:r>
+        <w:t xml:space="preserve"> knihovně </w:t>
+      </w:r>
+      <w:proofErr w:type="spellStart"/>
+      <w:r>
+        <w:t>Hi</w:t>
+      </w:r>
+      <w:r>
+        <w:t>ghcharts</w:t>
+      </w:r>
+      <w:proofErr w:type="spellEnd"/>
+      <w:r>
+        <w:t>.</w:t>
+      </w:r>
+    </w:p>
+    <w:p>
+      <w:pPr>
         <w:pStyle w:val="Nadpis2"/>
       </w:pPr>
       <w:bookmarkStart w:id="12" w:name="_Toc450162236"/>
@@ -6228,6 +6273,63 @@
         <w:t>tato softwarová architektura spojována zejména s webovými aplikacemi.</w:t>
       </w:r>
     </w:p>
+    <w:tbl>
+      <w:tblPr>
+        <w:tblStyle w:val="Mkatabulky"/>
+        <w:tblW w:w="0" w:type="auto"/>
+        <w:tblInd w:w="171" w:type="dxa"/>
+        <w:tblBorders>
+          <w:top w:val="none" w:sz="0" w:space="0" w:color="auto"/>
+          <w:left w:val="none" w:sz="0" w:space="0" w:color="auto"/>
+          <w:bottom w:val="none" w:sz="0" w:space="0" w:color="auto"/>
+          <w:right w:val="none" w:sz="0" w:space="0" w:color="auto"/>
+          <w:insideH w:val="none" w:sz="0" w:space="0" w:color="auto"/>
+          <w:insideV w:val="none" w:sz="0" w:space="0" w:color="auto"/>
+        </w:tblBorders>
+        <w:tblLook w:val="04A0" w:firstRow="1" w:lastRow="0" w:firstColumn="1" w:lastColumn="0" w:noHBand="0" w:noVBand="1"/>
+      </w:tblPr>
+      <w:tblGrid>
+        <w:gridCol w:w="9115"/>
+      </w:tblGrid>
+      <w:tr>
+        <w:tc>
+          <w:tcPr>
+            <w:tcW w:w="9210" w:type="dxa"/>
+          </w:tcPr>
+          <w:p>
+            <w:pPr>
+              <w:pStyle w:val="Bezmezer"/>
+              <w:keepNext/>
+              <w:keepLines/>
+              <w:ind w:firstLine="0"/>
+            </w:pPr>
+            <w:r>
+              <w:object w:dxaOrig="12001" w:dyaOrig="5071">
+                <v:shape id="_x0000_i1025" type="#_x0000_t75" style="width:443.25pt;height:191.25pt" o:ole="">
+                  <v:imagedata r:id="rId20" o:title=""/>
+                </v:shape>
+                <o:OLEObject Type="Embed" ProgID="Visio.Drawing.15" ShapeID="_x0000_i1025" DrawAspect="Content" ObjectID="_1523994487" r:id="rId21"/>
+              </w:object>
+            </w:r>
+          </w:p>
+        </w:tc>
+      </w:tr>
+      <w:tr>
+        <w:tc>
+          <w:tcPr>
+            <w:tcW w:w="9210" w:type="dxa"/>
+          </w:tcPr>
+          <w:p>
+            <w:pPr>
+              <w:pStyle w:val="Bezmezer"/>
+              <w:keepNext/>
+              <w:keepLines/>
+              <w:ind w:firstLine="0"/>
+            </w:pPr>
+          </w:p>
+        </w:tc>
+      </w:tr>
+    </w:tbl>
     <w:p>
       <w:pPr>
         <w:pStyle w:val="Bezmezer"/>
@@ -6289,108 +6391,68 @@
         <w:t>.</w:t>
       </w:r>
     </w:p>
+    <w:tbl>
+      <w:tblPr>
+        <w:tblStyle w:val="Mkatabulky"/>
+        <w:tblW w:w="0" w:type="auto"/>
+        <w:tblInd w:w="171" w:type="dxa"/>
+        <w:tblBorders>
+          <w:top w:val="none" w:sz="0" w:space="0" w:color="auto"/>
+          <w:left w:val="none" w:sz="0" w:space="0" w:color="auto"/>
+          <w:bottom w:val="none" w:sz="0" w:space="0" w:color="auto"/>
+          <w:right w:val="none" w:sz="0" w:space="0" w:color="auto"/>
+          <w:insideH w:val="none" w:sz="0" w:space="0" w:color="auto"/>
+          <w:insideV w:val="none" w:sz="0" w:space="0" w:color="auto"/>
+        </w:tblBorders>
+        <w:tblLook w:val="04A0" w:firstRow="1" w:lastRow="0" w:firstColumn="1" w:lastColumn="0" w:noHBand="0" w:noVBand="1"/>
+      </w:tblPr>
+      <w:tblGrid>
+        <w:gridCol w:w="9115"/>
+      </w:tblGrid>
+      <w:tr>
+        <w:tc>
+          <w:tcPr>
+            <w:tcW w:w="9210" w:type="dxa"/>
+          </w:tcPr>
+          <w:p>
+            <w:pPr>
+              <w:pStyle w:val="Bezmezer"/>
+              <w:keepNext/>
+              <w:keepLines/>
+              <w:ind w:firstLine="0"/>
+            </w:pPr>
+            <w:r>
+              <w:object w:dxaOrig="7575" w:dyaOrig="6016">
+                <v:shape id="_x0000_i1026" type="#_x0000_t75" style="width:378.75pt;height:300.75pt" o:ole="">
+                  <v:imagedata r:id="rId22" o:title=""/>
+                </v:shape>
+                <o:OLEObject Type="Embed" ProgID="Visio.Drawing.15" ShapeID="_x0000_i1026" DrawAspect="Content" ObjectID="_1523994488" r:id="rId23"/>
+              </w:object>
+            </w:r>
+          </w:p>
+        </w:tc>
+      </w:tr>
+      <w:tr>
+        <w:tc>
+          <w:tcPr>
+            <w:tcW w:w="9210" w:type="dxa"/>
+          </w:tcPr>
+          <w:p>
+            <w:pPr>
+              <w:pStyle w:val="Bezmezer"/>
+              <w:keepNext/>
+              <w:keepLines/>
+              <w:ind w:firstLine="0"/>
+            </w:pPr>
+          </w:p>
+        </w:tc>
+      </w:tr>
+    </w:tbl>
     <w:p>
       <w:pPr>
         <w:pStyle w:val="Bezmezer"/>
         <w:ind w:left="171"/>
       </w:pPr>
-      <w:r>
-        <w:t xml:space="preserve"> Předpoklad pro využití této architektury jak je vidět na obrázku … </w:t>
-      </w:r>
-      <w:r>
-        <w:t xml:space="preserve">je </w:t>
-      </w:r>
-      <w:r>
-        <w:t xml:space="preserve">splněn. Uživatel odesílá data </w:t>
-      </w:r>
-      <w:r>
-        <w:t>řadiči (</w:t>
-      </w:r>
-      <w:proofErr w:type="spellStart"/>
-      <w:r>
-        <w:t>Controller</w:t>
-      </w:r>
-      <w:proofErr w:type="spellEnd"/>
-      <w:r>
-        <w:t>) ten vrací data</w:t>
-      </w:r>
-      <w:r>
-        <w:t xml:space="preserve"> Modelu</w:t>
-      </w:r>
-      <w:r>
-        <w:t xml:space="preserve"> (Model)</w:t>
-      </w:r>
-      <w:r>
-        <w:t>, která mohou být nabyta z databáze pohled</w:t>
-      </w:r>
-      <w:r>
-        <w:t>u</w:t>
-      </w:r>
-      <w:r>
-        <w:t xml:space="preserve"> </w:t>
-      </w:r>
-      <w:r>
-        <w:t>(</w:t>
-      </w:r>
-      <w:proofErr w:type="spellStart"/>
-      <w:r>
-        <w:t>View</w:t>
-      </w:r>
-      <w:proofErr w:type="spellEnd"/>
-      <w:r>
-        <w:t>). Z</w:t>
-      </w:r>
-      <w:r>
-        <w:t> </w:t>
-      </w:r>
-      <w:r>
-        <w:t>toho</w:t>
-      </w:r>
-      <w:r>
-        <w:t>to nám tedy vyplývá</w:t>
-      </w:r>
-      <w:r>
-        <w:t>, že využití architektury MVC je vhodné pro webové aplikace</w:t>
-      </w:r>
-      <w:r>
-        <w:t>, které se snaží oddělit programovou logiku od výstupu</w:t>
-      </w:r>
-      <w:r>
-        <w:t xml:space="preserve"> a</w:t>
-      </w:r>
-      <w:r>
-        <w:t xml:space="preserve"> </w:t>
-      </w:r>
-      <w:r>
-        <w:t xml:space="preserve">také </w:t>
-      </w:r>
-      <w:r>
-        <w:t>ne</w:t>
-      </w:r>
-      <w:r>
-        <w:t>kombin</w:t>
-      </w:r>
-      <w:r>
-        <w:t>ovat</w:t>
-      </w:r>
-      <w:r>
-        <w:t xml:space="preserve"> HTML kód</w:t>
-      </w:r>
-      <w:r>
-        <w:t xml:space="preserve"> s</w:t>
-      </w:r>
-      <w:r>
-        <w:t xml:space="preserve"> programový kód a </w:t>
-      </w:r>
-      <w:r>
-        <w:t>databázovou logik</w:t>
-      </w:r>
-      <w:r>
-        <w:t>ou</w:t>
-      </w:r>
-      <w:r>
-        <w:t xml:space="preserve"> (Business Logik).</w:t>
-      </w:r>
     </w:p>
     <w:p>
       <w:pPr>
@@ -6398,7 +6460,19 @@
         <w:ind w:left="171"/>
       </w:pPr>
       <w:r>
-        <w:t xml:space="preserve"> Jedná se tedy o standardizovaný model tří aplikačních vrstev a to na vrstvu datovou, funkční a prezentační.</w:t>
+        <w:t xml:space="preserve"> </w:t>
+      </w:r>
+      <w:r>
+        <w:t xml:space="preserve">Jak je vidět na obrázku … přímá vazba je jen mezi řadičem a modelem, aby </w:t>
+      </w:r>
+      <w:r>
+        <w:t>ho mohl měnit</w:t>
+      </w:r>
+      <w:r>
+        <w:t>.</w:t>
+      </w:r>
+      <w:r>
+        <w:t xml:space="preserve"> Přímý odkaz má také pohled, aby mohl data zobrazit.</w:t>
       </w:r>
     </w:p>
     <w:p>
@@ -6407,6 +6481,85 @@
         <w:ind w:left="171"/>
       </w:pPr>
       <w:r>
+        <w:lastRenderedPageBreak/>
+        <w:t xml:space="preserve"> </w:t>
+      </w:r>
+      <w:r>
+        <w:t>V</w:t>
+      </w:r>
+      <w:r>
+        <w:t>yužití architektury MVC je vhodné pro webové aplikace</w:t>
+      </w:r>
+      <w:r>
+        <w:t>, které se snaží oddělit programovou logiku od výstupu</w:t>
+      </w:r>
+      <w:r>
+        <w:t>.</w:t>
+      </w:r>
+      <w:r>
+        <w:t xml:space="preserve"> </w:t>
+      </w:r>
+      <w:r>
+        <w:t>A tedy</w:t>
+      </w:r>
+      <w:r>
+        <w:t xml:space="preserve"> </w:t>
+      </w:r>
+      <w:r>
+        <w:t>ne</w:t>
+      </w:r>
+      <w:r>
+        <w:t>kombin</w:t>
+      </w:r>
+      <w:r>
+        <w:t>ovat</w:t>
+      </w:r>
+      <w:r>
+        <w:t xml:space="preserve"> HTML kód</w:t>
+      </w:r>
+      <w:r>
+        <w:t xml:space="preserve"> s</w:t>
+      </w:r>
+      <w:r>
+        <w:t xml:space="preserve"> programový</w:t>
+      </w:r>
+      <w:r>
+        <w:t>m</w:t>
+      </w:r>
+      <w:r>
+        <w:t xml:space="preserve"> kód</w:t>
+      </w:r>
+      <w:r>
+        <w:t>em</w:t>
+      </w:r>
+      <w:r>
+        <w:t xml:space="preserve"> a </w:t>
+      </w:r>
+      <w:r>
+        <w:t>databázovou logik</w:t>
+      </w:r>
+      <w:r>
+        <w:t>ou</w:t>
+      </w:r>
+      <w:r>
+        <w:t xml:space="preserve"> (Business Logik).</w:t>
+      </w:r>
+    </w:p>
+    <w:p>
+      <w:pPr>
+        <w:pStyle w:val="Bezmezer"/>
+        <w:ind w:left="171"/>
+      </w:pPr>
+      <w:r>
+        <w:t xml:space="preserve"> Jedná se tedy o standardizovaný model tří aplikačních vrstev a to na vrstvu datovou, funkční a prezentační.</w:t>
+      </w:r>
+    </w:p>
+    <w:p>
+      <w:pPr>
+        <w:pStyle w:val="Bezmezer"/>
+        <w:ind w:left="171"/>
+      </w:pPr>
+      <w:r>
         <w:t>Model</w:t>
       </w:r>
       <w:r>
@@ -6437,11 +6590,7 @@
         <w:t>jakýsi prostředník,</w:t>
       </w:r>
       <w:r>
-        <w:t xml:space="preserve"> který je datovým objektem (obrazem) například </w:t>
-      </w:r>
-      <w:r>
-        <w:lastRenderedPageBreak/>
-        <w:t>tabulky v databázi. V současné době se zdůrazňuje fakt, že se nejedná jen o objekt pro přenos dat, ale i pro</w:t>
+        <w:t xml:space="preserve"> který je datovým objektem (obrazem) například tabulky v databázi. V současné době se zdůrazňuje fakt, že se nejedná jen o objekt pro přenos dat, ale i pro</w:t>
       </w:r>
       <w:r>
         <w:t xml:space="preserve"> jeho validaci, výpočty, </w:t>
@@ -6900,6 +7049,8 @@
           <w:p>
             <w:pPr>
               <w:pStyle w:val="Bezmezer"/>
+              <w:keepNext/>
+              <w:keepLines/>
               <w:tabs>
                 <w:tab w:val="left" w:pos="2265"/>
               </w:tabs>
@@ -6911,10 +7062,10 @@
             </w:r>
             <w:r>
               <w:object w:dxaOrig="4486" w:dyaOrig="5640">
-                <v:shape id="_x0000_i1025" type="#_x0000_t75" style="width:224.25pt;height:282pt" o:ole="">
-                  <v:imagedata r:id="rId20" o:title=""/>
+                <v:shape id="_x0000_i1027" type="#_x0000_t75" style="width:224.25pt;height:282pt" o:ole="">
+                  <v:imagedata r:id="rId24" o:title=""/>
                 </v:shape>
-                <o:OLEObject Type="Embed" ProgID="Visio.Drawing.15" ShapeID="_x0000_i1025" DrawAspect="Content" ObjectID="_1523944957" r:id="rId21"/>
+                <o:OLEObject Type="Embed" ProgID="Visio.Drawing.15" ShapeID="_x0000_i1027" DrawAspect="Content" ObjectID="_1523994489" r:id="rId25"/>
               </w:object>
             </w:r>
           </w:p>
@@ -6928,6 +7079,8 @@
           <w:p>
             <w:pPr>
               <w:pStyle w:val="Bezmezer"/>
+              <w:keepNext/>
+              <w:keepLines/>
               <w:ind w:firstLine="0"/>
             </w:pPr>
             <w:r>
@@ -7003,14 +7156,16 @@
           <w:p>
             <w:pPr>
               <w:pStyle w:val="Bezmezer"/>
+              <w:keepNext/>
+              <w:keepLines/>
               <w:ind w:firstLine="0"/>
             </w:pPr>
             <w:r>
               <w:object w:dxaOrig="12375" w:dyaOrig="5911">
-                <v:shape id="_x0000_i1026" type="#_x0000_t75" style="width:444pt;height:3in" o:ole="">
-                  <v:imagedata r:id="rId22" o:title=""/>
+                <v:shape id="_x0000_i1028" type="#_x0000_t75" style="width:444pt;height:3in" o:ole="">
+                  <v:imagedata r:id="rId26" o:title=""/>
                 </v:shape>
-                <o:OLEObject Type="Embed" ProgID="Visio.Drawing.15" ShapeID="_x0000_i1026" DrawAspect="Content" ObjectID="_1523944958" r:id="rId23"/>
+                <o:OLEObject Type="Embed" ProgID="Visio.Drawing.15" ShapeID="_x0000_i1028" DrawAspect="Content" ObjectID="_1523994490" r:id="rId27"/>
               </w:object>
             </w:r>
           </w:p>
@@ -7024,6 +7179,8 @@
           <w:p>
             <w:pPr>
               <w:pStyle w:val="Bezmezer"/>
+              <w:keepNext/>
+              <w:keepLines/>
               <w:ind w:firstLine="0"/>
             </w:pPr>
           </w:p>
@@ -7126,7 +7283,10 @@
       </w:r>
       <w:proofErr w:type="spellStart"/>
       <w:r>
-        <w:t>Facede</w:t>
+        <w:t>Faca</w:t>
+      </w:r>
+      <w:r>
+        <w:t>de</w:t>
       </w:r>
       <w:proofErr w:type="spellEnd"/>
       <w:r>
@@ -7145,98 +7305,504 @@
         <w:t>i</w:t>
       </w:r>
       <w:r>
-        <w:t xml:space="preserve">, udržovatelnost a tzv. </w:t>
-      </w:r>
-      <w:r>
-        <w:t xml:space="preserve">čistotu </w:t>
-      </w:r>
-      <w:bookmarkStart w:id="15" w:name="_GoBack"/>
+        <w:t>, udržovatelnost a tzv. čistotu kódu.</w:t>
+      </w:r>
+    </w:p>
+    <w:p>
+      <w:pPr>
+        <w:pStyle w:val="Nadpis2"/>
+      </w:pPr>
+      <w:r>
+        <w:t>Návrh projektu</w:t>
+      </w:r>
+    </w:p>
+    <w:p>
+      <w:pPr>
+        <w:pStyle w:val="Nadpis2"/>
+      </w:pPr>
+      <w:bookmarkStart w:id="15" w:name="_Toc450162240"/>
+      <w:r>
+        <w:t>Uživatelská oprávnění</w:t>
+      </w:r>
       <w:bookmarkEnd w:id="15"/>
-      <w:r>
-        <w:t>kódu.</w:t>
-      </w:r>
-    </w:p>
-    <w:p>
-      <w:pPr>
-        <w:pStyle w:val="Nadpis3"/>
-      </w:pPr>
-      <w:bookmarkStart w:id="16" w:name="_Toc450162239"/>
-      <w:r>
-        <w:t xml:space="preserve">Návrhový vzor </w:t>
+    </w:p>
+    <w:p>
+      <w:pPr>
+        <w:pStyle w:val="Bezmezer"/>
+        <w:ind w:left="142"/>
+      </w:pPr>
+      <w:r>
+        <w:t xml:space="preserve"> </w:t>
+      </w:r>
+      <w:r>
+        <w:t xml:space="preserve">Na základě zadání a konzultace s Ing. Mužíkem jsem systém postavil na základě </w:t>
+      </w:r>
+      <w:r>
+        <w:t>tří rolí.</w:t>
+      </w:r>
+    </w:p>
+    <w:p>
+      <w:pPr>
+        <w:pStyle w:val="Bezmezer"/>
+        <w:ind w:left="142"/>
+      </w:pPr>
+      <w:r>
+        <w:t xml:space="preserve"> </w:t>
+      </w:r>
+      <w:r>
+        <w:t>První rolí</w:t>
+      </w:r>
+      <w:r>
+        <w:t xml:space="preserve"> je role pacienta (v systému označen jako PATIENT). Tato role má přístupová práva k prohlížení svých dat</w:t>
+      </w:r>
+      <w:r>
+        <w:t xml:space="preserve"> a akcím</w:t>
+      </w:r>
+      <w:r>
+        <w:t xml:space="preserve">, </w:t>
+      </w:r>
+      <w:r>
+        <w:t>k</w:t>
+      </w:r>
+      <w:r>
+        <w:t>teré jsou znázorněni na diagramu užití …</w:t>
+      </w:r>
+    </w:p>
+    <w:p>
+      <w:pPr>
+        <w:pStyle w:val="Bezmezer"/>
+        <w:ind w:left="142"/>
+      </w:pPr>
+      <w:r>
+        <w:t>Role</w:t>
+      </w:r>
+      <w:r>
+        <w:t xml:space="preserve"> lékař (v systému uvedena jako DOCTOR)</w:t>
+      </w:r>
+      <w:r>
+        <w:t xml:space="preserve"> agreguje akce pro roli pacienta s tím rozdílem, že všechny operace související s pacientem může dělat pro skupinu pacientů, která mu byla přiřazena k nahlížení a správě.</w:t>
+      </w:r>
+      <w:r>
+        <w:t xml:space="preserve"> Další akce, které tato role </w:t>
+      </w:r>
+      <w:proofErr w:type="gramStart"/>
+      <w:r>
+        <w:t>opravňuje</w:t>
+      </w:r>
+      <w:proofErr w:type="gramEnd"/>
+      <w:r>
+        <w:t xml:space="preserve"> dělat </w:t>
+      </w:r>
+      <w:proofErr w:type="gramStart"/>
+      <w:r>
+        <w:t>jsou</w:t>
+      </w:r>
+      <w:proofErr w:type="gramEnd"/>
+      <w:r>
+        <w:t xml:space="preserve"> je správa pacientů (vytváření a správa jejich karet), schvalování registrací</w:t>
+      </w:r>
+      <w:r>
+        <w:t xml:space="preserve"> a přiřazování zařízení pacientům.</w:t>
+      </w:r>
+    </w:p>
+    <w:p>
+      <w:pPr>
+        <w:pStyle w:val="Bezmezer"/>
+        <w:ind w:left="142"/>
+      </w:pPr>
+      <w:r>
+        <w:t xml:space="preserve">Poslední rolí je </w:t>
+      </w:r>
+      <w:r>
+        <w:t>administrátor</w:t>
+      </w:r>
+      <w:r>
+        <w:t xml:space="preserve"> (v systému označena jako ADMIN)</w:t>
+      </w:r>
+      <w:r>
+        <w:t>,</w:t>
+      </w:r>
+      <w:r>
+        <w:t xml:space="preserve"> </w:t>
+      </w:r>
+      <w:r>
+        <w:t>který agreguje všechna oprávnění od role lékaře</w:t>
+      </w:r>
+      <w:r>
+        <w:t xml:space="preserve"> a dále </w:t>
+      </w:r>
+      <w:r>
+        <w:t>navíc může přiřazovat uživatelským účtům role, práva k nahlížení k datům pacientů nebo pacientských skupin</w:t>
+      </w:r>
+      <w:r>
+        <w:t xml:space="preserve"> a vytváření pacientských skupin.</w:t>
+      </w:r>
+    </w:p>
+    <w:p>
+      <w:pPr>
+        <w:pStyle w:val="Bezmezer"/>
+        <w:ind w:left="142"/>
+      </w:pPr>
+      <w:r>
+        <w:t>Všechny akce, které by měl vykonávat řadič (</w:t>
       </w:r>
       <w:proofErr w:type="spellStart"/>
       <w:r>
-        <w:t>Singleton</w:t>
+        <w:t>controller</w:t>
+      </w:r>
+      <w:proofErr w:type="spellEnd"/>
+      <w:r>
+        <w:t>) vyžadují autorizaci</w:t>
+      </w:r>
+      <w:r>
+        <w:t>, kromě akcí jako je přihlášení a vše týkající se registrace (registrace, potvrzování emailu).</w:t>
+      </w:r>
+    </w:p>
+    <w:p>
+      <w:pPr>
+        <w:pStyle w:val="Bezmezer"/>
+        <w:ind w:left="142"/>
+      </w:pPr>
+    </w:p>
+    <w:tbl>
+      <w:tblPr>
+        <w:tblStyle w:val="Mkatabulky"/>
+        <w:tblW w:w="0" w:type="auto"/>
+        <w:tblInd w:w="142" w:type="dxa"/>
+        <w:tblBorders>
+          <w:top w:val="none" w:sz="0" w:space="0" w:color="auto"/>
+          <w:left w:val="none" w:sz="0" w:space="0" w:color="auto"/>
+          <w:bottom w:val="none" w:sz="0" w:space="0" w:color="auto"/>
+          <w:right w:val="none" w:sz="0" w:space="0" w:color="auto"/>
+          <w:insideH w:val="none" w:sz="0" w:space="0" w:color="auto"/>
+          <w:insideV w:val="none" w:sz="0" w:space="0" w:color="auto"/>
+        </w:tblBorders>
+        <w:tblLook w:val="04A0" w:firstRow="1" w:lastRow="0" w:firstColumn="1" w:lastColumn="0" w:noHBand="0" w:noVBand="1"/>
+      </w:tblPr>
+      <w:tblGrid>
+        <w:gridCol w:w="9144"/>
+      </w:tblGrid>
+      <w:tr>
+        <w:trPr>
+          <w:cantSplit/>
+        </w:trPr>
+        <w:tc>
+          <w:tcPr>
+            <w:tcW w:w="9144" w:type="dxa"/>
+          </w:tcPr>
+          <w:p>
+            <w:pPr>
+              <w:pStyle w:val="Bezmezer"/>
+              <w:keepLines/>
+              <w:ind w:firstLine="0"/>
+            </w:pPr>
+            <w:r>
+              <w:object w:dxaOrig="12301" w:dyaOrig="10651">
+                <v:shape id="_x0000_i1029" type="#_x0000_t75" style="width:453pt;height:392.25pt" o:ole="">
+                  <v:imagedata r:id="rId28" o:title=""/>
+                </v:shape>
+                <o:OLEObject Type="Embed" ProgID="Visio.Drawing.15" ShapeID="_x0000_i1029" DrawAspect="Content" ObjectID="_1523994491" r:id="rId29"/>
+              </w:object>
+            </w:r>
+          </w:p>
+        </w:tc>
+      </w:tr>
+      <w:tr>
+        <w:trPr>
+          <w:cantSplit/>
+        </w:trPr>
+        <w:tc>
+          <w:tcPr>
+            <w:tcW w:w="9144" w:type="dxa"/>
+          </w:tcPr>
+          <w:p>
+            <w:pPr>
+              <w:pStyle w:val="Bezmezer"/>
+              <w:keepLines/>
+              <w:ind w:firstLine="0"/>
+            </w:pPr>
+          </w:p>
+        </w:tc>
+      </w:tr>
+    </w:tbl>
+    <w:p>
+      <w:pPr>
+        <w:pStyle w:val="Bezmezer"/>
+        <w:ind w:left="142"/>
+      </w:pPr>
+    </w:p>
+    <w:p>
+      <w:pPr>
+        <w:pStyle w:val="Nadpis2"/>
+      </w:pPr>
+      <w:bookmarkStart w:id="16" w:name="_Toc450162241"/>
+      <w:r>
+        <w:t xml:space="preserve">Popis jednotlivých </w:t>
+      </w:r>
+      <w:r>
+        <w:t>částí</w:t>
       </w:r>
       <w:bookmarkEnd w:id="16"/>
+    </w:p>
+    <w:p>
+      <w:pPr>
+        <w:pStyle w:val="Nadpis1"/>
+      </w:pPr>
+      <w:bookmarkStart w:id="17" w:name="_Toc450162242"/>
+      <w:r>
+        <w:t>Výsledky a jejich zhodnocení</w:t>
+      </w:r>
+      <w:bookmarkEnd w:id="17"/>
+    </w:p>
+    <w:p>
+      <w:pPr>
+        <w:pStyle w:val="Nadpis2"/>
+      </w:pPr>
+      <w:r>
+        <w:t>Vyhodnocení</w:t>
+      </w:r>
+      <w:r>
+        <w:t xml:space="preserve"> ankety</w:t>
+      </w:r>
+    </w:p>
+    <w:p/>
+    <w:p>
+      <w:pPr>
+        <w:pStyle w:val="Nadpis2"/>
+      </w:pPr>
+      <w:r>
+        <w:t>Design aplikace</w:t>
+      </w:r>
+    </w:p>
+    <w:p/>
+    <w:p>
+      <w:pPr>
+        <w:spacing w:before="0" w:after="120"/>
+        <w:ind w:firstLine="0"/>
+      </w:pPr>
+      <w:r>
+        <w:br w:type="page"/>
+      </w:r>
+    </w:p>
+    <w:p>
+      <w:pPr>
+        <w:pStyle w:val="Nadpis1"/>
+      </w:pPr>
+      <w:bookmarkStart w:id="18" w:name="_Toc450162243"/>
+      <w:r>
+        <w:lastRenderedPageBreak/>
+        <w:t>Závěr</w:t>
+      </w:r>
+      <w:bookmarkEnd w:id="18"/>
+    </w:p>
+    <w:p>
+      <w:r>
+        <w:t xml:space="preserve"> </w:t>
+      </w:r>
+      <w:r>
+        <w:t>D</w:t>
+      </w:r>
+      <w:r>
+        <w:t>iplomov</w:t>
+      </w:r>
+      <w:r>
+        <w:t>á</w:t>
+      </w:r>
+      <w:r>
+        <w:t xml:space="preserve"> prác</w:t>
+      </w:r>
+      <w:r>
+        <w:t>e</w:t>
+      </w:r>
+      <w:r>
+        <w:t xml:space="preserve"> </w:t>
+      </w:r>
+      <w:r>
+        <w:t>měla za cíl vytvořit</w:t>
+      </w:r>
+      <w:r>
+        <w:t xml:space="preserve"> </w:t>
+      </w:r>
+      <w:r>
+        <w:t>telemedicínsk</w:t>
+      </w:r>
+      <w:r>
+        <w:t>ou</w:t>
+      </w:r>
+      <w:r>
+        <w:t xml:space="preserve"> </w:t>
+      </w:r>
+      <w:r>
+        <w:t>aplikaci</w:t>
+      </w:r>
+      <w:r>
+        <w:t xml:space="preserve"> se zaměřením na vyhodnocení dat pacientů s diabetem.</w:t>
+      </w:r>
+      <w:r>
+        <w:t xml:space="preserve"> Aplikace je průběžně konzultována s vedoucím Ing. Mužíkem, který je v kontaktu s MUDr. Brožem.</w:t>
+      </w:r>
+      <w:r>
+        <w:t xml:space="preserve"> V současné době </w:t>
+      </w:r>
+      <w:r>
+        <w:t>začínají aplikaci Diani testovat uživatelé s Diabetem.</w:t>
+      </w:r>
+      <w:r>
+        <w:t xml:space="preserve"> Prozatím byla aplikace </w:t>
+      </w:r>
+      <w:r>
+        <w:t xml:space="preserve">nejvíce využívána Bc. Annou Holubovou, která spravovala </w:t>
+      </w:r>
+      <w:r>
+        <w:t xml:space="preserve">měření pomocí aplikace </w:t>
+      </w:r>
+      <w:r>
+        <w:t>do studie</w:t>
+      </w:r>
+      <w:r>
+        <w:t xml:space="preserve"> pro MUDr. Brože</w:t>
+      </w:r>
+      <w:r>
+        <w:t>. Se systémem se seznámila a ověřila funkčnost</w:t>
+      </w:r>
+      <w:r>
+        <w:t xml:space="preserve"> aplikace</w:t>
+      </w:r>
+      <w:r>
+        <w:t xml:space="preserve"> pro správu pacientů</w:t>
+      </w:r>
+      <w:r>
+        <w:t>, importu dat, přiřazování zařízení pro měřená období, exportu dat</w:t>
+      </w:r>
+      <w:r>
+        <w:t xml:space="preserve"> a správu zařízení.</w:t>
+      </w:r>
+    </w:p>
+    <w:p>
+      <w:pPr>
+        <w:pStyle w:val="Bezmezer"/>
+      </w:pPr>
+      <w:r>
+        <w:t xml:space="preserve"> </w:t>
+      </w:r>
+      <w:r>
+        <w:t>V</w:t>
+      </w:r>
+      <w:r>
+        <w:t> září roku 2015</w:t>
+      </w:r>
+      <w:r>
+        <w:t xml:space="preserve"> bylo potřeba urychlit vývoj některých částí aplikace Diani a na vývoji se začal podílet Bc. </w:t>
+      </w:r>
+      <w:r>
+        <w:t>Marek Doksanský. Výsledkem jeho práce sekce s dotazníkem, krevní tlak a diabetický deník. Nyní se spolupodílí se na vývoji designu pro mobilní zařízení a registraci nových uživatelů.</w:t>
+      </w:r>
+    </w:p>
+    <w:p>
+      <w:pPr>
+        <w:pStyle w:val="Bezmezer"/>
+      </w:pPr>
+      <w:r>
+        <w:t xml:space="preserve"> Aplikace Diani, která </w:t>
+      </w:r>
+      <w:proofErr w:type="gramStart"/>
+      <w:r>
+        <w:t>je</w:t>
+      </w:r>
+      <w:proofErr w:type="gramEnd"/>
+      <w:r>
+        <w:t xml:space="preserve"> výsledkem práce této diplomové práce bude v budoucnu nadále vyvíjena ve spolupráci s MUDr. Brožem a uživateli s onemocněním </w:t>
+      </w:r>
+      <w:r>
+        <w:t>diabetes, aby se dosáhlo lepších edukačních výsledků pro pacienty trpících tímto onemocněním.</w:t>
+      </w:r>
+    </w:p>
+    <w:p>
+      <w:pPr>
+        <w:pStyle w:val="Bezmezer"/>
+      </w:pPr>
+      <w:r>
+        <w:t xml:space="preserve"> Na celý projekt je podán na patentovém úřadě užitný v</w:t>
+      </w:r>
+      <w:bookmarkStart w:id="19" w:name="_GoBack"/>
+      <w:bookmarkEnd w:id="19"/>
+      <w:r>
+        <w:t>zor.</w:t>
+      </w:r>
+    </w:p>
+    <w:p>
+      <w:r>
+        <w:t xml:space="preserve"> Výsledky vývoje a</w:t>
+      </w:r>
+      <w:r>
+        <w:t>plikac</w:t>
+      </w:r>
+      <w:r>
+        <w:t>e</w:t>
+      </w:r>
+      <w:r>
+        <w:t xml:space="preserve"> Diani jsem prezentoval na 52. Diabetologických dnech v Luhačovicích v </w:t>
+      </w:r>
+      <w:proofErr w:type="spellStart"/>
+      <w:r>
+        <w:t>posterové</w:t>
+      </w:r>
       <w:proofErr w:type="spellEnd"/>
-    </w:p>
-    <w:p>
-      <w:pPr>
-        <w:pStyle w:val="Nadpis2"/>
-      </w:pPr>
-      <w:bookmarkStart w:id="17" w:name="_Toc450162240"/>
-      <w:r>
-        <w:t>Uživatelská oprávnění</w:t>
-      </w:r>
-      <w:bookmarkEnd w:id="17"/>
-    </w:p>
-    <w:p>
-      <w:pPr>
-        <w:pStyle w:val="Nadpis2"/>
-      </w:pPr>
-      <w:bookmarkStart w:id="18" w:name="_Toc450162241"/>
-      <w:r>
-        <w:t xml:space="preserve">Popis jednotlivých </w:t>
-      </w:r>
-      <w:r>
-        <w:t>částí</w:t>
-      </w:r>
-      <w:bookmarkEnd w:id="18"/>
+      <w:r>
+        <w:t xml:space="preserve"> části</w:t>
+      </w:r>
+      <w:r>
+        <w:t>.</w:t>
+      </w:r>
+    </w:p>
+    <w:p>
+      <w:pPr>
+        <w:spacing w:before="0" w:after="120"/>
+        <w:ind w:firstLine="0"/>
+      </w:pPr>
+      <w:r>
+        <w:br w:type="page"/>
+      </w:r>
     </w:p>
     <w:p>
       <w:pPr>
         <w:pStyle w:val="Nadpis1"/>
       </w:pPr>
-      <w:bookmarkStart w:id="19" w:name="_Toc450162242"/>
-      <w:r>
-        <w:t>Výsledky a jejich zhodnocení</w:t>
-      </w:r>
-      <w:bookmarkEnd w:id="19"/>
+      <w:bookmarkStart w:id="20" w:name="_Toc450162244"/>
+      <w:r>
+        <w:lastRenderedPageBreak/>
+        <w:t>Seznam použitých informačních zdrojů</w:t>
+      </w:r>
+      <w:bookmarkEnd w:id="20"/>
+    </w:p>
+    <w:p/>
+    <w:p>
+      <w:pPr>
+        <w:spacing w:before="0" w:after="120"/>
+        <w:ind w:firstLine="0"/>
+        <w:rPr>
+          <w:szCs w:val="32"/>
+        </w:rPr>
+      </w:pPr>
+      <w:r>
+        <w:br w:type="page"/>
+      </w:r>
     </w:p>
     <w:p>
       <w:pPr>
         <w:pStyle w:val="Nadpis1"/>
       </w:pPr>
-      <w:bookmarkStart w:id="20" w:name="_Toc450162243"/>
-      <w:r>
-        <w:t>Závěr</w:t>
-      </w:r>
-      <w:bookmarkEnd w:id="20"/>
-    </w:p>
-    <w:p>
-      <w:pPr>
-        <w:pStyle w:val="Nadpis1"/>
-      </w:pPr>
-      <w:bookmarkStart w:id="21" w:name="_Toc450162244"/>
-      <w:r>
-        <w:t>Seznam použitých informačních zdrojů</w:t>
+      <w:bookmarkStart w:id="21" w:name="_Toc450162245"/>
+      <w:r>
+        <w:lastRenderedPageBreak/>
+        <w:t>Přílohy</w:t>
       </w:r>
       <w:bookmarkEnd w:id="21"/>
     </w:p>
-    <w:p>
-      <w:pPr>
-        <w:pStyle w:val="Nadpis1"/>
-      </w:pPr>
-      <w:bookmarkStart w:id="22" w:name="_Toc450162245"/>
-      <w:r>
-        <w:t>Přílohy</w:t>
-      </w:r>
-      <w:bookmarkEnd w:id="22"/>
-    </w:p>
+    <w:p/>
     <w:sectPr>
-      <w:headerReference w:type="default" r:id="rId24"/>
-      <w:footerReference w:type="default" r:id="rId25"/>
+      <w:headerReference w:type="default" r:id="rId30"/>
+      <w:footerReference w:type="default" r:id="rId31"/>
       <w:pgSz w:w="11906" w:h="16838"/>
       <w:pgMar w:top="1418" w:right="1418" w:bottom="1418" w:left="1418" w:header="425" w:footer="709" w:gutter="0"/>
       <w:pgNumType w:start="1"/>
@@ -7391,7 +7957,7 @@
           <w:rPr>
             <w:noProof/>
           </w:rPr>
-          <w:t>14</w:t>
+          <w:t>16</w:t>
         </w:r>
         <w:r>
           <w:rPr>
@@ -7671,7 +8237,7 @@
           <v:path o:extrusionok="f" gradientshapeok="t" o:connecttype="rect"/>
           <o:lock v:ext="edit" aspectratio="t"/>
         </v:shapetype>
-        <v:shape id="_x0000_i1027" type="#_x0000_t75" style="width:93pt;height:71.25pt">
+        <v:shape id="_x0000_i1030" type="#_x0000_t75" style="width:93pt;height:71.25pt">
           <v:imagedata r:id="rId1" o:title="ctulogo-blue"/>
         </v:shape>
       </w:pict>
@@ -7769,54 +8335,28 @@
     <w:r>
       <w:t xml:space="preserve">Kapitola </w:t>
     </w:r>
-    <w:r>
-      <w:fldChar w:fldCharType="begin"/>
-    </w:r>
-    <w:r>
-      <w:instrText xml:space="preserve"> STYLEREF  "Nadpis 1" \w  \* MERGEFORMAT </w:instrText>
-    </w:r>
-    <w:r>
-      <w:fldChar w:fldCharType="separate"/>
-    </w:r>
-    <w:r>
-      <w:rPr>
-        <w:noProof/>
-      </w:rPr>
-      <w:t>5</w:t>
-    </w:r>
-    <w:r>
-      <w:rPr>
-        <w:noProof/>
-      </w:rPr>
-      <w:fldChar w:fldCharType="end"/>
-    </w:r>
+    <w:fldSimple w:instr=" STYLEREF  &quot;Nadpis 1&quot; \w  \* MERGEFORMAT ">
+      <w:r>
+        <w:rPr>
+          <w:noProof/>
+        </w:rPr>
+        <w:t>4</w:t>
+      </w:r>
+    </w:fldSimple>
   </w:p>
   <w:p>
     <w:pPr>
       <w:pStyle w:val="Zhlav"/>
       <w:jc w:val="right"/>
     </w:pPr>
-    <w:r>
-      <w:fldChar w:fldCharType="begin"/>
-    </w:r>
-    <w:r>
-      <w:instrText xml:space="preserve"> STYLEREF  "Nadpis 1"  \* MERGEFORMAT </w:instrText>
-    </w:r>
-    <w:r>
-      <w:fldChar w:fldCharType="separate"/>
-    </w:r>
-    <w:r>
-      <w:rPr>
-        <w:noProof/>
-      </w:rPr>
-      <w:t>Výsledky a jejich zhodnocení</w:t>
-    </w:r>
-    <w:r>
-      <w:rPr>
-        <w:noProof/>
-      </w:rPr>
-      <w:fldChar w:fldCharType="end"/>
-    </w:r>
+    <w:fldSimple w:instr=" STYLEREF  &quot;Nadpis 1&quot;  \* MERGEFORMAT ">
+      <w:r>
+        <w:rPr>
+          <w:noProof/>
+        </w:rPr>
+        <w:t>Výsledky a jejich zhodnocení</w:t>
+      </w:r>
+    </w:fldSimple>
   </w:p>
 </w:hdr>
 </file>
@@ -7844,7 +8384,7 @@
         <v:path o:extrusionok="f" gradientshapeok="t" o:connecttype="rect"/>
         <o:lock v:ext="edit" aspectratio="t"/>
       </v:shapetype>
-      <v:shape id="_x0000_i1045" type="#_x0000_t75" style="width:21pt;height:21.75pt;visibility:visible;mso-wrap-style:square" o:bullet="t">
+      <v:shape id="_x0000_i1072" type="#_x0000_t75" style="width:21pt;height:21.75pt;visibility:visible;mso-wrap-style:square" o:bullet="t">
         <v:imagedata r:id="rId1" o:title=""/>
       </v:shape>
     </w:pict>
@@ -9389,6 +9929,119 @@
     </w:lvl>
   </w:abstractNum>
   <w:abstractNum w:abstractNumId="15" w15:restartNumberingAfterBreak="0">
+    <w:nsid w:val="48E1336A"/>
+    <w:multiLevelType w:val="hybridMultilevel"/>
+    <w:tmpl w:val="4EC672EE"/>
+    <w:lvl w:ilvl="0" w:tplc="04050001">
+      <w:start w:val="1"/>
+      <w:numFmt w:val="bullet"/>
+      <w:lvlText w:val=""/>
+      <w:lvlJc w:val="left"/>
+      <w:pPr>
+        <w:ind w:left="1035" w:hanging="360"/>
+      </w:pPr>
+      <w:rPr>
+        <w:rFonts w:ascii="Symbol" w:hAnsi="Symbol" w:hint="default"/>
+      </w:rPr>
+    </w:lvl>
+    <w:lvl w:ilvl="1" w:tplc="04050003" w:tentative="1">
+      <w:start w:val="1"/>
+      <w:numFmt w:val="bullet"/>
+      <w:lvlText w:val="o"/>
+      <w:lvlJc w:val="left"/>
+      <w:pPr>
+        <w:ind w:left="1755" w:hanging="360"/>
+      </w:pPr>
+      <w:rPr>
+        <w:rFonts w:ascii="Courier New" w:hAnsi="Courier New" w:cs="Courier New" w:hint="default"/>
+      </w:rPr>
+    </w:lvl>
+    <w:lvl w:ilvl="2" w:tplc="04050005" w:tentative="1">
+      <w:start w:val="1"/>
+      <w:numFmt w:val="bullet"/>
+      <w:lvlText w:val=""/>
+      <w:lvlJc w:val="left"/>
+      <w:pPr>
+        <w:ind w:left="2475" w:hanging="360"/>
+      </w:pPr>
+      <w:rPr>
+        <w:rFonts w:ascii="Wingdings" w:hAnsi="Wingdings" w:hint="default"/>
+      </w:rPr>
+    </w:lvl>
+    <w:lvl w:ilvl="3" w:tplc="04050001" w:tentative="1">
+      <w:start w:val="1"/>
+      <w:numFmt w:val="bullet"/>
+      <w:lvlText w:val=""/>
+      <w:lvlJc w:val="left"/>
+      <w:pPr>
+        <w:ind w:left="3195" w:hanging="360"/>
+      </w:pPr>
+      <w:rPr>
+        <w:rFonts w:ascii="Symbol" w:hAnsi="Symbol" w:hint="default"/>
+      </w:rPr>
+    </w:lvl>
+    <w:lvl w:ilvl="4" w:tplc="04050003" w:tentative="1">
+      <w:start w:val="1"/>
+      <w:numFmt w:val="bullet"/>
+      <w:lvlText w:val="o"/>
+      <w:lvlJc w:val="left"/>
+      <w:pPr>
+        <w:ind w:left="3915" w:hanging="360"/>
+      </w:pPr>
+      <w:rPr>
+        <w:rFonts w:ascii="Courier New" w:hAnsi="Courier New" w:cs="Courier New" w:hint="default"/>
+      </w:rPr>
+    </w:lvl>
+    <w:lvl w:ilvl="5" w:tplc="04050005" w:tentative="1">
+      <w:start w:val="1"/>
+      <w:numFmt w:val="bullet"/>
+      <w:lvlText w:val=""/>
+      <w:lvlJc w:val="left"/>
+      <w:pPr>
+        <w:ind w:left="4635" w:hanging="360"/>
+      </w:pPr>
+      <w:rPr>
+        <w:rFonts w:ascii="Wingdings" w:hAnsi="Wingdings" w:hint="default"/>
+      </w:rPr>
+    </w:lvl>
+    <w:lvl w:ilvl="6" w:tplc="04050001" w:tentative="1">
+      <w:start w:val="1"/>
+      <w:numFmt w:val="bullet"/>
+      <w:lvlText w:val=""/>
+      <w:lvlJc w:val="left"/>
+      <w:pPr>
+        <w:ind w:left="5355" w:hanging="360"/>
+      </w:pPr>
+      <w:rPr>
+        <w:rFonts w:ascii="Symbol" w:hAnsi="Symbol" w:hint="default"/>
+      </w:rPr>
+    </w:lvl>
+    <w:lvl w:ilvl="7" w:tplc="04050003" w:tentative="1">
+      <w:start w:val="1"/>
+      <w:numFmt w:val="bullet"/>
+      <w:lvlText w:val="o"/>
+      <w:lvlJc w:val="left"/>
+      <w:pPr>
+        <w:ind w:left="6075" w:hanging="360"/>
+      </w:pPr>
+      <w:rPr>
+        <w:rFonts w:ascii="Courier New" w:hAnsi="Courier New" w:cs="Courier New" w:hint="default"/>
+      </w:rPr>
+    </w:lvl>
+    <w:lvl w:ilvl="8" w:tplc="04050005" w:tentative="1">
+      <w:start w:val="1"/>
+      <w:numFmt w:val="bullet"/>
+      <w:lvlText w:val=""/>
+      <w:lvlJc w:val="left"/>
+      <w:pPr>
+        <w:ind w:left="6795" w:hanging="360"/>
+      </w:pPr>
+      <w:rPr>
+        <w:rFonts w:ascii="Wingdings" w:hAnsi="Wingdings" w:hint="default"/>
+      </w:rPr>
+    </w:lvl>
+  </w:abstractNum>
+  <w:abstractNum w:abstractNumId="16" w15:restartNumberingAfterBreak="0">
     <w:nsid w:val="52026920"/>
     <w:multiLevelType w:val="hybridMultilevel"/>
     <w:tmpl w:val="766A2DFA"/>
@@ -9501,7 +10154,7 @@
       </w:rPr>
     </w:lvl>
   </w:abstractNum>
-  <w:abstractNum w:abstractNumId="16" w15:restartNumberingAfterBreak="0">
+  <w:abstractNum w:abstractNumId="17" w15:restartNumberingAfterBreak="0">
     <w:nsid w:val="5EFD4DD2"/>
     <w:multiLevelType w:val="hybridMultilevel"/>
     <w:tmpl w:val="4B7AE89A"/>
@@ -9614,7 +10267,7 @@
       </w:rPr>
     </w:lvl>
   </w:abstractNum>
-  <w:abstractNum w:abstractNumId="17" w15:restartNumberingAfterBreak="0">
+  <w:abstractNum w:abstractNumId="18" w15:restartNumberingAfterBreak="0">
     <w:nsid w:val="5F4B0047"/>
     <w:multiLevelType w:val="multilevel"/>
     <w:tmpl w:val="0405001F"/>
@@ -9700,7 +10353,7 @@
       </w:pPr>
     </w:lvl>
   </w:abstractNum>
-  <w:abstractNum w:abstractNumId="18" w15:restartNumberingAfterBreak="0">
+  <w:abstractNum w:abstractNumId="19" w15:restartNumberingAfterBreak="0">
     <w:nsid w:val="67377092"/>
     <w:multiLevelType w:val="hybridMultilevel"/>
     <w:tmpl w:val="92B468B2"/>
@@ -9786,7 +10439,7 @@
       </w:pPr>
     </w:lvl>
   </w:abstractNum>
-  <w:abstractNum w:abstractNumId="19" w15:restartNumberingAfterBreak="0">
+  <w:abstractNum w:abstractNumId="20" w15:restartNumberingAfterBreak="0">
     <w:nsid w:val="7AB660C3"/>
     <w:multiLevelType w:val="hybridMultilevel"/>
     <w:tmpl w:val="E35031B6"/>
@@ -9872,7 +10525,7 @@
       </w:pPr>
     </w:lvl>
   </w:abstractNum>
-  <w:abstractNum w:abstractNumId="20" w15:restartNumberingAfterBreak="0">
+  <w:abstractNum w:abstractNumId="21" w15:restartNumberingAfterBreak="0">
     <w:nsid w:val="7C2B4CF4"/>
     <w:multiLevelType w:val="hybridMultilevel"/>
     <w:tmpl w:val="F70C2B82"/>
@@ -9985,7 +10638,7 @@
       </w:rPr>
     </w:lvl>
   </w:abstractNum>
-  <w:abstractNum w:abstractNumId="21" w15:restartNumberingAfterBreak="0">
+  <w:abstractNum w:abstractNumId="22" w15:restartNumberingAfterBreak="0">
     <w:nsid w:val="7D1613D0"/>
     <w:multiLevelType w:val="multilevel"/>
     <w:tmpl w:val="0405001F"/>
@@ -10072,10 +10725,10 @@
     </w:lvl>
   </w:abstractNum>
   <w:num w:numId="1">
-    <w:abstractNumId w:val="19"/>
+    <w:abstractNumId w:val="20"/>
   </w:num>
   <w:num w:numId="2">
-    <w:abstractNumId w:val="18"/>
+    <w:abstractNumId w:val="19"/>
   </w:num>
   <w:num w:numId="3">
     <w:abstractNumId w:val="0"/>
@@ -10087,10 +10740,10 @@
     <w:abstractNumId w:val="9"/>
   </w:num>
   <w:num w:numId="6">
-    <w:abstractNumId w:val="21"/>
+    <w:abstractNumId w:val="22"/>
   </w:num>
   <w:num w:numId="7">
-    <w:abstractNumId w:val="17"/>
+    <w:abstractNumId w:val="18"/>
   </w:num>
   <w:num w:numId="8">
     <w:abstractNumId w:val="3"/>
@@ -10207,7 +10860,7 @@
     <w:abstractNumId w:val="10"/>
   </w:num>
   <w:num w:numId="19">
-    <w:abstractNumId w:val="20"/>
+    <w:abstractNumId w:val="21"/>
   </w:num>
   <w:num w:numId="20">
     <w:abstractNumId w:val="6"/>
@@ -10252,9 +10905,12 @@
     </w:lvlOverride>
   </w:num>
   <w:num w:numId="25">
+    <w:abstractNumId w:val="17"/>
+  </w:num>
+  <w:num w:numId="26">
     <w:abstractNumId w:val="16"/>
   </w:num>
-  <w:num w:numId="26">
+  <w:num w:numId="27">
     <w:abstractNumId w:val="15"/>
   </w:num>
 </w:numbering>
@@ -12585,7 +13241,7 @@
 </file>
 
 <file path=customXml/itemProps1.xml><?xml version="1.0" encoding="utf-8"?>
-<ds:datastoreItem xmlns:ds="http://schemas.openxmlformats.org/officeDocument/2006/customXml" ds:itemID="{895824B8-CCF8-4509-90FD-61E9F31C16C2}">
+<ds:datastoreItem xmlns:ds="http://schemas.openxmlformats.org/officeDocument/2006/customXml" ds:itemID="{D8456A0B-4B65-49F0-A475-85DBBA0BF342}">
   <ds:schemaRefs>
     <ds:schemaRef ds:uri="http://schemas.openxmlformats.org/officeDocument/2006/bibliography"/>
   </ds:schemaRefs>

</xml_diff>